<commit_message>
update task, result and request
</commit_message>
<xml_diff>
--- a/documents/Dossier Technique.docx
+++ b/documents/Dossier Technique.docx
@@ -10,6 +10,7 @@
           <w:docPartUnique/>
         </w:docPartObj>
       </w:sdtPr>
+      <w:sdtEndPr/>
       <w:sdtContent>
         <w:p>
           <w:pPr>
@@ -1010,6 +1011,7 @@
                                     <w:dataBinding w:prefixMappings="xmlns:ns0='http://schemas.openxmlformats.org/package/2006/metadata/core-properties' xmlns:ns1='http://purl.org/dc/elements/1.1/'" w:xpath="/ns0:coreProperties[1]/ns1:subject[1]" w:storeItemID="{6C3C8BC8-F283-45AE-878A-BAB7291924A1}"/>
                                     <w:text/>
                                   </w:sdtPr>
+                                  <w:sdtEndPr/>
                                   <w:sdtContent>
                                     <w:p>
                                       <w:pPr>
@@ -1048,6 +1050,7 @@
                                     <w:dataBinding w:prefixMappings="xmlns:ns0='http://schemas.openxmlformats.org/package/2006/metadata/core-properties' xmlns:ns1='http://purl.org/dc/elements/1.1/'" w:xpath="/ns0:coreProperties[1]/ns1:creator[1]" w:storeItemID="{6C3C8BC8-F283-45AE-878A-BAB7291924A1}"/>
                                     <w:text/>
                                   </w:sdtPr>
+                                  <w:sdtEndPr/>
                                   <w:sdtContent>
                                     <w:p>
                                       <w:pPr>
@@ -1224,6 +1227,7 @@
                               <w:dataBinding w:prefixMappings="xmlns:ns0='http://schemas.openxmlformats.org/package/2006/metadata/core-properties' xmlns:ns1='http://purl.org/dc/elements/1.1/'" w:xpath="/ns0:coreProperties[1]/ns1:subject[1]" w:storeItemID="{6C3C8BC8-F283-45AE-878A-BAB7291924A1}"/>
                               <w:text/>
                             </w:sdtPr>
+                            <w:sdtEndPr/>
                             <w:sdtContent>
                               <w:p>
                                 <w:pPr>
@@ -1262,6 +1266,7 @@
                               <w:dataBinding w:prefixMappings="xmlns:ns0='http://schemas.openxmlformats.org/package/2006/metadata/core-properties' xmlns:ns1='http://purl.org/dc/elements/1.1/'" w:xpath="/ns0:coreProperties[1]/ns1:creator[1]" w:storeItemID="{6C3C8BC8-F283-45AE-878A-BAB7291924A1}"/>
                               <w:text/>
                             </w:sdtPr>
+                            <w:sdtEndPr/>
                             <w:sdtContent>
                               <w:p>
                                 <w:pPr>
@@ -1329,6 +1334,7 @@
           <w:docPartUnique/>
         </w:docPartObj>
       </w:sdtPr>
+      <w:sdtEndPr/>
       <w:sdtContent>
         <w:p>
           <w:pPr>
@@ -1359,7 +1365,7 @@
           <w:r>
             <w:fldChar w:fldCharType="separate"/>
           </w:r>
-          <w:hyperlink w:anchor="_Toc346126655" w:history="1">
+          <w:hyperlink w:anchor="_Toc347754878" w:history="1">
             <w:r>
               <w:rPr>
                 <w:rStyle w:val="Lienhypertexte"/>
@@ -1386,7 +1392,7 @@
                 <w:noProof/>
                 <w:webHidden/>
               </w:rPr>
-              <w:instrText xml:space="preserve"> PAGEREF _Toc346126655 \h </w:instrText>
+              <w:instrText xml:space="preserve"> PAGEREF _Toc347754878 \h </w:instrText>
             </w:r>
             <w:r>
               <w:rPr>
@@ -1429,13 +1435,13 @@
               <w:lang w:eastAsia="fr-FR"/>
             </w:rPr>
           </w:pPr>
-          <w:hyperlink w:anchor="_Toc346126656" w:history="1">
+          <w:hyperlink w:anchor="_Toc347754879" w:history="1">
             <w:r>
               <w:rPr>
                 <w:rStyle w:val="Lienhypertexte"/>
                 <w:noProof/>
               </w:rPr>
-              <w:t>Résultats de procédure</w:t>
+              <w:t>Développement</w:t>
             </w:r>
             <w:r>
               <w:rPr>
@@ -1456,7 +1462,7 @@
                 <w:noProof/>
                 <w:webHidden/>
               </w:rPr>
-              <w:instrText xml:space="preserve"> PAGEREF _Toc346126656 \h </w:instrText>
+              <w:instrText xml:space="preserve"> PAGEREF _Toc347754879 \h </w:instrText>
             </w:r>
             <w:r>
               <w:rPr>
@@ -1489,7 +1495,7 @@
         </w:p>
         <w:p>
           <w:pPr>
-            <w:pStyle w:val="TM1"/>
+            <w:pStyle w:val="TM2"/>
             <w:tabs>
               <w:tab w:val="right" w:leader="dot" w:pos="9062"/>
             </w:tabs>
@@ -1499,7 +1505,217 @@
               <w:lang w:eastAsia="fr-FR"/>
             </w:rPr>
           </w:pPr>
-          <w:hyperlink w:anchor="_Toc346126657" w:history="1">
+          <w:hyperlink w:anchor="_Toc347754880" w:history="1">
+            <w:r>
+              <w:rPr>
+                <w:rStyle w:val="Lienhypertexte"/>
+                <w:noProof/>
+              </w:rPr>
+              <w:t>Application</w:t>
+            </w:r>
+            <w:r>
+              <w:rPr>
+                <w:noProof/>
+                <w:webHidden/>
+              </w:rPr>
+              <w:tab/>
+            </w:r>
+            <w:r>
+              <w:rPr>
+                <w:noProof/>
+                <w:webHidden/>
+              </w:rPr>
+              <w:fldChar w:fldCharType="begin"/>
+            </w:r>
+            <w:r>
+              <w:rPr>
+                <w:noProof/>
+                <w:webHidden/>
+              </w:rPr>
+              <w:instrText xml:space="preserve"> PAGEREF _Toc347754880 \h </w:instrText>
+            </w:r>
+            <w:r>
+              <w:rPr>
+                <w:noProof/>
+                <w:webHidden/>
+              </w:rPr>
+            </w:r>
+            <w:r>
+              <w:rPr>
+                <w:noProof/>
+                <w:webHidden/>
+              </w:rPr>
+              <w:fldChar w:fldCharType="separate"/>
+            </w:r>
+            <w:r>
+              <w:rPr>
+                <w:noProof/>
+                <w:webHidden/>
+              </w:rPr>
+              <w:t>3</w:t>
+            </w:r>
+            <w:r>
+              <w:rPr>
+                <w:noProof/>
+                <w:webHidden/>
+              </w:rPr>
+              <w:fldChar w:fldCharType="end"/>
+            </w:r>
+          </w:hyperlink>
+        </w:p>
+        <w:p>
+          <w:pPr>
+            <w:pStyle w:val="TM2"/>
+            <w:tabs>
+              <w:tab w:val="right" w:leader="dot" w:pos="9062"/>
+            </w:tabs>
+            <w:rPr>
+              <w:rFonts w:eastAsiaTheme="minorEastAsia"/>
+              <w:noProof/>
+              <w:lang w:eastAsia="fr-FR"/>
+            </w:rPr>
+          </w:pPr>
+          <w:hyperlink w:anchor="_Toc347754881" w:history="1">
+            <w:r>
+              <w:rPr>
+                <w:rStyle w:val="Lienhypertexte"/>
+                <w:noProof/>
+              </w:rPr>
+              <w:t>Configuration</w:t>
+            </w:r>
+            <w:r>
+              <w:rPr>
+                <w:noProof/>
+                <w:webHidden/>
+              </w:rPr>
+              <w:tab/>
+            </w:r>
+            <w:r>
+              <w:rPr>
+                <w:noProof/>
+                <w:webHidden/>
+              </w:rPr>
+              <w:fldChar w:fldCharType="begin"/>
+            </w:r>
+            <w:r>
+              <w:rPr>
+                <w:noProof/>
+                <w:webHidden/>
+              </w:rPr>
+              <w:instrText xml:space="preserve"> PAGEREF _Toc347754881 \h </w:instrText>
+            </w:r>
+            <w:r>
+              <w:rPr>
+                <w:noProof/>
+                <w:webHidden/>
+              </w:rPr>
+            </w:r>
+            <w:r>
+              <w:rPr>
+                <w:noProof/>
+                <w:webHidden/>
+              </w:rPr>
+              <w:fldChar w:fldCharType="separate"/>
+            </w:r>
+            <w:r>
+              <w:rPr>
+                <w:noProof/>
+                <w:webHidden/>
+              </w:rPr>
+              <w:t>4</w:t>
+            </w:r>
+            <w:r>
+              <w:rPr>
+                <w:noProof/>
+                <w:webHidden/>
+              </w:rPr>
+              <w:fldChar w:fldCharType="end"/>
+            </w:r>
+          </w:hyperlink>
+        </w:p>
+        <w:p>
+          <w:pPr>
+            <w:pStyle w:val="TM2"/>
+            <w:tabs>
+              <w:tab w:val="right" w:leader="dot" w:pos="9062"/>
+            </w:tabs>
+            <w:rPr>
+              <w:rFonts w:eastAsiaTheme="minorEastAsia"/>
+              <w:noProof/>
+              <w:lang w:eastAsia="fr-FR"/>
+            </w:rPr>
+          </w:pPr>
+          <w:hyperlink w:anchor="_Toc347754882" w:history="1">
+            <w:r>
+              <w:rPr>
+                <w:rStyle w:val="Lienhypertexte"/>
+                <w:noProof/>
+              </w:rPr>
+              <w:t>Résultats de procédure</w:t>
+            </w:r>
+            <w:r>
+              <w:rPr>
+                <w:noProof/>
+                <w:webHidden/>
+              </w:rPr>
+              <w:tab/>
+            </w:r>
+            <w:r>
+              <w:rPr>
+                <w:noProof/>
+                <w:webHidden/>
+              </w:rPr>
+              <w:fldChar w:fldCharType="begin"/>
+            </w:r>
+            <w:r>
+              <w:rPr>
+                <w:noProof/>
+                <w:webHidden/>
+              </w:rPr>
+              <w:instrText xml:space="preserve"> PAGEREF _Toc347754882 \h </w:instrText>
+            </w:r>
+            <w:r>
+              <w:rPr>
+                <w:noProof/>
+                <w:webHidden/>
+              </w:rPr>
+            </w:r>
+            <w:r>
+              <w:rPr>
+                <w:noProof/>
+                <w:webHidden/>
+              </w:rPr>
+              <w:fldChar w:fldCharType="separate"/>
+            </w:r>
+            <w:r>
+              <w:rPr>
+                <w:noProof/>
+                <w:webHidden/>
+              </w:rPr>
+              <w:t>5</w:t>
+            </w:r>
+            <w:r>
+              <w:rPr>
+                <w:noProof/>
+                <w:webHidden/>
+              </w:rPr>
+              <w:fldChar w:fldCharType="end"/>
+            </w:r>
+          </w:hyperlink>
+        </w:p>
+        <w:p>
+          <w:pPr>
+            <w:pStyle w:val="TM2"/>
+            <w:tabs>
+              <w:tab w:val="right" w:leader="dot" w:pos="9062"/>
+            </w:tabs>
+            <w:rPr>
+              <w:rFonts w:eastAsiaTheme="minorEastAsia"/>
+              <w:noProof/>
+              <w:lang w:eastAsia="fr-FR"/>
+            </w:rPr>
+          </w:pPr>
+          <w:hyperlink w:anchor="_Toc347754883" w:history="1">
             <w:r>
               <w:rPr>
                 <w:rStyle w:val="Lienhypertexte"/>
@@ -1526,77 +1742,7 @@
                 <w:noProof/>
                 <w:webHidden/>
               </w:rPr>
-              <w:instrText xml:space="preserve"> PAGEREF _Toc346126657 \h </w:instrText>
-            </w:r>
-            <w:r>
-              <w:rPr>
-                <w:noProof/>
-                <w:webHidden/>
-              </w:rPr>
-            </w:r>
-            <w:r>
-              <w:rPr>
-                <w:noProof/>
-                <w:webHidden/>
-              </w:rPr>
-              <w:fldChar w:fldCharType="separate"/>
-            </w:r>
-            <w:r>
-              <w:rPr>
-                <w:noProof/>
-                <w:webHidden/>
-              </w:rPr>
-              <w:t>6</w:t>
-            </w:r>
-            <w:r>
-              <w:rPr>
-                <w:noProof/>
-                <w:webHidden/>
-              </w:rPr>
-              <w:fldChar w:fldCharType="end"/>
-            </w:r>
-          </w:hyperlink>
-        </w:p>
-        <w:p>
-          <w:pPr>
-            <w:pStyle w:val="TM1"/>
-            <w:tabs>
-              <w:tab w:val="right" w:leader="dot" w:pos="9062"/>
-            </w:tabs>
-            <w:rPr>
-              <w:rFonts w:eastAsiaTheme="minorEastAsia"/>
-              <w:noProof/>
-              <w:lang w:eastAsia="fr-FR"/>
-            </w:rPr>
-          </w:pPr>
-          <w:hyperlink w:anchor="_Toc346126658" w:history="1">
-            <w:r>
-              <w:rPr>
-                <w:rStyle w:val="Lienhypertexte"/>
-                <w:noProof/>
-              </w:rPr>
-              <w:t>Base de données</w:t>
-            </w:r>
-            <w:r>
-              <w:rPr>
-                <w:noProof/>
-                <w:webHidden/>
-              </w:rPr>
-              <w:tab/>
-            </w:r>
-            <w:r>
-              <w:rPr>
-                <w:noProof/>
-                <w:webHidden/>
-              </w:rPr>
-              <w:fldChar w:fldCharType="begin"/>
-            </w:r>
-            <w:r>
-              <w:rPr>
-                <w:noProof/>
-                <w:webHidden/>
-              </w:rPr>
-              <w:instrText xml:space="preserve"> PAGEREF _Toc346126658 \h </w:instrText>
+              <w:instrText xml:space="preserve"> PAGEREF _Toc347754883 \h </w:instrText>
             </w:r>
             <w:r>
               <w:rPr>
@@ -1628,6 +1774,146 @@
           </w:hyperlink>
         </w:p>
         <w:p>
+          <w:pPr>
+            <w:pStyle w:val="TM2"/>
+            <w:tabs>
+              <w:tab w:val="right" w:leader="dot" w:pos="9062"/>
+            </w:tabs>
+            <w:rPr>
+              <w:rFonts w:eastAsiaTheme="minorEastAsia"/>
+              <w:noProof/>
+              <w:lang w:eastAsia="fr-FR"/>
+            </w:rPr>
+          </w:pPr>
+          <w:hyperlink w:anchor="_Toc347754884" w:history="1">
+            <w:r>
+              <w:rPr>
+                <w:rStyle w:val="Lienhypertexte"/>
+                <w:noProof/>
+              </w:rPr>
+              <w:t>Base de données</w:t>
+            </w:r>
+            <w:r>
+              <w:rPr>
+                <w:noProof/>
+                <w:webHidden/>
+              </w:rPr>
+              <w:tab/>
+            </w:r>
+            <w:r>
+              <w:rPr>
+                <w:noProof/>
+                <w:webHidden/>
+              </w:rPr>
+              <w:fldChar w:fldCharType="begin"/>
+            </w:r>
+            <w:r>
+              <w:rPr>
+                <w:noProof/>
+                <w:webHidden/>
+              </w:rPr>
+              <w:instrText xml:space="preserve"> PAGEREF _Toc347754884 \h </w:instrText>
+            </w:r>
+            <w:r>
+              <w:rPr>
+                <w:noProof/>
+                <w:webHidden/>
+              </w:rPr>
+            </w:r>
+            <w:r>
+              <w:rPr>
+                <w:noProof/>
+                <w:webHidden/>
+              </w:rPr>
+              <w:fldChar w:fldCharType="separate"/>
+            </w:r>
+            <w:r>
+              <w:rPr>
+                <w:noProof/>
+                <w:webHidden/>
+              </w:rPr>
+              <w:t>10</w:t>
+            </w:r>
+            <w:r>
+              <w:rPr>
+                <w:noProof/>
+                <w:webHidden/>
+              </w:rPr>
+              <w:fldChar w:fldCharType="end"/>
+            </w:r>
+          </w:hyperlink>
+        </w:p>
+        <w:p>
+          <w:pPr>
+            <w:pStyle w:val="TM2"/>
+            <w:tabs>
+              <w:tab w:val="right" w:leader="dot" w:pos="9062"/>
+            </w:tabs>
+            <w:rPr>
+              <w:rFonts w:eastAsiaTheme="minorEastAsia"/>
+              <w:noProof/>
+              <w:lang w:eastAsia="fr-FR"/>
+            </w:rPr>
+          </w:pPr>
+          <w:hyperlink w:anchor="_Toc347754885" w:history="1">
+            <w:r>
+              <w:rPr>
+                <w:rStyle w:val="Lienhypertexte"/>
+                <w:noProof/>
+              </w:rPr>
+              <w:t>Windows spécifique</w:t>
+            </w:r>
+            <w:r>
+              <w:rPr>
+                <w:noProof/>
+                <w:webHidden/>
+              </w:rPr>
+              <w:tab/>
+            </w:r>
+            <w:r>
+              <w:rPr>
+                <w:noProof/>
+                <w:webHidden/>
+              </w:rPr>
+              <w:fldChar w:fldCharType="begin"/>
+            </w:r>
+            <w:r>
+              <w:rPr>
+                <w:noProof/>
+                <w:webHidden/>
+              </w:rPr>
+              <w:instrText xml:space="preserve"> PAGEREF _Toc347754885 \h </w:instrText>
+            </w:r>
+            <w:r>
+              <w:rPr>
+                <w:noProof/>
+                <w:webHidden/>
+              </w:rPr>
+            </w:r>
+            <w:r>
+              <w:rPr>
+                <w:noProof/>
+                <w:webHidden/>
+              </w:rPr>
+              <w:fldChar w:fldCharType="separate"/>
+            </w:r>
+            <w:r>
+              <w:rPr>
+                <w:noProof/>
+                <w:webHidden/>
+              </w:rPr>
+              <w:t>11</w:t>
+            </w:r>
+            <w:r>
+              <w:rPr>
+                <w:noProof/>
+                <w:webHidden/>
+              </w:rPr>
+              <w:fldChar w:fldCharType="end"/>
+            </w:r>
+          </w:hyperlink>
+        </w:p>
+        <w:p>
           <w:r>
             <w:rPr>
               <w:b/>
@@ -1652,19 +1938,17 @@
       <w:r>
         <w:br w:type="page"/>
       </w:r>
-      <w:bookmarkStart w:id="0" w:name="_GoBack"/>
-      <w:bookmarkEnd w:id="0"/>
     </w:p>
     <w:p>
       <w:pPr>
         <w:pStyle w:val="Titre1"/>
       </w:pPr>
-      <w:bookmarkStart w:id="1" w:name="_Toc346126655"/>
+      <w:bookmarkStart w:id="0" w:name="_Toc347754878"/>
       <w:r>
         <w:lastRenderedPageBreak/>
         <w:t>Introduction</w:t>
       </w:r>
-      <w:bookmarkEnd w:id="1"/>
+      <w:bookmarkEnd w:id="0"/>
     </w:p>
     <w:p>
       <w:proofErr w:type="spellStart"/>
@@ -1772,7 +2056,703 @@
       <w:pPr>
         <w:pStyle w:val="Titre1"/>
       </w:pPr>
-      <w:bookmarkStart w:id="2" w:name="_Toc346126656"/>
+      <w:bookmarkStart w:id="1" w:name="_Toc347754879"/>
+      <w:r>
+        <w:lastRenderedPageBreak/>
+        <w:t>Développement</w:t>
+      </w:r>
+      <w:bookmarkEnd w:id="1"/>
+    </w:p>
+    <w:p>
+      <w:pPr>
+        <w:rPr>
+          <w:rFonts w:asciiTheme="majorHAnsi" w:eastAsiaTheme="majorEastAsia" w:hAnsiTheme="majorHAnsi" w:cstheme="majorBidi"/>
+          <w:b/>
+          <w:bCs/>
+          <w:color w:val="4F81BD" w:themeColor="accent1"/>
+          <w:sz w:val="26"/>
+          <w:szCs w:val="26"/>
+        </w:rPr>
+      </w:pPr>
+    </w:p>
+    <w:p>
+      <w:pPr>
+        <w:pStyle w:val="Titre2"/>
+      </w:pPr>
+      <w:bookmarkStart w:id="2" w:name="_Toc347754880"/>
+      <w:r>
+        <w:t>Application</w:t>
+      </w:r>
+      <w:bookmarkEnd w:id="2"/>
+    </w:p>
+    <w:p>
+      <w:r>
+        <w:t xml:space="preserve">Webframework propose une implémentation générique de l’application. Il est recommandé d’utiliser et détendre la classe </w:t>
+      </w:r>
+      <w:r>
+        <w:rPr>
+          <w:rStyle w:val="lev"/>
+        </w:rPr>
+        <w:t>Application</w:t>
+      </w:r>
+      <w:r>
+        <w:t xml:space="preserve"> définit dans la librairie </w:t>
+      </w:r>
+      <w:r>
+        <w:rPr>
+          <w:rStyle w:val="lev"/>
+        </w:rPr>
+        <w:t>Webframework</w:t>
+      </w:r>
+      <w:r>
+        <w:t xml:space="preserve">. Application implémente l’interface </w:t>
+      </w:r>
+      <w:r>
+        <w:rPr>
+          <w:rStyle w:val="lev"/>
+        </w:rPr>
+        <w:t>iApplication</w:t>
+      </w:r>
+      <w:r>
+        <w:t xml:space="preserve"> est permet au programmeur une base solide à son application web.</w:t>
+      </w:r>
+    </w:p>
+    <w:p>
+      <w:pPr>
+        <w:rPr>
+          <w:u w:val="single"/>
+        </w:rPr>
+      </w:pPr>
+      <w:r>
+        <w:rPr>
+          <w:u w:val="single"/>
+        </w:rPr>
+        <w:t xml:space="preserve">La classe </w:t>
+      </w:r>
+      <w:r>
+        <w:rPr>
+          <w:rStyle w:val="lev"/>
+          <w:u w:val="single"/>
+        </w:rPr>
+        <w:t>Application</w:t>
+      </w:r>
+      <w:r>
+        <w:rPr>
+          <w:u w:val="single"/>
+        </w:rPr>
+        <w:t xml:space="preserve"> permet </w:t>
+      </w:r>
+      <w:r>
+        <w:rPr>
+          <w:u w:val="single"/>
+        </w:rPr>
+        <w:t>la gestion</w:t>
+      </w:r>
+      <w:r>
+        <w:rPr>
+          <w:u w:val="single"/>
+        </w:rPr>
+        <w:t xml:space="preserve"> de</w:t>
+      </w:r>
+      <w:r>
+        <w:rPr>
+          <w:u w:val="single"/>
+        </w:rPr>
+        <w:t>:</w:t>
+      </w:r>
+    </w:p>
+    <w:p>
+      <w:pPr>
+        <w:pStyle w:val="Paragraphedeliste"/>
+        <w:numPr>
+          <w:ilvl w:val="0"/>
+          <w:numId w:val="37"/>
+        </w:numPr>
+        <w:rPr>
+          <w:rFonts w:asciiTheme="majorHAnsi" w:eastAsiaTheme="majorEastAsia" w:hAnsiTheme="majorHAnsi" w:cstheme="majorBidi"/>
+          <w:color w:val="4F81BD" w:themeColor="accent1"/>
+          <w:sz w:val="26"/>
+          <w:szCs w:val="26"/>
+        </w:rPr>
+      </w:pPr>
+      <w:r>
+        <w:t>Paramètres de configuration</w:t>
+      </w:r>
+    </w:p>
+    <w:p>
+      <w:pPr>
+        <w:pStyle w:val="Paragraphedeliste"/>
+        <w:numPr>
+          <w:ilvl w:val="0"/>
+          <w:numId w:val="37"/>
+        </w:numPr>
+        <w:rPr>
+          <w:rFonts w:asciiTheme="majorHAnsi" w:eastAsiaTheme="majorEastAsia" w:hAnsiTheme="majorHAnsi" w:cstheme="majorBidi"/>
+          <w:color w:val="4F81BD" w:themeColor="accent1"/>
+          <w:sz w:val="26"/>
+          <w:szCs w:val="26"/>
+        </w:rPr>
+      </w:pPr>
+      <w:r>
+        <w:t>Génération de templates</w:t>
+      </w:r>
+    </w:p>
+    <w:p>
+      <w:pPr>
+        <w:pStyle w:val="Paragraphedeliste"/>
+        <w:numPr>
+          <w:ilvl w:val="0"/>
+          <w:numId w:val="37"/>
+        </w:numPr>
+        <w:rPr>
+          <w:rFonts w:asciiTheme="majorHAnsi" w:eastAsiaTheme="majorEastAsia" w:hAnsiTheme="majorHAnsi" w:cstheme="majorBidi"/>
+          <w:color w:val="4F81BD" w:themeColor="accent1"/>
+          <w:sz w:val="26"/>
+          <w:szCs w:val="26"/>
+        </w:rPr>
+      </w:pPr>
+      <w:r>
+        <w:t>Gestion des codes d’erreurs</w:t>
+      </w:r>
+    </w:p>
+    <w:p>
+      <w:pPr>
+        <w:pStyle w:val="Paragraphedeliste"/>
+        <w:numPr>
+          <w:ilvl w:val="0"/>
+          <w:numId w:val="37"/>
+        </w:numPr>
+        <w:rPr>
+          <w:rFonts w:asciiTheme="majorHAnsi" w:eastAsiaTheme="majorEastAsia" w:hAnsiTheme="majorHAnsi" w:cstheme="majorBidi"/>
+          <w:color w:val="4F81BD" w:themeColor="accent1"/>
+          <w:sz w:val="26"/>
+          <w:szCs w:val="26"/>
+        </w:rPr>
+      </w:pPr>
+      <w:r>
+        <w:t>Connexion à la base de données</w:t>
+      </w:r>
+    </w:p>
+    <w:p>
+      <w:pPr>
+        <w:pStyle w:val="Sous-titre"/>
+      </w:pPr>
+      <w:r>
+        <w:t>Configuration</w:t>
+      </w:r>
+    </w:p>
+    <w:p>
+      <w:r>
+        <w:t>…</w:t>
+      </w:r>
+    </w:p>
+    <w:p>
+      <w:pPr>
+        <w:pStyle w:val="Sous-titre"/>
+      </w:pPr>
+      <w:r>
+        <w:t>Templates</w:t>
+      </w:r>
+    </w:p>
+    <w:p>
+      <w:r>
+        <w:t>…</w:t>
+      </w:r>
+    </w:p>
+    <w:p>
+      <w:pPr>
+        <w:pStyle w:val="Sous-titre"/>
+      </w:pPr>
+      <w:r>
+        <w:t>Erreurs</w:t>
+      </w:r>
+    </w:p>
+    <w:p>
+      <w:r>
+        <w:t>…</w:t>
+      </w:r>
+    </w:p>
+    <w:p>
+      <w:pPr>
+        <w:pStyle w:val="Sous-titre"/>
+      </w:pPr>
+      <w:r>
+        <w:t>Base de données</w:t>
+      </w:r>
+    </w:p>
+    <w:p>
+      <w:pPr>
+        <w:rPr>
+          <w:rFonts w:asciiTheme="majorHAnsi" w:eastAsiaTheme="majorEastAsia" w:hAnsiTheme="majorHAnsi" w:cstheme="majorBidi"/>
+          <w:color w:val="4F81BD" w:themeColor="accent1"/>
+          <w:sz w:val="26"/>
+          <w:szCs w:val="26"/>
+        </w:rPr>
+      </w:pPr>
+      <w:r>
+        <w:t>…</w:t>
+      </w:r>
+      <w:r>
+        <w:br w:type="page"/>
+      </w:r>
+    </w:p>
+    <w:p>
+      <w:pPr>
+        <w:pStyle w:val="Titre2"/>
+      </w:pPr>
+      <w:bookmarkStart w:id="3" w:name="_Toc347754881"/>
+      <w:r>
+        <w:lastRenderedPageBreak/>
+        <w:t>Configuration</w:t>
+      </w:r>
+      <w:bookmarkEnd w:id="3"/>
+    </w:p>
+    <w:p/>
+    <w:p>
+      <w:pPr>
+        <w:rPr>
+          <w:b/>
+          <w:u w:val="single"/>
+        </w:rPr>
+      </w:pPr>
+      <w:r>
+        <w:rPr>
+          <w:b/>
+          <w:u w:val="single"/>
+        </w:rPr>
+        <w:t>Voici les différentes constantes de configuration utilisées par l’API Webframework :</w:t>
+      </w:r>
+    </w:p>
+    <w:tbl>
+      <w:tblPr>
+        <w:tblStyle w:val="Grillemoyenne1-Accent5"/>
+        <w:tblW w:w="0" w:type="auto"/>
+        <w:tblLook w:val="04A0" w:firstRow="1" w:lastRow="0" w:firstColumn="1" w:lastColumn="0" w:noHBand="0" w:noVBand="1"/>
+      </w:tblPr>
+      <w:tblGrid>
+        <w:gridCol w:w="1903"/>
+        <w:gridCol w:w="2316"/>
+        <w:gridCol w:w="1843"/>
+        <w:gridCol w:w="3226"/>
+      </w:tblGrid>
+      <w:tr>
+        <w:trPr>
+          <w:cnfStyle w:val="100000000000" w:firstRow="1" w:lastRow="0" w:firstColumn="0" w:lastColumn="0" w:oddVBand="0" w:evenVBand="0" w:oddHBand="0" w:evenHBand="0" w:firstRowFirstColumn="0" w:firstRowLastColumn="0" w:lastRowFirstColumn="0" w:lastRowLastColumn="0"/>
+          <w:trHeight w:val="613"/>
+        </w:trPr>
+        <w:tc>
+          <w:tcPr>
+            <w:cnfStyle w:val="001000000000" w:firstRow="0" w:lastRow="0" w:firstColumn="1" w:lastColumn="0" w:oddVBand="0" w:evenVBand="0" w:oddHBand="0" w:evenHBand="0" w:firstRowFirstColumn="0" w:firstRowLastColumn="0" w:lastRowFirstColumn="0" w:lastRowLastColumn="0"/>
+            <w:tcW w:w="1903" w:type="dxa"/>
+            <w:vAlign w:val="center"/>
+          </w:tcPr>
+          <w:p>
+            <w:pPr>
+              <w:rPr>
+                <w:rFonts w:ascii="Arial" w:eastAsia="Adobe Fan Heiti Std B" w:hAnsi="Arial" w:cs="Arial"/>
+                <w:sz w:val="24"/>
+              </w:rPr>
+            </w:pPr>
+            <w:r>
+              <w:rPr>
+                <w:rFonts w:ascii="Arial" w:eastAsia="Adobe Fan Heiti Std B" w:hAnsi="Arial" w:cs="Arial"/>
+                <w:sz w:val="24"/>
+              </w:rPr>
+              <w:t>Section</w:t>
+            </w:r>
+          </w:p>
+        </w:tc>
+        <w:tc>
+          <w:tcPr>
+            <w:tcW w:w="2316" w:type="dxa"/>
+            <w:vAlign w:val="center"/>
+          </w:tcPr>
+          <w:p>
+            <w:pPr>
+              <w:cnfStyle w:val="100000000000" w:firstRow="1" w:lastRow="0" w:firstColumn="0" w:lastColumn="0" w:oddVBand="0" w:evenVBand="0" w:oddHBand="0" w:evenHBand="0" w:firstRowFirstColumn="0" w:firstRowLastColumn="0" w:lastRowFirstColumn="0" w:lastRowLastColumn="0"/>
+              <w:rPr>
+                <w:rFonts w:ascii="Arial" w:eastAsia="Adobe Fan Heiti Std B" w:hAnsi="Arial" w:cs="Arial"/>
+                <w:sz w:val="24"/>
+              </w:rPr>
+            </w:pPr>
+            <w:r>
+              <w:rPr>
+                <w:rFonts w:ascii="Arial" w:eastAsia="Adobe Fan Heiti Std B" w:hAnsi="Arial" w:cs="Arial"/>
+                <w:sz w:val="24"/>
+              </w:rPr>
+              <w:t>Nom</w:t>
+            </w:r>
+          </w:p>
+        </w:tc>
+        <w:tc>
+          <w:tcPr>
+            <w:tcW w:w="1843" w:type="dxa"/>
+            <w:vAlign w:val="center"/>
+          </w:tcPr>
+          <w:p>
+            <w:pPr>
+              <w:cnfStyle w:val="100000000000" w:firstRow="1" w:lastRow="0" w:firstColumn="0" w:lastColumn="0" w:oddVBand="0" w:evenVBand="0" w:oddHBand="0" w:evenHBand="0" w:firstRowFirstColumn="0" w:firstRowLastColumn="0" w:lastRowFirstColumn="0" w:lastRowLastColumn="0"/>
+              <w:rPr>
+                <w:rFonts w:ascii="Arial" w:eastAsia="Adobe Fan Heiti Std B" w:hAnsi="Arial" w:cs="Arial"/>
+                <w:sz w:val="24"/>
+              </w:rPr>
+            </w:pPr>
+            <w:r>
+              <w:rPr>
+                <w:rFonts w:ascii="Arial" w:eastAsia="Adobe Fan Heiti Std B" w:hAnsi="Arial" w:cs="Arial"/>
+                <w:sz w:val="24"/>
+              </w:rPr>
+              <w:t>Plateforme</w:t>
+            </w:r>
+          </w:p>
+        </w:tc>
+        <w:tc>
+          <w:tcPr>
+            <w:tcW w:w="3226" w:type="dxa"/>
+            <w:vAlign w:val="center"/>
+          </w:tcPr>
+          <w:p>
+            <w:pPr>
+              <w:cnfStyle w:val="100000000000" w:firstRow="1" w:lastRow="0" w:firstColumn="0" w:lastColumn="0" w:oddVBand="0" w:evenVBand="0" w:oddHBand="0" w:evenHBand="0" w:firstRowFirstColumn="0" w:firstRowLastColumn="0" w:lastRowFirstColumn="0" w:lastRowLastColumn="0"/>
+              <w:rPr>
+                <w:rFonts w:ascii="Arial" w:eastAsia="Adobe Fan Heiti Std B" w:hAnsi="Arial" w:cs="Arial"/>
+                <w:sz w:val="24"/>
+              </w:rPr>
+            </w:pPr>
+            <w:r>
+              <w:rPr>
+                <w:rFonts w:ascii="Arial" w:eastAsia="Adobe Fan Heiti Std B" w:hAnsi="Arial" w:cs="Arial"/>
+                <w:sz w:val="24"/>
+              </w:rPr>
+              <w:t>Usage</w:t>
+            </w:r>
+          </w:p>
+        </w:tc>
+      </w:tr>
+      <w:tr>
+        <w:trPr>
+          <w:cnfStyle w:val="000000100000" w:firstRow="0" w:lastRow="0" w:firstColumn="0" w:lastColumn="0" w:oddVBand="0" w:evenVBand="0" w:oddHBand="1" w:evenHBand="0" w:firstRowFirstColumn="0" w:firstRowLastColumn="0" w:lastRowFirstColumn="0" w:lastRowLastColumn="0"/>
+          <w:trHeight w:val="510"/>
+        </w:trPr>
+        <w:tc>
+          <w:tcPr>
+            <w:cnfStyle w:val="001000000000" w:firstRow="0" w:lastRow="0" w:firstColumn="1" w:lastColumn="0" w:oddVBand="0" w:evenVBand="0" w:oddHBand="0" w:evenHBand="0" w:firstRowFirstColumn="0" w:firstRowLastColumn="0" w:lastRowFirstColumn="0" w:lastRowLastColumn="0"/>
+            <w:tcW w:w="1903" w:type="dxa"/>
+            <w:vAlign w:val="center"/>
+          </w:tcPr>
+          <w:p>
+            <w:r>
+              <w:t>SCHTASKS</w:t>
+            </w:r>
+          </w:p>
+        </w:tc>
+        <w:tc>
+          <w:tcPr>
+            <w:tcW w:w="2316" w:type="dxa"/>
+            <w:vAlign w:val="center"/>
+          </w:tcPr>
+          <w:p>
+            <w:pPr>
+              <w:cnfStyle w:val="000000100000" w:firstRow="0" w:lastRow="0" w:firstColumn="0" w:lastColumn="0" w:oddVBand="0" w:evenVBand="0" w:oddHBand="1" w:evenHBand="0" w:firstRowFirstColumn="0" w:firstRowLastColumn="0" w:lastRowFirstColumn="0" w:lastRowLastColumn="0"/>
+              <w:rPr>
+                <w:b/>
+              </w:rPr>
+            </w:pPr>
+            <w:r>
+              <w:rPr>
+                <w:b/>
+              </w:rPr>
+              <w:t>USER</w:t>
+            </w:r>
+          </w:p>
+        </w:tc>
+        <w:tc>
+          <w:tcPr>
+            <w:tcW w:w="1843" w:type="dxa"/>
+            <w:vAlign w:val="center"/>
+          </w:tcPr>
+          <w:p>
+            <w:pPr>
+              <w:cnfStyle w:val="000000100000" w:firstRow="0" w:lastRow="0" w:firstColumn="0" w:lastColumn="0" w:oddVBand="0" w:evenVBand="0" w:oddHBand="1" w:evenHBand="0" w:firstRowFirstColumn="0" w:firstRowLastColumn="0" w:lastRowFirstColumn="0" w:lastRowLastColumn="0"/>
+            </w:pPr>
+            <w:r>
+              <w:rPr>
+                <w:b/>
+              </w:rPr>
+              <w:t>Windows</w:t>
+            </w:r>
+          </w:p>
+        </w:tc>
+        <w:tc>
+          <w:tcPr>
+            <w:tcW w:w="3226" w:type="dxa"/>
+            <w:vAlign w:val="center"/>
+          </w:tcPr>
+          <w:p>
+            <w:pPr>
+              <w:cnfStyle w:val="000000100000" w:firstRow="0" w:lastRow="0" w:firstColumn="0" w:lastColumn="0" w:oddVBand="0" w:evenVBand="0" w:oddHBand="1" w:evenHBand="0" w:firstRowFirstColumn="0" w:firstRowLastColumn="0" w:lastRowFirstColumn="0" w:lastRowLastColumn="0"/>
+              <w:rPr>
+                <w:rStyle w:val="Accentuation"/>
+                <w:rFonts w:ascii="Courier New" w:hAnsi="Courier New" w:cs="Courier New"/>
+              </w:rPr>
+            </w:pPr>
+            <w:proofErr w:type="spellStart"/>
+            <w:r>
+              <w:rPr>
+                <w:rStyle w:val="Accentuation"/>
+                <w:rFonts w:ascii="Courier New" w:hAnsi="Courier New" w:cs="Courier New"/>
+              </w:rPr>
+              <w:t>cSchTasksMgr</w:t>
+            </w:r>
+            <w:proofErr w:type="spellEnd"/>
+            <w:proofErr w:type="gramStart"/>
+            <w:r>
+              <w:rPr>
+                <w:rStyle w:val="Accentuation"/>
+                <w:rFonts w:ascii="Courier New" w:hAnsi="Courier New" w:cs="Courier New"/>
+              </w:rPr>
+              <w:t>::</w:t>
+            </w:r>
+            <w:proofErr w:type="spellStart"/>
+            <w:r>
+              <w:rPr>
+                <w:rStyle w:val="Accentuation"/>
+                <w:rFonts w:ascii="Courier New" w:hAnsi="Courier New" w:cs="Courier New"/>
+              </w:rPr>
+              <w:t>create</w:t>
+            </w:r>
+            <w:proofErr w:type="spellEnd"/>
+            <w:proofErr w:type="gramEnd"/>
+          </w:p>
+        </w:tc>
+      </w:tr>
+      <w:tr>
+        <w:trPr>
+          <w:trHeight w:val="510"/>
+        </w:trPr>
+        <w:tc>
+          <w:tcPr>
+            <w:cnfStyle w:val="001000000000" w:firstRow="0" w:lastRow="0" w:firstColumn="1" w:lastColumn="0" w:oddVBand="0" w:evenVBand="0" w:oddHBand="0" w:evenHBand="0" w:firstRowFirstColumn="0" w:firstRowLastColumn="0" w:lastRowFirstColumn="0" w:lastRowLastColumn="0"/>
+            <w:tcW w:w="9288" w:type="dxa"/>
+            <w:gridSpan w:val="4"/>
+            <w:vAlign w:val="center"/>
+          </w:tcPr>
+          <w:p>
+            <w:pPr>
+              <w:rPr>
+                <w:b w:val="0"/>
+              </w:rPr>
+            </w:pPr>
+            <w:r>
+              <w:rPr>
+                <w:b w:val="0"/>
+              </w:rPr>
+              <w:t>Nom d’utilisateur utilisé pour programmer une tâche système</w:t>
+            </w:r>
+            <w:r>
+              <w:rPr>
+                <w:b w:val="0"/>
+              </w:rPr>
+              <w:t>.</w:t>
+            </w:r>
+          </w:p>
+          <w:p>
+            <w:pPr>
+              <w:rPr>
+                <w:rStyle w:val="Accentuation"/>
+                <w:b w:val="0"/>
+              </w:rPr>
+            </w:pPr>
+            <w:r>
+              <w:rPr>
+                <w:b w:val="0"/>
+              </w:rPr>
+              <w:t>(</w:t>
+            </w:r>
+            <w:r>
+              <w:rPr>
+                <w:rStyle w:val="Accentuation"/>
+              </w:rPr>
+              <w:t>SCHTASKS&gt;PWD</w:t>
+            </w:r>
+            <w:r>
+              <w:rPr>
+                <w:b w:val="0"/>
+              </w:rPr>
+              <w:t xml:space="preserve"> est requis)</w:t>
+            </w:r>
+          </w:p>
+        </w:tc>
+      </w:tr>
+      <w:tr>
+        <w:trPr>
+          <w:cnfStyle w:val="000000100000" w:firstRow="0" w:lastRow="0" w:firstColumn="0" w:lastColumn="0" w:oddVBand="0" w:evenVBand="0" w:oddHBand="1" w:evenHBand="0" w:firstRowFirstColumn="0" w:firstRowLastColumn="0" w:lastRowFirstColumn="0" w:lastRowLastColumn="0"/>
+          <w:trHeight w:val="510"/>
+        </w:trPr>
+        <w:tc>
+          <w:tcPr>
+            <w:cnfStyle w:val="001000000000" w:firstRow="0" w:lastRow="0" w:firstColumn="1" w:lastColumn="0" w:oddVBand="0" w:evenVBand="0" w:oddHBand="0" w:evenHBand="0" w:firstRowFirstColumn="0" w:firstRowLastColumn="0" w:lastRowFirstColumn="0" w:lastRowLastColumn="0"/>
+            <w:tcW w:w="1903" w:type="dxa"/>
+            <w:vAlign w:val="center"/>
+          </w:tcPr>
+          <w:p>
+            <w:r>
+              <w:t>SCHTASKS</w:t>
+            </w:r>
+          </w:p>
+        </w:tc>
+        <w:tc>
+          <w:tcPr>
+            <w:tcW w:w="2316" w:type="dxa"/>
+            <w:vAlign w:val="center"/>
+          </w:tcPr>
+          <w:p>
+            <w:pPr>
+              <w:cnfStyle w:val="000000100000" w:firstRow="0" w:lastRow="0" w:firstColumn="0" w:lastColumn="0" w:oddVBand="0" w:evenVBand="0" w:oddHBand="1" w:evenHBand="0" w:firstRowFirstColumn="0" w:firstRowLastColumn="0" w:lastRowFirstColumn="0" w:lastRowLastColumn="0"/>
+              <w:rPr>
+                <w:b/>
+              </w:rPr>
+            </w:pPr>
+            <w:r>
+              <w:rPr>
+                <w:b/>
+              </w:rPr>
+              <w:t>PWD</w:t>
+            </w:r>
+          </w:p>
+        </w:tc>
+        <w:tc>
+          <w:tcPr>
+            <w:tcW w:w="1843" w:type="dxa"/>
+            <w:vAlign w:val="center"/>
+          </w:tcPr>
+          <w:p>
+            <w:pPr>
+              <w:cnfStyle w:val="000000100000" w:firstRow="0" w:lastRow="0" w:firstColumn="0" w:lastColumn="0" w:oddVBand="0" w:evenVBand="0" w:oddHBand="1" w:evenHBand="0" w:firstRowFirstColumn="0" w:firstRowLastColumn="0" w:lastRowFirstColumn="0" w:lastRowLastColumn="0"/>
+            </w:pPr>
+            <w:r>
+              <w:rPr>
+                <w:b/>
+              </w:rPr>
+              <w:t>Windows</w:t>
+            </w:r>
+          </w:p>
+        </w:tc>
+        <w:tc>
+          <w:tcPr>
+            <w:tcW w:w="3226" w:type="dxa"/>
+            <w:vAlign w:val="center"/>
+          </w:tcPr>
+          <w:p>
+            <w:pPr>
+              <w:cnfStyle w:val="000000100000" w:firstRow="0" w:lastRow="0" w:firstColumn="0" w:lastColumn="0" w:oddVBand="0" w:evenVBand="0" w:oddHBand="1" w:evenHBand="0" w:firstRowFirstColumn="0" w:firstRowLastColumn="0" w:lastRowFirstColumn="0" w:lastRowLastColumn="0"/>
+              <w:rPr>
+                <w:rStyle w:val="Accentuation"/>
+                <w:rFonts w:ascii="Courier New" w:hAnsi="Courier New" w:cs="Courier New"/>
+              </w:rPr>
+            </w:pPr>
+            <w:proofErr w:type="spellStart"/>
+            <w:r>
+              <w:rPr>
+                <w:rStyle w:val="Accentuation"/>
+                <w:rFonts w:ascii="Courier New" w:hAnsi="Courier New" w:cs="Courier New"/>
+              </w:rPr>
+              <w:t>cSchTasksMgr</w:t>
+            </w:r>
+            <w:proofErr w:type="spellEnd"/>
+            <w:proofErr w:type="gramStart"/>
+            <w:r>
+              <w:rPr>
+                <w:rStyle w:val="Accentuation"/>
+                <w:rFonts w:ascii="Courier New" w:hAnsi="Courier New" w:cs="Courier New"/>
+              </w:rPr>
+              <w:t>::</w:t>
+            </w:r>
+            <w:proofErr w:type="spellStart"/>
+            <w:r>
+              <w:rPr>
+                <w:rStyle w:val="Accentuation"/>
+                <w:rFonts w:ascii="Courier New" w:hAnsi="Courier New" w:cs="Courier New"/>
+              </w:rPr>
+              <w:t>create</w:t>
+            </w:r>
+            <w:proofErr w:type="spellEnd"/>
+            <w:proofErr w:type="gramEnd"/>
+          </w:p>
+        </w:tc>
+      </w:tr>
+      <w:tr>
+        <w:trPr>
+          <w:trHeight w:val="510"/>
+        </w:trPr>
+        <w:tc>
+          <w:tcPr>
+            <w:cnfStyle w:val="001000000000" w:firstRow="0" w:lastRow="0" w:firstColumn="1" w:lastColumn="0" w:oddVBand="0" w:evenVBand="0" w:oddHBand="0" w:evenHBand="0" w:firstRowFirstColumn="0" w:firstRowLastColumn="0" w:lastRowFirstColumn="0" w:lastRowLastColumn="0"/>
+            <w:tcW w:w="9288" w:type="dxa"/>
+            <w:gridSpan w:val="4"/>
+            <w:vAlign w:val="center"/>
+          </w:tcPr>
+          <w:p>
+            <w:pPr>
+              <w:rPr>
+                <w:b w:val="0"/>
+              </w:rPr>
+            </w:pPr>
+            <w:r>
+              <w:rPr>
+                <w:b w:val="0"/>
+              </w:rPr>
+              <w:t>Mot-de-passe utilisé pour programmer une tâche système</w:t>
+            </w:r>
+            <w:r>
+              <w:rPr>
+                <w:b w:val="0"/>
+              </w:rPr>
+              <w:t>.</w:t>
+            </w:r>
+          </w:p>
+          <w:p>
+            <w:pPr>
+              <w:rPr>
+                <w:rStyle w:val="Accentuation"/>
+                <w:b w:val="0"/>
+              </w:rPr>
+            </w:pPr>
+            <w:r>
+              <w:rPr>
+                <w:b w:val="0"/>
+              </w:rPr>
+              <w:t>(</w:t>
+            </w:r>
+            <w:r>
+              <w:rPr>
+                <w:rStyle w:val="Accentuation"/>
+              </w:rPr>
+              <w:t>SCHTASKS &gt;USER</w:t>
+            </w:r>
+            <w:r>
+              <w:rPr>
+                <w:b w:val="0"/>
+              </w:rPr>
+              <w:t xml:space="preserve"> est requis)</w:t>
+            </w:r>
+          </w:p>
+        </w:tc>
+      </w:tr>
+    </w:tbl>
+    <w:p>
+      <w:pPr>
+        <w:pStyle w:val="Titre2"/>
+      </w:pPr>
+      <w:r>
+        <w:br w:type="page"/>
+      </w:r>
+    </w:p>
+    <w:p>
+      <w:pPr>
+        <w:pStyle w:val="Titre2"/>
+      </w:pPr>
+      <w:bookmarkStart w:id="4" w:name="_Toc347754882"/>
       <w:r>
         <w:lastRenderedPageBreak/>
         <w:t xml:space="preserve">Résultats </w:t>
@@ -1780,7 +2760,7 @@
       <w:r>
         <w:t>de procédure</w:t>
       </w:r>
-      <w:bookmarkEnd w:id="2"/>
+      <w:bookmarkEnd w:id="4"/>
     </w:p>
     <w:p>
       <w:r>
@@ -1825,6 +2805,7 @@
       <w:r>
         <w:rPr>
           <w:noProof/>
+          <w:lang w:eastAsia="fr-FR"/>
         </w:rPr>
         <mc:AlternateContent>
           <mc:Choice Requires="wps">
@@ -2004,6 +2985,7 @@
       <w:r>
         <w:rPr>
           <w:noProof/>
+          <w:lang w:eastAsia="fr-FR"/>
         </w:rPr>
         <mc:AlternateContent>
           <mc:Choice Requires="wps">
@@ -2149,6 +3131,7 @@
       <w:r>
         <w:rPr>
           <w:noProof/>
+          <w:lang w:eastAsia="fr-FR"/>
         </w:rPr>
         <mc:AlternateContent>
           <mc:Choice Requires="wps">
@@ -2611,7 +3594,10 @@
       </w:pPr>
       <w:r>
         <w:lastRenderedPageBreak/>
-        <w:t>Surcharge de l’information</w:t>
+        <w:t xml:space="preserve">Passage de </w:t>
+      </w:r>
+      <w:r>
+        <w:t>résultat</w:t>
       </w:r>
     </w:p>
     <w:p>
@@ -2621,16 +3607,16 @@
         </w:rPr>
       </w:pPr>
       <w:r>
-        <w:t xml:space="preserve">Dans cet exemple, </w:t>
+        <w:t xml:space="preserve">Dans cet exemple, le code d’erreur remonte de la </w:t>
       </w:r>
       <w:r>
         <w:rPr>
-          <w:rStyle w:val="lev"/>
+          <w:b/>
         </w:rPr>
-        <w:t>Fonction B</w:t>
+        <w:t>Fonction D</w:t>
       </w:r>
       <w:r>
-        <w:t xml:space="preserve"> surcharge le code d’erreur qu’obtiendra </w:t>
+        <w:t xml:space="preserve"> vers </w:t>
       </w:r>
       <w:r>
         <w:rPr>
@@ -2642,20 +3628,42 @@
         <w:rPr>
           <w:rStyle w:val="lev"/>
         </w:rPr>
-        <w:t> :</w:t>
+        <w:t xml:space="preserve"> </w:t>
+      </w:r>
+      <w:r>
+        <w:rPr>
+          <w:rStyle w:val="lev"/>
+          <w:b w:val="0"/>
+        </w:rPr>
+        <w:t>(traite</w:t>
+      </w:r>
+      <w:r>
+        <w:rPr>
+          <w:rStyle w:val="lev"/>
+          <w:b w:val="0"/>
+        </w:rPr>
+        <w:t>ment)</w:t>
+      </w:r>
+      <w:r>
+        <w:rPr>
+          <w:rStyle w:val="lev"/>
+        </w:rPr>
+        <w:t>.</w:t>
       </w:r>
     </w:p>
     <w:p>
+      <w:pPr>
+        <w:pStyle w:val="Sous-titre"/>
+      </w:pPr>
       <w:r>
         <w:rPr>
           <w:noProof/>
-          <w:lang w:eastAsia="fr-FR"/>
         </w:rPr>
         <w:drawing>
-          <wp:inline distT="0" distB="0" distL="0" distR="0" wp14:anchorId="0570D7D5" wp14:editId="5514BA27">
-            <wp:extent cx="5029200" cy="3781425"/>
-            <wp:effectExtent l="0" t="0" r="0" b="9525"/>
-            <wp:docPr id="7" name="Image 7"/>
+          <wp:inline distT="0" distB="0" distL="0" distR="0" wp14:anchorId="427F7966" wp14:editId="2F6121A3">
+            <wp:extent cx="6034374" cy="3673868"/>
+            <wp:effectExtent l="0" t="0" r="5080" b="3175"/>
+            <wp:docPr id="8" name="Image 8"/>
             <wp:cNvGraphicFramePr>
               <a:graphicFrameLocks xmlns:a="http://schemas.openxmlformats.org/drawingml/2006/main" noChangeAspect="1"/>
             </wp:cNvGraphicFramePr>
@@ -2663,7 +3671,7 @@
               <a:graphicData uri="http://schemas.openxmlformats.org/drawingml/2006/picture">
                 <pic:pic xmlns:pic="http://schemas.openxmlformats.org/drawingml/2006/picture">
                   <pic:nvPicPr>
-                    <pic:cNvPr id="0" name="result_appel_par_surcharge.jpg"/>
+                    <pic:cNvPr id="0" name="result_appel_par_passage.jpg"/>
                     <pic:cNvPicPr/>
                   </pic:nvPicPr>
                   <pic:blipFill>
@@ -2681,7 +3689,7 @@
                   <pic:spPr>
                     <a:xfrm>
                       <a:off x="0" y="0"/>
-                      <a:ext cx="5029200" cy="3781425"/>
+                      <a:ext cx="6034374" cy="3673868"/>
                     </a:xfrm>
                     <a:prstGeom prst="rect">
                       <a:avLst/>
@@ -2696,6 +3704,7 @@
     </w:p>
     <w:p>
       <w:pPr>
+        <w:jc w:val="center"/>
         <w:rPr>
           <w:rFonts w:asciiTheme="majorHAnsi" w:eastAsiaTheme="majorEastAsia" w:hAnsiTheme="majorHAnsi" w:cstheme="majorBidi"/>
           <w:i/>
@@ -2708,6 +3717,44 @@
         </w:rPr>
       </w:pPr>
       <w:r>
+        <w:rPr>
+          <w:b/>
+        </w:rPr>
+        <w:t>Fonction A</w:t>
+      </w:r>
+      <w:r>
+        <w:t xml:space="preserve"> reçoit le code </w:t>
+      </w:r>
+      <w:r>
+        <w:rPr>
+          <w:b/>
+        </w:rPr>
+        <w:t>E</w:t>
+      </w:r>
+      <w:r>
+        <w:rPr>
+          <w:b/>
+        </w:rPr>
+        <w:t>1</w:t>
+      </w:r>
+      <w:r>
+        <w:t xml:space="preserve"> comme erreur</w:t>
+      </w:r>
+    </w:p>
+    <w:p>
+      <w:pPr>
+        <w:rPr>
+          <w:rFonts w:asciiTheme="majorHAnsi" w:eastAsiaTheme="majorEastAsia" w:hAnsiTheme="majorHAnsi" w:cstheme="majorBidi"/>
+          <w:i/>
+          <w:iCs/>
+          <w:color w:val="4F81BD" w:themeColor="accent1"/>
+          <w:spacing w:val="15"/>
+          <w:sz w:val="24"/>
+          <w:szCs w:val="24"/>
+          <w:lang w:eastAsia="fr-FR"/>
+        </w:rPr>
+      </w:pPr>
+      <w:r>
         <w:br w:type="page"/>
       </w:r>
     </w:p>
@@ -2717,8 +3764,13 @@
       </w:pPr>
       <w:r>
         <w:lastRenderedPageBreak/>
-        <w:t>Passage de l’information</w:t>
+        <w:t xml:space="preserve">Surcharge de </w:t>
       </w:r>
+      <w:r>
+        <w:t>résultat</w:t>
+      </w:r>
+      <w:bookmarkStart w:id="5" w:name="_GoBack"/>
+      <w:bookmarkEnd w:id="5"/>
     </w:p>
     <w:p>
       <w:pPr>
@@ -2727,39 +3779,47 @@
         </w:rPr>
       </w:pPr>
       <w:r>
-        <w:t xml:space="preserve">Ici, toutes les fonctions ne génère pas de nouveau code de résultat et laisse remonter l’information vers </w:t>
+        <w:t xml:space="preserve">Dans cet exemple, </w:t>
       </w:r>
       <w:r>
         <w:rPr>
           <w:rStyle w:val="lev"/>
         </w:rPr>
-        <w:t>Fonction A</w:t>
+        <w:t>Fonction B</w:t>
+      </w:r>
+      <w:r>
+        <w:t xml:space="preserve"> surcharge le code d’erreur </w:t>
+      </w:r>
+      <w:r>
+        <w:t>renvoyé par</w:t>
+      </w:r>
+      <w:r>
+        <w:t xml:space="preserve"> </w:t>
       </w:r>
       <w:r>
         <w:rPr>
           <w:rStyle w:val="lev"/>
         </w:rPr>
-        <w:t>.</w:t>
+        <w:t xml:space="preserve">Fonction </w:t>
+      </w:r>
+      <w:r>
+        <w:rPr>
+          <w:rStyle w:val="lev"/>
+        </w:rPr>
+        <w:t>D.</w:t>
       </w:r>
     </w:p>
     <w:p>
-      <w:pPr>
-        <w:rPr>
-          <w:color w:val="365F91" w:themeColor="accent1" w:themeShade="BF"/>
-          <w:sz w:val="28"/>
-          <w:szCs w:val="28"/>
-        </w:rPr>
-      </w:pPr>
       <w:r>
         <w:rPr>
           <w:noProof/>
           <w:lang w:eastAsia="fr-FR"/>
         </w:rPr>
         <w:drawing>
-          <wp:inline distT="0" distB="0" distL="0" distR="0">
-            <wp:extent cx="5467350" cy="3381375"/>
-            <wp:effectExtent l="0" t="0" r="0" b="9525"/>
-            <wp:docPr id="8" name="Image 8"/>
+          <wp:inline distT="0" distB="0" distL="0" distR="0" wp14:anchorId="0570D7D5" wp14:editId="5514BA27">
+            <wp:extent cx="5981311" cy="4470018"/>
+            <wp:effectExtent l="0" t="0" r="635" b="6985"/>
+            <wp:docPr id="7" name="Image 7"/>
             <wp:cNvGraphicFramePr>
               <a:graphicFrameLocks xmlns:a="http://schemas.openxmlformats.org/drawingml/2006/main" noChangeAspect="1"/>
             </wp:cNvGraphicFramePr>
@@ -2767,7 +3827,7 @@
               <a:graphicData uri="http://schemas.openxmlformats.org/drawingml/2006/picture">
                 <pic:pic xmlns:pic="http://schemas.openxmlformats.org/drawingml/2006/picture">
                   <pic:nvPicPr>
-                    <pic:cNvPr id="0" name="result_appel_par_passage.jpg"/>
+                    <pic:cNvPr id="0" name="result_appel_par_surcharge.jpg"/>
                     <pic:cNvPicPr/>
                   </pic:nvPicPr>
                   <pic:blipFill>
@@ -2785,7 +3845,7 @@
                   <pic:spPr>
                     <a:xfrm>
                       <a:off x="0" y="0"/>
-                      <a:ext cx="5467350" cy="3381375"/>
+                      <a:ext cx="5981311" cy="4470018"/>
                     </a:xfrm>
                     <a:prstGeom prst="rect">
                       <a:avLst/>
@@ -2797,20 +3857,65 @@
           </wp:inline>
         </w:drawing>
       </w:r>
+    </w:p>
+    <w:p>
+      <w:pPr>
+        <w:pStyle w:val="Citation"/>
+        <w:jc w:val="center"/>
+        <w:rPr>
+          <w:rFonts w:asciiTheme="majorHAnsi" w:eastAsiaTheme="majorEastAsia" w:hAnsiTheme="majorHAnsi" w:cstheme="majorBidi"/>
+          <w:spacing w:val="15"/>
+          <w:sz w:val="24"/>
+          <w:szCs w:val="24"/>
+          <w:lang w:eastAsia="fr-FR"/>
+        </w:rPr>
+      </w:pPr>
+      <w:r>
+        <w:rPr>
+          <w:b/>
+        </w:rPr>
+        <w:t>Fonction A</w:t>
+      </w:r>
+      <w:r>
+        <w:t xml:space="preserve"> reçoit le code </w:t>
+      </w:r>
+      <w:r>
+        <w:rPr>
+          <w:b/>
+        </w:rPr>
+        <w:t>E2</w:t>
+      </w:r>
+      <w:r>
+        <w:t xml:space="preserve"> comme erreur</w:t>
+      </w:r>
+    </w:p>
+    <w:p>
+      <w:pPr>
+        <w:rPr>
+          <w:rFonts w:asciiTheme="majorHAnsi" w:eastAsiaTheme="majorEastAsia" w:hAnsiTheme="majorHAnsi" w:cstheme="majorBidi"/>
+          <w:i/>
+          <w:iCs/>
+          <w:color w:val="4F81BD" w:themeColor="accent1"/>
+          <w:spacing w:val="15"/>
+          <w:sz w:val="24"/>
+          <w:szCs w:val="24"/>
+          <w:lang w:eastAsia="fr-FR"/>
+        </w:rPr>
+      </w:pPr>
       <w:r>
         <w:br w:type="page"/>
       </w:r>
     </w:p>
     <w:p>
       <w:pPr>
-        <w:pStyle w:val="Titre1"/>
-      </w:pPr>
-      <w:bookmarkStart w:id="3" w:name="_Toc346126657"/>
+        <w:pStyle w:val="Titre2"/>
+      </w:pPr>
+      <w:bookmarkStart w:id="6" w:name="_Toc347754883"/>
       <w:r>
         <w:lastRenderedPageBreak/>
         <w:t>Format de données</w:t>
       </w:r>
-      <w:bookmarkEnd w:id="3"/>
+      <w:bookmarkEnd w:id="6"/>
     </w:p>
     <w:p>
       <w:r>
@@ -4127,18 +5232,90 @@
     </w:p>
     <w:p>
       <w:pPr>
-        <w:pStyle w:val="Titre1"/>
-      </w:pPr>
-      <w:bookmarkStart w:id="4" w:name="_Toc346126658"/>
+        <w:pStyle w:val="Titre2"/>
+      </w:pPr>
+      <w:bookmarkStart w:id="7" w:name="_Toc347754884"/>
       <w:r>
         <w:lastRenderedPageBreak/>
         <w:t>Base de données</w:t>
       </w:r>
-      <w:bookmarkEnd w:id="4"/>
+      <w:bookmarkEnd w:id="7"/>
     </w:p>
     <w:p>
       <w:r>
         <w:t>…</w:t>
+      </w:r>
+    </w:p>
+    <w:p>
+      <w:pPr>
+        <w:rPr>
+          <w:rFonts w:asciiTheme="majorHAnsi" w:eastAsiaTheme="majorEastAsia" w:hAnsiTheme="majorHAnsi" w:cstheme="majorBidi"/>
+          <w:b/>
+          <w:bCs/>
+          <w:color w:val="4F81BD" w:themeColor="accent1"/>
+          <w:sz w:val="26"/>
+          <w:szCs w:val="26"/>
+        </w:rPr>
+      </w:pPr>
+      <w:r>
+        <w:br w:type="page"/>
+      </w:r>
+    </w:p>
+    <w:p>
+      <w:pPr>
+        <w:pStyle w:val="Titre2"/>
+      </w:pPr>
+      <w:bookmarkStart w:id="8" w:name="_Toc347754885"/>
+      <w:r>
+        <w:lastRenderedPageBreak/>
+        <w:t>Windows spécifique</w:t>
+      </w:r>
+      <w:bookmarkEnd w:id="8"/>
+    </w:p>
+    <w:p>
+      <w:pPr>
+        <w:pStyle w:val="Paragraphedeliste"/>
+        <w:numPr>
+          <w:ilvl w:val="0"/>
+          <w:numId w:val="38"/>
+        </w:numPr>
+      </w:pPr>
+      <w:r>
+        <w:rPr>
+          <w:rStyle w:val="lev"/>
+          <w:b w:val="0"/>
+        </w:rPr>
+        <w:t>Le chemin d’accès vers le fichier</w:t>
+      </w:r>
+      <w:r>
+        <w:rPr>
+          <w:rStyle w:val="lev"/>
+        </w:rPr>
+        <w:t xml:space="preserve"> </w:t>
+      </w:r>
+      <w:r>
+        <w:rPr>
+          <w:rStyle w:val="lev"/>
+        </w:rPr>
+        <w:t>PHP.EXE</w:t>
+      </w:r>
+      <w:r>
+        <w:t xml:space="preserve"> doit être définit dans la varia</w:t>
+      </w:r>
+      <w:r>
+        <w:t>b</w:t>
+      </w:r>
+      <w:r>
+        <w:t xml:space="preserve">le système </w:t>
+      </w:r>
+      <w:r>
+        <w:rPr>
+          <w:rStyle w:val="lev"/>
+        </w:rPr>
+        <w:t>PATH</w:t>
+      </w:r>
+      <w:r>
+        <w:t>.</w:t>
       </w:r>
     </w:p>
     <w:sectPr>
@@ -4185,9 +5362,9 @@
   <w:p>
     <w:pPr>
       <w:tabs>
-        <w:tab w:val="left" w:pos="1418"/>
-        <w:tab w:val="left" w:pos="3969"/>
+        <w:tab w:val="left" w:pos="1701"/>
         <w:tab w:val="left" w:pos="5387"/>
+        <w:tab w:val="left" w:pos="6804"/>
       </w:tabs>
       <w:spacing w:after="0"/>
       <w:rPr>
@@ -4240,12 +5417,6 @@
         <w:b/>
       </w:rPr>
       <w:tab/>
-    </w:r>
-    <w:r>
-      <w:rPr>
-        <w:rFonts w:eastAsia="Times New Roman" w:cs="Times New Roman"/>
-      </w:rPr>
-      <w:t xml:space="preserve"> </w:t>
     </w:r>
     <w:r>
       <w:rPr>
@@ -4257,16 +5428,36 @@
   <w:p>
     <w:pPr>
       <w:tabs>
-        <w:tab w:val="left" w:pos="1418"/>
-        <w:tab w:val="left" w:pos="3969"/>
+        <w:tab w:val="left" w:pos="1701"/>
         <w:tab w:val="left" w:pos="5387"/>
-        <w:tab w:val="left" w:pos="6379"/>
+        <w:tab w:val="left" w:pos="6804"/>
       </w:tabs>
       <w:spacing w:after="0"/>
       <w:rPr>
         <w:rFonts w:eastAsia="Times New Roman" w:cs="Times New Roman"/>
       </w:rPr>
     </w:pPr>
+    <w:r>
+      <w:rPr>
+        <w:rFonts w:eastAsia="Times New Roman" w:cs="Times New Roman"/>
+        <w:b/>
+      </w:rPr>
+      <w:t>Date</w:t>
+    </w:r>
+    <w:r>
+      <w:rPr>
+        <w:rFonts w:eastAsia="Times New Roman" w:cs="Times New Roman"/>
+        <w:b/>
+      </w:rPr>
+      <w:t xml:space="preserve"> création</w:t>
+    </w:r>
+    <w:r>
+      <w:rPr>
+        <w:rFonts w:eastAsia="Times New Roman" w:cs="Times New Roman"/>
+        <w:b/>
+      </w:rPr>
+      <w:t> :</w:t>
+    </w:r>
     <w:r>
       <w:rPr>
         <w:rFonts w:eastAsia="Times New Roman" w:cs="Times New Roman"/>
@@ -4277,6 +5468,18 @@
       <w:rPr>
         <w:rFonts w:eastAsia="Times New Roman" w:cs="Times New Roman"/>
       </w:rPr>
+      <w:t>20</w:t>
+    </w:r>
+    <w:r>
+      <w:rPr>
+        <w:rFonts w:eastAsia="Times New Roman" w:cs="Times New Roman"/>
+      </w:rPr>
+      <w:t>/06/2012</w:t>
+    </w:r>
+    <w:r>
+      <w:rPr>
+        <w:rFonts w:eastAsia="Times New Roman" w:cs="Times New Roman"/>
+      </w:rPr>
       <w:tab/>
     </w:r>
     <w:r>
@@ -4284,11 +5487,19 @@
         <w:rFonts w:eastAsia="Times New Roman" w:cs="Times New Roman"/>
         <w:b/>
       </w:rPr>
-      <w:t>Auteur :</w:t>
+      <w:t>Mise à jour</w:t>
     </w:r>
     <w:r>
       <w:rPr>
         <w:rFonts w:eastAsia="Times New Roman" w:cs="Times New Roman"/>
+        <w:b/>
+      </w:rPr>
+      <w:t> :</w:t>
+    </w:r>
+    <w:r>
+      <w:rPr>
+        <w:rFonts w:eastAsia="Times New Roman" w:cs="Times New Roman"/>
+        <w:b/>
       </w:rPr>
       <w:tab/>
     </w:r>
@@ -4296,97 +5507,32 @@
       <w:rPr>
         <w:rFonts w:eastAsia="Times New Roman" w:cs="Times New Roman"/>
       </w:rPr>
-      <w:t xml:space="preserve">Thomas </w:t>
+      <w:fldChar w:fldCharType="begin"/>
     </w:r>
     <w:r>
       <w:rPr>
         <w:rFonts w:eastAsia="Times New Roman" w:cs="Times New Roman"/>
       </w:rPr>
-      <w:t xml:space="preserve">AUGUEY </w:t>
-    </w:r>
-  </w:p>
-  <w:p>
-    <w:pPr>
-      <w:tabs>
-        <w:tab w:val="left" w:pos="1418"/>
-        <w:tab w:val="left" w:pos="3969"/>
-        <w:tab w:val="left" w:pos="5387"/>
-      </w:tabs>
-      <w:spacing w:after="0"/>
-      <w:rPr>
-        <w:rFonts w:eastAsia="Times New Roman" w:cs="Times New Roman"/>
-      </w:rPr>
-    </w:pPr>
-    <w:r>
-      <w:rPr>
-        <w:rFonts w:eastAsia="Times New Roman" w:cs="Times New Roman"/>
-        <w:b/>
-      </w:rPr>
-      <w:t>Date</w:t>
+      <w:instrText xml:space="preserve"> TIME \@ "dd/MM/yyyy" </w:instrText>
     </w:r>
     <w:r>
       <w:rPr>
         <w:rFonts w:eastAsia="Times New Roman" w:cs="Times New Roman"/>
-        <w:b/>
-      </w:rPr>
-      <w:t xml:space="preserve"> création</w:t>
+      </w:rPr>
+      <w:fldChar w:fldCharType="separate"/>
     </w:r>
     <w:r>
       <w:rPr>
         <w:rFonts w:eastAsia="Times New Roman" w:cs="Times New Roman"/>
-        <w:b/>
-      </w:rPr>
-      <w:t> :</w:t>
+        <w:noProof/>
+      </w:rPr>
+      <w:t>04/02/2013</w:t>
     </w:r>
     <w:r>
       <w:rPr>
         <w:rFonts w:eastAsia="Times New Roman" w:cs="Times New Roman"/>
       </w:rPr>
-      <w:tab/>
-    </w:r>
-    <w:r>
-      <w:rPr>
-        <w:rFonts w:eastAsia="Times New Roman" w:cs="Times New Roman"/>
-      </w:rPr>
-      <w:t>20</w:t>
-    </w:r>
-    <w:r>
-      <w:rPr>
-        <w:rFonts w:eastAsia="Times New Roman" w:cs="Times New Roman"/>
-      </w:rPr>
-      <w:t>/06/2012</w:t>
-    </w:r>
-    <w:r>
-      <w:rPr>
-        <w:rFonts w:eastAsia="Times New Roman" w:cs="Times New Roman"/>
-      </w:rPr>
-      <w:tab/>
-    </w:r>
-    <w:r>
-      <w:rPr>
-        <w:rFonts w:eastAsia="Times New Roman" w:cs="Times New Roman"/>
-        <w:b/>
-      </w:rPr>
-      <w:t>Mise à jour</w:t>
-    </w:r>
-    <w:r>
-      <w:rPr>
-        <w:rFonts w:eastAsia="Times New Roman" w:cs="Times New Roman"/>
-        <w:b/>
-      </w:rPr>
-      <w:t> :</w:t>
-    </w:r>
-    <w:r>
-      <w:rPr>
-        <w:rFonts w:eastAsia="Times New Roman" w:cs="Times New Roman"/>
-      </w:rPr>
-      <w:tab/>
-    </w:r>
-    <w:r>
-      <w:rPr>
-        <w:rFonts w:eastAsia="Times New Roman" w:cs="Times New Roman"/>
-      </w:rPr>
-      <w:t>16/01/2013</w:t>
+      <w:fldChar w:fldCharType="end"/>
     </w:r>
     <w:r>
       <w:rPr>
@@ -6623,6 +7769,119 @@
     </w:lvl>
   </w:abstractNum>
   <w:abstractNum w:abstractNumId="22">
+    <w:nsid w:val="565D64CE"/>
+    <w:multiLevelType w:val="hybridMultilevel"/>
+    <w:tmpl w:val="05DC2D0C"/>
+    <w:lvl w:ilvl="0" w:tplc="040C0001">
+      <w:start w:val="1"/>
+      <w:numFmt w:val="bullet"/>
+      <w:lvlText w:val=""/>
+      <w:lvlJc w:val="left"/>
+      <w:pPr>
+        <w:ind w:left="3600" w:hanging="360"/>
+      </w:pPr>
+      <w:rPr>
+        <w:rFonts w:ascii="Symbol" w:hAnsi="Symbol" w:hint="default"/>
+      </w:rPr>
+    </w:lvl>
+    <w:lvl w:ilvl="1" w:tplc="040C0003" w:tentative="1">
+      <w:start w:val="1"/>
+      <w:numFmt w:val="bullet"/>
+      <w:lvlText w:val="o"/>
+      <w:lvlJc w:val="left"/>
+      <w:pPr>
+        <w:ind w:left="4320" w:hanging="360"/>
+      </w:pPr>
+      <w:rPr>
+        <w:rFonts w:ascii="Courier New" w:hAnsi="Courier New" w:cs="Courier New" w:hint="default"/>
+      </w:rPr>
+    </w:lvl>
+    <w:lvl w:ilvl="2" w:tplc="040C0005" w:tentative="1">
+      <w:start w:val="1"/>
+      <w:numFmt w:val="bullet"/>
+      <w:lvlText w:val=""/>
+      <w:lvlJc w:val="left"/>
+      <w:pPr>
+        <w:ind w:left="5040" w:hanging="360"/>
+      </w:pPr>
+      <w:rPr>
+        <w:rFonts w:ascii="Wingdings" w:hAnsi="Wingdings" w:hint="default"/>
+      </w:rPr>
+    </w:lvl>
+    <w:lvl w:ilvl="3" w:tplc="040C0001" w:tentative="1">
+      <w:start w:val="1"/>
+      <w:numFmt w:val="bullet"/>
+      <w:lvlText w:val=""/>
+      <w:lvlJc w:val="left"/>
+      <w:pPr>
+        <w:ind w:left="5760" w:hanging="360"/>
+      </w:pPr>
+      <w:rPr>
+        <w:rFonts w:ascii="Symbol" w:hAnsi="Symbol" w:hint="default"/>
+      </w:rPr>
+    </w:lvl>
+    <w:lvl w:ilvl="4" w:tplc="040C0003" w:tentative="1">
+      <w:start w:val="1"/>
+      <w:numFmt w:val="bullet"/>
+      <w:lvlText w:val="o"/>
+      <w:lvlJc w:val="left"/>
+      <w:pPr>
+        <w:ind w:left="6480" w:hanging="360"/>
+      </w:pPr>
+      <w:rPr>
+        <w:rFonts w:ascii="Courier New" w:hAnsi="Courier New" w:cs="Courier New" w:hint="default"/>
+      </w:rPr>
+    </w:lvl>
+    <w:lvl w:ilvl="5" w:tplc="040C0005" w:tentative="1">
+      <w:start w:val="1"/>
+      <w:numFmt w:val="bullet"/>
+      <w:lvlText w:val=""/>
+      <w:lvlJc w:val="left"/>
+      <w:pPr>
+        <w:ind w:left="7200" w:hanging="360"/>
+      </w:pPr>
+      <w:rPr>
+        <w:rFonts w:ascii="Wingdings" w:hAnsi="Wingdings" w:hint="default"/>
+      </w:rPr>
+    </w:lvl>
+    <w:lvl w:ilvl="6" w:tplc="040C0001" w:tentative="1">
+      <w:start w:val="1"/>
+      <w:numFmt w:val="bullet"/>
+      <w:lvlText w:val=""/>
+      <w:lvlJc w:val="left"/>
+      <w:pPr>
+        <w:ind w:left="7920" w:hanging="360"/>
+      </w:pPr>
+      <w:rPr>
+        <w:rFonts w:ascii="Symbol" w:hAnsi="Symbol" w:hint="default"/>
+      </w:rPr>
+    </w:lvl>
+    <w:lvl w:ilvl="7" w:tplc="040C0003" w:tentative="1">
+      <w:start w:val="1"/>
+      <w:numFmt w:val="bullet"/>
+      <w:lvlText w:val="o"/>
+      <w:lvlJc w:val="left"/>
+      <w:pPr>
+        <w:ind w:left="8640" w:hanging="360"/>
+      </w:pPr>
+      <w:rPr>
+        <w:rFonts w:ascii="Courier New" w:hAnsi="Courier New" w:cs="Courier New" w:hint="default"/>
+      </w:rPr>
+    </w:lvl>
+    <w:lvl w:ilvl="8" w:tplc="040C0005" w:tentative="1">
+      <w:start w:val="1"/>
+      <w:numFmt w:val="bullet"/>
+      <w:lvlText w:val=""/>
+      <w:lvlJc w:val="left"/>
+      <w:pPr>
+        <w:ind w:left="9360" w:hanging="360"/>
+      </w:pPr>
+      <w:rPr>
+        <w:rFonts w:ascii="Wingdings" w:hAnsi="Wingdings" w:hint="default"/>
+      </w:rPr>
+    </w:lvl>
+  </w:abstractNum>
+  <w:abstractNum w:abstractNumId="23">
     <w:nsid w:val="5ACE531F"/>
     <w:multiLevelType w:val="hybridMultilevel"/>
     <w:tmpl w:val="712C45CE"/>
@@ -6708,7 +7967,7 @@
       </w:pPr>
     </w:lvl>
   </w:abstractNum>
-  <w:abstractNum w:abstractNumId="23">
+  <w:abstractNum w:abstractNumId="24">
     <w:nsid w:val="5B78662A"/>
     <w:multiLevelType w:val="hybridMultilevel"/>
     <w:tmpl w:val="503A3BD8"/>
@@ -6794,7 +8053,7 @@
       </w:pPr>
     </w:lvl>
   </w:abstractNum>
-  <w:abstractNum w:abstractNumId="24">
+  <w:abstractNum w:abstractNumId="25">
     <w:nsid w:val="5FB02F2D"/>
     <w:multiLevelType w:val="hybridMultilevel"/>
     <w:tmpl w:val="0F1E5A76"/>
@@ -6907,7 +8166,7 @@
       </w:rPr>
     </w:lvl>
   </w:abstractNum>
-  <w:abstractNum w:abstractNumId="25">
+  <w:abstractNum w:abstractNumId="26">
     <w:nsid w:val="608C2A22"/>
     <w:multiLevelType w:val="hybridMultilevel"/>
     <w:tmpl w:val="1D64C66E"/>
@@ -7020,7 +8279,7 @@
       </w:rPr>
     </w:lvl>
   </w:abstractNum>
-  <w:abstractNum w:abstractNumId="26">
+  <w:abstractNum w:abstractNumId="27">
     <w:nsid w:val="6474753F"/>
     <w:multiLevelType w:val="hybridMultilevel"/>
     <w:tmpl w:val="9B52131A"/>
@@ -7133,7 +8392,7 @@
       </w:rPr>
     </w:lvl>
   </w:abstractNum>
-  <w:abstractNum w:abstractNumId="27">
+  <w:abstractNum w:abstractNumId="28">
     <w:nsid w:val="64E74BD3"/>
     <w:multiLevelType w:val="hybridMultilevel"/>
     <w:tmpl w:val="241837BC"/>
@@ -7246,7 +8505,120 @@
       </w:rPr>
     </w:lvl>
   </w:abstractNum>
-  <w:abstractNum w:abstractNumId="28">
+  <w:abstractNum w:abstractNumId="29">
+    <w:nsid w:val="66B33FCF"/>
+    <w:multiLevelType w:val="hybridMultilevel"/>
+    <w:tmpl w:val="4F1A172E"/>
+    <w:lvl w:ilvl="0" w:tplc="040C0001">
+      <w:start w:val="1"/>
+      <w:numFmt w:val="bullet"/>
+      <w:lvlText w:val=""/>
+      <w:lvlJc w:val="left"/>
+      <w:pPr>
+        <w:ind w:left="720" w:hanging="360"/>
+      </w:pPr>
+      <w:rPr>
+        <w:rFonts w:ascii="Symbol" w:hAnsi="Symbol" w:hint="default"/>
+      </w:rPr>
+    </w:lvl>
+    <w:lvl w:ilvl="1" w:tplc="040C0003" w:tentative="1">
+      <w:start w:val="1"/>
+      <w:numFmt w:val="bullet"/>
+      <w:lvlText w:val="o"/>
+      <w:lvlJc w:val="left"/>
+      <w:pPr>
+        <w:ind w:left="1440" w:hanging="360"/>
+      </w:pPr>
+      <w:rPr>
+        <w:rFonts w:ascii="Courier New" w:hAnsi="Courier New" w:cs="Courier New" w:hint="default"/>
+      </w:rPr>
+    </w:lvl>
+    <w:lvl w:ilvl="2" w:tplc="040C0005" w:tentative="1">
+      <w:start w:val="1"/>
+      <w:numFmt w:val="bullet"/>
+      <w:lvlText w:val=""/>
+      <w:lvlJc w:val="left"/>
+      <w:pPr>
+        <w:ind w:left="2160" w:hanging="360"/>
+      </w:pPr>
+      <w:rPr>
+        <w:rFonts w:ascii="Wingdings" w:hAnsi="Wingdings" w:hint="default"/>
+      </w:rPr>
+    </w:lvl>
+    <w:lvl w:ilvl="3" w:tplc="040C0001" w:tentative="1">
+      <w:start w:val="1"/>
+      <w:numFmt w:val="bullet"/>
+      <w:lvlText w:val=""/>
+      <w:lvlJc w:val="left"/>
+      <w:pPr>
+        <w:ind w:left="2880" w:hanging="360"/>
+      </w:pPr>
+      <w:rPr>
+        <w:rFonts w:ascii="Symbol" w:hAnsi="Symbol" w:hint="default"/>
+      </w:rPr>
+    </w:lvl>
+    <w:lvl w:ilvl="4" w:tplc="040C0003" w:tentative="1">
+      <w:start w:val="1"/>
+      <w:numFmt w:val="bullet"/>
+      <w:lvlText w:val="o"/>
+      <w:lvlJc w:val="left"/>
+      <w:pPr>
+        <w:ind w:left="3600" w:hanging="360"/>
+      </w:pPr>
+      <w:rPr>
+        <w:rFonts w:ascii="Courier New" w:hAnsi="Courier New" w:cs="Courier New" w:hint="default"/>
+      </w:rPr>
+    </w:lvl>
+    <w:lvl w:ilvl="5" w:tplc="040C0005" w:tentative="1">
+      <w:start w:val="1"/>
+      <w:numFmt w:val="bullet"/>
+      <w:lvlText w:val=""/>
+      <w:lvlJc w:val="left"/>
+      <w:pPr>
+        <w:ind w:left="4320" w:hanging="360"/>
+      </w:pPr>
+      <w:rPr>
+        <w:rFonts w:ascii="Wingdings" w:hAnsi="Wingdings" w:hint="default"/>
+      </w:rPr>
+    </w:lvl>
+    <w:lvl w:ilvl="6" w:tplc="040C0001" w:tentative="1">
+      <w:start w:val="1"/>
+      <w:numFmt w:val="bullet"/>
+      <w:lvlText w:val=""/>
+      <w:lvlJc w:val="left"/>
+      <w:pPr>
+        <w:ind w:left="5040" w:hanging="360"/>
+      </w:pPr>
+      <w:rPr>
+        <w:rFonts w:ascii="Symbol" w:hAnsi="Symbol" w:hint="default"/>
+      </w:rPr>
+    </w:lvl>
+    <w:lvl w:ilvl="7" w:tplc="040C0003" w:tentative="1">
+      <w:start w:val="1"/>
+      <w:numFmt w:val="bullet"/>
+      <w:lvlText w:val="o"/>
+      <w:lvlJc w:val="left"/>
+      <w:pPr>
+        <w:ind w:left="5760" w:hanging="360"/>
+      </w:pPr>
+      <w:rPr>
+        <w:rFonts w:ascii="Courier New" w:hAnsi="Courier New" w:cs="Courier New" w:hint="default"/>
+      </w:rPr>
+    </w:lvl>
+    <w:lvl w:ilvl="8" w:tplc="040C0005" w:tentative="1">
+      <w:start w:val="1"/>
+      <w:numFmt w:val="bullet"/>
+      <w:lvlText w:val=""/>
+      <w:lvlJc w:val="left"/>
+      <w:pPr>
+        <w:ind w:left="6480" w:hanging="360"/>
+      </w:pPr>
+      <w:rPr>
+        <w:rFonts w:ascii="Wingdings" w:hAnsi="Wingdings" w:hint="default"/>
+      </w:rPr>
+    </w:lvl>
+  </w:abstractNum>
+  <w:abstractNum w:abstractNumId="30">
     <w:nsid w:val="675211D4"/>
     <w:multiLevelType w:val="hybridMultilevel"/>
     <w:tmpl w:val="2C622B9C"/>
@@ -7359,7 +8731,7 @@
       </w:rPr>
     </w:lvl>
   </w:abstractNum>
-  <w:abstractNum w:abstractNumId="29">
+  <w:abstractNum w:abstractNumId="31">
     <w:nsid w:val="6AC97D38"/>
     <w:multiLevelType w:val="hybridMultilevel"/>
     <w:tmpl w:val="67B28C8E"/>
@@ -7472,7 +8844,7 @@
       </w:rPr>
     </w:lvl>
   </w:abstractNum>
-  <w:abstractNum w:abstractNumId="30">
+  <w:abstractNum w:abstractNumId="32">
     <w:nsid w:val="71855B52"/>
     <w:multiLevelType w:val="hybridMultilevel"/>
     <w:tmpl w:val="23829822"/>
@@ -7585,7 +8957,7 @@
       </w:rPr>
     </w:lvl>
   </w:abstractNum>
-  <w:abstractNum w:abstractNumId="31">
+  <w:abstractNum w:abstractNumId="33">
     <w:nsid w:val="76D21AC4"/>
     <w:multiLevelType w:val="hybridMultilevel"/>
     <w:tmpl w:val="2B083DD6"/>
@@ -7671,7 +9043,7 @@
       </w:pPr>
     </w:lvl>
   </w:abstractNum>
-  <w:abstractNum w:abstractNumId="32">
+  <w:abstractNum w:abstractNumId="34">
     <w:nsid w:val="7ABA016D"/>
     <w:multiLevelType w:val="hybridMultilevel"/>
     <w:tmpl w:val="CC22DE46"/>
@@ -7784,7 +9156,7 @@
       </w:rPr>
     </w:lvl>
   </w:abstractNum>
-  <w:abstractNum w:abstractNumId="33">
+  <w:abstractNum w:abstractNumId="35">
     <w:nsid w:val="7E67068B"/>
     <w:multiLevelType w:val="hybridMultilevel"/>
     <w:tmpl w:val="30384E84"/>
@@ -7870,7 +9242,7 @@
       </w:pPr>
     </w:lvl>
   </w:abstractNum>
-  <w:abstractNum w:abstractNumId="34">
+  <w:abstractNum w:abstractNumId="36">
     <w:nsid w:val="7FE245D7"/>
     <w:multiLevelType w:val="hybridMultilevel"/>
     <w:tmpl w:val="250CBCB8"/>
@@ -7956,14 +9328,127 @@
       </w:pPr>
     </w:lvl>
   </w:abstractNum>
+  <w:abstractNum w:abstractNumId="37">
+    <w:nsid w:val="7FFD5457"/>
+    <w:multiLevelType w:val="hybridMultilevel"/>
+    <w:tmpl w:val="9576730E"/>
+    <w:lvl w:ilvl="0" w:tplc="040C0001">
+      <w:start w:val="1"/>
+      <w:numFmt w:val="bullet"/>
+      <w:lvlText w:val=""/>
+      <w:lvlJc w:val="left"/>
+      <w:pPr>
+        <w:ind w:left="720" w:hanging="360"/>
+      </w:pPr>
+      <w:rPr>
+        <w:rFonts w:ascii="Symbol" w:hAnsi="Symbol" w:hint="default"/>
+      </w:rPr>
+    </w:lvl>
+    <w:lvl w:ilvl="1" w:tplc="040C0003" w:tentative="1">
+      <w:start w:val="1"/>
+      <w:numFmt w:val="bullet"/>
+      <w:lvlText w:val="o"/>
+      <w:lvlJc w:val="left"/>
+      <w:pPr>
+        <w:ind w:left="1440" w:hanging="360"/>
+      </w:pPr>
+      <w:rPr>
+        <w:rFonts w:ascii="Courier New" w:hAnsi="Courier New" w:cs="Courier New" w:hint="default"/>
+      </w:rPr>
+    </w:lvl>
+    <w:lvl w:ilvl="2" w:tplc="040C0005" w:tentative="1">
+      <w:start w:val="1"/>
+      <w:numFmt w:val="bullet"/>
+      <w:lvlText w:val=""/>
+      <w:lvlJc w:val="left"/>
+      <w:pPr>
+        <w:ind w:left="2160" w:hanging="360"/>
+      </w:pPr>
+      <w:rPr>
+        <w:rFonts w:ascii="Wingdings" w:hAnsi="Wingdings" w:hint="default"/>
+      </w:rPr>
+    </w:lvl>
+    <w:lvl w:ilvl="3" w:tplc="040C0001" w:tentative="1">
+      <w:start w:val="1"/>
+      <w:numFmt w:val="bullet"/>
+      <w:lvlText w:val=""/>
+      <w:lvlJc w:val="left"/>
+      <w:pPr>
+        <w:ind w:left="2880" w:hanging="360"/>
+      </w:pPr>
+      <w:rPr>
+        <w:rFonts w:ascii="Symbol" w:hAnsi="Symbol" w:hint="default"/>
+      </w:rPr>
+    </w:lvl>
+    <w:lvl w:ilvl="4" w:tplc="040C0003" w:tentative="1">
+      <w:start w:val="1"/>
+      <w:numFmt w:val="bullet"/>
+      <w:lvlText w:val="o"/>
+      <w:lvlJc w:val="left"/>
+      <w:pPr>
+        <w:ind w:left="3600" w:hanging="360"/>
+      </w:pPr>
+      <w:rPr>
+        <w:rFonts w:ascii="Courier New" w:hAnsi="Courier New" w:cs="Courier New" w:hint="default"/>
+      </w:rPr>
+    </w:lvl>
+    <w:lvl w:ilvl="5" w:tplc="040C0005" w:tentative="1">
+      <w:start w:val="1"/>
+      <w:numFmt w:val="bullet"/>
+      <w:lvlText w:val=""/>
+      <w:lvlJc w:val="left"/>
+      <w:pPr>
+        <w:ind w:left="4320" w:hanging="360"/>
+      </w:pPr>
+      <w:rPr>
+        <w:rFonts w:ascii="Wingdings" w:hAnsi="Wingdings" w:hint="default"/>
+      </w:rPr>
+    </w:lvl>
+    <w:lvl w:ilvl="6" w:tplc="040C0001" w:tentative="1">
+      <w:start w:val="1"/>
+      <w:numFmt w:val="bullet"/>
+      <w:lvlText w:val=""/>
+      <w:lvlJc w:val="left"/>
+      <w:pPr>
+        <w:ind w:left="5040" w:hanging="360"/>
+      </w:pPr>
+      <w:rPr>
+        <w:rFonts w:ascii="Symbol" w:hAnsi="Symbol" w:hint="default"/>
+      </w:rPr>
+    </w:lvl>
+    <w:lvl w:ilvl="7" w:tplc="040C0003" w:tentative="1">
+      <w:start w:val="1"/>
+      <w:numFmt w:val="bullet"/>
+      <w:lvlText w:val="o"/>
+      <w:lvlJc w:val="left"/>
+      <w:pPr>
+        <w:ind w:left="5760" w:hanging="360"/>
+      </w:pPr>
+      <w:rPr>
+        <w:rFonts w:ascii="Courier New" w:hAnsi="Courier New" w:cs="Courier New" w:hint="default"/>
+      </w:rPr>
+    </w:lvl>
+    <w:lvl w:ilvl="8" w:tplc="040C0005" w:tentative="1">
+      <w:start w:val="1"/>
+      <w:numFmt w:val="bullet"/>
+      <w:lvlText w:val=""/>
+      <w:lvlJc w:val="left"/>
+      <w:pPr>
+        <w:ind w:left="6480" w:hanging="360"/>
+      </w:pPr>
+      <w:rPr>
+        <w:rFonts w:ascii="Wingdings" w:hAnsi="Wingdings" w:hint="default"/>
+      </w:rPr>
+    </w:lvl>
+  </w:abstractNum>
   <w:num w:numId="1">
-    <w:abstractNumId w:val="25"/>
+    <w:abstractNumId w:val="26"/>
   </w:num>
   <w:num w:numId="2">
-    <w:abstractNumId w:val="32"/>
+    <w:abstractNumId w:val="34"/>
   </w:num>
   <w:num w:numId="3">
-    <w:abstractNumId w:val="26"/>
+    <w:abstractNumId w:val="27"/>
   </w:num>
   <w:num w:numId="4">
     <w:abstractNumId w:val="10"/>
@@ -7993,10 +9478,10 @@
     <w:abstractNumId w:val="19"/>
   </w:num>
   <w:num w:numId="13">
-    <w:abstractNumId w:val="22"/>
+    <w:abstractNumId w:val="23"/>
   </w:num>
   <w:num w:numId="14">
-    <w:abstractNumId w:val="23"/>
+    <w:abstractNumId w:val="24"/>
   </w:num>
   <w:num w:numId="15">
     <w:abstractNumId w:val="20"/>
@@ -8014,7 +9499,7 @@
     <w:abstractNumId w:val="16"/>
   </w:num>
   <w:num w:numId="20">
-    <w:abstractNumId w:val="34"/>
+    <w:abstractNumId w:val="36"/>
   </w:num>
   <w:num w:numId="21">
     <w:abstractNumId w:val="15"/>
@@ -8023,7 +9508,7 @@
     <w:abstractNumId w:val="11"/>
   </w:num>
   <w:num w:numId="23">
-    <w:abstractNumId w:val="27"/>
+    <w:abstractNumId w:val="28"/>
   </w:num>
   <w:num w:numId="24">
     <w:abstractNumId w:val="6"/>
@@ -8032,13 +9517,13 @@
     <w:abstractNumId w:val="13"/>
   </w:num>
   <w:num w:numId="26">
-    <w:abstractNumId w:val="24"/>
+    <w:abstractNumId w:val="25"/>
   </w:num>
   <w:num w:numId="27">
-    <w:abstractNumId w:val="31"/>
+    <w:abstractNumId w:val="33"/>
   </w:num>
   <w:num w:numId="28">
-    <w:abstractNumId w:val="28"/>
+    <w:abstractNumId w:val="30"/>
   </w:num>
   <w:num w:numId="29">
     <w:abstractNumId w:val="17"/>
@@ -8047,19 +9532,28 @@
     <w:abstractNumId w:val="12"/>
   </w:num>
   <w:num w:numId="31">
-    <w:abstractNumId w:val="30"/>
+    <w:abstractNumId w:val="32"/>
   </w:num>
   <w:num w:numId="32">
-    <w:abstractNumId w:val="29"/>
+    <w:abstractNumId w:val="31"/>
   </w:num>
   <w:num w:numId="33">
-    <w:abstractNumId w:val="33"/>
+    <w:abstractNumId w:val="35"/>
   </w:num>
   <w:num w:numId="34">
     <w:abstractNumId w:val="4"/>
   </w:num>
   <w:num w:numId="35">
     <w:abstractNumId w:val="0"/>
+  </w:num>
+  <w:num w:numId="36">
+    <w:abstractNumId w:val="22"/>
+  </w:num>
+  <w:num w:numId="37">
+    <w:abstractNumId w:val="29"/>
+  </w:num>
+  <w:num w:numId="38">
+    <w:abstractNumId w:val="37"/>
   </w:num>
 </w:numbering>
 </file>
@@ -9727,6 +11221,116 @@
       <w:color w:val="4F81BD" w:themeColor="accent1"/>
     </w:rPr>
   </w:style>
+  <w:style w:type="table" w:styleId="Grillemoyenne1-Accent5">
+    <w:name w:val="Medium Grid 1 Accent 5"/>
+    <w:basedOn w:val="TableauNormal"/>
+    <w:uiPriority w:val="67"/>
+    <w:rsid w:val="00C87AD2"/>
+    <w:pPr>
+      <w:spacing w:after="0" w:line="240" w:lineRule="auto"/>
+    </w:pPr>
+    <w:tblPr>
+      <w:tblStyleRowBandSize w:val="1"/>
+      <w:tblStyleColBandSize w:val="1"/>
+      <w:tblInd w:w="0" w:type="dxa"/>
+      <w:tblBorders>
+        <w:top w:val="single" w:sz="8" w:space="0" w:color="78C0D4" w:themeColor="accent5" w:themeTint="BF"/>
+        <w:left w:val="single" w:sz="8" w:space="0" w:color="78C0D4" w:themeColor="accent5" w:themeTint="BF"/>
+        <w:bottom w:val="single" w:sz="8" w:space="0" w:color="78C0D4" w:themeColor="accent5" w:themeTint="BF"/>
+        <w:right w:val="single" w:sz="8" w:space="0" w:color="78C0D4" w:themeColor="accent5" w:themeTint="BF"/>
+        <w:insideH w:val="single" w:sz="8" w:space="0" w:color="78C0D4" w:themeColor="accent5" w:themeTint="BF"/>
+        <w:insideV w:val="single" w:sz="8" w:space="0" w:color="78C0D4" w:themeColor="accent5" w:themeTint="BF"/>
+      </w:tblBorders>
+      <w:tblCellMar>
+        <w:top w:w="0" w:type="dxa"/>
+        <w:left w:w="108" w:type="dxa"/>
+        <w:bottom w:w="0" w:type="dxa"/>
+        <w:right w:w="108" w:type="dxa"/>
+      </w:tblCellMar>
+    </w:tblPr>
+    <w:tcPr>
+      <w:shd w:val="clear" w:color="auto" w:fill="D2EAF1" w:themeFill="accent5" w:themeFillTint="3F"/>
+    </w:tcPr>
+    <w:tblStylePr w:type="firstRow">
+      <w:rPr>
+        <w:b/>
+        <w:bCs/>
+      </w:rPr>
+    </w:tblStylePr>
+    <w:tblStylePr w:type="lastRow">
+      <w:rPr>
+        <w:b/>
+        <w:bCs/>
+      </w:rPr>
+      <w:tblPr/>
+      <w:tcPr>
+        <w:tcBorders>
+          <w:top w:val="single" w:sz="18" w:space="0" w:color="78C0D4" w:themeColor="accent5" w:themeTint="BF"/>
+        </w:tcBorders>
+      </w:tcPr>
+    </w:tblStylePr>
+    <w:tblStylePr w:type="firstCol">
+      <w:rPr>
+        <w:b/>
+        <w:bCs/>
+      </w:rPr>
+    </w:tblStylePr>
+    <w:tblStylePr w:type="lastCol">
+      <w:rPr>
+        <w:b/>
+        <w:bCs/>
+      </w:rPr>
+    </w:tblStylePr>
+    <w:tblStylePr w:type="band1Vert">
+      <w:tblPr/>
+      <w:tcPr>
+        <w:shd w:val="clear" w:color="auto" w:fill="A5D5E2" w:themeFill="accent5" w:themeFillTint="7F"/>
+      </w:tcPr>
+    </w:tblStylePr>
+    <w:tblStylePr w:type="band1Horz">
+      <w:tblPr/>
+      <w:tcPr>
+        <w:shd w:val="clear" w:color="auto" w:fill="A5D5E2" w:themeFill="accent5" w:themeFillTint="7F"/>
+      </w:tcPr>
+    </w:tblStylePr>
+  </w:style>
+  <w:style w:type="character" w:styleId="Accentuation">
+    <w:name w:val="Emphasis"/>
+    <w:basedOn w:val="Policepardfaut"/>
+    <w:uiPriority w:val="20"/>
+    <w:qFormat/>
+    <w:rsid w:val="00C87AD2"/>
+    <w:rPr>
+      <w:i/>
+      <w:iCs/>
+    </w:rPr>
+  </w:style>
+  <w:style w:type="paragraph" w:styleId="Citation">
+    <w:name w:val="Quote"/>
+    <w:basedOn w:val="Normal"/>
+    <w:next w:val="Normal"/>
+    <w:link w:val="CitationCar"/>
+    <w:uiPriority w:val="29"/>
+    <w:qFormat/>
+    <w:rsid w:val="008D6CF2"/>
+    <w:rPr>
+      <w:i/>
+      <w:iCs/>
+      <w:color w:val="000000" w:themeColor="text1"/>
+    </w:rPr>
+  </w:style>
+  <w:style w:type="character" w:customStyle="1" w:styleId="CitationCar">
+    <w:name w:val="Citation Car"/>
+    <w:basedOn w:val="Policepardfaut"/>
+    <w:link w:val="Citation"/>
+    <w:uiPriority w:val="29"/>
+    <w:rsid w:val="008D6CF2"/>
+    <w:rPr>
+      <w:i/>
+      <w:iCs/>
+      <w:color w:val="000000" w:themeColor="text1"/>
+    </w:rPr>
+  </w:style>
 </w:styles>
 </file>
 
@@ -11391,6 +12995,116 @@
       <w:i/>
       <w:iCs/>
       <w:color w:val="4F81BD" w:themeColor="accent1"/>
+    </w:rPr>
+  </w:style>
+  <w:style w:type="table" w:styleId="Grillemoyenne1-Accent5">
+    <w:name w:val="Medium Grid 1 Accent 5"/>
+    <w:basedOn w:val="TableauNormal"/>
+    <w:uiPriority w:val="67"/>
+    <w:rsid w:val="00C87AD2"/>
+    <w:pPr>
+      <w:spacing w:after="0" w:line="240" w:lineRule="auto"/>
+    </w:pPr>
+    <w:tblPr>
+      <w:tblStyleRowBandSize w:val="1"/>
+      <w:tblStyleColBandSize w:val="1"/>
+      <w:tblInd w:w="0" w:type="dxa"/>
+      <w:tblBorders>
+        <w:top w:val="single" w:sz="8" w:space="0" w:color="78C0D4" w:themeColor="accent5" w:themeTint="BF"/>
+        <w:left w:val="single" w:sz="8" w:space="0" w:color="78C0D4" w:themeColor="accent5" w:themeTint="BF"/>
+        <w:bottom w:val="single" w:sz="8" w:space="0" w:color="78C0D4" w:themeColor="accent5" w:themeTint="BF"/>
+        <w:right w:val="single" w:sz="8" w:space="0" w:color="78C0D4" w:themeColor="accent5" w:themeTint="BF"/>
+        <w:insideH w:val="single" w:sz="8" w:space="0" w:color="78C0D4" w:themeColor="accent5" w:themeTint="BF"/>
+        <w:insideV w:val="single" w:sz="8" w:space="0" w:color="78C0D4" w:themeColor="accent5" w:themeTint="BF"/>
+      </w:tblBorders>
+      <w:tblCellMar>
+        <w:top w:w="0" w:type="dxa"/>
+        <w:left w:w="108" w:type="dxa"/>
+        <w:bottom w:w="0" w:type="dxa"/>
+        <w:right w:w="108" w:type="dxa"/>
+      </w:tblCellMar>
+    </w:tblPr>
+    <w:tcPr>
+      <w:shd w:val="clear" w:color="auto" w:fill="D2EAF1" w:themeFill="accent5" w:themeFillTint="3F"/>
+    </w:tcPr>
+    <w:tblStylePr w:type="firstRow">
+      <w:rPr>
+        <w:b/>
+        <w:bCs/>
+      </w:rPr>
+    </w:tblStylePr>
+    <w:tblStylePr w:type="lastRow">
+      <w:rPr>
+        <w:b/>
+        <w:bCs/>
+      </w:rPr>
+      <w:tblPr/>
+      <w:tcPr>
+        <w:tcBorders>
+          <w:top w:val="single" w:sz="18" w:space="0" w:color="78C0D4" w:themeColor="accent5" w:themeTint="BF"/>
+        </w:tcBorders>
+      </w:tcPr>
+    </w:tblStylePr>
+    <w:tblStylePr w:type="firstCol">
+      <w:rPr>
+        <w:b/>
+        <w:bCs/>
+      </w:rPr>
+    </w:tblStylePr>
+    <w:tblStylePr w:type="lastCol">
+      <w:rPr>
+        <w:b/>
+        <w:bCs/>
+      </w:rPr>
+    </w:tblStylePr>
+    <w:tblStylePr w:type="band1Vert">
+      <w:tblPr/>
+      <w:tcPr>
+        <w:shd w:val="clear" w:color="auto" w:fill="A5D5E2" w:themeFill="accent5" w:themeFillTint="7F"/>
+      </w:tcPr>
+    </w:tblStylePr>
+    <w:tblStylePr w:type="band1Horz">
+      <w:tblPr/>
+      <w:tcPr>
+        <w:shd w:val="clear" w:color="auto" w:fill="A5D5E2" w:themeFill="accent5" w:themeFillTint="7F"/>
+      </w:tcPr>
+    </w:tblStylePr>
+  </w:style>
+  <w:style w:type="character" w:styleId="Accentuation">
+    <w:name w:val="Emphasis"/>
+    <w:basedOn w:val="Policepardfaut"/>
+    <w:uiPriority w:val="20"/>
+    <w:qFormat/>
+    <w:rsid w:val="00C87AD2"/>
+    <w:rPr>
+      <w:i/>
+      <w:iCs/>
+    </w:rPr>
+  </w:style>
+  <w:style w:type="paragraph" w:styleId="Citation">
+    <w:name w:val="Quote"/>
+    <w:basedOn w:val="Normal"/>
+    <w:next w:val="Normal"/>
+    <w:link w:val="CitationCar"/>
+    <w:uiPriority w:val="29"/>
+    <w:qFormat/>
+    <w:rsid w:val="008D6CF2"/>
+    <w:rPr>
+      <w:i/>
+      <w:iCs/>
+      <w:color w:val="000000" w:themeColor="text1"/>
+    </w:rPr>
+  </w:style>
+  <w:style w:type="character" w:customStyle="1" w:styleId="CitationCar">
+    <w:name w:val="Citation Car"/>
+    <w:basedOn w:val="Policepardfaut"/>
+    <w:link w:val="Citation"/>
+    <w:uiPriority w:val="29"/>
+    <w:rsid w:val="008D6CF2"/>
+    <w:rPr>
+      <w:i/>
+      <w:iCs/>
+      <w:color w:val="000000" w:themeColor="text1"/>
     </w:rPr>
   </w:style>
 </w:styles>
@@ -12311,6 +14025,13 @@
         </dgm:presLayoutVars>
       </dgm:prSet>
       <dgm:spPr/>
+      <dgm:t>
+        <a:bodyPr/>
+        <a:lstStyle/>
+        <a:p>
+          <a:endParaRPr lang="fr-FR"/>
+        </a:p>
+      </dgm:t>
     </dgm:pt>
     <dgm:pt modelId="{B8A96E80-A12C-4382-949F-E6D33D171371}" type="pres">
       <dgm:prSet presAssocID="{F2855873-7B28-410E-A4F2-F6B848C39C80}" presName="root" presStyleCnt="0">
@@ -12344,6 +14065,13 @@
         </dgm:presLayoutVars>
       </dgm:prSet>
       <dgm:spPr/>
+      <dgm:t>
+        <a:bodyPr/>
+        <a:lstStyle/>
+        <a:p>
+          <a:endParaRPr lang="fr-FR"/>
+        </a:p>
+      </dgm:t>
     </dgm:pt>
     <dgm:pt modelId="{ECB1AC85-9318-415D-9393-8729254F97BD}" type="pres">
       <dgm:prSet presAssocID="{F2855873-7B28-410E-A4F2-F6B848C39C80}" presName="childShape" presStyleCnt="0">
@@ -12376,6 +14104,13 @@
         </dgm:presLayoutVars>
       </dgm:prSet>
       <dgm:spPr/>
+      <dgm:t>
+        <a:bodyPr/>
+        <a:lstStyle/>
+        <a:p>
+          <a:endParaRPr lang="fr-FR"/>
+        </a:p>
+      </dgm:t>
     </dgm:pt>
     <dgm:pt modelId="{76BE5BDF-7CB2-4837-BD20-0FC0506B457A}" type="pres">
       <dgm:prSet presAssocID="{1320CC12-FB67-459A-8582-BC9A83650A81}" presName="childComposite" presStyleCnt="0">
@@ -12399,6 +14134,13 @@
         </dgm:presLayoutVars>
       </dgm:prSet>
       <dgm:spPr/>
+      <dgm:t>
+        <a:bodyPr/>
+        <a:lstStyle/>
+        <a:p>
+          <a:endParaRPr lang="fr-FR"/>
+        </a:p>
+      </dgm:t>
     </dgm:pt>
     <dgm:pt modelId="{B5B53E7A-5D58-42FB-A66D-08C581467830}" type="pres">
       <dgm:prSet presAssocID="{C408D630-53F9-43EB-A28D-550C87563183}" presName="childComposite" presStyleCnt="0">
@@ -12422,33 +14164,40 @@
         </dgm:presLayoutVars>
       </dgm:prSet>
       <dgm:spPr/>
+      <dgm:t>
+        <a:bodyPr/>
+        <a:lstStyle/>
+        <a:p>
+          <a:endParaRPr lang="fr-FR"/>
+        </a:p>
+      </dgm:t>
     </dgm:pt>
   </dgm:ptLst>
   <dgm:cxnLst>
-    <dgm:cxn modelId="{064DDB0B-9CA3-4E58-A80A-1003D3A5A5CD}" type="presOf" srcId="{382D9EE3-250F-4AB8-BFAA-450F9AFB8867}" destId="{EDB0B9BC-3F21-4253-A1EC-78DE5D04E769}" srcOrd="0" destOrd="0" presId="urn:microsoft.com/office/officeart/2008/layout/SquareAccentList"/>
-    <dgm:cxn modelId="{218DFFDC-1261-4A48-B8A9-55BD4E326593}" type="presOf" srcId="{1320CC12-FB67-459A-8582-BC9A83650A81}" destId="{4CDFBE32-BDE0-47A1-AF01-1187A60FC32A}" srcOrd="0" destOrd="0" presId="urn:microsoft.com/office/officeart/2008/layout/SquareAccentList"/>
-    <dgm:cxn modelId="{15B8D150-8014-410F-8CC7-4A1588AC7781}" type="presOf" srcId="{5A36A686-F907-4754-91F5-8B275D8B3BB6}" destId="{FFD1A67F-DEC7-4E7D-8E23-A2D02F435E73}" srcOrd="0" destOrd="0" presId="urn:microsoft.com/office/officeart/2008/layout/SquareAccentList"/>
+    <dgm:cxn modelId="{723900AA-F427-47F7-8C84-32C3EF1CFC64}" type="presOf" srcId="{F2855873-7B28-410E-A4F2-F6B848C39C80}" destId="{6EC905C4-7055-4700-938D-E9606990B387}" srcOrd="0" destOrd="0" presId="urn:microsoft.com/office/officeart/2008/layout/SquareAccentList"/>
+    <dgm:cxn modelId="{E3210DAB-571F-4E5A-A854-9CACCCDAFFBA}" type="presOf" srcId="{C408D630-53F9-43EB-A28D-550C87563183}" destId="{D1C23241-3445-4A51-8B79-BF5AEDFFA3B1}" srcOrd="0" destOrd="0" presId="urn:microsoft.com/office/officeart/2008/layout/SquareAccentList"/>
+    <dgm:cxn modelId="{6EF48A40-7672-4AA6-BC56-974AFA75B647}" type="presOf" srcId="{382D9EE3-250F-4AB8-BFAA-450F9AFB8867}" destId="{EDB0B9BC-3F21-4253-A1EC-78DE5D04E769}" srcOrd="0" destOrd="0" presId="urn:microsoft.com/office/officeart/2008/layout/SquareAccentList"/>
     <dgm:cxn modelId="{C4038CDC-A206-4606-904E-AB827FEBD574}" srcId="{5A36A686-F907-4754-91F5-8B275D8B3BB6}" destId="{F2855873-7B28-410E-A4F2-F6B848C39C80}" srcOrd="0" destOrd="0" parTransId="{256D4AE4-924C-44A1-BAED-4A90F2918628}" sibTransId="{0DE4EED6-3A5B-45C7-A78B-3C4EA7C82B4B}"/>
     <dgm:cxn modelId="{2CB2FEFF-B971-4558-8135-0EEFF37E7B91}" srcId="{F2855873-7B28-410E-A4F2-F6B848C39C80}" destId="{C408D630-53F9-43EB-A28D-550C87563183}" srcOrd="2" destOrd="0" parTransId="{C14DB3C9-2A99-40AB-A329-63CC44108390}" sibTransId="{72599C87-10F7-4081-8BAA-4CC2B188DC06}"/>
-    <dgm:cxn modelId="{E07A748A-D698-4963-9AE9-CAB64526C21E}" type="presOf" srcId="{F2855873-7B28-410E-A4F2-F6B848C39C80}" destId="{6EC905C4-7055-4700-938D-E9606990B387}" srcOrd="0" destOrd="0" presId="urn:microsoft.com/office/officeart/2008/layout/SquareAccentList"/>
-    <dgm:cxn modelId="{2596163F-0076-443F-BD53-360723FE895E}" type="presOf" srcId="{C408D630-53F9-43EB-A28D-550C87563183}" destId="{D1C23241-3445-4A51-8B79-BF5AEDFFA3B1}" srcOrd="0" destOrd="0" presId="urn:microsoft.com/office/officeart/2008/layout/SquareAccentList"/>
+    <dgm:cxn modelId="{6D33840C-2E7D-480C-BCA7-29E170BAEBF3}" type="presOf" srcId="{1320CC12-FB67-459A-8582-BC9A83650A81}" destId="{4CDFBE32-BDE0-47A1-AF01-1187A60FC32A}" srcOrd="0" destOrd="0" presId="urn:microsoft.com/office/officeart/2008/layout/SquareAccentList"/>
+    <dgm:cxn modelId="{4514D313-C539-4C9D-A6EB-82EBCE1ED2AB}" type="presOf" srcId="{5A36A686-F907-4754-91F5-8B275D8B3BB6}" destId="{FFD1A67F-DEC7-4E7D-8E23-A2D02F435E73}" srcOrd="0" destOrd="0" presId="urn:microsoft.com/office/officeart/2008/layout/SquareAccentList"/>
     <dgm:cxn modelId="{032D91D1-C807-49F6-8B05-DD3039568942}" srcId="{F2855873-7B28-410E-A4F2-F6B848C39C80}" destId="{1320CC12-FB67-459A-8582-BC9A83650A81}" srcOrd="1" destOrd="0" parTransId="{83BDDEFB-0E8D-4B38-A07B-571862EA33F8}" sibTransId="{6F9AC340-6FD4-4960-9699-E3048B2DD647}"/>
     <dgm:cxn modelId="{F84CC501-0E0F-4526-9918-C65A333686A0}" srcId="{F2855873-7B28-410E-A4F2-F6B848C39C80}" destId="{382D9EE3-250F-4AB8-BFAA-450F9AFB8867}" srcOrd="0" destOrd="0" parTransId="{5EBB8AF8-2E5E-40D6-8FCA-94D7DA2BF45F}" sibTransId="{D84B8E27-8C83-4A07-BBED-62BBF2872E36}"/>
-    <dgm:cxn modelId="{0A8C0D9D-3D65-46B1-9105-AD7026295435}" type="presParOf" srcId="{FFD1A67F-DEC7-4E7D-8E23-A2D02F435E73}" destId="{B8A96E80-A12C-4382-949F-E6D33D171371}" srcOrd="0" destOrd="0" presId="urn:microsoft.com/office/officeart/2008/layout/SquareAccentList"/>
-    <dgm:cxn modelId="{89E98116-2607-492B-A46D-AAFB802CF466}" type="presParOf" srcId="{B8A96E80-A12C-4382-949F-E6D33D171371}" destId="{D1690D7B-30C5-4FA2-A8E8-32256EE77B60}" srcOrd="0" destOrd="0" presId="urn:microsoft.com/office/officeart/2008/layout/SquareAccentList"/>
-    <dgm:cxn modelId="{5C4280BB-8D69-4874-B3EB-D85F157EC1FA}" type="presParOf" srcId="{D1690D7B-30C5-4FA2-A8E8-32256EE77B60}" destId="{A1884086-7A23-4834-9436-5D55E66FAEAC}" srcOrd="0" destOrd="0" presId="urn:microsoft.com/office/officeart/2008/layout/SquareAccentList"/>
-    <dgm:cxn modelId="{9DC73125-A6E0-403E-B4DF-0612FA662D59}" type="presParOf" srcId="{D1690D7B-30C5-4FA2-A8E8-32256EE77B60}" destId="{B5331FE8-9129-40DA-BE7E-AFF53274B726}" srcOrd="1" destOrd="0" presId="urn:microsoft.com/office/officeart/2008/layout/SquareAccentList"/>
-    <dgm:cxn modelId="{38865DCD-DA71-483F-BC00-93206B761785}" type="presParOf" srcId="{D1690D7B-30C5-4FA2-A8E8-32256EE77B60}" destId="{6EC905C4-7055-4700-938D-E9606990B387}" srcOrd="2" destOrd="0" presId="urn:microsoft.com/office/officeart/2008/layout/SquareAccentList"/>
-    <dgm:cxn modelId="{E94DED91-9AFD-45CC-9297-6C5DAE0DE07D}" type="presParOf" srcId="{B8A96E80-A12C-4382-949F-E6D33D171371}" destId="{ECB1AC85-9318-415D-9393-8729254F97BD}" srcOrd="1" destOrd="0" presId="urn:microsoft.com/office/officeart/2008/layout/SquareAccentList"/>
-    <dgm:cxn modelId="{D8296D84-F5B4-492D-AE9E-B631E2CCB512}" type="presParOf" srcId="{ECB1AC85-9318-415D-9393-8729254F97BD}" destId="{6302BEBE-CCCE-4D79-A15C-557BE3C279DA}" srcOrd="0" destOrd="0" presId="urn:microsoft.com/office/officeart/2008/layout/SquareAccentList"/>
-    <dgm:cxn modelId="{1601A052-5A02-42D9-99E2-6D23509FFE54}" type="presParOf" srcId="{6302BEBE-CCCE-4D79-A15C-557BE3C279DA}" destId="{3CC0029E-E3B0-4B0F-8791-2AFA10DC71D5}" srcOrd="0" destOrd="0" presId="urn:microsoft.com/office/officeart/2008/layout/SquareAccentList"/>
-    <dgm:cxn modelId="{DBB399C0-5C6F-44EC-97DD-9D7967E3BB19}" type="presParOf" srcId="{6302BEBE-CCCE-4D79-A15C-557BE3C279DA}" destId="{EDB0B9BC-3F21-4253-A1EC-78DE5D04E769}" srcOrd="1" destOrd="0" presId="urn:microsoft.com/office/officeart/2008/layout/SquareAccentList"/>
-    <dgm:cxn modelId="{CC3C2DCA-3FE8-461C-9E1C-FB62F89FDA1A}" type="presParOf" srcId="{ECB1AC85-9318-415D-9393-8729254F97BD}" destId="{76BE5BDF-7CB2-4837-BD20-0FC0506B457A}" srcOrd="1" destOrd="0" presId="urn:microsoft.com/office/officeart/2008/layout/SquareAccentList"/>
-    <dgm:cxn modelId="{92A3CA3F-8750-43FC-A56B-46E74E49F827}" type="presParOf" srcId="{76BE5BDF-7CB2-4837-BD20-0FC0506B457A}" destId="{7F3E8212-4AD3-440B-9A25-E2B33B8B9BEC}" srcOrd="0" destOrd="0" presId="urn:microsoft.com/office/officeart/2008/layout/SquareAccentList"/>
-    <dgm:cxn modelId="{6CD52175-2AA4-4163-8F36-9A2D12FF5AC6}" type="presParOf" srcId="{76BE5BDF-7CB2-4837-BD20-0FC0506B457A}" destId="{4CDFBE32-BDE0-47A1-AF01-1187A60FC32A}" srcOrd="1" destOrd="0" presId="urn:microsoft.com/office/officeart/2008/layout/SquareAccentList"/>
-    <dgm:cxn modelId="{35EF505C-4169-4D36-8C3A-48496692FCAD}" type="presParOf" srcId="{ECB1AC85-9318-415D-9393-8729254F97BD}" destId="{B5B53E7A-5D58-42FB-A66D-08C581467830}" srcOrd="2" destOrd="0" presId="urn:microsoft.com/office/officeart/2008/layout/SquareAccentList"/>
-    <dgm:cxn modelId="{B7AE083A-4CBA-4F8D-BE50-7ACBE18B7A4B}" type="presParOf" srcId="{B5B53E7A-5D58-42FB-A66D-08C581467830}" destId="{6EBD7BF6-7439-4268-8314-05EEF24BDECC}" srcOrd="0" destOrd="0" presId="urn:microsoft.com/office/officeart/2008/layout/SquareAccentList"/>
-    <dgm:cxn modelId="{F0C74900-9C04-488D-BE58-8065482D31B1}" type="presParOf" srcId="{B5B53E7A-5D58-42FB-A66D-08C581467830}" destId="{D1C23241-3445-4A51-8B79-BF5AEDFFA3B1}" srcOrd="1" destOrd="0" presId="urn:microsoft.com/office/officeart/2008/layout/SquareAccentList"/>
+    <dgm:cxn modelId="{21667198-FDED-4CC3-B90E-08BE4B89B7B0}" type="presParOf" srcId="{FFD1A67F-DEC7-4E7D-8E23-A2D02F435E73}" destId="{B8A96E80-A12C-4382-949F-E6D33D171371}" srcOrd="0" destOrd="0" presId="urn:microsoft.com/office/officeart/2008/layout/SquareAccentList"/>
+    <dgm:cxn modelId="{2CE9D526-29F2-4D7D-B3E5-BC3B6D8837DA}" type="presParOf" srcId="{B8A96E80-A12C-4382-949F-E6D33D171371}" destId="{D1690D7B-30C5-4FA2-A8E8-32256EE77B60}" srcOrd="0" destOrd="0" presId="urn:microsoft.com/office/officeart/2008/layout/SquareAccentList"/>
+    <dgm:cxn modelId="{A1F44E85-7D2F-41B5-87F0-B6C5090DA167}" type="presParOf" srcId="{D1690D7B-30C5-4FA2-A8E8-32256EE77B60}" destId="{A1884086-7A23-4834-9436-5D55E66FAEAC}" srcOrd="0" destOrd="0" presId="urn:microsoft.com/office/officeart/2008/layout/SquareAccentList"/>
+    <dgm:cxn modelId="{CA38ECB2-9803-4945-AFD6-DE197FFE7691}" type="presParOf" srcId="{D1690D7B-30C5-4FA2-A8E8-32256EE77B60}" destId="{B5331FE8-9129-40DA-BE7E-AFF53274B726}" srcOrd="1" destOrd="0" presId="urn:microsoft.com/office/officeart/2008/layout/SquareAccentList"/>
+    <dgm:cxn modelId="{67FD2F8B-DBDB-4794-B773-FC5867DD812F}" type="presParOf" srcId="{D1690D7B-30C5-4FA2-A8E8-32256EE77B60}" destId="{6EC905C4-7055-4700-938D-E9606990B387}" srcOrd="2" destOrd="0" presId="urn:microsoft.com/office/officeart/2008/layout/SquareAccentList"/>
+    <dgm:cxn modelId="{9477DC9C-C099-4ACE-A609-30138FD12800}" type="presParOf" srcId="{B8A96E80-A12C-4382-949F-E6D33D171371}" destId="{ECB1AC85-9318-415D-9393-8729254F97BD}" srcOrd="1" destOrd="0" presId="urn:microsoft.com/office/officeart/2008/layout/SquareAccentList"/>
+    <dgm:cxn modelId="{2C251098-66CA-4499-965D-97A78C41B79C}" type="presParOf" srcId="{ECB1AC85-9318-415D-9393-8729254F97BD}" destId="{6302BEBE-CCCE-4D79-A15C-557BE3C279DA}" srcOrd="0" destOrd="0" presId="urn:microsoft.com/office/officeart/2008/layout/SquareAccentList"/>
+    <dgm:cxn modelId="{763B7010-24C8-40E1-8846-684E842059CB}" type="presParOf" srcId="{6302BEBE-CCCE-4D79-A15C-557BE3C279DA}" destId="{3CC0029E-E3B0-4B0F-8791-2AFA10DC71D5}" srcOrd="0" destOrd="0" presId="urn:microsoft.com/office/officeart/2008/layout/SquareAccentList"/>
+    <dgm:cxn modelId="{6BD11493-88FA-4795-8565-2E6E8617BADD}" type="presParOf" srcId="{6302BEBE-CCCE-4D79-A15C-557BE3C279DA}" destId="{EDB0B9BC-3F21-4253-A1EC-78DE5D04E769}" srcOrd="1" destOrd="0" presId="urn:microsoft.com/office/officeart/2008/layout/SquareAccentList"/>
+    <dgm:cxn modelId="{84808C23-62CD-49CC-893E-4406994BFE30}" type="presParOf" srcId="{ECB1AC85-9318-415D-9393-8729254F97BD}" destId="{76BE5BDF-7CB2-4837-BD20-0FC0506B457A}" srcOrd="1" destOrd="0" presId="urn:microsoft.com/office/officeart/2008/layout/SquareAccentList"/>
+    <dgm:cxn modelId="{6C6B3390-F63C-486B-8EE7-1484CBD612B7}" type="presParOf" srcId="{76BE5BDF-7CB2-4837-BD20-0FC0506B457A}" destId="{7F3E8212-4AD3-440B-9A25-E2B33B8B9BEC}" srcOrd="0" destOrd="0" presId="urn:microsoft.com/office/officeart/2008/layout/SquareAccentList"/>
+    <dgm:cxn modelId="{875096A1-1A8E-4519-B7C7-FE54C75386E3}" type="presParOf" srcId="{76BE5BDF-7CB2-4837-BD20-0FC0506B457A}" destId="{4CDFBE32-BDE0-47A1-AF01-1187A60FC32A}" srcOrd="1" destOrd="0" presId="urn:microsoft.com/office/officeart/2008/layout/SquareAccentList"/>
+    <dgm:cxn modelId="{A86E001A-A729-4541-B993-FC1ED50D537A}" type="presParOf" srcId="{ECB1AC85-9318-415D-9393-8729254F97BD}" destId="{B5B53E7A-5D58-42FB-A66D-08C581467830}" srcOrd="2" destOrd="0" presId="urn:microsoft.com/office/officeart/2008/layout/SquareAccentList"/>
+    <dgm:cxn modelId="{582F4508-9196-4B18-A6EE-E32FADD44298}" type="presParOf" srcId="{B5B53E7A-5D58-42FB-A66D-08C581467830}" destId="{6EBD7BF6-7439-4268-8314-05EEF24BDECC}" srcOrd="0" destOrd="0" presId="urn:microsoft.com/office/officeart/2008/layout/SquareAccentList"/>
+    <dgm:cxn modelId="{C537679A-949A-48AE-8C73-30DE164C9F4A}" type="presParOf" srcId="{B5B53E7A-5D58-42FB-A66D-08C581467830}" destId="{D1C23241-3445-4A51-8B79-BF5AEDFFA3B1}" srcOrd="1" destOrd="0" presId="urn:microsoft.com/office/officeart/2008/layout/SquareAccentList"/>
   </dgm:cxnLst>
   <dgm:bg/>
   <dgm:whole/>
@@ -14817,7 +16566,7 @@
 </file>
 
 <file path=customXml/itemProps2.xml><?xml version="1.0" encoding="utf-8"?>
-<ds:datastoreItem xmlns:ds="http://schemas.openxmlformats.org/officeDocument/2006/customXml" ds:itemID="{9521C3CD-ADE9-4336-B6BA-4E8CE6C8B6A6}">
+<ds:datastoreItem xmlns:ds="http://schemas.openxmlformats.org/officeDocument/2006/customXml" ds:itemID="{7175E9D3-39DB-494A-B518-30E4B716EDE2}">
   <ds:schemaRefs>
     <ds:schemaRef ds:uri="http://schemas.openxmlformats.org/officeDocument/2006/bibliography"/>
   </ds:schemaRefs>

</xml_diff>

<commit_message>
add system detection and system tasks manager improvement
</commit_message>
<xml_diff>
--- a/documents/Dossier Technique.docx
+++ b/documents/Dossier Technique.docx
@@ -2300,26 +2300,13 @@
       <w:pPr>
         <w:pStyle w:val="Titre2"/>
       </w:pPr>
-      <w:bookmarkStart w:id="3" w:name="_Toc347754881"/>
       <w:r>
         <w:lastRenderedPageBreak/>
-        <w:t>Configuration</w:t>
+        <w:t xml:space="preserve">Paramètres </w:t>
       </w:r>
-      <w:bookmarkEnd w:id="3"/>
     </w:p>
-    <w:p/>
     <w:p>
-      <w:pPr>
-        <w:rPr>
-          <w:b/>
-          <w:u w:val="single"/>
-        </w:rPr>
-      </w:pPr>
       <w:r>
-        <w:rPr>
-          <w:b/>
-          <w:u w:val="single"/>
-        </w:rPr>
         <w:t>Voici les différentes constantes de configuration utilisées par l’API Webframework :</w:t>
       </w:r>
     </w:p>
@@ -2330,10 +2317,10 @@
         <w:tblLook w:val="04A0" w:firstRow="1" w:lastRow="0" w:firstColumn="1" w:lastColumn="0" w:noHBand="0" w:noVBand="1"/>
       </w:tblPr>
       <w:tblGrid>
-        <w:gridCol w:w="1903"/>
-        <w:gridCol w:w="2316"/>
-        <w:gridCol w:w="1843"/>
-        <w:gridCol w:w="3226"/>
+        <w:gridCol w:w="1842"/>
+        <w:gridCol w:w="2253"/>
+        <w:gridCol w:w="1808"/>
+        <w:gridCol w:w="3385"/>
       </w:tblGrid>
       <w:tr>
         <w:trPr>
@@ -2343,7 +2330,7 @@
         <w:tc>
           <w:tcPr>
             <w:cnfStyle w:val="001000000000" w:firstRow="0" w:lastRow="0" w:firstColumn="1" w:lastColumn="0" w:oddVBand="0" w:evenVBand="0" w:oddHBand="0" w:evenHBand="0" w:firstRowFirstColumn="0" w:firstRowLastColumn="0" w:lastRowFirstColumn="0" w:lastRowLastColumn="0"/>
-            <w:tcW w:w="1903" w:type="dxa"/>
+            <w:tcW w:w="1842" w:type="dxa"/>
             <w:vAlign w:val="center"/>
           </w:tcPr>
           <w:p>
@@ -2364,7 +2351,7 @@
         </w:tc>
         <w:tc>
           <w:tcPr>
-            <w:tcW w:w="2316" w:type="dxa"/>
+            <w:tcW w:w="2253" w:type="dxa"/>
             <w:vAlign w:val="center"/>
           </w:tcPr>
           <w:p>
@@ -2386,7 +2373,7 @@
         </w:tc>
         <w:tc>
           <w:tcPr>
-            <w:tcW w:w="1843" w:type="dxa"/>
+            <w:tcW w:w="1808" w:type="dxa"/>
             <w:vAlign w:val="center"/>
           </w:tcPr>
           <w:p>
@@ -2408,7 +2395,7 @@
         </w:tc>
         <w:tc>
           <w:tcPr>
-            <w:tcW w:w="3226" w:type="dxa"/>
+            <w:tcW w:w="3385" w:type="dxa"/>
             <w:vAlign w:val="center"/>
           </w:tcPr>
           <w:p>
@@ -2437,7 +2424,7 @@
         <w:tc>
           <w:tcPr>
             <w:cnfStyle w:val="001000000000" w:firstRow="0" w:lastRow="0" w:firstColumn="1" w:lastColumn="0" w:oddVBand="0" w:evenVBand="0" w:oddHBand="0" w:evenHBand="0" w:firstRowFirstColumn="0" w:firstRowLastColumn="0" w:lastRowFirstColumn="0" w:lastRowLastColumn="0"/>
-            <w:tcW w:w="1903" w:type="dxa"/>
+            <w:tcW w:w="1842" w:type="dxa"/>
             <w:vAlign w:val="center"/>
           </w:tcPr>
           <w:p>
@@ -2448,7 +2435,7 @@
         </w:tc>
         <w:tc>
           <w:tcPr>
-            <w:tcW w:w="2316" w:type="dxa"/>
+            <w:tcW w:w="2253" w:type="dxa"/>
             <w:vAlign w:val="center"/>
           </w:tcPr>
           <w:p>
@@ -2468,7 +2455,7 @@
         </w:tc>
         <w:tc>
           <w:tcPr>
-            <w:tcW w:w="1843" w:type="dxa"/>
+            <w:tcW w:w="1808" w:type="dxa"/>
             <w:vAlign w:val="center"/>
           </w:tcPr>
           <w:p>
@@ -2485,7 +2472,7 @@
         </w:tc>
         <w:tc>
           <w:tcPr>
-            <w:tcW w:w="3226" w:type="dxa"/>
+            <w:tcW w:w="3385" w:type="dxa"/>
             <w:vAlign w:val="center"/>
           </w:tcPr>
           <w:p>
@@ -2540,25 +2527,6 @@
           <w:p>
             <w:pPr>
               <w:rPr>
-                <w:b w:val="0"/>
-              </w:rPr>
-            </w:pPr>
-            <w:r>
-              <w:rPr>
-                <w:b w:val="0"/>
-              </w:rPr>
-              <w:t>Nom d’utilisateur utilisé pour programmer une tâche système</w:t>
-            </w:r>
-            <w:r>
-              <w:rPr>
-                <w:b w:val="0"/>
-              </w:rPr>
-              <w:t>.</w:t>
-            </w:r>
-          </w:p>
-          <w:p>
-            <w:pPr>
-              <w:rPr>
                 <w:rStyle w:val="Accentuation"/>
                 <w:b w:val="0"/>
               </w:rPr>
@@ -2567,19 +2535,13 @@
               <w:rPr>
                 <w:b w:val="0"/>
               </w:rPr>
-              <w:t>(</w:t>
-            </w:r>
-            <w:r>
-              <w:rPr>
-                <w:rStyle w:val="Accentuation"/>
-              </w:rPr>
-              <w:t>SCHTASKS&gt;PWD</w:t>
+              <w:t>Nom d’utilisateur utilisé pour programmer une tâche système</w:t>
             </w:r>
             <w:r>
               <w:rPr>
                 <w:b w:val="0"/>
               </w:rPr>
-              <w:t xml:space="preserve"> est requis)</w:t>
+              <w:t>.</w:t>
             </w:r>
           </w:p>
         </w:tc>
@@ -2592,7 +2554,7 @@
         <w:tc>
           <w:tcPr>
             <w:cnfStyle w:val="001000000000" w:firstRow="0" w:lastRow="0" w:firstColumn="1" w:lastColumn="0" w:oddVBand="0" w:evenVBand="0" w:oddHBand="0" w:evenHBand="0" w:firstRowFirstColumn="0" w:firstRowLastColumn="0" w:lastRowFirstColumn="0" w:lastRowLastColumn="0"/>
-            <w:tcW w:w="1903" w:type="dxa"/>
+            <w:tcW w:w="1842" w:type="dxa"/>
             <w:vAlign w:val="center"/>
           </w:tcPr>
           <w:p>
@@ -2603,7 +2565,7 @@
         </w:tc>
         <w:tc>
           <w:tcPr>
-            <w:tcW w:w="2316" w:type="dxa"/>
+            <w:tcW w:w="2253" w:type="dxa"/>
             <w:vAlign w:val="center"/>
           </w:tcPr>
           <w:p>
@@ -2623,7 +2585,7 @@
         </w:tc>
         <w:tc>
           <w:tcPr>
-            <w:tcW w:w="1843" w:type="dxa"/>
+            <w:tcW w:w="1808" w:type="dxa"/>
             <w:vAlign w:val="center"/>
           </w:tcPr>
           <w:p>
@@ -2640,7 +2602,7 @@
         </w:tc>
         <w:tc>
           <w:tcPr>
-            <w:tcW w:w="3226" w:type="dxa"/>
+            <w:tcW w:w="3385" w:type="dxa"/>
             <w:vAlign w:val="center"/>
           </w:tcPr>
           <w:p>
@@ -2695,6 +2657,7 @@
           <w:p>
             <w:pPr>
               <w:rPr>
+                <w:rStyle w:val="Accentuation"/>
                 <w:b w:val="0"/>
               </w:rPr>
             </w:pPr>
@@ -2703,6 +2666,119 @@
                 <w:b w:val="0"/>
               </w:rPr>
               <w:t>Mot-de-passe utilisé pour programmer une tâche système</w:t>
+            </w:r>
+            <w:r>
+              <w:rPr>
+                <w:b w:val="0"/>
+              </w:rPr>
+              <w:t>.</w:t>
+            </w:r>
+          </w:p>
+        </w:tc>
+      </w:tr>
+      <w:tr>
+        <w:trPr>
+          <w:cnfStyle w:val="000000100000" w:firstRow="0" w:lastRow="0" w:firstColumn="0" w:lastColumn="0" w:oddVBand="0" w:evenVBand="0" w:oddHBand="1" w:evenHBand="0" w:firstRowFirstColumn="0" w:firstRowLastColumn="0" w:lastRowFirstColumn="0" w:lastRowLastColumn="0"/>
+          <w:trHeight w:val="510"/>
+        </w:trPr>
+        <w:tc>
+          <w:tcPr>
+            <w:cnfStyle w:val="001000000000" w:firstRow="0" w:lastRow="0" w:firstColumn="1" w:lastColumn="0" w:oddVBand="0" w:evenVBand="0" w:oddHBand="0" w:evenHBand="0" w:firstRowFirstColumn="0" w:firstRowLastColumn="0" w:lastRowFirstColumn="0" w:lastRowLastColumn="0"/>
+            <w:tcW w:w="1842" w:type="dxa"/>
+            <w:vAlign w:val="center"/>
+          </w:tcPr>
+          <w:p>
+            <w:proofErr w:type="spellStart"/>
+            <w:r>
+              <w:t>windows</w:t>
+            </w:r>
+            <w:proofErr w:type="spellEnd"/>
+          </w:p>
+        </w:tc>
+        <w:tc>
+          <w:tcPr>
+            <w:tcW w:w="2253" w:type="dxa"/>
+            <w:vAlign w:val="center"/>
+          </w:tcPr>
+          <w:p>
+            <w:pPr>
+              <w:cnfStyle w:val="000000100000" w:firstRow="0" w:lastRow="0" w:firstColumn="0" w:lastColumn="0" w:oddVBand="0" w:evenVBand="0" w:oddHBand="1" w:evenHBand="0" w:firstRowFirstColumn="0" w:firstRowLastColumn="0" w:lastRowFirstColumn="0" w:lastRowLastColumn="0"/>
+              <w:rPr>
+                <w:b/>
+              </w:rPr>
+            </w:pPr>
+            <w:proofErr w:type="spellStart"/>
+            <w:r>
+              <w:rPr>
+                <w:b/>
+              </w:rPr>
+              <w:t>taskmgr_class</w:t>
+            </w:r>
+            <w:proofErr w:type="spellEnd"/>
+          </w:p>
+        </w:tc>
+        <w:tc>
+          <w:tcPr>
+            <w:tcW w:w="1808" w:type="dxa"/>
+            <w:vAlign w:val="center"/>
+          </w:tcPr>
+          <w:p>
+            <w:pPr>
+              <w:cnfStyle w:val="000000100000" w:firstRow="0" w:lastRow="0" w:firstColumn="0" w:lastColumn="0" w:oddVBand="0" w:evenVBand="0" w:oddHBand="1" w:evenHBand="0" w:firstRowFirstColumn="0" w:firstRowLastColumn="0" w:lastRowFirstColumn="0" w:lastRowLastColumn="0"/>
+            </w:pPr>
+            <w:r>
+              <w:rPr>
+                <w:b/>
+              </w:rPr>
+              <w:t>Windows</w:t>
+            </w:r>
+          </w:p>
+        </w:tc>
+        <w:tc>
+          <w:tcPr>
+            <w:tcW w:w="3385" w:type="dxa"/>
+            <w:vAlign w:val="center"/>
+          </w:tcPr>
+          <w:p>
+            <w:pPr>
+              <w:cnfStyle w:val="000000100000" w:firstRow="0" w:lastRow="0" w:firstColumn="0" w:lastColumn="0" w:oddVBand="0" w:evenVBand="0" w:oddHBand="1" w:evenHBand="0" w:firstRowFirstColumn="0" w:firstRowLastColumn="0" w:lastRowFirstColumn="0" w:lastRowLastColumn="0"/>
+              <w:rPr>
+                <w:rStyle w:val="Accentuation"/>
+                <w:rFonts w:ascii="Courier New" w:hAnsi="Courier New" w:cs="Courier New"/>
+              </w:rPr>
+            </w:pPr>
+            <w:r>
+              <w:rPr>
+                <w:rStyle w:val="Accentuation"/>
+                <w:rFonts w:ascii="Courier New" w:hAnsi="Courier New" w:cs="Courier New"/>
+              </w:rPr>
+              <w:t>-</w:t>
+            </w:r>
+          </w:p>
+        </w:tc>
+      </w:tr>
+      <w:tr>
+        <w:trPr>
+          <w:trHeight w:val="510"/>
+        </w:trPr>
+        <w:tc>
+          <w:tcPr>
+            <w:cnfStyle w:val="001000000000" w:firstRow="0" w:lastRow="0" w:firstColumn="1" w:lastColumn="0" w:oddVBand="0" w:evenVBand="0" w:oddHBand="0" w:evenHBand="0" w:firstRowFirstColumn="0" w:firstRowLastColumn="0" w:lastRowFirstColumn="0" w:lastRowLastColumn="0"/>
+            <w:tcW w:w="9288" w:type="dxa"/>
+            <w:gridSpan w:val="4"/>
+            <w:vAlign w:val="center"/>
+          </w:tcPr>
+          <w:p>
+            <w:pPr>
+              <w:rPr>
+                <w:b w:val="0"/>
+              </w:rPr>
+            </w:pPr>
+            <w:r>
+              <w:rPr>
+                <w:b w:val="0"/>
+              </w:rPr>
+              <w:t>Classe utilisé pour le gestionnaire de tâche</w:t>
             </w:r>
             <w:r>
               <w:rPr>
@@ -2714,27 +2790,2077 @@
           <w:p>
             <w:pPr>
               <w:rPr>
+                <w:b w:val="0"/>
+              </w:rPr>
+            </w:pPr>
+            <w:r>
+              <w:rPr>
+                <w:b w:val="0"/>
+              </w:rPr>
+              <w:t>Ce paramètre peut prendre l’une des valeurs suivantes :</w:t>
+            </w:r>
+          </w:p>
+          <w:p>
+            <w:pPr>
+              <w:pStyle w:val="Paragraphedeliste"/>
+              <w:numPr>
+                <w:ilvl w:val="0"/>
+                <w:numId w:val="39"/>
+              </w:numPr>
+              <w:rPr>
                 <w:rStyle w:val="Accentuation"/>
                 <w:b w:val="0"/>
               </w:rPr>
             </w:pPr>
-            <w:r>
-              <w:rPr>
+            <w:proofErr w:type="spellStart"/>
+            <w:r>
+              <w:rPr>
+                <w:rStyle w:val="Accentuation"/>
+              </w:rPr>
+              <w:t>cSchTasksMgr</w:t>
+            </w:r>
+            <w:proofErr w:type="spellEnd"/>
+            <w:r>
+              <w:rPr>
+                <w:rStyle w:val="Accentuation"/>
                 <w:b w:val="0"/>
               </w:rPr>
-              <w:t>(</w:t>
-            </w:r>
-            <w:r>
+              <w:t xml:space="preserve"> (Recommandé)</w:t>
+            </w:r>
+          </w:p>
+        </w:tc>
+      </w:tr>
+      <w:tr>
+        <w:trPr>
+          <w:cnfStyle w:val="000000100000" w:firstRow="0" w:lastRow="0" w:firstColumn="0" w:lastColumn="0" w:oddVBand="0" w:evenVBand="0" w:oddHBand="1" w:evenHBand="0" w:firstRowFirstColumn="0" w:firstRowLastColumn="0" w:lastRowFirstColumn="0" w:lastRowLastColumn="0"/>
+          <w:trHeight w:val="510"/>
+        </w:trPr>
+        <w:tc>
+          <w:tcPr>
+            <w:cnfStyle w:val="001000000000" w:firstRow="0" w:lastRow="0" w:firstColumn="1" w:lastColumn="0" w:oddVBand="0" w:evenVBand="0" w:oddHBand="0" w:evenHBand="0" w:firstRowFirstColumn="0" w:firstRowLastColumn="0" w:lastRowFirstColumn="0" w:lastRowLastColumn="0"/>
+            <w:tcW w:w="1842" w:type="dxa"/>
+            <w:vAlign w:val="center"/>
+          </w:tcPr>
+          <w:p>
+            <w:r>
+              <w:t>linux</w:t>
+            </w:r>
+          </w:p>
+        </w:tc>
+        <w:tc>
+          <w:tcPr>
+            <w:tcW w:w="2253" w:type="dxa"/>
+            <w:vAlign w:val="center"/>
+          </w:tcPr>
+          <w:p>
+            <w:pPr>
+              <w:cnfStyle w:val="000000100000" w:firstRow="0" w:lastRow="0" w:firstColumn="0" w:lastColumn="0" w:oddVBand="0" w:evenVBand="0" w:oddHBand="1" w:evenHBand="0" w:firstRowFirstColumn="0" w:firstRowLastColumn="0" w:lastRowFirstColumn="0" w:lastRowLastColumn="0"/>
+              <w:rPr>
+                <w:b/>
+              </w:rPr>
+            </w:pPr>
+            <w:proofErr w:type="spellStart"/>
+            <w:r>
+              <w:rPr>
+                <w:b/>
+              </w:rPr>
+              <w:t>taskmgr_class</w:t>
+            </w:r>
+            <w:proofErr w:type="spellEnd"/>
+          </w:p>
+        </w:tc>
+        <w:tc>
+          <w:tcPr>
+            <w:tcW w:w="1808" w:type="dxa"/>
+            <w:vAlign w:val="center"/>
+          </w:tcPr>
+          <w:p>
+            <w:pPr>
+              <w:cnfStyle w:val="000000100000" w:firstRow="0" w:lastRow="0" w:firstColumn="0" w:lastColumn="0" w:oddVBand="0" w:evenVBand="0" w:oddHBand="1" w:evenHBand="0" w:firstRowFirstColumn="0" w:firstRowLastColumn="0" w:lastRowFirstColumn="0" w:lastRowLastColumn="0"/>
+            </w:pPr>
+            <w:r>
+              <w:rPr>
+                <w:b/>
+              </w:rPr>
+              <w:t>Linux</w:t>
+            </w:r>
+          </w:p>
+        </w:tc>
+        <w:tc>
+          <w:tcPr>
+            <w:tcW w:w="3385" w:type="dxa"/>
+            <w:vAlign w:val="center"/>
+          </w:tcPr>
+          <w:p>
+            <w:pPr>
+              <w:cnfStyle w:val="000000100000" w:firstRow="0" w:lastRow="0" w:firstColumn="0" w:lastColumn="0" w:oddVBand="0" w:evenVBand="0" w:oddHBand="1" w:evenHBand="0" w:firstRowFirstColumn="0" w:firstRowLastColumn="0" w:lastRowFirstColumn="0" w:lastRowLastColumn="0"/>
               <w:rPr>
                 <w:rStyle w:val="Accentuation"/>
-              </w:rPr>
-              <w:t>SCHTASKS &gt;USER</w:t>
-            </w:r>
-            <w:r>
+                <w:rFonts w:ascii="Courier New" w:hAnsi="Courier New" w:cs="Courier New"/>
+              </w:rPr>
+            </w:pPr>
+            <w:r>
+              <w:rPr>
+                <w:rStyle w:val="Accentuation"/>
+                <w:rFonts w:ascii="Courier New" w:hAnsi="Courier New" w:cs="Courier New"/>
+              </w:rPr>
+              <w:t>-</w:t>
+            </w:r>
+          </w:p>
+        </w:tc>
+      </w:tr>
+      <w:tr>
+        <w:trPr>
+          <w:trHeight w:val="510"/>
+        </w:trPr>
+        <w:tc>
+          <w:tcPr>
+            <w:cnfStyle w:val="001000000000" w:firstRow="0" w:lastRow="0" w:firstColumn="1" w:lastColumn="0" w:oddVBand="0" w:evenVBand="0" w:oddHBand="0" w:evenHBand="0" w:firstRowFirstColumn="0" w:firstRowLastColumn="0" w:lastRowFirstColumn="0" w:lastRowLastColumn="0"/>
+            <w:tcW w:w="9288" w:type="dxa"/>
+            <w:gridSpan w:val="4"/>
+            <w:vAlign w:val="center"/>
+          </w:tcPr>
+          <w:p>
+            <w:pPr>
               <w:rPr>
                 <w:b w:val="0"/>
               </w:rPr>
-              <w:t xml:space="preserve"> est requis)</w:t>
+            </w:pPr>
+            <w:r>
+              <w:rPr>
+                <w:b w:val="0"/>
+              </w:rPr>
+              <w:t>Classe utilisé pour le gestionnaire de tâche.</w:t>
+            </w:r>
+          </w:p>
+          <w:p>
+            <w:pPr>
+              <w:rPr>
+                <w:b w:val="0"/>
+              </w:rPr>
+            </w:pPr>
+            <w:r>
+              <w:rPr>
+                <w:b w:val="0"/>
+              </w:rPr>
+              <w:t>Ce paramètre peut prendre l’une des valeurs suivantes :</w:t>
+            </w:r>
+          </w:p>
+          <w:p>
+            <w:pPr>
+              <w:pStyle w:val="Paragraphedeliste"/>
+              <w:numPr>
+                <w:ilvl w:val="0"/>
+                <w:numId w:val="39"/>
+              </w:numPr>
+              <w:rPr>
+                <w:rStyle w:val="Accentuation"/>
+                <w:b w:val="0"/>
+              </w:rPr>
+            </w:pPr>
+            <w:proofErr w:type="spellStart"/>
+            <w:r>
+              <w:rPr>
+                <w:rStyle w:val="Accentuation"/>
+              </w:rPr>
+              <w:t>c</w:t>
+            </w:r>
+            <w:r>
+              <w:rPr>
+                <w:rStyle w:val="Accentuation"/>
+              </w:rPr>
+              <w:t>Cron</w:t>
+            </w:r>
+            <w:r>
+              <w:rPr>
+                <w:rStyle w:val="Accentuation"/>
+              </w:rPr>
+              <w:t>TasksMgr</w:t>
+            </w:r>
+            <w:proofErr w:type="spellEnd"/>
+            <w:r>
+              <w:rPr>
+                <w:rStyle w:val="Accentuation"/>
+                <w:b w:val="0"/>
+              </w:rPr>
+              <w:t xml:space="preserve"> (Recommandé)</w:t>
+            </w:r>
+          </w:p>
+        </w:tc>
+      </w:tr>
+      <w:tr>
+        <w:trPr>
+          <w:cnfStyle w:val="000000100000" w:firstRow="0" w:lastRow="0" w:firstColumn="0" w:lastColumn="0" w:oddVBand="0" w:evenVBand="0" w:oddHBand="1" w:evenHBand="0" w:firstRowFirstColumn="0" w:firstRowLastColumn="0" w:lastRowFirstColumn="0" w:lastRowLastColumn="0"/>
+          <w:trHeight w:val="510"/>
+        </w:trPr>
+        <w:tc>
+          <w:tcPr>
+            <w:cnfStyle w:val="001000000000" w:firstRow="0" w:lastRow="0" w:firstColumn="1" w:lastColumn="0" w:oddVBand="0" w:evenVBand="0" w:oddHBand="0" w:evenHBand="0" w:firstRowFirstColumn="0" w:firstRowLastColumn="0" w:lastRowFirstColumn="0" w:lastRowLastColumn="0"/>
+            <w:tcW w:w="1842" w:type="dxa"/>
+            <w:vAlign w:val="center"/>
+          </w:tcPr>
+          <w:p>
+            <w:r>
+              <w:t>application</w:t>
+            </w:r>
+          </w:p>
+        </w:tc>
+        <w:tc>
+          <w:tcPr>
+            <w:tcW w:w="2253" w:type="dxa"/>
+            <w:vAlign w:val="center"/>
+          </w:tcPr>
+          <w:p>
+            <w:pPr>
+              <w:cnfStyle w:val="000000100000" w:firstRow="0" w:lastRow="0" w:firstColumn="0" w:lastColumn="0" w:oddVBand="0" w:evenVBand="0" w:oddHBand="1" w:evenHBand="0" w:firstRowFirstColumn="0" w:firstRowLastColumn="0" w:lastRowFirstColumn="0" w:lastRowLastColumn="0"/>
+              <w:rPr>
+                <w:b/>
+              </w:rPr>
+            </w:pPr>
+            <w:proofErr w:type="spellStart"/>
+            <w:r>
+              <w:rPr>
+                <w:b/>
+              </w:rPr>
+              <w:t>main_template</w:t>
+            </w:r>
+            <w:proofErr w:type="spellEnd"/>
+          </w:p>
+        </w:tc>
+        <w:tc>
+          <w:tcPr>
+            <w:tcW w:w="1808" w:type="dxa"/>
+            <w:vAlign w:val="center"/>
+          </w:tcPr>
+          <w:p>
+            <w:pPr>
+              <w:cnfStyle w:val="000000100000" w:firstRow="0" w:lastRow="0" w:firstColumn="0" w:lastColumn="0" w:oddVBand="0" w:evenVBand="0" w:oddHBand="1" w:evenHBand="0" w:firstRowFirstColumn="0" w:firstRowLastColumn="0" w:lastRowFirstColumn="0" w:lastRowLastColumn="0"/>
+            </w:pPr>
+            <w:r>
+              <w:rPr>
+                <w:b/>
+              </w:rPr>
+              <w:t>-</w:t>
+            </w:r>
+          </w:p>
+        </w:tc>
+        <w:tc>
+          <w:tcPr>
+            <w:tcW w:w="3385" w:type="dxa"/>
+            <w:vAlign w:val="center"/>
+          </w:tcPr>
+          <w:p>
+            <w:pPr>
+              <w:cnfStyle w:val="000000100000" w:firstRow="0" w:lastRow="0" w:firstColumn="0" w:lastColumn="0" w:oddVBand="0" w:evenVBand="0" w:oddHBand="1" w:evenHBand="0" w:firstRowFirstColumn="0" w:firstRowLastColumn="0" w:lastRowFirstColumn="0" w:lastRowLastColumn="0"/>
+              <w:rPr>
+                <w:rStyle w:val="Accentuation"/>
+                <w:rFonts w:ascii="Courier New" w:hAnsi="Courier New" w:cs="Courier New"/>
+              </w:rPr>
+            </w:pPr>
+            <w:r>
+              <w:rPr>
+                <w:rStyle w:val="Accentuation"/>
+                <w:rFonts w:ascii="Courier New" w:hAnsi="Courier New" w:cs="Courier New"/>
+              </w:rPr>
+              <w:t>Application</w:t>
+            </w:r>
+            <w:proofErr w:type="gramStart"/>
+            <w:r>
+              <w:rPr>
+                <w:rStyle w:val="Accentuation"/>
+                <w:rFonts w:ascii="Courier New" w:hAnsi="Courier New" w:cs="Courier New"/>
+              </w:rPr>
+              <w:t>::</w:t>
+            </w:r>
+            <w:r>
+              <w:rPr>
+                <w:rStyle w:val="Accentuation"/>
+                <w:rFonts w:ascii="Courier New" w:hAnsi="Courier New" w:cs="Courier New"/>
+              </w:rPr>
+              <w:t>makeXMLView</w:t>
+            </w:r>
+            <w:proofErr w:type="gramEnd"/>
+          </w:p>
+        </w:tc>
+      </w:tr>
+      <w:tr>
+        <w:trPr>
+          <w:trHeight w:val="510"/>
+        </w:trPr>
+        <w:tc>
+          <w:tcPr>
+            <w:cnfStyle w:val="001000000000" w:firstRow="0" w:lastRow="0" w:firstColumn="1" w:lastColumn="0" w:oddVBand="0" w:evenVBand="0" w:oddHBand="0" w:evenHBand="0" w:firstRowFirstColumn="0" w:firstRowLastColumn="0" w:lastRowFirstColumn="0" w:lastRowLastColumn="0"/>
+            <w:tcW w:w="9288" w:type="dxa"/>
+            <w:gridSpan w:val="4"/>
+            <w:vAlign w:val="center"/>
+          </w:tcPr>
+          <w:p>
+            <w:pPr>
+              <w:rPr>
+                <w:rStyle w:val="Accentuation"/>
+                <w:b w:val="0"/>
+              </w:rPr>
+            </w:pPr>
+            <w:r>
+              <w:rPr>
+                <w:b w:val="0"/>
+              </w:rPr>
+              <w:t>Template XML/XHTML utilisé par défaut</w:t>
+            </w:r>
+            <w:r>
+              <w:rPr>
+                <w:b w:val="0"/>
+              </w:rPr>
+              <w:t>.</w:t>
+            </w:r>
+          </w:p>
+        </w:tc>
+      </w:tr>
+      <w:tr>
+        <w:trPr>
+          <w:cnfStyle w:val="000000100000" w:firstRow="0" w:lastRow="0" w:firstColumn="0" w:lastColumn="0" w:oddVBand="0" w:evenVBand="0" w:oddHBand="1" w:evenHBand="0" w:firstRowFirstColumn="0" w:firstRowLastColumn="0" w:lastRowFirstColumn="0" w:lastRowLastColumn="0"/>
+          <w:trHeight w:val="510"/>
+        </w:trPr>
+        <w:tc>
+          <w:tcPr>
+            <w:cnfStyle w:val="001000000000" w:firstRow="0" w:lastRow="0" w:firstColumn="1" w:lastColumn="0" w:oddVBand="0" w:evenVBand="0" w:oddHBand="0" w:evenHBand="0" w:firstRowFirstColumn="0" w:firstRowLastColumn="0" w:lastRowFirstColumn="0" w:lastRowLastColumn="0"/>
+            <w:tcW w:w="1842" w:type="dxa"/>
+            <w:vAlign w:val="center"/>
+          </w:tcPr>
+          <w:p>
+            <w:proofErr w:type="spellStart"/>
+            <w:r>
+              <w:t>database</w:t>
+            </w:r>
+            <w:proofErr w:type="spellEnd"/>
+          </w:p>
+        </w:tc>
+        <w:tc>
+          <w:tcPr>
+            <w:tcW w:w="2253" w:type="dxa"/>
+            <w:vAlign w:val="center"/>
+          </w:tcPr>
+          <w:p>
+            <w:pPr>
+              <w:cnfStyle w:val="000000100000" w:firstRow="0" w:lastRow="0" w:firstColumn="0" w:lastColumn="0" w:oddVBand="0" w:evenVBand="0" w:oddHBand="1" w:evenHBand="0" w:firstRowFirstColumn="0" w:firstRowLastColumn="0" w:lastRowFirstColumn="0" w:lastRowLastColumn="0"/>
+              <w:rPr>
+                <w:b/>
+              </w:rPr>
+            </w:pPr>
+            <w:r>
+              <w:rPr>
+                <w:b/>
+              </w:rPr>
+              <w:t>class</w:t>
+            </w:r>
+          </w:p>
+        </w:tc>
+        <w:tc>
+          <w:tcPr>
+            <w:tcW w:w="1808" w:type="dxa"/>
+            <w:vAlign w:val="center"/>
+          </w:tcPr>
+          <w:p>
+            <w:pPr>
+              <w:cnfStyle w:val="000000100000" w:firstRow="0" w:lastRow="0" w:firstColumn="0" w:lastColumn="0" w:oddVBand="0" w:evenVBand="0" w:oddHBand="1" w:evenHBand="0" w:firstRowFirstColumn="0" w:firstRowLastColumn="0" w:lastRowFirstColumn="0" w:lastRowLastColumn="0"/>
+            </w:pPr>
+            <w:r>
+              <w:rPr>
+                <w:b/>
+              </w:rPr>
+              <w:t>-</w:t>
+            </w:r>
+          </w:p>
+        </w:tc>
+        <w:tc>
+          <w:tcPr>
+            <w:tcW w:w="3385" w:type="dxa"/>
+            <w:vAlign w:val="center"/>
+          </w:tcPr>
+          <w:p>
+            <w:pPr>
+              <w:cnfStyle w:val="000000100000" w:firstRow="0" w:lastRow="0" w:firstColumn="0" w:lastColumn="0" w:oddVBand="0" w:evenVBand="0" w:oddHBand="1" w:evenHBand="0" w:firstRowFirstColumn="0" w:firstRowLastColumn="0" w:lastRowFirstColumn="0" w:lastRowLastColumn="0"/>
+              <w:rPr>
+                <w:rStyle w:val="Accentuation"/>
+                <w:rFonts w:ascii="Courier New" w:hAnsi="Courier New" w:cs="Courier New"/>
+              </w:rPr>
+            </w:pPr>
+            <w:r>
+              <w:rPr>
+                <w:rStyle w:val="Accentuation"/>
+                <w:rFonts w:ascii="Courier New" w:hAnsi="Courier New" w:cs="Courier New"/>
+              </w:rPr>
+              <w:t>Application</w:t>
+            </w:r>
+            <w:proofErr w:type="gramStart"/>
+            <w:r>
+              <w:rPr>
+                <w:rStyle w:val="Accentuation"/>
+                <w:rFonts w:ascii="Courier New" w:hAnsi="Courier New" w:cs="Courier New"/>
+              </w:rPr>
+              <w:t>::</w:t>
+            </w:r>
+            <w:r>
+              <w:rPr>
+                <w:rStyle w:val="Accentuation"/>
+                <w:rFonts w:ascii="Courier New" w:hAnsi="Courier New" w:cs="Courier New"/>
+              </w:rPr>
+              <w:t>getDB</w:t>
+            </w:r>
+            <w:proofErr w:type="gramEnd"/>
+          </w:p>
+        </w:tc>
+      </w:tr>
+      <w:tr>
+        <w:trPr>
+          <w:trHeight w:val="510"/>
+        </w:trPr>
+        <w:tc>
+          <w:tcPr>
+            <w:cnfStyle w:val="001000000000" w:firstRow="0" w:lastRow="0" w:firstColumn="1" w:lastColumn="0" w:oddVBand="0" w:evenVBand="0" w:oddHBand="0" w:evenHBand="0" w:firstRowFirstColumn="0" w:firstRowLastColumn="0" w:lastRowFirstColumn="0" w:lastRowLastColumn="0"/>
+            <w:tcW w:w="9288" w:type="dxa"/>
+            <w:gridSpan w:val="4"/>
+            <w:vAlign w:val="center"/>
+          </w:tcPr>
+          <w:p>
+            <w:pPr>
+              <w:rPr>
+                <w:b w:val="0"/>
+              </w:rPr>
+            </w:pPr>
+            <w:r>
+              <w:rPr>
+                <w:b w:val="0"/>
+              </w:rPr>
+              <w:t xml:space="preserve">Classe </w:t>
+            </w:r>
+            <w:r>
+              <w:rPr>
+                <w:b w:val="0"/>
+              </w:rPr>
+              <w:t>utilisé</w:t>
+            </w:r>
+            <w:r>
+              <w:rPr>
+                <w:b w:val="0"/>
+              </w:rPr>
+              <w:t xml:space="preserve"> </w:t>
+            </w:r>
+            <w:r>
+              <w:rPr>
+                <w:b w:val="0"/>
+              </w:rPr>
+              <w:t>pour le gestionnaire</w:t>
+            </w:r>
+            <w:r>
+              <w:rPr>
+                <w:b w:val="0"/>
+              </w:rPr>
+              <w:t xml:space="preserve"> de connexion</w:t>
+            </w:r>
+            <w:r>
+              <w:rPr>
+                <w:b w:val="0"/>
+              </w:rPr>
+              <w:t>.</w:t>
+            </w:r>
+          </w:p>
+          <w:p>
+            <w:pPr>
+              <w:rPr>
+                <w:b w:val="0"/>
+              </w:rPr>
+            </w:pPr>
+            <w:r>
+              <w:rPr>
+                <w:b w:val="0"/>
+              </w:rPr>
+              <w:t>Ce paramètre peut prendre l’une des valeurs suivantes :</w:t>
+            </w:r>
+          </w:p>
+          <w:p>
+            <w:pPr>
+              <w:pStyle w:val="Paragraphedeliste"/>
+              <w:numPr>
+                <w:ilvl w:val="0"/>
+                <w:numId w:val="39"/>
+              </w:numPr>
+              <w:rPr>
+                <w:rStyle w:val="Accentuation"/>
+                <w:b w:val="0"/>
+              </w:rPr>
+            </w:pPr>
+            <w:proofErr w:type="spellStart"/>
+            <w:r>
+              <w:rPr>
+                <w:rStyle w:val="Accentuation"/>
+              </w:rPr>
+              <w:t>cData</w:t>
+            </w:r>
+            <w:r>
+              <w:rPr>
+                <w:rStyle w:val="Accentuation"/>
+              </w:rPr>
+              <w:t>B</w:t>
+            </w:r>
+            <w:r>
+              <w:rPr>
+                <w:rStyle w:val="Accentuation"/>
+              </w:rPr>
+              <w:t>asePostgres</w:t>
+            </w:r>
+            <w:proofErr w:type="spellEnd"/>
+            <w:r>
+              <w:rPr>
+                <w:rStyle w:val="Accentuation"/>
+                <w:b w:val="0"/>
+              </w:rPr>
+              <w:t xml:space="preserve"> (Recommandé)</w:t>
+            </w:r>
+          </w:p>
+        </w:tc>
+      </w:tr>
+      <w:tr>
+        <w:trPr>
+          <w:cnfStyle w:val="000000100000" w:firstRow="0" w:lastRow="0" w:firstColumn="0" w:lastColumn="0" w:oddVBand="0" w:evenVBand="0" w:oddHBand="1" w:evenHBand="0" w:firstRowFirstColumn="0" w:firstRowLastColumn="0" w:lastRowFirstColumn="0" w:lastRowLastColumn="0"/>
+          <w:trHeight w:val="510"/>
+        </w:trPr>
+        <w:tc>
+          <w:tcPr>
+            <w:cnfStyle w:val="001000000000" w:firstRow="0" w:lastRow="0" w:firstColumn="1" w:lastColumn="0" w:oddVBand="0" w:evenVBand="0" w:oddHBand="0" w:evenHBand="0" w:firstRowFirstColumn="0" w:firstRowLastColumn="0" w:lastRowFirstColumn="0" w:lastRowLastColumn="0"/>
+            <w:tcW w:w="1842" w:type="dxa"/>
+            <w:vAlign w:val="center"/>
+          </w:tcPr>
+          <w:p>
+            <w:proofErr w:type="spellStart"/>
+            <w:r>
+              <w:t>database</w:t>
+            </w:r>
+            <w:proofErr w:type="spellEnd"/>
+          </w:p>
+        </w:tc>
+        <w:tc>
+          <w:tcPr>
+            <w:tcW w:w="2253" w:type="dxa"/>
+            <w:vAlign w:val="center"/>
+          </w:tcPr>
+          <w:p>
+            <w:pPr>
+              <w:cnfStyle w:val="000000100000" w:firstRow="0" w:lastRow="0" w:firstColumn="0" w:lastColumn="0" w:oddVBand="0" w:evenVBand="0" w:oddHBand="1" w:evenHBand="0" w:firstRowFirstColumn="0" w:firstRowLastColumn="0" w:lastRowFirstColumn="0" w:lastRowLastColumn="0"/>
+              <w:rPr>
+                <w:b/>
+              </w:rPr>
+            </w:pPr>
+            <w:r>
+              <w:rPr>
+                <w:b/>
+              </w:rPr>
+              <w:t>server</w:t>
+            </w:r>
+          </w:p>
+        </w:tc>
+        <w:tc>
+          <w:tcPr>
+            <w:tcW w:w="1808" w:type="dxa"/>
+            <w:vAlign w:val="center"/>
+          </w:tcPr>
+          <w:p>
+            <w:pPr>
+              <w:cnfStyle w:val="000000100000" w:firstRow="0" w:lastRow="0" w:firstColumn="0" w:lastColumn="0" w:oddVBand="0" w:evenVBand="0" w:oddHBand="1" w:evenHBand="0" w:firstRowFirstColumn="0" w:firstRowLastColumn="0" w:lastRowFirstColumn="0" w:lastRowLastColumn="0"/>
+            </w:pPr>
+            <w:r>
+              <w:rPr>
+                <w:b/>
+              </w:rPr>
+              <w:t>-</w:t>
+            </w:r>
+          </w:p>
+        </w:tc>
+        <w:tc>
+          <w:tcPr>
+            <w:tcW w:w="3385" w:type="dxa"/>
+            <w:vAlign w:val="center"/>
+          </w:tcPr>
+          <w:p>
+            <w:pPr>
+              <w:cnfStyle w:val="000000100000" w:firstRow="0" w:lastRow="0" w:firstColumn="0" w:lastColumn="0" w:oddVBand="0" w:evenVBand="0" w:oddHBand="1" w:evenHBand="0" w:firstRowFirstColumn="0" w:firstRowLastColumn="0" w:lastRowFirstColumn="0" w:lastRowLastColumn="0"/>
+              <w:rPr>
+                <w:rStyle w:val="Accentuation"/>
+                <w:rFonts w:ascii="Courier New" w:hAnsi="Courier New" w:cs="Courier New"/>
+              </w:rPr>
+            </w:pPr>
+            <w:r>
+              <w:rPr>
+                <w:rStyle w:val="Accentuation"/>
+                <w:rFonts w:ascii="Courier New" w:hAnsi="Courier New" w:cs="Courier New"/>
+              </w:rPr>
+              <w:t>Application</w:t>
+            </w:r>
+            <w:proofErr w:type="gramStart"/>
+            <w:r>
+              <w:rPr>
+                <w:rStyle w:val="Accentuation"/>
+                <w:rFonts w:ascii="Courier New" w:hAnsi="Courier New" w:cs="Courier New"/>
+              </w:rPr>
+              <w:t>::</w:t>
+            </w:r>
+            <w:r>
+              <w:rPr>
+                <w:rStyle w:val="Accentuation"/>
+                <w:rFonts w:ascii="Courier New" w:hAnsi="Courier New" w:cs="Courier New"/>
+              </w:rPr>
+              <w:t>getDB</w:t>
+            </w:r>
+            <w:proofErr w:type="gramEnd"/>
+          </w:p>
+        </w:tc>
+      </w:tr>
+      <w:tr>
+        <w:trPr>
+          <w:trHeight w:val="510"/>
+        </w:trPr>
+        <w:tc>
+          <w:tcPr>
+            <w:cnfStyle w:val="001000000000" w:firstRow="0" w:lastRow="0" w:firstColumn="1" w:lastColumn="0" w:oddVBand="0" w:evenVBand="0" w:oddHBand="0" w:evenHBand="0" w:firstRowFirstColumn="0" w:firstRowLastColumn="0" w:lastRowFirstColumn="0" w:lastRowLastColumn="0"/>
+            <w:tcW w:w="9288" w:type="dxa"/>
+            <w:gridSpan w:val="4"/>
+            <w:vAlign w:val="center"/>
+          </w:tcPr>
+          <w:p>
+            <w:pPr>
+              <w:rPr>
+                <w:rStyle w:val="Accentuation"/>
+                <w:b w:val="0"/>
+              </w:rPr>
+            </w:pPr>
+            <w:r>
+              <w:rPr>
+                <w:b w:val="0"/>
+              </w:rPr>
+              <w:t>Adresse IP du serveur</w:t>
+            </w:r>
+            <w:r>
+              <w:rPr>
+                <w:b w:val="0"/>
+              </w:rPr>
+              <w:t>.</w:t>
+            </w:r>
+          </w:p>
+        </w:tc>
+      </w:tr>
+      <w:tr>
+        <w:trPr>
+          <w:cnfStyle w:val="000000100000" w:firstRow="0" w:lastRow="0" w:firstColumn="0" w:lastColumn="0" w:oddVBand="0" w:evenVBand="0" w:oddHBand="1" w:evenHBand="0" w:firstRowFirstColumn="0" w:firstRowLastColumn="0" w:lastRowFirstColumn="0" w:lastRowLastColumn="0"/>
+          <w:trHeight w:val="510"/>
+        </w:trPr>
+        <w:tc>
+          <w:tcPr>
+            <w:cnfStyle w:val="001000000000" w:firstRow="0" w:lastRow="0" w:firstColumn="1" w:lastColumn="0" w:oddVBand="0" w:evenVBand="0" w:oddHBand="0" w:evenHBand="0" w:firstRowFirstColumn="0" w:firstRowLastColumn="0" w:lastRowFirstColumn="0" w:lastRowLastColumn="0"/>
+            <w:tcW w:w="1842" w:type="dxa"/>
+            <w:vAlign w:val="center"/>
+          </w:tcPr>
+          <w:p>
+            <w:proofErr w:type="spellStart"/>
+            <w:r>
+              <w:t>database</w:t>
+            </w:r>
+            <w:proofErr w:type="spellEnd"/>
+          </w:p>
+        </w:tc>
+        <w:tc>
+          <w:tcPr>
+            <w:tcW w:w="2253" w:type="dxa"/>
+            <w:vAlign w:val="center"/>
+          </w:tcPr>
+          <w:p>
+            <w:pPr>
+              <w:cnfStyle w:val="000000100000" w:firstRow="0" w:lastRow="0" w:firstColumn="0" w:lastColumn="0" w:oddVBand="0" w:evenVBand="0" w:oddHBand="1" w:evenHBand="0" w:firstRowFirstColumn="0" w:firstRowLastColumn="0" w:lastRowFirstColumn="0" w:lastRowLastColumn="0"/>
+              <w:rPr>
+                <w:b/>
+              </w:rPr>
+            </w:pPr>
+            <w:r>
+              <w:rPr>
+                <w:b/>
+              </w:rPr>
+              <w:t>type</w:t>
+            </w:r>
+          </w:p>
+        </w:tc>
+        <w:tc>
+          <w:tcPr>
+            <w:tcW w:w="1808" w:type="dxa"/>
+            <w:vAlign w:val="center"/>
+          </w:tcPr>
+          <w:p>
+            <w:pPr>
+              <w:cnfStyle w:val="000000100000" w:firstRow="0" w:lastRow="0" w:firstColumn="0" w:lastColumn="0" w:oddVBand="0" w:evenVBand="0" w:oddHBand="1" w:evenHBand="0" w:firstRowFirstColumn="0" w:firstRowLastColumn="0" w:lastRowFirstColumn="0" w:lastRowLastColumn="0"/>
+            </w:pPr>
+            <w:r>
+              <w:rPr>
+                <w:b/>
+              </w:rPr>
+              <w:t>-</w:t>
+            </w:r>
+          </w:p>
+        </w:tc>
+        <w:tc>
+          <w:tcPr>
+            <w:tcW w:w="3385" w:type="dxa"/>
+            <w:vAlign w:val="center"/>
+          </w:tcPr>
+          <w:p>
+            <w:pPr>
+              <w:cnfStyle w:val="000000100000" w:firstRow="0" w:lastRow="0" w:firstColumn="0" w:lastColumn="0" w:oddVBand="0" w:evenVBand="0" w:oddHBand="1" w:evenHBand="0" w:firstRowFirstColumn="0" w:firstRowLastColumn="0" w:lastRowFirstColumn="0" w:lastRowLastColumn="0"/>
+              <w:rPr>
+                <w:rStyle w:val="Accentuation"/>
+                <w:rFonts w:ascii="Courier New" w:hAnsi="Courier New" w:cs="Courier New"/>
+              </w:rPr>
+            </w:pPr>
+            <w:r>
+              <w:rPr>
+                <w:rStyle w:val="Accentuation"/>
+                <w:rFonts w:ascii="Courier New" w:hAnsi="Courier New" w:cs="Courier New"/>
+              </w:rPr>
+              <w:t>Application</w:t>
+            </w:r>
+            <w:proofErr w:type="gramStart"/>
+            <w:r>
+              <w:rPr>
+                <w:rStyle w:val="Accentuation"/>
+                <w:rFonts w:ascii="Courier New" w:hAnsi="Courier New" w:cs="Courier New"/>
+              </w:rPr>
+              <w:t>::</w:t>
+            </w:r>
+            <w:r>
+              <w:rPr>
+                <w:rStyle w:val="Accentuation"/>
+                <w:rFonts w:ascii="Courier New" w:hAnsi="Courier New" w:cs="Courier New"/>
+              </w:rPr>
+              <w:t>getDB</w:t>
+            </w:r>
+            <w:proofErr w:type="gramEnd"/>
+          </w:p>
+        </w:tc>
+      </w:tr>
+      <w:tr>
+        <w:trPr>
+          <w:trHeight w:val="510"/>
+        </w:trPr>
+        <w:tc>
+          <w:tcPr>
+            <w:cnfStyle w:val="001000000000" w:firstRow="0" w:lastRow="0" w:firstColumn="1" w:lastColumn="0" w:oddVBand="0" w:evenVBand="0" w:oddHBand="0" w:evenHBand="0" w:firstRowFirstColumn="0" w:firstRowLastColumn="0" w:lastRowFirstColumn="0" w:lastRowLastColumn="0"/>
+            <w:tcW w:w="9288" w:type="dxa"/>
+            <w:gridSpan w:val="4"/>
+            <w:vAlign w:val="center"/>
+          </w:tcPr>
+          <w:p>
+            <w:pPr>
+              <w:rPr>
+                <w:rStyle w:val="Accentuation"/>
+                <w:b w:val="0"/>
+              </w:rPr>
+            </w:pPr>
+            <w:proofErr w:type="spellStart"/>
+            <w:r>
+              <w:rPr>
+                <w:b w:val="0"/>
+              </w:rPr>
+              <w:t>Obselete</w:t>
+            </w:r>
+            <w:proofErr w:type="spellEnd"/>
+            <w:r>
+              <w:rPr>
+                <w:b w:val="0"/>
+              </w:rPr>
+              <w:t>.</w:t>
+            </w:r>
+          </w:p>
+        </w:tc>
+      </w:tr>
+      <w:tr>
+        <w:trPr>
+          <w:cnfStyle w:val="000000100000" w:firstRow="0" w:lastRow="0" w:firstColumn="0" w:lastColumn="0" w:oddVBand="0" w:evenVBand="0" w:oddHBand="1" w:evenHBand="0" w:firstRowFirstColumn="0" w:firstRowLastColumn="0" w:lastRowFirstColumn="0" w:lastRowLastColumn="0"/>
+          <w:trHeight w:val="510"/>
+        </w:trPr>
+        <w:tc>
+          <w:tcPr>
+            <w:cnfStyle w:val="001000000000" w:firstRow="0" w:lastRow="0" w:firstColumn="1" w:lastColumn="0" w:oddVBand="0" w:evenVBand="0" w:oddHBand="0" w:evenHBand="0" w:firstRowFirstColumn="0" w:firstRowLastColumn="0" w:lastRowFirstColumn="0" w:lastRowLastColumn="0"/>
+            <w:tcW w:w="1842" w:type="dxa"/>
+            <w:vAlign w:val="center"/>
+          </w:tcPr>
+          <w:p>
+            <w:proofErr w:type="spellStart"/>
+            <w:r>
+              <w:t>database</w:t>
+            </w:r>
+            <w:proofErr w:type="spellEnd"/>
+          </w:p>
+        </w:tc>
+        <w:tc>
+          <w:tcPr>
+            <w:tcW w:w="2253" w:type="dxa"/>
+            <w:vAlign w:val="center"/>
+          </w:tcPr>
+          <w:p>
+            <w:pPr>
+              <w:cnfStyle w:val="000000100000" w:firstRow="0" w:lastRow="0" w:firstColumn="0" w:lastColumn="0" w:oddVBand="0" w:evenVBand="0" w:oddHBand="1" w:evenHBand="0" w:firstRowFirstColumn="0" w:firstRowLastColumn="0" w:lastRowFirstColumn="0" w:lastRowLastColumn="0"/>
+              <w:rPr>
+                <w:b/>
+              </w:rPr>
+            </w:pPr>
+            <w:r>
+              <w:rPr>
+                <w:b/>
+              </w:rPr>
+              <w:t>user</w:t>
+            </w:r>
+          </w:p>
+        </w:tc>
+        <w:tc>
+          <w:tcPr>
+            <w:tcW w:w="1808" w:type="dxa"/>
+            <w:vAlign w:val="center"/>
+          </w:tcPr>
+          <w:p>
+            <w:pPr>
+              <w:cnfStyle w:val="000000100000" w:firstRow="0" w:lastRow="0" w:firstColumn="0" w:lastColumn="0" w:oddVBand="0" w:evenVBand="0" w:oddHBand="1" w:evenHBand="0" w:firstRowFirstColumn="0" w:firstRowLastColumn="0" w:lastRowFirstColumn="0" w:lastRowLastColumn="0"/>
+            </w:pPr>
+            <w:r>
+              <w:rPr>
+                <w:b/>
+              </w:rPr>
+              <w:t>-</w:t>
+            </w:r>
+          </w:p>
+        </w:tc>
+        <w:tc>
+          <w:tcPr>
+            <w:tcW w:w="3385" w:type="dxa"/>
+            <w:vAlign w:val="center"/>
+          </w:tcPr>
+          <w:p>
+            <w:pPr>
+              <w:cnfStyle w:val="000000100000" w:firstRow="0" w:lastRow="0" w:firstColumn="0" w:lastColumn="0" w:oddVBand="0" w:evenVBand="0" w:oddHBand="1" w:evenHBand="0" w:firstRowFirstColumn="0" w:firstRowLastColumn="0" w:lastRowFirstColumn="0" w:lastRowLastColumn="0"/>
+              <w:rPr>
+                <w:rStyle w:val="Accentuation"/>
+                <w:rFonts w:ascii="Courier New" w:hAnsi="Courier New" w:cs="Courier New"/>
+              </w:rPr>
+            </w:pPr>
+            <w:r>
+              <w:rPr>
+                <w:rStyle w:val="Accentuation"/>
+                <w:rFonts w:ascii="Courier New" w:hAnsi="Courier New" w:cs="Courier New"/>
+              </w:rPr>
+              <w:t>Application</w:t>
+            </w:r>
+            <w:proofErr w:type="gramStart"/>
+            <w:r>
+              <w:rPr>
+                <w:rStyle w:val="Accentuation"/>
+                <w:rFonts w:ascii="Courier New" w:hAnsi="Courier New" w:cs="Courier New"/>
+              </w:rPr>
+              <w:t>::</w:t>
+            </w:r>
+            <w:r>
+              <w:rPr>
+                <w:rStyle w:val="Accentuation"/>
+                <w:rFonts w:ascii="Courier New" w:hAnsi="Courier New" w:cs="Courier New"/>
+              </w:rPr>
+              <w:t>getDB</w:t>
+            </w:r>
+            <w:proofErr w:type="gramEnd"/>
+          </w:p>
+        </w:tc>
+      </w:tr>
+      <w:tr>
+        <w:trPr>
+          <w:trHeight w:val="510"/>
+        </w:trPr>
+        <w:tc>
+          <w:tcPr>
+            <w:cnfStyle w:val="001000000000" w:firstRow="0" w:lastRow="0" w:firstColumn="1" w:lastColumn="0" w:oddVBand="0" w:evenVBand="0" w:oddHBand="0" w:evenHBand="0" w:firstRowFirstColumn="0" w:firstRowLastColumn="0" w:lastRowFirstColumn="0" w:lastRowLastColumn="0"/>
+            <w:tcW w:w="9288" w:type="dxa"/>
+            <w:gridSpan w:val="4"/>
+            <w:vAlign w:val="center"/>
+          </w:tcPr>
+          <w:p>
+            <w:pPr>
+              <w:rPr>
+                <w:rStyle w:val="Accentuation"/>
+                <w:b w:val="0"/>
+              </w:rPr>
+            </w:pPr>
+            <w:r>
+              <w:rPr>
+                <w:b w:val="0"/>
+              </w:rPr>
+              <w:t>Nom d’utilisateur</w:t>
+            </w:r>
+            <w:r>
+              <w:rPr>
+                <w:b w:val="0"/>
+              </w:rPr>
+              <w:t xml:space="preserve"> de connexion.</w:t>
+            </w:r>
+          </w:p>
+        </w:tc>
+      </w:tr>
+      <w:tr>
+        <w:trPr>
+          <w:cnfStyle w:val="000000100000" w:firstRow="0" w:lastRow="0" w:firstColumn="0" w:lastColumn="0" w:oddVBand="0" w:evenVBand="0" w:oddHBand="1" w:evenHBand="0" w:firstRowFirstColumn="0" w:firstRowLastColumn="0" w:lastRowFirstColumn="0" w:lastRowLastColumn="0"/>
+          <w:trHeight w:val="510"/>
+        </w:trPr>
+        <w:tc>
+          <w:tcPr>
+            <w:cnfStyle w:val="001000000000" w:firstRow="0" w:lastRow="0" w:firstColumn="1" w:lastColumn="0" w:oddVBand="0" w:evenVBand="0" w:oddHBand="0" w:evenHBand="0" w:firstRowFirstColumn="0" w:firstRowLastColumn="0" w:lastRowFirstColumn="0" w:lastRowLastColumn="0"/>
+            <w:tcW w:w="1842" w:type="dxa"/>
+            <w:vAlign w:val="center"/>
+          </w:tcPr>
+          <w:p>
+            <w:proofErr w:type="spellStart"/>
+            <w:r>
+              <w:t>database</w:t>
+            </w:r>
+            <w:proofErr w:type="spellEnd"/>
+          </w:p>
+        </w:tc>
+        <w:tc>
+          <w:tcPr>
+            <w:tcW w:w="2253" w:type="dxa"/>
+            <w:vAlign w:val="center"/>
+          </w:tcPr>
+          <w:p>
+            <w:pPr>
+              <w:cnfStyle w:val="000000100000" w:firstRow="0" w:lastRow="0" w:firstColumn="0" w:lastColumn="0" w:oddVBand="0" w:evenVBand="0" w:oddHBand="1" w:evenHBand="0" w:firstRowFirstColumn="0" w:firstRowLastColumn="0" w:lastRowFirstColumn="0" w:lastRowLastColumn="0"/>
+              <w:rPr>
+                <w:b/>
+              </w:rPr>
+            </w:pPr>
+            <w:proofErr w:type="spellStart"/>
+            <w:r>
+              <w:rPr>
+                <w:b/>
+              </w:rPr>
+              <w:t>pwd</w:t>
+            </w:r>
+            <w:proofErr w:type="spellEnd"/>
+          </w:p>
+        </w:tc>
+        <w:tc>
+          <w:tcPr>
+            <w:tcW w:w="1808" w:type="dxa"/>
+            <w:vAlign w:val="center"/>
+          </w:tcPr>
+          <w:p>
+            <w:pPr>
+              <w:cnfStyle w:val="000000100000" w:firstRow="0" w:lastRow="0" w:firstColumn="0" w:lastColumn="0" w:oddVBand="0" w:evenVBand="0" w:oddHBand="1" w:evenHBand="0" w:firstRowFirstColumn="0" w:firstRowLastColumn="0" w:lastRowFirstColumn="0" w:lastRowLastColumn="0"/>
+            </w:pPr>
+            <w:r>
+              <w:rPr>
+                <w:b/>
+              </w:rPr>
+              <w:t>-</w:t>
+            </w:r>
+          </w:p>
+        </w:tc>
+        <w:tc>
+          <w:tcPr>
+            <w:tcW w:w="3385" w:type="dxa"/>
+            <w:vAlign w:val="center"/>
+          </w:tcPr>
+          <w:p>
+            <w:pPr>
+              <w:cnfStyle w:val="000000100000" w:firstRow="0" w:lastRow="0" w:firstColumn="0" w:lastColumn="0" w:oddVBand="0" w:evenVBand="0" w:oddHBand="1" w:evenHBand="0" w:firstRowFirstColumn="0" w:firstRowLastColumn="0" w:lastRowFirstColumn="0" w:lastRowLastColumn="0"/>
+              <w:rPr>
+                <w:rStyle w:val="Accentuation"/>
+                <w:rFonts w:ascii="Courier New" w:hAnsi="Courier New" w:cs="Courier New"/>
+              </w:rPr>
+            </w:pPr>
+            <w:r>
+              <w:rPr>
+                <w:rStyle w:val="Accentuation"/>
+                <w:rFonts w:ascii="Courier New" w:hAnsi="Courier New" w:cs="Courier New"/>
+              </w:rPr>
+              <w:t>Application</w:t>
+            </w:r>
+            <w:proofErr w:type="gramStart"/>
+            <w:r>
+              <w:rPr>
+                <w:rStyle w:val="Accentuation"/>
+                <w:rFonts w:ascii="Courier New" w:hAnsi="Courier New" w:cs="Courier New"/>
+              </w:rPr>
+              <w:t>::</w:t>
+            </w:r>
+            <w:r>
+              <w:rPr>
+                <w:rStyle w:val="Accentuation"/>
+                <w:rFonts w:ascii="Courier New" w:hAnsi="Courier New" w:cs="Courier New"/>
+              </w:rPr>
+              <w:t>getDB</w:t>
+            </w:r>
+            <w:proofErr w:type="gramEnd"/>
+          </w:p>
+        </w:tc>
+      </w:tr>
+      <w:tr>
+        <w:trPr>
+          <w:trHeight w:val="510"/>
+        </w:trPr>
+        <w:tc>
+          <w:tcPr>
+            <w:cnfStyle w:val="001000000000" w:firstRow="0" w:lastRow="0" w:firstColumn="1" w:lastColumn="0" w:oddVBand="0" w:evenVBand="0" w:oddHBand="0" w:evenHBand="0" w:firstRowFirstColumn="0" w:firstRowLastColumn="0" w:lastRowFirstColumn="0" w:lastRowLastColumn="0"/>
+            <w:tcW w:w="9288" w:type="dxa"/>
+            <w:gridSpan w:val="4"/>
+            <w:vAlign w:val="center"/>
+          </w:tcPr>
+          <w:p>
+            <w:pPr>
+              <w:rPr>
+                <w:rStyle w:val="Accentuation"/>
+                <w:b w:val="0"/>
+              </w:rPr>
+            </w:pPr>
+            <w:r>
+              <w:rPr>
+                <w:b w:val="0"/>
+              </w:rPr>
+              <w:t>Mot-de-passe de connexion</w:t>
+            </w:r>
+            <w:r>
+              <w:rPr>
+                <w:b w:val="0"/>
+              </w:rPr>
+              <w:t>.</w:t>
+            </w:r>
+          </w:p>
+        </w:tc>
+      </w:tr>
+      <w:tr>
+        <w:trPr>
+          <w:cnfStyle w:val="000000100000" w:firstRow="0" w:lastRow="0" w:firstColumn="0" w:lastColumn="0" w:oddVBand="0" w:evenVBand="0" w:oddHBand="1" w:evenHBand="0" w:firstRowFirstColumn="0" w:firstRowLastColumn="0" w:lastRowFirstColumn="0" w:lastRowLastColumn="0"/>
+          <w:trHeight w:val="510"/>
+        </w:trPr>
+        <w:tc>
+          <w:tcPr>
+            <w:cnfStyle w:val="001000000000" w:firstRow="0" w:lastRow="0" w:firstColumn="1" w:lastColumn="0" w:oddVBand="0" w:evenVBand="0" w:oddHBand="0" w:evenHBand="0" w:firstRowFirstColumn="0" w:firstRowLastColumn="0" w:lastRowFirstColumn="0" w:lastRowLastColumn="0"/>
+            <w:tcW w:w="1842" w:type="dxa"/>
+            <w:vAlign w:val="center"/>
+          </w:tcPr>
+          <w:p>
+            <w:proofErr w:type="spellStart"/>
+            <w:r>
+              <w:t>database</w:t>
+            </w:r>
+            <w:proofErr w:type="spellEnd"/>
+          </w:p>
+        </w:tc>
+        <w:tc>
+          <w:tcPr>
+            <w:tcW w:w="2253" w:type="dxa"/>
+            <w:vAlign w:val="center"/>
+          </w:tcPr>
+          <w:p>
+            <w:pPr>
+              <w:cnfStyle w:val="000000100000" w:firstRow="0" w:lastRow="0" w:firstColumn="0" w:lastColumn="0" w:oddVBand="0" w:evenVBand="0" w:oddHBand="1" w:evenHBand="0" w:firstRowFirstColumn="0" w:firstRowLastColumn="0" w:lastRowFirstColumn="0" w:lastRowLastColumn="0"/>
+              <w:rPr>
+                <w:b/>
+              </w:rPr>
+            </w:pPr>
+            <w:proofErr w:type="spellStart"/>
+            <w:r>
+              <w:rPr>
+                <w:b/>
+              </w:rPr>
+              <w:t>name</w:t>
+            </w:r>
+            <w:proofErr w:type="spellEnd"/>
+          </w:p>
+        </w:tc>
+        <w:tc>
+          <w:tcPr>
+            <w:tcW w:w="1808" w:type="dxa"/>
+            <w:vAlign w:val="center"/>
+          </w:tcPr>
+          <w:p>
+            <w:pPr>
+              <w:cnfStyle w:val="000000100000" w:firstRow="0" w:lastRow="0" w:firstColumn="0" w:lastColumn="0" w:oddVBand="0" w:evenVBand="0" w:oddHBand="1" w:evenHBand="0" w:firstRowFirstColumn="0" w:firstRowLastColumn="0" w:lastRowFirstColumn="0" w:lastRowLastColumn="0"/>
+            </w:pPr>
+            <w:r>
+              <w:rPr>
+                <w:b/>
+              </w:rPr>
+              <w:t>-</w:t>
+            </w:r>
+          </w:p>
+        </w:tc>
+        <w:tc>
+          <w:tcPr>
+            <w:tcW w:w="3385" w:type="dxa"/>
+            <w:vAlign w:val="center"/>
+          </w:tcPr>
+          <w:p>
+            <w:pPr>
+              <w:cnfStyle w:val="000000100000" w:firstRow="0" w:lastRow="0" w:firstColumn="0" w:lastColumn="0" w:oddVBand="0" w:evenVBand="0" w:oddHBand="1" w:evenHBand="0" w:firstRowFirstColumn="0" w:firstRowLastColumn="0" w:lastRowFirstColumn="0" w:lastRowLastColumn="0"/>
+              <w:rPr>
+                <w:rStyle w:val="Accentuation"/>
+                <w:rFonts w:ascii="Courier New" w:hAnsi="Courier New" w:cs="Courier New"/>
+              </w:rPr>
+            </w:pPr>
+            <w:r>
+              <w:rPr>
+                <w:rStyle w:val="Accentuation"/>
+                <w:rFonts w:ascii="Courier New" w:hAnsi="Courier New" w:cs="Courier New"/>
+              </w:rPr>
+              <w:t>Application</w:t>
+            </w:r>
+            <w:proofErr w:type="gramStart"/>
+            <w:r>
+              <w:rPr>
+                <w:rStyle w:val="Accentuation"/>
+                <w:rFonts w:ascii="Courier New" w:hAnsi="Courier New" w:cs="Courier New"/>
+              </w:rPr>
+              <w:t>::</w:t>
+            </w:r>
+            <w:r>
+              <w:rPr>
+                <w:rStyle w:val="Accentuation"/>
+                <w:rFonts w:ascii="Courier New" w:hAnsi="Courier New" w:cs="Courier New"/>
+              </w:rPr>
+              <w:t>getDB</w:t>
+            </w:r>
+            <w:proofErr w:type="gramEnd"/>
+          </w:p>
+        </w:tc>
+      </w:tr>
+      <w:tr>
+        <w:trPr>
+          <w:trHeight w:val="510"/>
+        </w:trPr>
+        <w:tc>
+          <w:tcPr>
+            <w:cnfStyle w:val="001000000000" w:firstRow="0" w:lastRow="0" w:firstColumn="1" w:lastColumn="0" w:oddVBand="0" w:evenVBand="0" w:oddHBand="0" w:evenHBand="0" w:firstRowFirstColumn="0" w:firstRowLastColumn="0" w:lastRowFirstColumn="0" w:lastRowLastColumn="0"/>
+            <w:tcW w:w="9288" w:type="dxa"/>
+            <w:gridSpan w:val="4"/>
+            <w:vAlign w:val="center"/>
+          </w:tcPr>
+          <w:p>
+            <w:pPr>
+              <w:rPr>
+                <w:rStyle w:val="Accentuation"/>
+                <w:b w:val="0"/>
+              </w:rPr>
+            </w:pPr>
+            <w:r>
+              <w:rPr>
+                <w:b w:val="0"/>
+              </w:rPr>
+              <w:lastRenderedPageBreak/>
+              <w:t>Nom de la base de données</w:t>
+            </w:r>
+            <w:r>
+              <w:rPr>
+                <w:b w:val="0"/>
+              </w:rPr>
+              <w:t>.</w:t>
+            </w:r>
+          </w:p>
+        </w:tc>
+      </w:tr>
+      <w:tr>
+        <w:trPr>
+          <w:cnfStyle w:val="000000100000" w:firstRow="0" w:lastRow="0" w:firstColumn="0" w:lastColumn="0" w:oddVBand="0" w:evenVBand="0" w:oddHBand="1" w:evenHBand="0" w:firstRowFirstColumn="0" w:firstRowLastColumn="0" w:lastRowFirstColumn="0" w:lastRowLastColumn="0"/>
+          <w:trHeight w:val="510"/>
+        </w:trPr>
+        <w:tc>
+          <w:tcPr>
+            <w:cnfStyle w:val="001000000000" w:firstRow="0" w:lastRow="0" w:firstColumn="1" w:lastColumn="0" w:oddVBand="0" w:evenVBand="0" w:oddHBand="0" w:evenHBand="0" w:firstRowFirstColumn="0" w:firstRowLastColumn="0" w:lastRowFirstColumn="0" w:lastRowLastColumn="0"/>
+            <w:tcW w:w="1842" w:type="dxa"/>
+            <w:vAlign w:val="center"/>
+          </w:tcPr>
+          <w:p>
+            <w:proofErr w:type="spellStart"/>
+            <w:r>
+              <w:t>database</w:t>
+            </w:r>
+            <w:proofErr w:type="spellEnd"/>
+          </w:p>
+        </w:tc>
+        <w:tc>
+          <w:tcPr>
+            <w:tcW w:w="2253" w:type="dxa"/>
+            <w:vAlign w:val="center"/>
+          </w:tcPr>
+          <w:p>
+            <w:pPr>
+              <w:cnfStyle w:val="000000100000" w:firstRow="0" w:lastRow="0" w:firstColumn="0" w:lastColumn="0" w:oddVBand="0" w:evenVBand="0" w:oddHBand="1" w:evenHBand="0" w:firstRowFirstColumn="0" w:firstRowLastColumn="0" w:lastRowFirstColumn="0" w:lastRowLastColumn="0"/>
+              <w:rPr>
+                <w:b/>
+              </w:rPr>
+            </w:pPr>
+            <w:r>
+              <w:rPr>
+                <w:b/>
+              </w:rPr>
+              <w:t>port</w:t>
+            </w:r>
+          </w:p>
+        </w:tc>
+        <w:tc>
+          <w:tcPr>
+            <w:tcW w:w="1808" w:type="dxa"/>
+            <w:vAlign w:val="center"/>
+          </w:tcPr>
+          <w:p>
+            <w:pPr>
+              <w:cnfStyle w:val="000000100000" w:firstRow="0" w:lastRow="0" w:firstColumn="0" w:lastColumn="0" w:oddVBand="0" w:evenVBand="0" w:oddHBand="1" w:evenHBand="0" w:firstRowFirstColumn="0" w:firstRowLastColumn="0" w:lastRowFirstColumn="0" w:lastRowLastColumn="0"/>
+            </w:pPr>
+            <w:r>
+              <w:rPr>
+                <w:b/>
+              </w:rPr>
+              <w:t>-</w:t>
+            </w:r>
+          </w:p>
+        </w:tc>
+        <w:tc>
+          <w:tcPr>
+            <w:tcW w:w="3385" w:type="dxa"/>
+            <w:vAlign w:val="center"/>
+          </w:tcPr>
+          <w:p>
+            <w:pPr>
+              <w:cnfStyle w:val="000000100000" w:firstRow="0" w:lastRow="0" w:firstColumn="0" w:lastColumn="0" w:oddVBand="0" w:evenVBand="0" w:oddHBand="1" w:evenHBand="0" w:firstRowFirstColumn="0" w:firstRowLastColumn="0" w:lastRowFirstColumn="0" w:lastRowLastColumn="0"/>
+              <w:rPr>
+                <w:rStyle w:val="Accentuation"/>
+                <w:rFonts w:ascii="Courier New" w:hAnsi="Courier New" w:cs="Courier New"/>
+              </w:rPr>
+            </w:pPr>
+            <w:r>
+              <w:rPr>
+                <w:rStyle w:val="Accentuation"/>
+                <w:rFonts w:ascii="Courier New" w:hAnsi="Courier New" w:cs="Courier New"/>
+              </w:rPr>
+              <w:t>Application</w:t>
+            </w:r>
+            <w:proofErr w:type="gramStart"/>
+            <w:r>
+              <w:rPr>
+                <w:rStyle w:val="Accentuation"/>
+                <w:rFonts w:ascii="Courier New" w:hAnsi="Courier New" w:cs="Courier New"/>
+              </w:rPr>
+              <w:t>::</w:t>
+            </w:r>
+            <w:r>
+              <w:rPr>
+                <w:rStyle w:val="Accentuation"/>
+                <w:rFonts w:ascii="Courier New" w:hAnsi="Courier New" w:cs="Courier New"/>
+              </w:rPr>
+              <w:t>makeXMLView</w:t>
+            </w:r>
+            <w:proofErr w:type="gramEnd"/>
+          </w:p>
+        </w:tc>
+      </w:tr>
+      <w:tr>
+        <w:trPr>
+          <w:trHeight w:val="510"/>
+        </w:trPr>
+        <w:tc>
+          <w:tcPr>
+            <w:cnfStyle w:val="001000000000" w:firstRow="0" w:lastRow="0" w:firstColumn="1" w:lastColumn="0" w:oddVBand="0" w:evenVBand="0" w:oddHBand="0" w:evenHBand="0" w:firstRowFirstColumn="0" w:firstRowLastColumn="0" w:lastRowFirstColumn="0" w:lastRowLastColumn="0"/>
+            <w:tcW w:w="9288" w:type="dxa"/>
+            <w:gridSpan w:val="4"/>
+            <w:vAlign w:val="center"/>
+          </w:tcPr>
+          <w:p>
+            <w:pPr>
+              <w:rPr>
+                <w:rStyle w:val="Accentuation"/>
+                <w:b w:val="0"/>
+              </w:rPr>
+            </w:pPr>
+            <w:r>
+              <w:rPr>
+                <w:b w:val="0"/>
+              </w:rPr>
+              <w:t>Port du serveur</w:t>
+            </w:r>
+            <w:r>
+              <w:rPr>
+                <w:b w:val="0"/>
+              </w:rPr>
+              <w:t>.</w:t>
+            </w:r>
+          </w:p>
+        </w:tc>
+      </w:tr>
+      <w:tr>
+        <w:trPr>
+          <w:cnfStyle w:val="000000100000" w:firstRow="0" w:lastRow="0" w:firstColumn="0" w:lastColumn="0" w:oddVBand="0" w:evenVBand="0" w:oddHBand="1" w:evenHBand="0" w:firstRowFirstColumn="0" w:firstRowLastColumn="0" w:lastRowFirstColumn="0" w:lastRowLastColumn="0"/>
+          <w:trHeight w:val="510"/>
+        </w:trPr>
+        <w:tc>
+          <w:tcPr>
+            <w:cnfStyle w:val="001000000000" w:firstRow="0" w:lastRow="0" w:firstColumn="1" w:lastColumn="0" w:oddVBand="0" w:evenVBand="0" w:oddHBand="0" w:evenHBand="0" w:firstRowFirstColumn="0" w:firstRowLastColumn="0" w:lastRowFirstColumn="0" w:lastRowLastColumn="0"/>
+            <w:tcW w:w="1842" w:type="dxa"/>
+            <w:vAlign w:val="center"/>
+          </w:tcPr>
+          <w:p>
+            <w:proofErr w:type="spellStart"/>
+            <w:r>
+              <w:t>database</w:t>
+            </w:r>
+            <w:proofErr w:type="spellEnd"/>
+          </w:p>
+        </w:tc>
+        <w:tc>
+          <w:tcPr>
+            <w:tcW w:w="2253" w:type="dxa"/>
+            <w:vAlign w:val="center"/>
+          </w:tcPr>
+          <w:p>
+            <w:pPr>
+              <w:cnfStyle w:val="000000100000" w:firstRow="0" w:lastRow="0" w:firstColumn="0" w:lastColumn="0" w:oddVBand="0" w:evenVBand="0" w:oddHBand="1" w:evenHBand="0" w:firstRowFirstColumn="0" w:firstRowLastColumn="0" w:lastRowFirstColumn="0" w:lastRowLastColumn="0"/>
+              <w:rPr>
+                <w:b/>
+              </w:rPr>
+            </w:pPr>
+            <w:proofErr w:type="spellStart"/>
+            <w:r>
+              <w:rPr>
+                <w:b/>
+              </w:rPr>
+              <w:t>schema</w:t>
+            </w:r>
+            <w:proofErr w:type="spellEnd"/>
+          </w:p>
+        </w:tc>
+        <w:tc>
+          <w:tcPr>
+            <w:tcW w:w="1808" w:type="dxa"/>
+            <w:vAlign w:val="center"/>
+          </w:tcPr>
+          <w:p>
+            <w:pPr>
+              <w:cnfStyle w:val="000000100000" w:firstRow="0" w:lastRow="0" w:firstColumn="0" w:lastColumn="0" w:oddVBand="0" w:evenVBand="0" w:oddHBand="1" w:evenHBand="0" w:firstRowFirstColumn="0" w:firstRowLastColumn="0" w:lastRowFirstColumn="0" w:lastRowLastColumn="0"/>
+            </w:pPr>
+            <w:r>
+              <w:rPr>
+                <w:b/>
+              </w:rPr>
+              <w:t>-</w:t>
+            </w:r>
+          </w:p>
+        </w:tc>
+        <w:tc>
+          <w:tcPr>
+            <w:tcW w:w="3385" w:type="dxa"/>
+            <w:vAlign w:val="center"/>
+          </w:tcPr>
+          <w:p>
+            <w:pPr>
+              <w:cnfStyle w:val="000000100000" w:firstRow="0" w:lastRow="0" w:firstColumn="0" w:lastColumn="0" w:oddVBand="0" w:evenVBand="0" w:oddHBand="1" w:evenHBand="0" w:firstRowFirstColumn="0" w:firstRowLastColumn="0" w:lastRowFirstColumn="0" w:lastRowLastColumn="0"/>
+              <w:rPr>
+                <w:rStyle w:val="Accentuation"/>
+                <w:rFonts w:ascii="Courier New" w:hAnsi="Courier New" w:cs="Courier New"/>
+              </w:rPr>
+            </w:pPr>
+            <w:r>
+              <w:rPr>
+                <w:rStyle w:val="Accentuation"/>
+                <w:rFonts w:ascii="Courier New" w:hAnsi="Courier New" w:cs="Courier New"/>
+              </w:rPr>
+              <w:t>Application</w:t>
+            </w:r>
+            <w:proofErr w:type="gramStart"/>
+            <w:r>
+              <w:rPr>
+                <w:rStyle w:val="Accentuation"/>
+                <w:rFonts w:ascii="Courier New" w:hAnsi="Courier New" w:cs="Courier New"/>
+              </w:rPr>
+              <w:t>::</w:t>
+            </w:r>
+            <w:r>
+              <w:rPr>
+                <w:rStyle w:val="Accentuation"/>
+                <w:rFonts w:ascii="Courier New" w:hAnsi="Courier New" w:cs="Courier New"/>
+              </w:rPr>
+              <w:t>makeXMLView</w:t>
+            </w:r>
+            <w:proofErr w:type="gramEnd"/>
+          </w:p>
+        </w:tc>
+      </w:tr>
+      <w:tr>
+        <w:trPr>
+          <w:trHeight w:val="510"/>
+        </w:trPr>
+        <w:tc>
+          <w:tcPr>
+            <w:cnfStyle w:val="001000000000" w:firstRow="0" w:lastRow="0" w:firstColumn="1" w:lastColumn="0" w:oddVBand="0" w:evenVBand="0" w:oddHBand="0" w:evenHBand="0" w:firstRowFirstColumn="0" w:firstRowLastColumn="0" w:lastRowFirstColumn="0" w:lastRowLastColumn="0"/>
+            <w:tcW w:w="9288" w:type="dxa"/>
+            <w:gridSpan w:val="4"/>
+            <w:vAlign w:val="center"/>
+          </w:tcPr>
+          <w:p>
+            <w:pPr>
+              <w:rPr>
+                <w:rStyle w:val="Accentuation"/>
+                <w:b w:val="0"/>
+              </w:rPr>
+            </w:pPr>
+            <w:r>
+              <w:rPr>
+                <w:b w:val="0"/>
+              </w:rPr>
+              <w:t>Schéma</w:t>
+            </w:r>
+            <w:r>
+              <w:rPr>
+                <w:b w:val="0"/>
+              </w:rPr>
+              <w:t xml:space="preserve"> </w:t>
+            </w:r>
+            <w:r>
+              <w:rPr>
+                <w:b w:val="0"/>
+              </w:rPr>
+              <w:t xml:space="preserve">des tables et fonctions </w:t>
+            </w:r>
+            <w:r>
+              <w:rPr>
+                <w:b w:val="0"/>
+              </w:rPr>
+              <w:t>par défaut.</w:t>
+            </w:r>
+          </w:p>
+        </w:tc>
+      </w:tr>
+      <w:tr>
+        <w:trPr>
+          <w:cnfStyle w:val="000000100000" w:firstRow="0" w:lastRow="0" w:firstColumn="0" w:lastColumn="0" w:oddVBand="0" w:evenVBand="0" w:oddHBand="1" w:evenHBand="0" w:firstRowFirstColumn="0" w:firstRowLastColumn="0" w:lastRowFirstColumn="0" w:lastRowLastColumn="0"/>
+          <w:trHeight w:val="510"/>
+        </w:trPr>
+        <w:tc>
+          <w:tcPr>
+            <w:cnfStyle w:val="001000000000" w:firstRow="0" w:lastRow="0" w:firstColumn="1" w:lastColumn="0" w:oddVBand="0" w:evenVBand="0" w:oddHBand="0" w:evenHBand="0" w:firstRowFirstColumn="0" w:firstRowLastColumn="0" w:lastRowFirstColumn="0" w:lastRowLastColumn="0"/>
+            <w:tcW w:w="1842" w:type="dxa"/>
+            <w:vAlign w:val="center"/>
+          </w:tcPr>
+          <w:p>
+            <w:proofErr w:type="spellStart"/>
+            <w:r>
+              <w:t>path</w:t>
+            </w:r>
+            <w:proofErr w:type="spellEnd"/>
+          </w:p>
+        </w:tc>
+        <w:tc>
+          <w:tcPr>
+            <w:tcW w:w="2253" w:type="dxa"/>
+            <w:vAlign w:val="center"/>
+          </w:tcPr>
+          <w:p>
+            <w:pPr>
+              <w:cnfStyle w:val="000000100000" w:firstRow="0" w:lastRow="0" w:firstColumn="0" w:lastColumn="0" w:oddVBand="0" w:evenVBand="0" w:oddHBand="1" w:evenHBand="0" w:firstRowFirstColumn="0" w:firstRowLastColumn="0" w:lastRowFirstColumn="0" w:lastRowLastColumn="0"/>
+              <w:rPr>
+                <w:b/>
+              </w:rPr>
+            </w:pPr>
+            <w:proofErr w:type="spellStart"/>
+            <w:r>
+              <w:rPr>
+                <w:b/>
+              </w:rPr>
+              <w:t>wfw</w:t>
+            </w:r>
+            <w:proofErr w:type="spellEnd"/>
+          </w:p>
+        </w:tc>
+        <w:tc>
+          <w:tcPr>
+            <w:tcW w:w="1808" w:type="dxa"/>
+            <w:vAlign w:val="center"/>
+          </w:tcPr>
+          <w:p>
+            <w:pPr>
+              <w:cnfStyle w:val="000000100000" w:firstRow="0" w:lastRow="0" w:firstColumn="0" w:lastColumn="0" w:oddVBand="0" w:evenVBand="0" w:oddHBand="1" w:evenHBand="0" w:firstRowFirstColumn="0" w:firstRowLastColumn="0" w:lastRowFirstColumn="0" w:lastRowLastColumn="0"/>
+            </w:pPr>
+            <w:r>
+              <w:rPr>
+                <w:b/>
+              </w:rPr>
+              <w:t>-</w:t>
+            </w:r>
+          </w:p>
+        </w:tc>
+        <w:tc>
+          <w:tcPr>
+            <w:tcW w:w="3385" w:type="dxa"/>
+            <w:vAlign w:val="center"/>
+          </w:tcPr>
+          <w:p>
+            <w:pPr>
+              <w:cnfStyle w:val="000000100000" w:firstRow="0" w:lastRow="0" w:firstColumn="0" w:lastColumn="0" w:oddVBand="0" w:evenVBand="0" w:oddHBand="1" w:evenHBand="0" w:firstRowFirstColumn="0" w:firstRowLastColumn="0" w:lastRowFirstColumn="0" w:lastRowLastColumn="0"/>
+              <w:rPr>
+                <w:rStyle w:val="Accentuation"/>
+                <w:rFonts w:ascii="Courier New" w:hAnsi="Courier New" w:cs="Courier New"/>
+              </w:rPr>
+            </w:pPr>
+            <w:r>
+              <w:rPr>
+                <w:rStyle w:val="Accentuation"/>
+                <w:rFonts w:ascii="Courier New" w:hAnsi="Courier New" w:cs="Courier New"/>
+              </w:rPr>
+              <w:t>Application</w:t>
+            </w:r>
+            <w:r>
+              <w:rPr>
+                <w:rStyle w:val="Accentuation"/>
+                <w:rFonts w:ascii="Courier New" w:hAnsi="Courier New" w:cs="Courier New"/>
+              </w:rPr>
+              <w:t>::</w:t>
+            </w:r>
+            <w:r>
+              <w:rPr>
+                <w:rStyle w:val="Accentuation"/>
+                <w:rFonts w:ascii="Courier New" w:hAnsi="Courier New" w:cs="Courier New"/>
+              </w:rPr>
+              <w:t>Application</w:t>
+            </w:r>
+            <w:bookmarkStart w:id="3" w:name="_GoBack"/>
+            <w:bookmarkEnd w:id="3"/>
+          </w:p>
+        </w:tc>
+      </w:tr>
+      <w:tr>
+        <w:trPr>
+          <w:trHeight w:val="510"/>
+        </w:trPr>
+        <w:tc>
+          <w:tcPr>
+            <w:cnfStyle w:val="001000000000" w:firstRow="0" w:lastRow="0" w:firstColumn="1" w:lastColumn="0" w:oddVBand="0" w:evenVBand="0" w:oddHBand="0" w:evenHBand="0" w:firstRowFirstColumn="0" w:firstRowLastColumn="0" w:lastRowFirstColumn="0" w:lastRowLastColumn="0"/>
+            <w:tcW w:w="9288" w:type="dxa"/>
+            <w:gridSpan w:val="4"/>
+            <w:vAlign w:val="center"/>
+          </w:tcPr>
+          <w:p>
+            <w:pPr>
+              <w:rPr>
+                <w:rStyle w:val="Accentuation"/>
+                <w:b w:val="0"/>
+              </w:rPr>
+            </w:pPr>
+            <w:r>
+              <w:rPr>
+                <w:b w:val="0"/>
+              </w:rPr>
+              <w:t>Chemin d’accès vers la librairie Webframework (racine du dossier)</w:t>
+            </w:r>
+            <w:r>
+              <w:rPr>
+                <w:b w:val="0"/>
+              </w:rPr>
+              <w:t>.</w:t>
+            </w:r>
+          </w:p>
+        </w:tc>
+      </w:tr>
+      <w:tr>
+        <w:trPr>
+          <w:cnfStyle w:val="000000100000" w:firstRow="0" w:lastRow="0" w:firstColumn="0" w:lastColumn="0" w:oddVBand="0" w:evenVBand="0" w:oddHBand="1" w:evenHBand="0" w:firstRowFirstColumn="0" w:firstRowLastColumn="0" w:lastRowFirstColumn="0" w:lastRowLastColumn="0"/>
+          <w:trHeight w:val="510"/>
+        </w:trPr>
+        <w:tc>
+          <w:tcPr>
+            <w:cnfStyle w:val="001000000000" w:firstRow="0" w:lastRow="0" w:firstColumn="1" w:lastColumn="0" w:oddVBand="0" w:evenVBand="0" w:oddHBand="0" w:evenHBand="0" w:firstRowFirstColumn="0" w:firstRowLastColumn="0" w:lastRowFirstColumn="0" w:lastRowLastColumn="0"/>
+            <w:tcW w:w="1842" w:type="dxa"/>
+            <w:vAlign w:val="center"/>
+          </w:tcPr>
+          <w:p>
+            <w:proofErr w:type="spellStart"/>
+            <w:r>
+              <w:t>path</w:t>
+            </w:r>
+            <w:proofErr w:type="spellEnd"/>
+          </w:p>
+        </w:tc>
+        <w:tc>
+          <w:tcPr>
+            <w:tcW w:w="2253" w:type="dxa"/>
+            <w:vAlign w:val="center"/>
+          </w:tcPr>
+          <w:p>
+            <w:pPr>
+              <w:cnfStyle w:val="000000100000" w:firstRow="0" w:lastRow="0" w:firstColumn="0" w:lastColumn="0" w:oddVBand="0" w:evenVBand="0" w:oddHBand="1" w:evenHBand="0" w:firstRowFirstColumn="0" w:firstRowLastColumn="0" w:lastRowFirstColumn="0" w:lastRowLastColumn="0"/>
+              <w:rPr>
+                <w:b/>
+              </w:rPr>
+            </w:pPr>
+            <w:proofErr w:type="spellStart"/>
+            <w:r>
+              <w:rPr>
+                <w:b/>
+              </w:rPr>
+              <w:t>yui</w:t>
+            </w:r>
+            <w:proofErr w:type="spellEnd"/>
+          </w:p>
+        </w:tc>
+        <w:tc>
+          <w:tcPr>
+            <w:tcW w:w="1808" w:type="dxa"/>
+            <w:vAlign w:val="center"/>
+          </w:tcPr>
+          <w:p>
+            <w:pPr>
+              <w:cnfStyle w:val="000000100000" w:firstRow="0" w:lastRow="0" w:firstColumn="0" w:lastColumn="0" w:oddVBand="0" w:evenVBand="0" w:oddHBand="1" w:evenHBand="0" w:firstRowFirstColumn="0" w:firstRowLastColumn="0" w:lastRowFirstColumn="0" w:lastRowLastColumn="0"/>
+            </w:pPr>
+            <w:r>
+              <w:rPr>
+                <w:b/>
+              </w:rPr>
+              <w:t>-</w:t>
+            </w:r>
+          </w:p>
+        </w:tc>
+        <w:tc>
+          <w:tcPr>
+            <w:tcW w:w="3385" w:type="dxa"/>
+            <w:vAlign w:val="center"/>
+          </w:tcPr>
+          <w:p>
+            <w:pPr>
+              <w:cnfStyle w:val="000000100000" w:firstRow="0" w:lastRow="0" w:firstColumn="0" w:lastColumn="0" w:oddVBand="0" w:evenVBand="0" w:oddHBand="1" w:evenHBand="0" w:firstRowFirstColumn="0" w:firstRowLastColumn="0" w:lastRowFirstColumn="0" w:lastRowLastColumn="0"/>
+              <w:rPr>
+                <w:rStyle w:val="Accentuation"/>
+                <w:rFonts w:ascii="Courier New" w:hAnsi="Courier New" w:cs="Courier New"/>
+              </w:rPr>
+            </w:pPr>
+            <w:r>
+              <w:rPr>
+                <w:rStyle w:val="Accentuation"/>
+                <w:rFonts w:ascii="Courier New" w:hAnsi="Courier New" w:cs="Courier New"/>
+              </w:rPr>
+              <w:t>Application</w:t>
+            </w:r>
+            <w:proofErr w:type="gramStart"/>
+            <w:r>
+              <w:rPr>
+                <w:rStyle w:val="Accentuation"/>
+                <w:rFonts w:ascii="Courier New" w:hAnsi="Courier New" w:cs="Courier New"/>
+              </w:rPr>
+              <w:t>::</w:t>
+            </w:r>
+            <w:r>
+              <w:rPr>
+                <w:rStyle w:val="Accentuation"/>
+                <w:rFonts w:ascii="Courier New" w:hAnsi="Courier New" w:cs="Courier New"/>
+              </w:rPr>
+              <w:t>Application</w:t>
+            </w:r>
+            <w:proofErr w:type="gramEnd"/>
+          </w:p>
+        </w:tc>
+      </w:tr>
+      <w:tr>
+        <w:trPr>
+          <w:trHeight w:val="510"/>
+        </w:trPr>
+        <w:tc>
+          <w:tcPr>
+            <w:cnfStyle w:val="001000000000" w:firstRow="0" w:lastRow="0" w:firstColumn="1" w:lastColumn="0" w:oddVBand="0" w:evenVBand="0" w:oddHBand="0" w:evenHBand="0" w:firstRowFirstColumn="0" w:firstRowLastColumn="0" w:lastRowFirstColumn="0" w:lastRowLastColumn="0"/>
+            <w:tcW w:w="9288" w:type="dxa"/>
+            <w:gridSpan w:val="4"/>
+            <w:vAlign w:val="center"/>
+          </w:tcPr>
+          <w:p>
+            <w:pPr>
+              <w:rPr>
+                <w:rStyle w:val="Accentuation"/>
+                <w:b w:val="0"/>
+              </w:rPr>
+            </w:pPr>
+            <w:r>
+              <w:rPr>
+                <w:b w:val="0"/>
+              </w:rPr>
+              <w:t xml:space="preserve">Chemin d’accès vers la librairie </w:t>
+            </w:r>
+            <w:proofErr w:type="spellStart"/>
+            <w:r>
+              <w:rPr>
+                <w:b w:val="0"/>
+              </w:rPr>
+              <w:t>YahooUI</w:t>
+            </w:r>
+            <w:proofErr w:type="spellEnd"/>
+            <w:r>
+              <w:rPr>
+                <w:b w:val="0"/>
+              </w:rPr>
+              <w:t xml:space="preserve"> (racine du dossier).</w:t>
+            </w:r>
+          </w:p>
+        </w:tc>
+      </w:tr>
+      <w:tr>
+        <w:trPr>
+          <w:cnfStyle w:val="000000100000" w:firstRow="0" w:lastRow="0" w:firstColumn="0" w:lastColumn="0" w:oddVBand="0" w:evenVBand="0" w:oddHBand="1" w:evenHBand="0" w:firstRowFirstColumn="0" w:firstRowLastColumn="0" w:lastRowFirstColumn="0" w:lastRowLastColumn="0"/>
+          <w:trHeight w:val="510"/>
+        </w:trPr>
+        <w:tc>
+          <w:tcPr>
+            <w:cnfStyle w:val="001000000000" w:firstRow="0" w:lastRow="0" w:firstColumn="1" w:lastColumn="0" w:oddVBand="0" w:evenVBand="0" w:oddHBand="0" w:evenHBand="0" w:firstRowFirstColumn="0" w:firstRowLastColumn="0" w:lastRowFirstColumn="0" w:lastRowLastColumn="0"/>
+            <w:tcW w:w="1842" w:type="dxa"/>
+            <w:vAlign w:val="center"/>
+          </w:tcPr>
+          <w:p>
+            <w:proofErr w:type="spellStart"/>
+            <w:r>
+              <w:t>path</w:t>
+            </w:r>
+            <w:proofErr w:type="spellEnd"/>
+          </w:p>
+        </w:tc>
+        <w:tc>
+          <w:tcPr>
+            <w:tcW w:w="2253" w:type="dxa"/>
+            <w:vAlign w:val="center"/>
+          </w:tcPr>
+          <w:p>
+            <w:pPr>
+              <w:cnfStyle w:val="000000100000" w:firstRow="0" w:lastRow="0" w:firstColumn="0" w:lastColumn="0" w:oddVBand="0" w:evenVBand="0" w:oddHBand="1" w:evenHBand="0" w:firstRowFirstColumn="0" w:firstRowLastColumn="0" w:lastRowFirstColumn="0" w:lastRowLastColumn="0"/>
+              <w:rPr>
+                <w:b/>
+              </w:rPr>
+            </w:pPr>
+            <w:proofErr w:type="spellStart"/>
+            <w:r>
+              <w:rPr>
+                <w:b/>
+              </w:rPr>
+              <w:t>tmp</w:t>
+            </w:r>
+            <w:proofErr w:type="spellEnd"/>
+          </w:p>
+        </w:tc>
+        <w:tc>
+          <w:tcPr>
+            <w:tcW w:w="1808" w:type="dxa"/>
+            <w:vAlign w:val="center"/>
+          </w:tcPr>
+          <w:p>
+            <w:pPr>
+              <w:cnfStyle w:val="000000100000" w:firstRow="0" w:lastRow="0" w:firstColumn="0" w:lastColumn="0" w:oddVBand="0" w:evenVBand="0" w:oddHBand="1" w:evenHBand="0" w:firstRowFirstColumn="0" w:firstRowLastColumn="0" w:lastRowFirstColumn="0" w:lastRowLastColumn="0"/>
+            </w:pPr>
+            <w:r>
+              <w:rPr>
+                <w:b/>
+              </w:rPr>
+              <w:t>-</w:t>
+            </w:r>
+          </w:p>
+        </w:tc>
+        <w:tc>
+          <w:tcPr>
+            <w:tcW w:w="3385" w:type="dxa"/>
+            <w:vAlign w:val="center"/>
+          </w:tcPr>
+          <w:p>
+            <w:pPr>
+              <w:cnfStyle w:val="000000100000" w:firstRow="0" w:lastRow="0" w:firstColumn="0" w:lastColumn="0" w:oddVBand="0" w:evenVBand="0" w:oddHBand="1" w:evenHBand="0" w:firstRowFirstColumn="0" w:firstRowLastColumn="0" w:lastRowFirstColumn="0" w:lastRowLastColumn="0"/>
+              <w:rPr>
+                <w:rStyle w:val="Accentuation"/>
+                <w:rFonts w:ascii="Courier New" w:hAnsi="Courier New" w:cs="Courier New"/>
+              </w:rPr>
+            </w:pPr>
+            <w:r>
+              <w:rPr>
+                <w:rStyle w:val="Accentuation"/>
+                <w:rFonts w:ascii="Courier New" w:hAnsi="Courier New" w:cs="Courier New"/>
+              </w:rPr>
+              <w:t>Application</w:t>
+            </w:r>
+            <w:proofErr w:type="gramStart"/>
+            <w:r>
+              <w:rPr>
+                <w:rStyle w:val="Accentuation"/>
+                <w:rFonts w:ascii="Courier New" w:hAnsi="Courier New" w:cs="Courier New"/>
+              </w:rPr>
+              <w:t>::</w:t>
+            </w:r>
+            <w:r>
+              <w:rPr>
+                <w:rStyle w:val="Accentuation"/>
+                <w:rFonts w:ascii="Courier New" w:hAnsi="Courier New" w:cs="Courier New"/>
+              </w:rPr>
+              <w:t>Application</w:t>
+            </w:r>
+            <w:proofErr w:type="gramEnd"/>
+          </w:p>
+        </w:tc>
+      </w:tr>
+      <w:tr>
+        <w:trPr>
+          <w:trHeight w:val="510"/>
+        </w:trPr>
+        <w:tc>
+          <w:tcPr>
+            <w:cnfStyle w:val="001000000000" w:firstRow="0" w:lastRow="0" w:firstColumn="1" w:lastColumn="0" w:oddVBand="0" w:evenVBand="0" w:oddHBand="0" w:evenHBand="0" w:firstRowFirstColumn="0" w:firstRowLastColumn="0" w:lastRowFirstColumn="0" w:lastRowLastColumn="0"/>
+            <w:tcW w:w="9288" w:type="dxa"/>
+            <w:gridSpan w:val="4"/>
+            <w:vAlign w:val="center"/>
+          </w:tcPr>
+          <w:p>
+            <w:pPr>
+              <w:rPr>
+                <w:rStyle w:val="Accentuation"/>
+                <w:b w:val="0"/>
+              </w:rPr>
+            </w:pPr>
+            <w:r>
+              <w:rPr>
+                <w:b w:val="0"/>
+              </w:rPr>
+              <w:t>Chemin d</w:t>
+            </w:r>
+            <w:r>
+              <w:rPr>
+                <w:b w:val="0"/>
+              </w:rPr>
+              <w:t>’accès vers le répertoire temporaire.</w:t>
+            </w:r>
+          </w:p>
+        </w:tc>
+      </w:tr>
+      <w:tr>
+        <w:trPr>
+          <w:cnfStyle w:val="000000100000" w:firstRow="0" w:lastRow="0" w:firstColumn="0" w:lastColumn="0" w:oddVBand="0" w:evenVBand="0" w:oddHBand="1" w:evenHBand="0" w:firstRowFirstColumn="0" w:firstRowLastColumn="0" w:lastRowFirstColumn="0" w:lastRowLastColumn="0"/>
+          <w:trHeight w:val="510"/>
+        </w:trPr>
+        <w:tc>
+          <w:tcPr>
+            <w:cnfStyle w:val="001000000000" w:firstRow="0" w:lastRow="0" w:firstColumn="1" w:lastColumn="0" w:oddVBand="0" w:evenVBand="0" w:oddHBand="0" w:evenHBand="0" w:firstRowFirstColumn="0" w:firstRowLastColumn="0" w:lastRowFirstColumn="0" w:lastRowLastColumn="0"/>
+            <w:tcW w:w="1842" w:type="dxa"/>
+            <w:vAlign w:val="center"/>
+          </w:tcPr>
+          <w:p>
+            <w:proofErr w:type="spellStart"/>
+            <w:r>
+              <w:t>path</w:t>
+            </w:r>
+            <w:proofErr w:type="spellEnd"/>
+          </w:p>
+        </w:tc>
+        <w:tc>
+          <w:tcPr>
+            <w:tcW w:w="2253" w:type="dxa"/>
+            <w:vAlign w:val="center"/>
+          </w:tcPr>
+          <w:p>
+            <w:pPr>
+              <w:cnfStyle w:val="000000100000" w:firstRow="0" w:lastRow="0" w:firstColumn="0" w:lastColumn="0" w:oddVBand="0" w:evenVBand="0" w:oddHBand="1" w:evenHBand="0" w:firstRowFirstColumn="0" w:firstRowLastColumn="0" w:lastRowFirstColumn="0" w:lastRowLastColumn="0"/>
+              <w:rPr>
+                <w:b/>
+              </w:rPr>
+            </w:pPr>
+            <w:r>
+              <w:rPr>
+                <w:b/>
+              </w:rPr>
+              <w:t>???</w:t>
+            </w:r>
+          </w:p>
+        </w:tc>
+        <w:tc>
+          <w:tcPr>
+            <w:tcW w:w="1808" w:type="dxa"/>
+            <w:vAlign w:val="center"/>
+          </w:tcPr>
+          <w:p>
+            <w:pPr>
+              <w:cnfStyle w:val="000000100000" w:firstRow="0" w:lastRow="0" w:firstColumn="0" w:lastColumn="0" w:oddVBand="0" w:evenVBand="0" w:oddHBand="1" w:evenHBand="0" w:firstRowFirstColumn="0" w:firstRowLastColumn="0" w:lastRowFirstColumn="0" w:lastRowLastColumn="0"/>
+            </w:pPr>
+            <w:r>
+              <w:rPr>
+                <w:b/>
+              </w:rPr>
+              <w:t>-</w:t>
+            </w:r>
+          </w:p>
+        </w:tc>
+        <w:tc>
+          <w:tcPr>
+            <w:tcW w:w="3385" w:type="dxa"/>
+            <w:vAlign w:val="center"/>
+          </w:tcPr>
+          <w:p>
+            <w:pPr>
+              <w:cnfStyle w:val="000000100000" w:firstRow="0" w:lastRow="0" w:firstColumn="0" w:lastColumn="0" w:oddVBand="0" w:evenVBand="0" w:oddHBand="1" w:evenHBand="0" w:firstRowFirstColumn="0" w:firstRowLastColumn="0" w:lastRowFirstColumn="0" w:lastRowLastColumn="0"/>
+              <w:rPr>
+                <w:rStyle w:val="Accentuation"/>
+                <w:rFonts w:ascii="Courier New" w:hAnsi="Courier New" w:cs="Courier New"/>
+              </w:rPr>
+            </w:pPr>
+            <w:r>
+              <w:rPr>
+                <w:rStyle w:val="Accentuation"/>
+                <w:rFonts w:ascii="Courier New" w:hAnsi="Courier New" w:cs="Courier New"/>
+              </w:rPr>
+              <w:t>Application</w:t>
+            </w:r>
+            <w:proofErr w:type="gramStart"/>
+            <w:r>
+              <w:rPr>
+                <w:rStyle w:val="Accentuation"/>
+                <w:rFonts w:ascii="Courier New" w:hAnsi="Courier New" w:cs="Courier New"/>
+              </w:rPr>
+              <w:t>::</w:t>
+            </w:r>
+            <w:r>
+              <w:rPr>
+                <w:rStyle w:val="Accentuation"/>
+                <w:rFonts w:ascii="Courier New" w:hAnsi="Courier New" w:cs="Courier New"/>
+              </w:rPr>
+              <w:t>Application</w:t>
+            </w:r>
+            <w:proofErr w:type="gramEnd"/>
+          </w:p>
+        </w:tc>
+      </w:tr>
+      <w:tr>
+        <w:trPr>
+          <w:trHeight w:val="510"/>
+        </w:trPr>
+        <w:tc>
+          <w:tcPr>
+            <w:cnfStyle w:val="001000000000" w:firstRow="0" w:lastRow="0" w:firstColumn="1" w:lastColumn="0" w:oddVBand="0" w:evenVBand="0" w:oddHBand="0" w:evenHBand="0" w:firstRowFirstColumn="0" w:firstRowLastColumn="0" w:lastRowFirstColumn="0" w:lastRowLastColumn="0"/>
+            <w:tcW w:w="9288" w:type="dxa"/>
+            <w:gridSpan w:val="4"/>
+            <w:vAlign w:val="center"/>
+          </w:tcPr>
+          <w:p>
+            <w:pPr>
+              <w:rPr>
+                <w:b w:val="0"/>
+              </w:rPr>
+            </w:pPr>
+            <w:r>
+              <w:rPr>
+                <w:b w:val="0"/>
+              </w:rPr>
+              <w:t xml:space="preserve">Ajouter ici les libraires qui </w:t>
+            </w:r>
+            <w:proofErr w:type="gramStart"/>
+            <w:r>
+              <w:rPr>
+                <w:b w:val="0"/>
+              </w:rPr>
+              <w:t>devrons</w:t>
+            </w:r>
+            <w:proofErr w:type="gramEnd"/>
+            <w:r>
+              <w:rPr>
+                <w:b w:val="0"/>
+              </w:rPr>
+              <w:t xml:space="preserve"> être chargées au lancement de l’application</w:t>
+            </w:r>
+            <w:r>
+              <w:rPr>
+                <w:b w:val="0"/>
+              </w:rPr>
+              <w:t>.</w:t>
+            </w:r>
+          </w:p>
+          <w:p>
+            <w:pPr>
+              <w:rPr>
+                <w:rStyle w:val="Accentuation"/>
+                <w:b w:val="0"/>
+              </w:rPr>
+            </w:pPr>
+            <w:r>
+              <w:rPr>
+                <w:b w:val="0"/>
+                <w:u w:val="single"/>
+              </w:rPr>
+              <w:t>Note :</w:t>
+            </w:r>
+            <w:r>
+              <w:rPr>
+                <w:b w:val="0"/>
+              </w:rPr>
+              <w:t xml:space="preserve"> </w:t>
+            </w:r>
+            <w:r>
+              <w:rPr>
+                <w:b w:val="0"/>
+              </w:rPr>
+              <w:t xml:space="preserve">Les chemins d’accès sont </w:t>
+            </w:r>
+            <w:proofErr w:type="gramStart"/>
+            <w:r>
+              <w:rPr>
+                <w:b w:val="0"/>
+              </w:rPr>
+              <w:t>disponible</w:t>
+            </w:r>
+            <w:proofErr w:type="gramEnd"/>
+            <w:r>
+              <w:rPr>
+                <w:b w:val="0"/>
+              </w:rPr>
+              <w:t xml:space="preserve"> dans les templates par le préfix  </w:t>
+            </w:r>
+            <w:r>
+              <w:rPr>
+                <w:rStyle w:val="Accentuation"/>
+              </w:rPr>
+              <w:t>"_ LIB</w:t>
+            </w:r>
+            <w:r>
+              <w:rPr>
+                <w:rStyle w:val="Accentuation"/>
+              </w:rPr>
+              <w:t>_PATH</w:t>
+            </w:r>
+            <w:r>
+              <w:rPr>
+                <w:rStyle w:val="Accentuation"/>
+              </w:rPr>
+              <w:t>_"</w:t>
+            </w:r>
+            <w:r>
+              <w:rPr>
+                <w:rStyle w:val="Accentuation"/>
+              </w:rPr>
+              <w:t xml:space="preserve"> </w:t>
+            </w:r>
+            <w:r>
+              <w:rPr>
+                <w:b w:val="0"/>
+              </w:rPr>
+              <w:t>suivit du nom d</w:t>
+            </w:r>
+            <w:r>
+              <w:rPr>
+                <w:b w:val="0"/>
+              </w:rPr>
+              <w:t>e</w:t>
+            </w:r>
+            <w:r>
+              <w:rPr>
+                <w:b w:val="0"/>
+              </w:rPr>
+              <w:t xml:space="preserve"> paramètre</w:t>
+            </w:r>
+            <w:r>
+              <w:rPr>
+                <w:b w:val="0"/>
+              </w:rPr>
+              <w:t>.</w:t>
             </w:r>
           </w:p>
         </w:tc>
@@ -3769,8 +5895,6 @@
       <w:r>
         <w:t>résultat</w:t>
       </w:r>
-      <w:bookmarkStart w:id="5" w:name="_GoBack"/>
-      <w:bookmarkEnd w:id="5"/>
     </w:p>
     <w:p>
       <w:pPr>
@@ -3910,12 +6034,12 @@
       <w:pPr>
         <w:pStyle w:val="Titre2"/>
       </w:pPr>
-      <w:bookmarkStart w:id="6" w:name="_Toc347754883"/>
+      <w:bookmarkStart w:id="5" w:name="_Toc347754883"/>
       <w:r>
         <w:lastRenderedPageBreak/>
         <w:t>Format de données</w:t>
       </w:r>
-      <w:bookmarkEnd w:id="6"/>
+      <w:bookmarkEnd w:id="5"/>
     </w:p>
     <w:p>
       <w:r>
@@ -5234,12 +7358,12 @@
       <w:pPr>
         <w:pStyle w:val="Titre2"/>
       </w:pPr>
-      <w:bookmarkStart w:id="7" w:name="_Toc347754884"/>
+      <w:bookmarkStart w:id="6" w:name="_Toc347754884"/>
       <w:r>
         <w:lastRenderedPageBreak/>
         <w:t>Base de données</w:t>
       </w:r>
-      <w:bookmarkEnd w:id="7"/>
+      <w:bookmarkEnd w:id="6"/>
     </w:p>
     <w:p>
       <w:r>
@@ -5265,12 +7389,12 @@
       <w:pPr>
         <w:pStyle w:val="Titre2"/>
       </w:pPr>
-      <w:bookmarkStart w:id="8" w:name="_Toc347754885"/>
+      <w:bookmarkStart w:id="7" w:name="_Toc347754885"/>
       <w:r>
         <w:lastRenderedPageBreak/>
         <w:t>Windows spécifique</w:t>
       </w:r>
-      <w:bookmarkEnd w:id="8"/>
+      <w:bookmarkEnd w:id="7"/>
     </w:p>
     <w:p>
       <w:pPr>
@@ -5300,13 +7424,7 @@
         <w:t>PHP.EXE</w:t>
       </w:r>
       <w:r>
-        <w:t xml:space="preserve"> doit être définit dans la varia</w:t>
-      </w:r>
-      <w:r>
-        <w:t>b</w:t>
-      </w:r>
-      <w:r>
-        <w:t xml:space="preserve">le système </w:t>
+        <w:t xml:space="preserve"> doit être définit dans la variable système </w:t>
       </w:r>
       <w:r>
         <w:rPr>
@@ -5526,7 +7644,7 @@
         <w:rFonts w:eastAsia="Times New Roman" w:cs="Times New Roman"/>
         <w:noProof/>
       </w:rPr>
-      <w:t>04/02/2013</w:t>
+      <w:t>05/02/2013</w:t>
     </w:r>
     <w:r>
       <w:rPr>
@@ -5598,6 +7716,119 @@
 <file path=word/numbering.xml><?xml version="1.0" encoding="utf-8"?>
 <w:numbering xmlns:wpc="http://schemas.microsoft.com/office/word/2010/wordprocessingCanvas" xmlns:mc="http://schemas.openxmlformats.org/markup-compatibility/2006" xmlns:o="urn:schemas-microsoft-com:office:office" xmlns:r="http://schemas.openxmlformats.org/officeDocument/2006/relationships" xmlns:m="http://schemas.openxmlformats.org/officeDocument/2006/math" xmlns:v="urn:schemas-microsoft-com:vml" xmlns:wp14="http://schemas.microsoft.com/office/word/2010/wordprocessingDrawing" xmlns:wp="http://schemas.openxmlformats.org/drawingml/2006/wordprocessingDrawing" xmlns:w10="urn:schemas-microsoft-com:office:word" xmlns:w="http://schemas.openxmlformats.org/wordprocessingml/2006/main" xmlns:w14="http://schemas.microsoft.com/office/word/2010/wordml" xmlns:wpg="http://schemas.microsoft.com/office/word/2010/wordprocessingGroup" xmlns:wpi="http://schemas.microsoft.com/office/word/2010/wordprocessingInk" xmlns:wne="http://schemas.microsoft.com/office/word/2006/wordml" xmlns:wps="http://schemas.microsoft.com/office/word/2010/wordprocessingShape" mc:Ignorable="w14 wp14">
   <w:abstractNum w:abstractNumId="0">
+    <w:nsid w:val="013B6D53"/>
+    <w:multiLevelType w:val="hybridMultilevel"/>
+    <w:tmpl w:val="0A909D74"/>
+    <w:lvl w:ilvl="0" w:tplc="040C0001">
+      <w:start w:val="1"/>
+      <w:numFmt w:val="bullet"/>
+      <w:lvlText w:val=""/>
+      <w:lvlJc w:val="left"/>
+      <w:pPr>
+        <w:ind w:left="720" w:hanging="360"/>
+      </w:pPr>
+      <w:rPr>
+        <w:rFonts w:ascii="Symbol" w:hAnsi="Symbol" w:hint="default"/>
+      </w:rPr>
+    </w:lvl>
+    <w:lvl w:ilvl="1" w:tplc="040C0003" w:tentative="1">
+      <w:start w:val="1"/>
+      <w:numFmt w:val="bullet"/>
+      <w:lvlText w:val="o"/>
+      <w:lvlJc w:val="left"/>
+      <w:pPr>
+        <w:ind w:left="1440" w:hanging="360"/>
+      </w:pPr>
+      <w:rPr>
+        <w:rFonts w:ascii="Courier New" w:hAnsi="Courier New" w:cs="Courier New" w:hint="default"/>
+      </w:rPr>
+    </w:lvl>
+    <w:lvl w:ilvl="2" w:tplc="040C0005" w:tentative="1">
+      <w:start w:val="1"/>
+      <w:numFmt w:val="bullet"/>
+      <w:lvlText w:val=""/>
+      <w:lvlJc w:val="left"/>
+      <w:pPr>
+        <w:ind w:left="2160" w:hanging="360"/>
+      </w:pPr>
+      <w:rPr>
+        <w:rFonts w:ascii="Wingdings" w:hAnsi="Wingdings" w:hint="default"/>
+      </w:rPr>
+    </w:lvl>
+    <w:lvl w:ilvl="3" w:tplc="040C0001" w:tentative="1">
+      <w:start w:val="1"/>
+      <w:numFmt w:val="bullet"/>
+      <w:lvlText w:val=""/>
+      <w:lvlJc w:val="left"/>
+      <w:pPr>
+        <w:ind w:left="2880" w:hanging="360"/>
+      </w:pPr>
+      <w:rPr>
+        <w:rFonts w:ascii="Symbol" w:hAnsi="Symbol" w:hint="default"/>
+      </w:rPr>
+    </w:lvl>
+    <w:lvl w:ilvl="4" w:tplc="040C0003" w:tentative="1">
+      <w:start w:val="1"/>
+      <w:numFmt w:val="bullet"/>
+      <w:lvlText w:val="o"/>
+      <w:lvlJc w:val="left"/>
+      <w:pPr>
+        <w:ind w:left="3600" w:hanging="360"/>
+      </w:pPr>
+      <w:rPr>
+        <w:rFonts w:ascii="Courier New" w:hAnsi="Courier New" w:cs="Courier New" w:hint="default"/>
+      </w:rPr>
+    </w:lvl>
+    <w:lvl w:ilvl="5" w:tplc="040C0005" w:tentative="1">
+      <w:start w:val="1"/>
+      <w:numFmt w:val="bullet"/>
+      <w:lvlText w:val=""/>
+      <w:lvlJc w:val="left"/>
+      <w:pPr>
+        <w:ind w:left="4320" w:hanging="360"/>
+      </w:pPr>
+      <w:rPr>
+        <w:rFonts w:ascii="Wingdings" w:hAnsi="Wingdings" w:hint="default"/>
+      </w:rPr>
+    </w:lvl>
+    <w:lvl w:ilvl="6" w:tplc="040C0001" w:tentative="1">
+      <w:start w:val="1"/>
+      <w:numFmt w:val="bullet"/>
+      <w:lvlText w:val=""/>
+      <w:lvlJc w:val="left"/>
+      <w:pPr>
+        <w:ind w:left="5040" w:hanging="360"/>
+      </w:pPr>
+      <w:rPr>
+        <w:rFonts w:ascii="Symbol" w:hAnsi="Symbol" w:hint="default"/>
+      </w:rPr>
+    </w:lvl>
+    <w:lvl w:ilvl="7" w:tplc="040C0003" w:tentative="1">
+      <w:start w:val="1"/>
+      <w:numFmt w:val="bullet"/>
+      <w:lvlText w:val="o"/>
+      <w:lvlJc w:val="left"/>
+      <w:pPr>
+        <w:ind w:left="5760" w:hanging="360"/>
+      </w:pPr>
+      <w:rPr>
+        <w:rFonts w:ascii="Courier New" w:hAnsi="Courier New" w:cs="Courier New" w:hint="default"/>
+      </w:rPr>
+    </w:lvl>
+    <w:lvl w:ilvl="8" w:tplc="040C0005" w:tentative="1">
+      <w:start w:val="1"/>
+      <w:numFmt w:val="bullet"/>
+      <w:lvlText w:val=""/>
+      <w:lvlJc w:val="left"/>
+      <w:pPr>
+        <w:ind w:left="6480" w:hanging="360"/>
+      </w:pPr>
+      <w:rPr>
+        <w:rFonts w:ascii="Wingdings" w:hAnsi="Wingdings" w:hint="default"/>
+      </w:rPr>
+    </w:lvl>
+  </w:abstractNum>
+  <w:abstractNum w:abstractNumId="1">
     <w:nsid w:val="052B7721"/>
     <w:multiLevelType w:val="hybridMultilevel"/>
     <w:tmpl w:val="0B46018C"/>
@@ -5710,7 +7941,7 @@
       </w:rPr>
     </w:lvl>
   </w:abstractNum>
-  <w:abstractNum w:abstractNumId="1">
+  <w:abstractNum w:abstractNumId="2">
     <w:nsid w:val="05815B11"/>
     <w:multiLevelType w:val="hybridMultilevel"/>
     <w:tmpl w:val="C22C8CD0"/>
@@ -5796,7 +8027,7 @@
       </w:pPr>
     </w:lvl>
   </w:abstractNum>
-  <w:abstractNum w:abstractNumId="2">
+  <w:abstractNum w:abstractNumId="3">
     <w:nsid w:val="0BF26256"/>
     <w:multiLevelType w:val="hybridMultilevel"/>
     <w:tmpl w:val="BD5634CC"/>
@@ -5909,7 +8140,7 @@
       </w:rPr>
     </w:lvl>
   </w:abstractNum>
-  <w:abstractNum w:abstractNumId="3">
+  <w:abstractNum w:abstractNumId="4">
     <w:nsid w:val="11B4561A"/>
     <w:multiLevelType w:val="hybridMultilevel"/>
     <w:tmpl w:val="4148E1A4"/>
@@ -5998,7 +8229,7 @@
       </w:pPr>
     </w:lvl>
   </w:abstractNum>
-  <w:abstractNum w:abstractNumId="4">
+  <w:abstractNum w:abstractNumId="5">
     <w:nsid w:val="11B627DF"/>
     <w:multiLevelType w:val="hybridMultilevel"/>
     <w:tmpl w:val="9F36459C"/>
@@ -6111,7 +8342,7 @@
       </w:rPr>
     </w:lvl>
   </w:abstractNum>
-  <w:abstractNum w:abstractNumId="5">
+  <w:abstractNum w:abstractNumId="6">
     <w:nsid w:val="148E3636"/>
     <w:multiLevelType w:val="hybridMultilevel"/>
     <w:tmpl w:val="E0F83444"/>
@@ -6197,7 +8428,7 @@
       </w:pPr>
     </w:lvl>
   </w:abstractNum>
-  <w:abstractNum w:abstractNumId="6">
+  <w:abstractNum w:abstractNumId="7">
     <w:nsid w:val="18EF42E2"/>
     <w:multiLevelType w:val="hybridMultilevel"/>
     <w:tmpl w:val="2152A022"/>
@@ -6310,7 +8541,7 @@
       </w:rPr>
     </w:lvl>
   </w:abstractNum>
-  <w:abstractNum w:abstractNumId="7">
+  <w:abstractNum w:abstractNumId="8">
     <w:nsid w:val="1A2A6C44"/>
     <w:multiLevelType w:val="hybridMultilevel"/>
     <w:tmpl w:val="6250FE42"/>
@@ -6423,7 +8654,7 @@
       </w:rPr>
     </w:lvl>
   </w:abstractNum>
-  <w:abstractNum w:abstractNumId="8">
+  <w:abstractNum w:abstractNumId="9">
     <w:nsid w:val="25D46389"/>
     <w:multiLevelType w:val="hybridMultilevel"/>
     <w:tmpl w:val="712C45CE"/>
@@ -6509,7 +8740,7 @@
       </w:pPr>
     </w:lvl>
   </w:abstractNum>
-  <w:abstractNum w:abstractNumId="9">
+  <w:abstractNum w:abstractNumId="10">
     <w:nsid w:val="2A2B65D7"/>
     <w:multiLevelType w:val="hybridMultilevel"/>
     <w:tmpl w:val="4844B8AE"/>
@@ -6595,7 +8826,7 @@
       </w:pPr>
     </w:lvl>
   </w:abstractNum>
-  <w:abstractNum w:abstractNumId="10">
+  <w:abstractNum w:abstractNumId="11">
     <w:nsid w:val="2C4500BB"/>
     <w:multiLevelType w:val="hybridMultilevel"/>
     <w:tmpl w:val="5CB61000"/>
@@ -6681,7 +8912,7 @@
       </w:pPr>
     </w:lvl>
   </w:abstractNum>
-  <w:abstractNum w:abstractNumId="11">
+  <w:abstractNum w:abstractNumId="12">
     <w:nsid w:val="2D1B11BB"/>
     <w:multiLevelType w:val="hybridMultilevel"/>
     <w:tmpl w:val="D692511C"/>
@@ -6794,7 +9025,7 @@
       </w:rPr>
     </w:lvl>
   </w:abstractNum>
-  <w:abstractNum w:abstractNumId="12">
+  <w:abstractNum w:abstractNumId="13">
     <w:nsid w:val="2E0F232D"/>
     <w:multiLevelType w:val="hybridMultilevel"/>
     <w:tmpl w:val="4D5425B2"/>
@@ -6907,7 +9138,7 @@
       </w:rPr>
     </w:lvl>
   </w:abstractNum>
-  <w:abstractNum w:abstractNumId="13">
+  <w:abstractNum w:abstractNumId="14">
     <w:nsid w:val="36547C64"/>
     <w:multiLevelType w:val="hybridMultilevel"/>
     <w:tmpl w:val="BCD2536E"/>
@@ -7020,7 +9251,7 @@
       </w:rPr>
     </w:lvl>
   </w:abstractNum>
-  <w:abstractNum w:abstractNumId="14">
+  <w:abstractNum w:abstractNumId="15">
     <w:nsid w:val="36B56F8B"/>
     <w:multiLevelType w:val="hybridMultilevel"/>
     <w:tmpl w:val="712C45CE"/>
@@ -7106,7 +9337,7 @@
       </w:pPr>
     </w:lvl>
   </w:abstractNum>
-  <w:abstractNum w:abstractNumId="15">
+  <w:abstractNum w:abstractNumId="16">
     <w:nsid w:val="3C5D6A5B"/>
     <w:multiLevelType w:val="hybridMultilevel"/>
     <w:tmpl w:val="695C4760"/>
@@ -7195,7 +9426,7 @@
       </w:pPr>
     </w:lvl>
   </w:abstractNum>
-  <w:abstractNum w:abstractNumId="16">
+  <w:abstractNum w:abstractNumId="17">
     <w:nsid w:val="414E16F5"/>
     <w:multiLevelType w:val="hybridMultilevel"/>
     <w:tmpl w:val="D4E263BA"/>
@@ -7281,7 +9512,7 @@
       </w:pPr>
     </w:lvl>
   </w:abstractNum>
-  <w:abstractNum w:abstractNumId="17">
+  <w:abstractNum w:abstractNumId="18">
     <w:nsid w:val="4E9A3679"/>
     <w:multiLevelType w:val="hybridMultilevel"/>
     <w:tmpl w:val="020E2D96"/>
@@ -7394,7 +9625,7 @@
       </w:rPr>
     </w:lvl>
   </w:abstractNum>
-  <w:abstractNum w:abstractNumId="18">
+  <w:abstractNum w:abstractNumId="19">
     <w:nsid w:val="4EDC1C2C"/>
     <w:multiLevelType w:val="hybridMultilevel"/>
     <w:tmpl w:val="002E2E60"/>
@@ -7507,7 +9738,7 @@
       </w:rPr>
     </w:lvl>
   </w:abstractNum>
-  <w:abstractNum w:abstractNumId="19">
+  <w:abstractNum w:abstractNumId="20">
     <w:nsid w:val="51642D04"/>
     <w:multiLevelType w:val="hybridMultilevel"/>
     <w:tmpl w:val="0FB01794"/>
@@ -7596,7 +9827,7 @@
       </w:pPr>
     </w:lvl>
   </w:abstractNum>
-  <w:abstractNum w:abstractNumId="20">
+  <w:abstractNum w:abstractNumId="21">
     <w:nsid w:val="530700A6"/>
     <w:multiLevelType w:val="hybridMultilevel"/>
     <w:tmpl w:val="30768794"/>
@@ -7682,7 +9913,7 @@
       </w:pPr>
     </w:lvl>
   </w:abstractNum>
-  <w:abstractNum w:abstractNumId="21">
+  <w:abstractNum w:abstractNumId="22">
     <w:nsid w:val="5459222C"/>
     <w:multiLevelType w:val="hybridMultilevel"/>
     <w:tmpl w:val="6082E578"/>
@@ -7768,7 +9999,7 @@
       </w:pPr>
     </w:lvl>
   </w:abstractNum>
-  <w:abstractNum w:abstractNumId="22">
+  <w:abstractNum w:abstractNumId="23">
     <w:nsid w:val="565D64CE"/>
     <w:multiLevelType w:val="hybridMultilevel"/>
     <w:tmpl w:val="05DC2D0C"/>
@@ -7881,7 +10112,7 @@
       </w:rPr>
     </w:lvl>
   </w:abstractNum>
-  <w:abstractNum w:abstractNumId="23">
+  <w:abstractNum w:abstractNumId="24">
     <w:nsid w:val="5ACE531F"/>
     <w:multiLevelType w:val="hybridMultilevel"/>
     <w:tmpl w:val="712C45CE"/>
@@ -7967,7 +10198,7 @@
       </w:pPr>
     </w:lvl>
   </w:abstractNum>
-  <w:abstractNum w:abstractNumId="24">
+  <w:abstractNum w:abstractNumId="25">
     <w:nsid w:val="5B78662A"/>
     <w:multiLevelType w:val="hybridMultilevel"/>
     <w:tmpl w:val="503A3BD8"/>
@@ -8053,7 +10284,7 @@
       </w:pPr>
     </w:lvl>
   </w:abstractNum>
-  <w:abstractNum w:abstractNumId="25">
+  <w:abstractNum w:abstractNumId="26">
     <w:nsid w:val="5FB02F2D"/>
     <w:multiLevelType w:val="hybridMultilevel"/>
     <w:tmpl w:val="0F1E5A76"/>
@@ -8166,7 +10397,7 @@
       </w:rPr>
     </w:lvl>
   </w:abstractNum>
-  <w:abstractNum w:abstractNumId="26">
+  <w:abstractNum w:abstractNumId="27">
     <w:nsid w:val="608C2A22"/>
     <w:multiLevelType w:val="hybridMultilevel"/>
     <w:tmpl w:val="1D64C66E"/>
@@ -8279,7 +10510,7 @@
       </w:rPr>
     </w:lvl>
   </w:abstractNum>
-  <w:abstractNum w:abstractNumId="27">
+  <w:abstractNum w:abstractNumId="28">
     <w:nsid w:val="6474753F"/>
     <w:multiLevelType w:val="hybridMultilevel"/>
     <w:tmpl w:val="9B52131A"/>
@@ -8392,7 +10623,7 @@
       </w:rPr>
     </w:lvl>
   </w:abstractNum>
-  <w:abstractNum w:abstractNumId="28">
+  <w:abstractNum w:abstractNumId="29">
     <w:nsid w:val="64E74BD3"/>
     <w:multiLevelType w:val="hybridMultilevel"/>
     <w:tmpl w:val="241837BC"/>
@@ -8505,7 +10736,7 @@
       </w:rPr>
     </w:lvl>
   </w:abstractNum>
-  <w:abstractNum w:abstractNumId="29">
+  <w:abstractNum w:abstractNumId="30">
     <w:nsid w:val="66B33FCF"/>
     <w:multiLevelType w:val="hybridMultilevel"/>
     <w:tmpl w:val="4F1A172E"/>
@@ -8618,7 +10849,7 @@
       </w:rPr>
     </w:lvl>
   </w:abstractNum>
-  <w:abstractNum w:abstractNumId="30">
+  <w:abstractNum w:abstractNumId="31">
     <w:nsid w:val="675211D4"/>
     <w:multiLevelType w:val="hybridMultilevel"/>
     <w:tmpl w:val="2C622B9C"/>
@@ -8731,7 +10962,7 @@
       </w:rPr>
     </w:lvl>
   </w:abstractNum>
-  <w:abstractNum w:abstractNumId="31">
+  <w:abstractNum w:abstractNumId="32">
     <w:nsid w:val="6AC97D38"/>
     <w:multiLevelType w:val="hybridMultilevel"/>
     <w:tmpl w:val="67B28C8E"/>
@@ -8844,7 +11075,7 @@
       </w:rPr>
     </w:lvl>
   </w:abstractNum>
-  <w:abstractNum w:abstractNumId="32">
+  <w:abstractNum w:abstractNumId="33">
     <w:nsid w:val="71855B52"/>
     <w:multiLevelType w:val="hybridMultilevel"/>
     <w:tmpl w:val="23829822"/>
@@ -8957,7 +11188,7 @@
       </w:rPr>
     </w:lvl>
   </w:abstractNum>
-  <w:abstractNum w:abstractNumId="33">
+  <w:abstractNum w:abstractNumId="34">
     <w:nsid w:val="76D21AC4"/>
     <w:multiLevelType w:val="hybridMultilevel"/>
     <w:tmpl w:val="2B083DD6"/>
@@ -9043,7 +11274,7 @@
       </w:pPr>
     </w:lvl>
   </w:abstractNum>
-  <w:abstractNum w:abstractNumId="34">
+  <w:abstractNum w:abstractNumId="35">
     <w:nsid w:val="7ABA016D"/>
     <w:multiLevelType w:val="hybridMultilevel"/>
     <w:tmpl w:val="CC22DE46"/>
@@ -9156,7 +11387,7 @@
       </w:rPr>
     </w:lvl>
   </w:abstractNum>
-  <w:abstractNum w:abstractNumId="35">
+  <w:abstractNum w:abstractNumId="36">
     <w:nsid w:val="7E67068B"/>
     <w:multiLevelType w:val="hybridMultilevel"/>
     <w:tmpl w:val="30384E84"/>
@@ -9242,7 +11473,7 @@
       </w:pPr>
     </w:lvl>
   </w:abstractNum>
-  <w:abstractNum w:abstractNumId="36">
+  <w:abstractNum w:abstractNumId="37">
     <w:nsid w:val="7FE245D7"/>
     <w:multiLevelType w:val="hybridMultilevel"/>
     <w:tmpl w:val="250CBCB8"/>
@@ -9328,7 +11559,7 @@
       </w:pPr>
     </w:lvl>
   </w:abstractNum>
-  <w:abstractNum w:abstractNumId="37">
+  <w:abstractNum w:abstractNumId="38">
     <w:nsid w:val="7FFD5457"/>
     <w:multiLevelType w:val="hybridMultilevel"/>
     <w:tmpl w:val="9576730E"/>
@@ -9442,118 +11673,121 @@
     </w:lvl>
   </w:abstractNum>
   <w:num w:numId="1">
+    <w:abstractNumId w:val="27"/>
+  </w:num>
+  <w:num w:numId="2">
+    <w:abstractNumId w:val="35"/>
+  </w:num>
+  <w:num w:numId="3">
+    <w:abstractNumId w:val="28"/>
+  </w:num>
+  <w:num w:numId="4">
+    <w:abstractNumId w:val="11"/>
+  </w:num>
+  <w:num w:numId="5">
+    <w:abstractNumId w:val="3"/>
+  </w:num>
+  <w:num w:numId="6">
+    <w:abstractNumId w:val="22"/>
+  </w:num>
+  <w:num w:numId="7">
+    <w:abstractNumId w:val="15"/>
+  </w:num>
+  <w:num w:numId="8">
+    <w:abstractNumId w:val="9"/>
+  </w:num>
+  <w:num w:numId="9">
+    <w:abstractNumId w:val="19"/>
+  </w:num>
+  <w:num w:numId="10">
+    <w:abstractNumId w:val="8"/>
+  </w:num>
+  <w:num w:numId="11">
+    <w:abstractNumId w:val="2"/>
+  </w:num>
+  <w:num w:numId="12">
+    <w:abstractNumId w:val="20"/>
+  </w:num>
+  <w:num w:numId="13">
+    <w:abstractNumId w:val="24"/>
+  </w:num>
+  <w:num w:numId="14">
+    <w:abstractNumId w:val="25"/>
+  </w:num>
+  <w:num w:numId="15">
+    <w:abstractNumId w:val="21"/>
+  </w:num>
+  <w:num w:numId="16">
+    <w:abstractNumId w:val="4"/>
+  </w:num>
+  <w:num w:numId="17">
+    <w:abstractNumId w:val="10"/>
+  </w:num>
+  <w:num w:numId="18">
+    <w:abstractNumId w:val="6"/>
+  </w:num>
+  <w:num w:numId="19">
+    <w:abstractNumId w:val="17"/>
+  </w:num>
+  <w:num w:numId="20">
+    <w:abstractNumId w:val="37"/>
+  </w:num>
+  <w:num w:numId="21">
+    <w:abstractNumId w:val="16"/>
+  </w:num>
+  <w:num w:numId="22">
+    <w:abstractNumId w:val="12"/>
+  </w:num>
+  <w:num w:numId="23">
+    <w:abstractNumId w:val="29"/>
+  </w:num>
+  <w:num w:numId="24">
+    <w:abstractNumId w:val="7"/>
+  </w:num>
+  <w:num w:numId="25">
+    <w:abstractNumId w:val="14"/>
+  </w:num>
+  <w:num w:numId="26">
     <w:abstractNumId w:val="26"/>
   </w:num>
-  <w:num w:numId="2">
+  <w:num w:numId="27">
     <w:abstractNumId w:val="34"/>
   </w:num>
-  <w:num w:numId="3">
-    <w:abstractNumId w:val="27"/>
+  <w:num w:numId="28">
+    <w:abstractNumId w:val="31"/>
   </w:num>
-  <w:num w:numId="4">
-    <w:abstractNumId w:val="10"/>
-  </w:num>
-  <w:num w:numId="5">
-    <w:abstractNumId w:val="2"/>
-  </w:num>
-  <w:num w:numId="6">
-    <w:abstractNumId w:val="21"/>
-  </w:num>
-  <w:num w:numId="7">
-    <w:abstractNumId w:val="14"/>
-  </w:num>
-  <w:num w:numId="8">
-    <w:abstractNumId w:val="8"/>
-  </w:num>
-  <w:num w:numId="9">
+  <w:num w:numId="29">
     <w:abstractNumId w:val="18"/>
   </w:num>
-  <w:num w:numId="10">
-    <w:abstractNumId w:val="7"/>
+  <w:num w:numId="30">
+    <w:abstractNumId w:val="13"/>
   </w:num>
-  <w:num w:numId="11">
+  <w:num w:numId="31">
+    <w:abstractNumId w:val="33"/>
+  </w:num>
+  <w:num w:numId="32">
+    <w:abstractNumId w:val="32"/>
+  </w:num>
+  <w:num w:numId="33">
+    <w:abstractNumId w:val="36"/>
+  </w:num>
+  <w:num w:numId="34">
+    <w:abstractNumId w:val="5"/>
+  </w:num>
+  <w:num w:numId="35">
     <w:abstractNumId w:val="1"/>
   </w:num>
-  <w:num w:numId="12">
-    <w:abstractNumId w:val="19"/>
-  </w:num>
-  <w:num w:numId="13">
+  <w:num w:numId="36">
     <w:abstractNumId w:val="23"/>
   </w:num>
-  <w:num w:numId="14">
-    <w:abstractNumId w:val="24"/>
-  </w:num>
-  <w:num w:numId="15">
-    <w:abstractNumId w:val="20"/>
-  </w:num>
-  <w:num w:numId="16">
-    <w:abstractNumId w:val="3"/>
-  </w:num>
-  <w:num w:numId="17">
-    <w:abstractNumId w:val="9"/>
-  </w:num>
-  <w:num w:numId="18">
-    <w:abstractNumId w:val="5"/>
-  </w:num>
-  <w:num w:numId="19">
-    <w:abstractNumId w:val="16"/>
-  </w:num>
-  <w:num w:numId="20">
-    <w:abstractNumId w:val="36"/>
-  </w:num>
-  <w:num w:numId="21">
-    <w:abstractNumId w:val="15"/>
-  </w:num>
-  <w:num w:numId="22">
-    <w:abstractNumId w:val="11"/>
-  </w:num>
-  <w:num w:numId="23">
-    <w:abstractNumId w:val="28"/>
-  </w:num>
-  <w:num w:numId="24">
-    <w:abstractNumId w:val="6"/>
-  </w:num>
-  <w:num w:numId="25">
-    <w:abstractNumId w:val="13"/>
-  </w:num>
-  <w:num w:numId="26">
-    <w:abstractNumId w:val="25"/>
-  </w:num>
-  <w:num w:numId="27">
-    <w:abstractNumId w:val="33"/>
-  </w:num>
-  <w:num w:numId="28">
+  <w:num w:numId="37">
     <w:abstractNumId w:val="30"/>
   </w:num>
-  <w:num w:numId="29">
-    <w:abstractNumId w:val="17"/>
+  <w:num w:numId="38">
+    <w:abstractNumId w:val="38"/>
   </w:num>
-  <w:num w:numId="30">
-    <w:abstractNumId w:val="12"/>
-  </w:num>
-  <w:num w:numId="31">
-    <w:abstractNumId w:val="32"/>
-  </w:num>
-  <w:num w:numId="32">
-    <w:abstractNumId w:val="31"/>
-  </w:num>
-  <w:num w:numId="33">
-    <w:abstractNumId w:val="35"/>
-  </w:num>
-  <w:num w:numId="34">
-    <w:abstractNumId w:val="4"/>
-  </w:num>
-  <w:num w:numId="35">
+  <w:num w:numId="39">
     <w:abstractNumId w:val="0"/>
-  </w:num>
-  <w:num w:numId="36">
-    <w:abstractNumId w:val="22"/>
-  </w:num>
-  <w:num w:numId="37">
-    <w:abstractNumId w:val="29"/>
-  </w:num>
-  <w:num w:numId="38">
-    <w:abstractNumId w:val="37"/>
   </w:num>
 </w:numbering>
 </file>
@@ -9813,7 +12047,6 @@
   <w:style w:type="character" w:default="1" w:styleId="Policepardfaut">
     <w:name w:val="Default Paragraph Font"/>
     <w:uiPriority w:val="1"/>
-    <w:semiHidden/>
     <w:unhideWhenUsed/>
   </w:style>
   <w:style w:type="table" w:default="1" w:styleId="TableauNormal">
@@ -11589,7 +13822,6 @@
   <w:style w:type="character" w:default="1" w:styleId="Policepardfaut">
     <w:name w:val="Default Paragraph Font"/>
     <w:uiPriority w:val="1"/>
-    <w:semiHidden/>
     <w:unhideWhenUsed/>
   </w:style>
   <w:style w:type="table" w:default="1" w:styleId="TableauNormal">
@@ -14174,30 +16406,30 @@
     </dgm:pt>
   </dgm:ptLst>
   <dgm:cxnLst>
-    <dgm:cxn modelId="{723900AA-F427-47F7-8C84-32C3EF1CFC64}" type="presOf" srcId="{F2855873-7B28-410E-A4F2-F6B848C39C80}" destId="{6EC905C4-7055-4700-938D-E9606990B387}" srcOrd="0" destOrd="0" presId="urn:microsoft.com/office/officeart/2008/layout/SquareAccentList"/>
-    <dgm:cxn modelId="{E3210DAB-571F-4E5A-A854-9CACCCDAFFBA}" type="presOf" srcId="{C408D630-53F9-43EB-A28D-550C87563183}" destId="{D1C23241-3445-4A51-8B79-BF5AEDFFA3B1}" srcOrd="0" destOrd="0" presId="urn:microsoft.com/office/officeart/2008/layout/SquareAccentList"/>
-    <dgm:cxn modelId="{6EF48A40-7672-4AA6-BC56-974AFA75B647}" type="presOf" srcId="{382D9EE3-250F-4AB8-BFAA-450F9AFB8867}" destId="{EDB0B9BC-3F21-4253-A1EC-78DE5D04E769}" srcOrd="0" destOrd="0" presId="urn:microsoft.com/office/officeart/2008/layout/SquareAccentList"/>
+    <dgm:cxn modelId="{A2D42E6E-120D-4A26-877F-08C019879AE5}" type="presOf" srcId="{5A36A686-F907-4754-91F5-8B275D8B3BB6}" destId="{FFD1A67F-DEC7-4E7D-8E23-A2D02F435E73}" srcOrd="0" destOrd="0" presId="urn:microsoft.com/office/officeart/2008/layout/SquareAccentList"/>
     <dgm:cxn modelId="{C4038CDC-A206-4606-904E-AB827FEBD574}" srcId="{5A36A686-F907-4754-91F5-8B275D8B3BB6}" destId="{F2855873-7B28-410E-A4F2-F6B848C39C80}" srcOrd="0" destOrd="0" parTransId="{256D4AE4-924C-44A1-BAED-4A90F2918628}" sibTransId="{0DE4EED6-3A5B-45C7-A78B-3C4EA7C82B4B}"/>
+    <dgm:cxn modelId="{B93CB196-D01C-46D8-ABF3-B8D5B3B12360}" type="presOf" srcId="{C408D630-53F9-43EB-A28D-550C87563183}" destId="{D1C23241-3445-4A51-8B79-BF5AEDFFA3B1}" srcOrd="0" destOrd="0" presId="urn:microsoft.com/office/officeart/2008/layout/SquareAccentList"/>
     <dgm:cxn modelId="{2CB2FEFF-B971-4558-8135-0EEFF37E7B91}" srcId="{F2855873-7B28-410E-A4F2-F6B848C39C80}" destId="{C408D630-53F9-43EB-A28D-550C87563183}" srcOrd="2" destOrd="0" parTransId="{C14DB3C9-2A99-40AB-A329-63CC44108390}" sibTransId="{72599C87-10F7-4081-8BAA-4CC2B188DC06}"/>
-    <dgm:cxn modelId="{6D33840C-2E7D-480C-BCA7-29E170BAEBF3}" type="presOf" srcId="{1320CC12-FB67-459A-8582-BC9A83650A81}" destId="{4CDFBE32-BDE0-47A1-AF01-1187A60FC32A}" srcOrd="0" destOrd="0" presId="urn:microsoft.com/office/officeart/2008/layout/SquareAccentList"/>
-    <dgm:cxn modelId="{4514D313-C539-4C9D-A6EB-82EBCE1ED2AB}" type="presOf" srcId="{5A36A686-F907-4754-91F5-8B275D8B3BB6}" destId="{FFD1A67F-DEC7-4E7D-8E23-A2D02F435E73}" srcOrd="0" destOrd="0" presId="urn:microsoft.com/office/officeart/2008/layout/SquareAccentList"/>
+    <dgm:cxn modelId="{3033D014-36C3-4CB6-AE54-A001E1835DA6}" type="presOf" srcId="{1320CC12-FB67-459A-8582-BC9A83650A81}" destId="{4CDFBE32-BDE0-47A1-AF01-1187A60FC32A}" srcOrd="0" destOrd="0" presId="urn:microsoft.com/office/officeart/2008/layout/SquareAccentList"/>
+    <dgm:cxn modelId="{F8602417-DE02-43ED-8AF5-D528BD553647}" type="presOf" srcId="{F2855873-7B28-410E-A4F2-F6B848C39C80}" destId="{6EC905C4-7055-4700-938D-E9606990B387}" srcOrd="0" destOrd="0" presId="urn:microsoft.com/office/officeart/2008/layout/SquareAccentList"/>
     <dgm:cxn modelId="{032D91D1-C807-49F6-8B05-DD3039568942}" srcId="{F2855873-7B28-410E-A4F2-F6B848C39C80}" destId="{1320CC12-FB67-459A-8582-BC9A83650A81}" srcOrd="1" destOrd="0" parTransId="{83BDDEFB-0E8D-4B38-A07B-571862EA33F8}" sibTransId="{6F9AC340-6FD4-4960-9699-E3048B2DD647}"/>
     <dgm:cxn modelId="{F84CC501-0E0F-4526-9918-C65A333686A0}" srcId="{F2855873-7B28-410E-A4F2-F6B848C39C80}" destId="{382D9EE3-250F-4AB8-BFAA-450F9AFB8867}" srcOrd="0" destOrd="0" parTransId="{5EBB8AF8-2E5E-40D6-8FCA-94D7DA2BF45F}" sibTransId="{D84B8E27-8C83-4A07-BBED-62BBF2872E36}"/>
-    <dgm:cxn modelId="{21667198-FDED-4CC3-B90E-08BE4B89B7B0}" type="presParOf" srcId="{FFD1A67F-DEC7-4E7D-8E23-A2D02F435E73}" destId="{B8A96E80-A12C-4382-949F-E6D33D171371}" srcOrd="0" destOrd="0" presId="urn:microsoft.com/office/officeart/2008/layout/SquareAccentList"/>
-    <dgm:cxn modelId="{2CE9D526-29F2-4D7D-B3E5-BC3B6D8837DA}" type="presParOf" srcId="{B8A96E80-A12C-4382-949F-E6D33D171371}" destId="{D1690D7B-30C5-4FA2-A8E8-32256EE77B60}" srcOrd="0" destOrd="0" presId="urn:microsoft.com/office/officeart/2008/layout/SquareAccentList"/>
-    <dgm:cxn modelId="{A1F44E85-7D2F-41B5-87F0-B6C5090DA167}" type="presParOf" srcId="{D1690D7B-30C5-4FA2-A8E8-32256EE77B60}" destId="{A1884086-7A23-4834-9436-5D55E66FAEAC}" srcOrd="0" destOrd="0" presId="urn:microsoft.com/office/officeart/2008/layout/SquareAccentList"/>
-    <dgm:cxn modelId="{CA38ECB2-9803-4945-AFD6-DE197FFE7691}" type="presParOf" srcId="{D1690D7B-30C5-4FA2-A8E8-32256EE77B60}" destId="{B5331FE8-9129-40DA-BE7E-AFF53274B726}" srcOrd="1" destOrd="0" presId="urn:microsoft.com/office/officeart/2008/layout/SquareAccentList"/>
-    <dgm:cxn modelId="{67FD2F8B-DBDB-4794-B773-FC5867DD812F}" type="presParOf" srcId="{D1690D7B-30C5-4FA2-A8E8-32256EE77B60}" destId="{6EC905C4-7055-4700-938D-E9606990B387}" srcOrd="2" destOrd="0" presId="urn:microsoft.com/office/officeart/2008/layout/SquareAccentList"/>
-    <dgm:cxn modelId="{9477DC9C-C099-4ACE-A609-30138FD12800}" type="presParOf" srcId="{B8A96E80-A12C-4382-949F-E6D33D171371}" destId="{ECB1AC85-9318-415D-9393-8729254F97BD}" srcOrd="1" destOrd="0" presId="urn:microsoft.com/office/officeart/2008/layout/SquareAccentList"/>
-    <dgm:cxn modelId="{2C251098-66CA-4499-965D-97A78C41B79C}" type="presParOf" srcId="{ECB1AC85-9318-415D-9393-8729254F97BD}" destId="{6302BEBE-CCCE-4D79-A15C-557BE3C279DA}" srcOrd="0" destOrd="0" presId="urn:microsoft.com/office/officeart/2008/layout/SquareAccentList"/>
-    <dgm:cxn modelId="{763B7010-24C8-40E1-8846-684E842059CB}" type="presParOf" srcId="{6302BEBE-CCCE-4D79-A15C-557BE3C279DA}" destId="{3CC0029E-E3B0-4B0F-8791-2AFA10DC71D5}" srcOrd="0" destOrd="0" presId="urn:microsoft.com/office/officeart/2008/layout/SquareAccentList"/>
-    <dgm:cxn modelId="{6BD11493-88FA-4795-8565-2E6E8617BADD}" type="presParOf" srcId="{6302BEBE-CCCE-4D79-A15C-557BE3C279DA}" destId="{EDB0B9BC-3F21-4253-A1EC-78DE5D04E769}" srcOrd="1" destOrd="0" presId="urn:microsoft.com/office/officeart/2008/layout/SquareAccentList"/>
-    <dgm:cxn modelId="{84808C23-62CD-49CC-893E-4406994BFE30}" type="presParOf" srcId="{ECB1AC85-9318-415D-9393-8729254F97BD}" destId="{76BE5BDF-7CB2-4837-BD20-0FC0506B457A}" srcOrd="1" destOrd="0" presId="urn:microsoft.com/office/officeart/2008/layout/SquareAccentList"/>
-    <dgm:cxn modelId="{6C6B3390-F63C-486B-8EE7-1484CBD612B7}" type="presParOf" srcId="{76BE5BDF-7CB2-4837-BD20-0FC0506B457A}" destId="{7F3E8212-4AD3-440B-9A25-E2B33B8B9BEC}" srcOrd="0" destOrd="0" presId="urn:microsoft.com/office/officeart/2008/layout/SquareAccentList"/>
-    <dgm:cxn modelId="{875096A1-1A8E-4519-B7C7-FE54C75386E3}" type="presParOf" srcId="{76BE5BDF-7CB2-4837-BD20-0FC0506B457A}" destId="{4CDFBE32-BDE0-47A1-AF01-1187A60FC32A}" srcOrd="1" destOrd="0" presId="urn:microsoft.com/office/officeart/2008/layout/SquareAccentList"/>
-    <dgm:cxn modelId="{A86E001A-A729-4541-B993-FC1ED50D537A}" type="presParOf" srcId="{ECB1AC85-9318-415D-9393-8729254F97BD}" destId="{B5B53E7A-5D58-42FB-A66D-08C581467830}" srcOrd="2" destOrd="0" presId="urn:microsoft.com/office/officeart/2008/layout/SquareAccentList"/>
-    <dgm:cxn modelId="{582F4508-9196-4B18-A6EE-E32FADD44298}" type="presParOf" srcId="{B5B53E7A-5D58-42FB-A66D-08C581467830}" destId="{6EBD7BF6-7439-4268-8314-05EEF24BDECC}" srcOrd="0" destOrd="0" presId="urn:microsoft.com/office/officeart/2008/layout/SquareAccentList"/>
-    <dgm:cxn modelId="{C537679A-949A-48AE-8C73-30DE164C9F4A}" type="presParOf" srcId="{B5B53E7A-5D58-42FB-A66D-08C581467830}" destId="{D1C23241-3445-4A51-8B79-BF5AEDFFA3B1}" srcOrd="1" destOrd="0" presId="urn:microsoft.com/office/officeart/2008/layout/SquareAccentList"/>
+    <dgm:cxn modelId="{AB913D2E-FFA2-484F-8847-25951CDC28B1}" type="presOf" srcId="{382D9EE3-250F-4AB8-BFAA-450F9AFB8867}" destId="{EDB0B9BC-3F21-4253-A1EC-78DE5D04E769}" srcOrd="0" destOrd="0" presId="urn:microsoft.com/office/officeart/2008/layout/SquareAccentList"/>
+    <dgm:cxn modelId="{B3BB2415-5BAB-45EB-B389-61C9F19C32E9}" type="presParOf" srcId="{FFD1A67F-DEC7-4E7D-8E23-A2D02F435E73}" destId="{B8A96E80-A12C-4382-949F-E6D33D171371}" srcOrd="0" destOrd="0" presId="urn:microsoft.com/office/officeart/2008/layout/SquareAccentList"/>
+    <dgm:cxn modelId="{5AD41FCA-1A32-404D-B667-4E7B875C5C0D}" type="presParOf" srcId="{B8A96E80-A12C-4382-949F-E6D33D171371}" destId="{D1690D7B-30C5-4FA2-A8E8-32256EE77B60}" srcOrd="0" destOrd="0" presId="urn:microsoft.com/office/officeart/2008/layout/SquareAccentList"/>
+    <dgm:cxn modelId="{13B5AD52-3F92-41AA-969E-DA2C7D6B542A}" type="presParOf" srcId="{D1690D7B-30C5-4FA2-A8E8-32256EE77B60}" destId="{A1884086-7A23-4834-9436-5D55E66FAEAC}" srcOrd="0" destOrd="0" presId="urn:microsoft.com/office/officeart/2008/layout/SquareAccentList"/>
+    <dgm:cxn modelId="{6FCBB3BB-D454-4D5B-9445-CE624012F70B}" type="presParOf" srcId="{D1690D7B-30C5-4FA2-A8E8-32256EE77B60}" destId="{B5331FE8-9129-40DA-BE7E-AFF53274B726}" srcOrd="1" destOrd="0" presId="urn:microsoft.com/office/officeart/2008/layout/SquareAccentList"/>
+    <dgm:cxn modelId="{03ED29CB-3139-45FE-9E9A-59C8F5B796DC}" type="presParOf" srcId="{D1690D7B-30C5-4FA2-A8E8-32256EE77B60}" destId="{6EC905C4-7055-4700-938D-E9606990B387}" srcOrd="2" destOrd="0" presId="urn:microsoft.com/office/officeart/2008/layout/SquareAccentList"/>
+    <dgm:cxn modelId="{38913C68-465C-4DD1-92B7-F3A21931FD0C}" type="presParOf" srcId="{B8A96E80-A12C-4382-949F-E6D33D171371}" destId="{ECB1AC85-9318-415D-9393-8729254F97BD}" srcOrd="1" destOrd="0" presId="urn:microsoft.com/office/officeart/2008/layout/SquareAccentList"/>
+    <dgm:cxn modelId="{D5D1EE09-4B4F-42FE-B29F-6C61FDA7FADE}" type="presParOf" srcId="{ECB1AC85-9318-415D-9393-8729254F97BD}" destId="{6302BEBE-CCCE-4D79-A15C-557BE3C279DA}" srcOrd="0" destOrd="0" presId="urn:microsoft.com/office/officeart/2008/layout/SquareAccentList"/>
+    <dgm:cxn modelId="{6D9D55AB-ABBA-4054-B853-57841FD055FF}" type="presParOf" srcId="{6302BEBE-CCCE-4D79-A15C-557BE3C279DA}" destId="{3CC0029E-E3B0-4B0F-8791-2AFA10DC71D5}" srcOrd="0" destOrd="0" presId="urn:microsoft.com/office/officeart/2008/layout/SquareAccentList"/>
+    <dgm:cxn modelId="{E1F06D0C-D06C-4E0F-BBB8-2CDC5ABCEEEA}" type="presParOf" srcId="{6302BEBE-CCCE-4D79-A15C-557BE3C279DA}" destId="{EDB0B9BC-3F21-4253-A1EC-78DE5D04E769}" srcOrd="1" destOrd="0" presId="urn:microsoft.com/office/officeart/2008/layout/SquareAccentList"/>
+    <dgm:cxn modelId="{DED326B8-A705-4922-92D9-D7A539E61482}" type="presParOf" srcId="{ECB1AC85-9318-415D-9393-8729254F97BD}" destId="{76BE5BDF-7CB2-4837-BD20-0FC0506B457A}" srcOrd="1" destOrd="0" presId="urn:microsoft.com/office/officeart/2008/layout/SquareAccentList"/>
+    <dgm:cxn modelId="{F3C57239-1DC6-4706-8901-29B7F3578F8B}" type="presParOf" srcId="{76BE5BDF-7CB2-4837-BD20-0FC0506B457A}" destId="{7F3E8212-4AD3-440B-9A25-E2B33B8B9BEC}" srcOrd="0" destOrd="0" presId="urn:microsoft.com/office/officeart/2008/layout/SquareAccentList"/>
+    <dgm:cxn modelId="{D36DD25D-8C52-4726-A7D0-13A7B1C1B3D4}" type="presParOf" srcId="{76BE5BDF-7CB2-4837-BD20-0FC0506B457A}" destId="{4CDFBE32-BDE0-47A1-AF01-1187A60FC32A}" srcOrd="1" destOrd="0" presId="urn:microsoft.com/office/officeart/2008/layout/SquareAccentList"/>
+    <dgm:cxn modelId="{BC500645-9B29-44F7-A98F-C8B92FFCBC09}" type="presParOf" srcId="{ECB1AC85-9318-415D-9393-8729254F97BD}" destId="{B5B53E7A-5D58-42FB-A66D-08C581467830}" srcOrd="2" destOrd="0" presId="urn:microsoft.com/office/officeart/2008/layout/SquareAccentList"/>
+    <dgm:cxn modelId="{97168648-8F82-4BF8-A7B1-3541DF3744A3}" type="presParOf" srcId="{B5B53E7A-5D58-42FB-A66D-08C581467830}" destId="{6EBD7BF6-7439-4268-8314-05EEF24BDECC}" srcOrd="0" destOrd="0" presId="urn:microsoft.com/office/officeart/2008/layout/SquareAccentList"/>
+    <dgm:cxn modelId="{55C55497-44E2-4094-B904-B6A71D0BC5C9}" type="presParOf" srcId="{B5B53E7A-5D58-42FB-A66D-08C581467830}" destId="{D1C23241-3445-4A51-8B79-BF5AEDFFA3B1}" srcOrd="1" destOrd="0" presId="urn:microsoft.com/office/officeart/2008/layout/SquareAccentList"/>
   </dgm:cxnLst>
   <dgm:bg/>
   <dgm:whole/>
@@ -16566,7 +18798,7 @@
 </file>
 
 <file path=customXml/itemProps2.xml><?xml version="1.0" encoding="utf-8"?>
-<ds:datastoreItem xmlns:ds="http://schemas.openxmlformats.org/officeDocument/2006/customXml" ds:itemID="{7175E9D3-39DB-494A-B518-30E4B716EDE2}">
+<ds:datastoreItem xmlns:ds="http://schemas.openxmlformats.org/officeDocument/2006/customXml" ds:itemID="{7590F3CB-EEB4-4039-9CE1-A37F684463E8}">
   <ds:schemaRefs>
     <ds:schemaRef ds:uri="http://schemas.openxmlformats.org/officeDocument/2006/bibliography"/>
   </ds:schemaRefs>

</xml_diff>

<commit_message>
Implement result traduction system
</commit_message>
<xml_diff>
--- a/documents/Dossier Technique.docx
+++ b/documents/Dossier Technique.docx
@@ -901,8 +901,6 @@
                                       <w14:numForm w14:val="oldStyle"/>
                                     </w:rPr>
                                   </w:pPr>
-                                  <w:bookmarkStart w:id="0" w:name="_GoBack"/>
-                                  <w:bookmarkEnd w:id="0"/>
                                   <w:r>
                                     <w:rPr>
                                       <w:sz w:val="96"/>
@@ -1158,8 +1156,6 @@
                                 <w14:numForm w14:val="oldStyle"/>
                               </w:rPr>
                             </w:pPr>
-                            <w:bookmarkStart w:id="1" w:name="_GoBack"/>
-                            <w:bookmarkEnd w:id="1"/>
                             <w:r>
                               <w:rPr>
                                 <w:sz w:val="96"/>
@@ -2008,12 +2004,12 @@
       <w:pPr>
         <w:pStyle w:val="Titre1"/>
       </w:pPr>
-      <w:bookmarkStart w:id="2" w:name="_Toc347827880"/>
+      <w:bookmarkStart w:id="0" w:name="_Toc347827880"/>
       <w:r>
         <w:lastRenderedPageBreak/>
         <w:t>Introduction</w:t>
       </w:r>
-      <w:bookmarkEnd w:id="2"/>
+      <w:bookmarkEnd w:id="0"/>
     </w:p>
     <w:p>
       <w:proofErr w:type="spellStart"/>
@@ -2121,12 +2117,12 @@
       <w:pPr>
         <w:pStyle w:val="Titre1"/>
       </w:pPr>
-      <w:bookmarkStart w:id="3" w:name="_Toc347827881"/>
+      <w:bookmarkStart w:id="1" w:name="_Toc347827881"/>
       <w:r>
         <w:lastRenderedPageBreak/>
         <w:t>Développement</w:t>
       </w:r>
-      <w:bookmarkEnd w:id="3"/>
+      <w:bookmarkEnd w:id="1"/>
     </w:p>
     <w:p>
       <w:pPr>
@@ -2144,11 +2140,11 @@
       <w:pPr>
         <w:pStyle w:val="Titre2"/>
       </w:pPr>
-      <w:bookmarkStart w:id="4" w:name="_Toc347827882"/>
+      <w:bookmarkStart w:id="2" w:name="_Toc347827882"/>
       <w:r>
         <w:t>Application</w:t>
       </w:r>
-      <w:bookmarkEnd w:id="4"/>
+      <w:bookmarkEnd w:id="2"/>
     </w:p>
     <w:p>
       <w:r>
@@ -2365,12 +2361,12 @@
       <w:pPr>
         <w:pStyle w:val="Titre2"/>
       </w:pPr>
-      <w:bookmarkStart w:id="5" w:name="_Toc347827883"/>
+      <w:bookmarkStart w:id="3" w:name="_Toc347827883"/>
       <w:r>
         <w:lastRenderedPageBreak/>
         <w:t>Paramètres</w:t>
       </w:r>
-      <w:bookmarkEnd w:id="5"/>
+      <w:bookmarkEnd w:id="3"/>
       <w:r>
         <w:t xml:space="preserve"> </w:t>
       </w:r>
@@ -2848,13 +2844,7 @@
               <w:rPr>
                 <w:b w:val="0"/>
               </w:rPr>
-              <w:t>Classe utilisé pour le gestionnaire de tâche</w:t>
-            </w:r>
-            <w:r>
-              <w:rPr>
-                <w:b w:val="0"/>
-              </w:rPr>
-              <w:t>.</w:t>
+              <w:t>Classe utilisé pour le gestionnaire de tâche.</w:t>
             </w:r>
           </w:p>
           <w:p>
@@ -3175,13 +3165,7 @@
               <w:rPr>
                 <w:b w:val="0"/>
               </w:rPr>
-              <w:t>Template XML/XHTML utilisé par défaut</w:t>
-            </w:r>
-            <w:r>
-              <w:rPr>
-                <w:b w:val="0"/>
-              </w:rPr>
-              <w:t>.</w:t>
+              <w:t>Template XML/XHTML utilisé par défaut.</w:t>
             </w:r>
           </w:p>
         </w:tc>
@@ -3302,37 +3286,7 @@
               <w:rPr>
                 <w:b w:val="0"/>
               </w:rPr>
-              <w:t xml:space="preserve">Classe </w:t>
-            </w:r>
-            <w:r>
-              <w:rPr>
-                <w:b w:val="0"/>
-              </w:rPr>
-              <w:t>utilisé</w:t>
-            </w:r>
-            <w:r>
-              <w:rPr>
-                <w:b w:val="0"/>
-              </w:rPr>
-              <w:t xml:space="preserve"> </w:t>
-            </w:r>
-            <w:r>
-              <w:rPr>
-                <w:b w:val="0"/>
-              </w:rPr>
-              <w:t>pour le gestionnaire</w:t>
-            </w:r>
-            <w:r>
-              <w:rPr>
-                <w:b w:val="0"/>
-              </w:rPr>
-              <w:t xml:space="preserve"> de connexion</w:t>
-            </w:r>
-            <w:r>
-              <w:rPr>
-                <w:b w:val="0"/>
-              </w:rPr>
-              <w:t>.</w:t>
+              <w:t>Classe utilisé pour le gestionnaire de connexion.</w:t>
             </w:r>
           </w:p>
           <w:p>
@@ -3507,13 +3461,7 @@
               <w:rPr>
                 <w:b w:val="0"/>
               </w:rPr>
-              <w:t>Adresse IP du serveur</w:t>
-            </w:r>
-            <w:r>
-              <w:rPr>
-                <w:b w:val="0"/>
-              </w:rPr>
-              <w:t>.</w:t>
+              <w:t>Adresse IP du serveur.</w:t>
             </w:r>
           </w:p>
         </w:tc>
@@ -3765,13 +3713,7 @@
               <w:rPr>
                 <w:b w:val="0"/>
               </w:rPr>
-              <w:t>Nom d’utilisateur</w:t>
-            </w:r>
-            <w:r>
-              <w:rPr>
-                <w:b w:val="0"/>
-              </w:rPr>
-              <w:t xml:space="preserve"> de connexion.</w:t>
+              <w:t>Nom d’utilisateur de connexion.</w:t>
             </w:r>
           </w:p>
         </w:tc>
@@ -3895,13 +3837,7 @@
               <w:rPr>
                 <w:b w:val="0"/>
               </w:rPr>
-              <w:t>Mot-de-passe de connexion</w:t>
-            </w:r>
-            <w:r>
-              <w:rPr>
-                <w:b w:val="0"/>
-              </w:rPr>
-              <w:t>.</w:t>
+              <w:t>Mot-de-passe de connexion.</w:t>
             </w:r>
           </w:p>
         </w:tc>
@@ -4026,13 +3962,7 @@
                 <w:b w:val="0"/>
               </w:rPr>
               <w:lastRenderedPageBreak/>
-              <w:t>Nom de la base de données</w:t>
-            </w:r>
-            <w:r>
-              <w:rPr>
-                <w:b w:val="0"/>
-              </w:rPr>
-              <w:t>.</w:t>
+              <w:t>Nom de la base de données.</w:t>
             </w:r>
           </w:p>
         </w:tc>
@@ -4160,13 +4090,7 @@
               <w:rPr>
                 <w:b w:val="0"/>
               </w:rPr>
-              <w:t>ort du serveur</w:t>
-            </w:r>
-            <w:r>
-              <w:rPr>
-                <w:b w:val="0"/>
-              </w:rPr>
-              <w:t>.</w:t>
+              <w:t>ort du serveur.</w:t>
             </w:r>
           </w:p>
         </w:tc>
@@ -4290,19 +4214,7 @@
               <w:rPr>
                 <w:b w:val="0"/>
               </w:rPr>
-              <w:t>Schéma</w:t>
-            </w:r>
-            <w:r>
-              <w:rPr>
-                <w:b w:val="0"/>
-              </w:rPr>
-              <w:t xml:space="preserve"> </w:t>
-            </w:r>
-            <w:r>
-              <w:rPr>
-                <w:b w:val="0"/>
-              </w:rPr>
-              <w:t>des tables et fonctions</w:t>
+              <w:t>Schéma des tables et fonctions</w:t>
             </w:r>
             <w:r>
               <w:rPr>
@@ -4447,13 +4359,7 @@
               <w:rPr>
                 <w:b w:val="0"/>
               </w:rPr>
-              <w:t xml:space="preserve"> (racine du dossier)</w:t>
-            </w:r>
-            <w:r>
-              <w:rPr>
-                <w:b w:val="0"/>
-              </w:rPr>
-              <w:t>.</w:t>
+              <w:t xml:space="preserve"> (racine du dossier).</w:t>
             </w:r>
           </w:p>
         </w:tc>
@@ -4579,11 +4485,15 @@
               </w:rPr>
               <w:t xml:space="preserve">Chemin d’accès vers la librairie </w:t>
             </w:r>
-            <w:proofErr w:type="spellStart"/>
-            <w:r>
-              <w:t>YahooUI</w:t>
-            </w:r>
-            <w:proofErr w:type="spellEnd"/>
+            <w:r>
+              <w:t>Yahoo</w:t>
+            </w:r>
+            <w:r>
+              <w:t>-</w:t>
+            </w:r>
+            <w:r>
+              <w:t>UI</w:t>
+            </w:r>
             <w:r>
               <w:rPr>
                 <w:b w:val="0"/>
@@ -4712,13 +4622,7 @@
               <w:rPr>
                 <w:b w:val="0"/>
               </w:rPr>
-              <w:t>Chemin d</w:t>
-            </w:r>
-            <w:r>
-              <w:rPr>
-                <w:b w:val="0"/>
-              </w:rPr>
-              <w:t>’accès vers le répertoire temporaire.</w:t>
+              <w:t>Chemin d’accès vers le répertoire temporaire.</w:t>
             </w:r>
           </w:p>
         </w:tc>
@@ -4839,27 +4743,19 @@
               <w:rPr>
                 <w:b w:val="0"/>
               </w:rPr>
-              <w:t xml:space="preserve">Ajouter ici les libraires qui </w:t>
-            </w:r>
-            <w:proofErr w:type="gramStart"/>
+              <w:t>Ajouter ici les libraires qui devron</w:t>
+            </w:r>
             <w:r>
               <w:rPr>
                 <w:b w:val="0"/>
               </w:rPr>
-              <w:t>devrons</w:t>
-            </w:r>
-            <w:proofErr w:type="gramEnd"/>
+              <w:t>t</w:t>
+            </w:r>
             <w:r>
               <w:rPr>
                 <w:b w:val="0"/>
               </w:rPr>
-              <w:t xml:space="preserve"> être chargées au lancement de l’application</w:t>
-            </w:r>
-            <w:r>
-              <w:rPr>
-                <w:b w:val="0"/>
-              </w:rPr>
-              <w:t>.</w:t>
+              <w:t xml:space="preserve"> être chargées au lancement de l’application.</w:t>
             </w:r>
           </w:p>
           <w:p>
@@ -4880,13 +4776,11 @@
               <w:t xml:space="preserve"> </w:t>
             </w:r>
             <w:r>
-              <w:t xml:space="preserve">Les chemins d’accès sont </w:t>
-            </w:r>
-            <w:proofErr w:type="gramStart"/>
-            <w:r>
-              <w:t>disponible</w:t>
-            </w:r>
-            <w:proofErr w:type="gramEnd"/>
+              <w:t>Les chemins d’accès sont disponible</w:t>
+            </w:r>
+            <w:r>
+              <w:t>s</w:t>
+            </w:r>
             <w:r>
               <w:t xml:space="preserve"> dans les templates par le préfix  </w:t>
             </w:r>
@@ -4942,7 +4836,7 @@
       <w:pPr>
         <w:pStyle w:val="Titre2"/>
       </w:pPr>
-      <w:bookmarkStart w:id="6" w:name="_Toc347827884"/>
+      <w:bookmarkStart w:id="4" w:name="_Toc347827884"/>
       <w:r>
         <w:lastRenderedPageBreak/>
         <w:t xml:space="preserve">Résultats </w:t>
@@ -4950,7 +4844,7 @@
       <w:r>
         <w:t>de procédure</w:t>
       </w:r>
-      <w:bookmarkEnd w:id="6"/>
+      <w:bookmarkEnd w:id="4"/>
     </w:p>
     <w:p>
       <w:r>
@@ -6098,12 +5992,12 @@
       <w:pPr>
         <w:pStyle w:val="Titre2"/>
       </w:pPr>
-      <w:bookmarkStart w:id="7" w:name="_Toc347827885"/>
+      <w:bookmarkStart w:id="5" w:name="_Toc347827885"/>
       <w:r>
         <w:lastRenderedPageBreak/>
         <w:t>Format de données</w:t>
       </w:r>
-      <w:bookmarkEnd w:id="7"/>
+      <w:bookmarkEnd w:id="5"/>
     </w:p>
     <w:p>
       <w:r>
@@ -7422,12 +7316,12 @@
       <w:pPr>
         <w:pStyle w:val="Titre2"/>
       </w:pPr>
-      <w:bookmarkStart w:id="8" w:name="_Toc347827886"/>
+      <w:bookmarkStart w:id="6" w:name="_Toc347827886"/>
       <w:r>
         <w:lastRenderedPageBreak/>
         <w:t>Base de données</w:t>
       </w:r>
-      <w:bookmarkEnd w:id="8"/>
+      <w:bookmarkEnd w:id="6"/>
     </w:p>
     <w:p>
       <w:r>
@@ -7453,12 +7347,12 @@
       <w:pPr>
         <w:pStyle w:val="Titre2"/>
       </w:pPr>
-      <w:bookmarkStart w:id="9" w:name="_Toc347827887"/>
+      <w:bookmarkStart w:id="7" w:name="_Toc347827887"/>
       <w:r>
         <w:lastRenderedPageBreak/>
         <w:t>Windows spécifique</w:t>
       </w:r>
-      <w:bookmarkEnd w:id="9"/>
+      <w:bookmarkEnd w:id="7"/>
     </w:p>
     <w:p>
       <w:pPr>
@@ -7500,6 +7394,950 @@
         <w:t>.</w:t>
       </w:r>
     </w:p>
+    <w:p>
+      <w:r>
+        <w:br w:type="page"/>
+      </w:r>
+    </w:p>
+    <w:p>
+      <w:pPr>
+        <w:pStyle w:val="Titre2"/>
+      </w:pPr>
+      <w:bookmarkStart w:id="8" w:name="_Toc347828060"/>
+      <w:r>
+        <w:lastRenderedPageBreak/>
+        <w:t>Résultats d’opération</w:t>
+      </w:r>
+      <w:bookmarkEnd w:id="8"/>
+    </w:p>
+    <w:p>
+      <w:r>
+        <w:t xml:space="preserve">Les résultats d’opération basés sur </w:t>
+      </w:r>
+      <w:r>
+        <w:t>la librairie</w:t>
+      </w:r>
+      <w:r>
+        <w:t xml:space="preserve"> </w:t>
+      </w:r>
+      <w:proofErr w:type="spellStart"/>
+      <w:r>
+        <w:rPr>
+          <w:b/>
+        </w:rPr>
+        <w:t>WebframeWork</w:t>
+      </w:r>
+      <w:proofErr w:type="spellEnd"/>
+      <w:r>
+        <w:t>.</w:t>
+      </w:r>
+    </w:p>
+    <w:p>
+      <w:r>
+        <w:t xml:space="preserve">Ces messages doivent être </w:t>
+      </w:r>
+      <w:r>
+        <w:t>placés</w:t>
+      </w:r>
+      <w:r>
+        <w:t xml:space="preserve"> dans le d</w:t>
+      </w:r>
+      <w:r>
+        <w:t>o</w:t>
+      </w:r>
+      <w:r>
+        <w:t>cument « </w:t>
+      </w:r>
+      <w:r>
+        <w:rPr>
+          <w:rStyle w:val="lev"/>
+        </w:rPr>
+        <w:t>default.xml</w:t>
+      </w:r>
+      <w:r>
+        <w:t> » du site web pour être traduit automatiquement.</w:t>
+      </w:r>
+    </w:p>
+    <w:p>
+      <w:pPr>
+        <w:pStyle w:val="Titre3"/>
+      </w:pPr>
+      <w:bookmarkStart w:id="9" w:name="_Toc347828061"/>
+      <w:r>
+        <w:t xml:space="preserve">Détail </w:t>
+      </w:r>
+      <w:r>
+        <w:t>des codes</w:t>
+      </w:r>
+      <w:bookmarkEnd w:id="9"/>
+    </w:p>
+    <w:p>
+      <w:pPr>
+        <w:rPr>
+          <w:b/>
+        </w:rPr>
+      </w:pPr>
+      <w:r>
+        <w:rPr>
+          <w:b/>
+          <w:u w:val="single"/>
+        </w:rPr>
+        <w:t>C</w:t>
+      </w:r>
+      <w:r>
+        <w:rPr>
+          <w:b/>
+          <w:u w:val="single"/>
+        </w:rPr>
+        <w:t>ontexte</w:t>
+      </w:r>
+      <w:r>
+        <w:rPr>
+          <w:b/>
+        </w:rPr>
+        <w:tab/>
+      </w:r>
+      <w:r>
+        <w:rPr>
+          <w:b/>
+          <w:u w:val="single"/>
+        </w:rPr>
+        <w:t>Code</w:t>
+      </w:r>
+      <w:r>
+        <w:rPr>
+          <w:b/>
+        </w:rPr>
+        <w:tab/>
+      </w:r>
+      <w:r>
+        <w:rPr>
+          <w:b/>
+        </w:rPr>
+        <w:tab/>
+      </w:r>
+      <w:r>
+        <w:rPr>
+          <w:b/>
+        </w:rPr>
+        <w:tab/>
+      </w:r>
+      <w:r>
+        <w:rPr>
+          <w:b/>
+        </w:rPr>
+        <w:tab/>
+      </w:r>
+      <w:r>
+        <w:rPr>
+          <w:b/>
+          <w:u w:val="single"/>
+        </w:rPr>
+        <w:t>Description</w:t>
+      </w:r>
+    </w:p>
+    <w:p>
+      <w:pPr>
+        <w:pStyle w:val="Sansinterligne"/>
+        <w:tabs>
+          <w:tab w:val="left" w:pos="1418"/>
+          <w:tab w:val="left" w:pos="4253"/>
+        </w:tabs>
+        <w:rPr>
+          <w:sz w:val="18"/>
+        </w:rPr>
+      </w:pPr>
+      <w:r>
+        <w:rPr>
+          <w:sz w:val="18"/>
+        </w:rPr>
+        <w:t>ERR_OK</w:t>
+      </w:r>
+      <w:r>
+        <w:rPr>
+          <w:sz w:val="18"/>
+        </w:rPr>
+        <w:tab/>
+      </w:r>
+      <w:r>
+        <w:rPr>
+          <w:sz w:val="18"/>
+        </w:rPr>
+        <w:t>VALID_INPUT</w:t>
+      </w:r>
+      <w:r>
+        <w:rPr>
+          <w:sz w:val="18"/>
+        </w:rPr>
+        <w:t xml:space="preserve"> </w:t>
+      </w:r>
+      <w:r>
+        <w:rPr>
+          <w:sz w:val="18"/>
+        </w:rPr>
+        <w:tab/>
+      </w:r>
+      <w:r>
+        <w:rPr>
+          <w:sz w:val="18"/>
+        </w:rPr>
+        <w:t>Le champ est valide</w:t>
+      </w:r>
+    </w:p>
+    <w:p>
+      <w:pPr>
+        <w:pStyle w:val="Sansinterligne"/>
+        <w:tabs>
+          <w:tab w:val="left" w:pos="1418"/>
+          <w:tab w:val="left" w:pos="4253"/>
+        </w:tabs>
+        <w:rPr>
+          <w:sz w:val="18"/>
+        </w:rPr>
+      </w:pPr>
+    </w:p>
+    <w:p>
+      <w:pPr>
+        <w:pStyle w:val="Sansinterligne"/>
+        <w:tabs>
+          <w:tab w:val="left" w:pos="1418"/>
+          <w:tab w:val="left" w:pos="4253"/>
+        </w:tabs>
+        <w:rPr>
+          <w:sz w:val="18"/>
+          <w:lang w:val="en-US"/>
+        </w:rPr>
+      </w:pPr>
+      <w:r>
+        <w:rPr>
+          <w:sz w:val="18"/>
+          <w:lang w:val="en-US"/>
+        </w:rPr>
+        <w:t>ERR_FAILED</w:t>
+      </w:r>
+      <w:r>
+        <w:rPr>
+          <w:sz w:val="18"/>
+          <w:lang w:val="en-US"/>
+        </w:rPr>
+        <w:tab/>
+      </w:r>
+      <w:r>
+        <w:rPr>
+          <w:sz w:val="18"/>
+          <w:lang w:val="en-US"/>
+        </w:rPr>
+        <w:t>NO_INPUT_FIELD</w:t>
+      </w:r>
+      <w:r>
+        <w:rPr>
+          <w:sz w:val="18"/>
+          <w:lang w:val="en-US"/>
+        </w:rPr>
+        <w:tab/>
+      </w:r>
+      <w:proofErr w:type="spellStart"/>
+      <w:r>
+        <w:rPr>
+          <w:sz w:val="18"/>
+          <w:lang w:val="en-US"/>
+        </w:rPr>
+        <w:t>Aucun</w:t>
+      </w:r>
+      <w:proofErr w:type="spellEnd"/>
+      <w:r>
+        <w:rPr>
+          <w:sz w:val="18"/>
+          <w:lang w:val="en-US"/>
+        </w:rPr>
+        <w:t xml:space="preserve"> </w:t>
+      </w:r>
+      <w:proofErr w:type="gramStart"/>
+      <w:r>
+        <w:rPr>
+          <w:sz w:val="18"/>
+          <w:lang w:val="en-US"/>
+        </w:rPr>
+        <w:t>champ</w:t>
+      </w:r>
+      <w:proofErr w:type="gramEnd"/>
+      <w:r>
+        <w:rPr>
+          <w:sz w:val="18"/>
+          <w:lang w:val="en-US"/>
+        </w:rPr>
+        <w:t xml:space="preserve"> </w:t>
+      </w:r>
+      <w:proofErr w:type="spellStart"/>
+      <w:r>
+        <w:rPr>
+          <w:sz w:val="18"/>
+          <w:lang w:val="en-US"/>
+        </w:rPr>
+        <w:t>reçu</w:t>
+      </w:r>
+      <w:proofErr w:type="spellEnd"/>
+    </w:p>
+    <w:p>
+      <w:pPr>
+        <w:pStyle w:val="Sansinterligne"/>
+        <w:tabs>
+          <w:tab w:val="left" w:pos="1418"/>
+          <w:tab w:val="left" w:pos="4253"/>
+        </w:tabs>
+        <w:rPr>
+          <w:sz w:val="18"/>
+          <w:lang w:val="en-US"/>
+        </w:rPr>
+      </w:pPr>
+      <w:r>
+        <w:rPr>
+          <w:sz w:val="18"/>
+          <w:lang w:val="en-US"/>
+        </w:rPr>
+        <w:t>ERR_FAILED</w:t>
+      </w:r>
+      <w:r>
+        <w:rPr>
+          <w:sz w:val="18"/>
+          <w:lang w:val="en-US"/>
+        </w:rPr>
+        <w:tab/>
+      </w:r>
+      <w:r>
+        <w:rPr>
+          <w:sz w:val="18"/>
+          <w:lang w:val="en-US"/>
+        </w:rPr>
+        <w:t>MISSING_FIELD</w:t>
+      </w:r>
+      <w:r>
+        <w:rPr>
+          <w:sz w:val="18"/>
+          <w:lang w:val="en-US"/>
+        </w:rPr>
+        <w:tab/>
+      </w:r>
+      <w:r>
+        <w:rPr>
+          <w:sz w:val="18"/>
+          <w:lang w:val="en-US"/>
+        </w:rPr>
+        <w:t>C</w:t>
+      </w:r>
+      <w:r>
+        <w:rPr>
+          <w:sz w:val="18"/>
+          <w:lang w:val="en-US"/>
+        </w:rPr>
+        <w:t xml:space="preserve">hamp </w:t>
+      </w:r>
+      <w:proofErr w:type="spellStart"/>
+      <w:r>
+        <w:rPr>
+          <w:sz w:val="18"/>
+          <w:lang w:val="en-US"/>
+        </w:rPr>
+        <w:t>manquant</w:t>
+      </w:r>
+      <w:proofErr w:type="spellEnd"/>
+    </w:p>
+    <w:p>
+      <w:pPr>
+        <w:pStyle w:val="Sansinterligne"/>
+        <w:tabs>
+          <w:tab w:val="left" w:pos="1418"/>
+          <w:tab w:val="left" w:pos="4253"/>
+        </w:tabs>
+        <w:rPr>
+          <w:sz w:val="18"/>
+          <w:lang w:val="en-US"/>
+        </w:rPr>
+      </w:pPr>
+      <w:r>
+        <w:rPr>
+          <w:sz w:val="18"/>
+          <w:lang w:val="en-US"/>
+        </w:rPr>
+        <w:t>ERR_FAILED</w:t>
+      </w:r>
+      <w:r>
+        <w:rPr>
+          <w:sz w:val="18"/>
+          <w:lang w:val="en-US"/>
+        </w:rPr>
+        <w:tab/>
+      </w:r>
+      <w:r>
+        <w:rPr>
+          <w:sz w:val="18"/>
+          <w:lang w:val="en-US"/>
+        </w:rPr>
+        <w:t>EMPTY_TEXT</w:t>
+      </w:r>
+      <w:r>
+        <w:rPr>
+          <w:sz w:val="18"/>
+          <w:lang w:val="en-US"/>
+        </w:rPr>
+        <w:tab/>
+      </w:r>
+      <w:r>
+        <w:rPr>
+          <w:sz w:val="18"/>
+          <w:lang w:val="en-US"/>
+        </w:rPr>
+        <w:t>C</w:t>
+      </w:r>
+      <w:r>
+        <w:rPr>
+          <w:sz w:val="18"/>
+          <w:lang w:val="en-US"/>
+        </w:rPr>
+        <w:t xml:space="preserve">hamp </w:t>
+      </w:r>
+      <w:r>
+        <w:rPr>
+          <w:sz w:val="18"/>
+          <w:lang w:val="en-US"/>
+        </w:rPr>
+        <w:t>vide</w:t>
+      </w:r>
+    </w:p>
+    <w:p>
+      <w:pPr>
+        <w:pStyle w:val="Sansinterligne"/>
+        <w:tabs>
+          <w:tab w:val="left" w:pos="1418"/>
+          <w:tab w:val="left" w:pos="4253"/>
+        </w:tabs>
+        <w:rPr>
+          <w:sz w:val="18"/>
+        </w:rPr>
+      </w:pPr>
+      <w:r>
+        <w:rPr>
+          <w:sz w:val="18"/>
+        </w:rPr>
+        <w:t>ERR_FAILED</w:t>
+      </w:r>
+      <w:r>
+        <w:rPr>
+          <w:sz w:val="18"/>
+        </w:rPr>
+        <w:tab/>
+      </w:r>
+      <w:r>
+        <w:rPr>
+          <w:sz w:val="18"/>
+        </w:rPr>
+        <w:t>INVALID_CHAR</w:t>
+      </w:r>
+      <w:r>
+        <w:rPr>
+          <w:sz w:val="18"/>
+        </w:rPr>
+        <w:tab/>
+      </w:r>
+      <w:r>
+        <w:rPr>
+          <w:sz w:val="18"/>
+        </w:rPr>
+        <w:t>C</w:t>
+      </w:r>
+      <w:r>
+        <w:rPr>
+          <w:sz w:val="18"/>
+        </w:rPr>
+        <w:t xml:space="preserve">hamp </w:t>
+      </w:r>
+      <w:bookmarkStart w:id="10" w:name="_GoBack"/>
+      <w:r>
+        <w:rPr>
+          <w:sz w:val="18"/>
+        </w:rPr>
+        <w:t>conten</w:t>
+      </w:r>
+      <w:r>
+        <w:rPr>
+          <w:sz w:val="18"/>
+        </w:rPr>
+        <w:t>ant</w:t>
+      </w:r>
+      <w:r>
+        <w:rPr>
+          <w:sz w:val="18"/>
+        </w:rPr>
+        <w:t xml:space="preserve"> </w:t>
+      </w:r>
+      <w:bookmarkEnd w:id="10"/>
+      <w:r>
+        <w:rPr>
+          <w:sz w:val="18"/>
+        </w:rPr>
+        <w:t xml:space="preserve">des caractères </w:t>
+      </w:r>
+      <w:r>
+        <w:rPr>
+          <w:sz w:val="18"/>
+        </w:rPr>
+        <w:t>interdits</w:t>
+      </w:r>
+    </w:p>
+    <w:p>
+      <w:pPr>
+        <w:pStyle w:val="Sansinterligne"/>
+        <w:tabs>
+          <w:tab w:val="left" w:pos="1418"/>
+          <w:tab w:val="left" w:pos="4253"/>
+        </w:tabs>
+        <w:rPr>
+          <w:sz w:val="18"/>
+          <w:lang w:val="en-US"/>
+        </w:rPr>
+      </w:pPr>
+      <w:r>
+        <w:rPr>
+          <w:sz w:val="18"/>
+          <w:lang w:val="en-US"/>
+        </w:rPr>
+        <w:t>ERR_FAILED</w:t>
+      </w:r>
+      <w:r>
+        <w:rPr>
+          <w:sz w:val="18"/>
+          <w:lang w:val="en-US"/>
+        </w:rPr>
+        <w:tab/>
+      </w:r>
+      <w:r>
+        <w:rPr>
+          <w:sz w:val="18"/>
+          <w:lang w:val="en-US"/>
+        </w:rPr>
+        <w:t>INVALID_FORMAT</w:t>
+      </w:r>
+      <w:r>
+        <w:rPr>
+          <w:sz w:val="18"/>
+          <w:lang w:val="en-US"/>
+        </w:rPr>
+        <w:tab/>
+      </w:r>
+      <w:r>
+        <w:rPr>
+          <w:sz w:val="18"/>
+          <w:lang w:val="en-US"/>
+        </w:rPr>
+        <w:t>C</w:t>
+      </w:r>
+      <w:r>
+        <w:rPr>
+          <w:sz w:val="18"/>
+          <w:lang w:val="en-US"/>
+        </w:rPr>
+        <w:t xml:space="preserve">hamp </w:t>
+      </w:r>
+      <w:r>
+        <w:rPr>
+          <w:sz w:val="18"/>
+          <w:lang w:val="en-US"/>
+        </w:rPr>
+        <w:t xml:space="preserve">mal </w:t>
+      </w:r>
+      <w:proofErr w:type="spellStart"/>
+      <w:r>
+        <w:rPr>
+          <w:sz w:val="18"/>
+          <w:lang w:val="en-US"/>
+        </w:rPr>
+        <w:t>formé</w:t>
+      </w:r>
+      <w:proofErr w:type="spellEnd"/>
+    </w:p>
+    <w:p>
+      <w:pPr>
+        <w:pStyle w:val="Sansinterligne"/>
+        <w:rPr>
+          <w:sz w:val="18"/>
+          <w:lang w:val="en-US"/>
+        </w:rPr>
+      </w:pPr>
+    </w:p>
+    <w:p>
+      <w:pPr>
+        <w:pStyle w:val="Sansinterligne"/>
+        <w:tabs>
+          <w:tab w:val="left" w:pos="1418"/>
+          <w:tab w:val="left" w:pos="4253"/>
+        </w:tabs>
+        <w:rPr>
+          <w:sz w:val="18"/>
+        </w:rPr>
+      </w:pPr>
+      <w:r>
+        <w:rPr>
+          <w:sz w:val="18"/>
+        </w:rPr>
+        <w:t>ERR_SYSTEM</w:t>
+      </w:r>
+      <w:r>
+        <w:rPr>
+          <w:sz w:val="18"/>
+        </w:rPr>
+        <w:tab/>
+        <w:t>SYS_TASK_CREATE</w:t>
+      </w:r>
+      <w:r>
+        <w:rPr>
+          <w:sz w:val="18"/>
+        </w:rPr>
+        <w:tab/>
+      </w:r>
+      <w:r>
+        <w:rPr>
+          <w:sz w:val="18"/>
+        </w:rPr>
+        <w:t>La tâc</w:t>
+      </w:r>
+      <w:r>
+        <w:rPr>
+          <w:sz w:val="18"/>
+        </w:rPr>
+        <w:t>he ne peut pas être créée</w:t>
+      </w:r>
+    </w:p>
+    <w:p>
+      <w:pPr>
+        <w:pStyle w:val="Sansinterligne"/>
+        <w:tabs>
+          <w:tab w:val="left" w:pos="1418"/>
+          <w:tab w:val="left" w:pos="4253"/>
+        </w:tabs>
+        <w:rPr>
+          <w:sz w:val="18"/>
+        </w:rPr>
+      </w:pPr>
+      <w:r>
+        <w:rPr>
+          <w:sz w:val="18"/>
+        </w:rPr>
+        <w:t>ERR_SYSTEM</w:t>
+      </w:r>
+      <w:r>
+        <w:rPr>
+          <w:sz w:val="18"/>
+        </w:rPr>
+        <w:tab/>
+        <w:t>SYS_TASK_UPDATE</w:t>
+      </w:r>
+      <w:r>
+        <w:rPr>
+          <w:sz w:val="18"/>
+        </w:rPr>
+        <w:tab/>
+        <w:t>La tâc</w:t>
+      </w:r>
+      <w:r>
+        <w:rPr>
+          <w:sz w:val="18"/>
+        </w:rPr>
+        <w:t>he ne peut pas être mise à jour</w:t>
+      </w:r>
+    </w:p>
+    <w:p>
+      <w:pPr>
+        <w:tabs>
+          <w:tab w:val="left" w:pos="1418"/>
+          <w:tab w:val="left" w:pos="4253"/>
+        </w:tabs>
+      </w:pPr>
+    </w:p>
+    <w:p>
+      <w:pPr>
+        <w:pStyle w:val="Titre3"/>
+      </w:pPr>
+      <w:r>
+        <w:t xml:space="preserve">Détail </w:t>
+      </w:r>
+      <w:r>
+        <w:t>des dialogues</w:t>
+      </w:r>
+    </w:p>
+    <w:tbl>
+      <w:tblPr>
+        <w:tblStyle w:val="Grilledutableau"/>
+        <w:tblW w:w="0" w:type="auto"/>
+        <w:tblBorders>
+          <w:top w:val="none" w:sz="0" w:space="0" w:color="auto"/>
+          <w:left w:val="none" w:sz="0" w:space="0" w:color="auto"/>
+          <w:bottom w:val="none" w:sz="0" w:space="0" w:color="auto"/>
+          <w:right w:val="none" w:sz="0" w:space="0" w:color="auto"/>
+          <w:insideH w:val="dotted" w:sz="4" w:space="0" w:color="auto"/>
+          <w:insideV w:val="dotted" w:sz="4" w:space="0" w:color="auto"/>
+        </w:tblBorders>
+        <w:tblLook w:val="04A0" w:firstRow="1" w:lastRow="0" w:firstColumn="1" w:lastColumn="0" w:noHBand="0" w:noVBand="1"/>
+      </w:tblPr>
+      <w:tblGrid>
+        <w:gridCol w:w="1809"/>
+        <w:gridCol w:w="2835"/>
+        <w:gridCol w:w="4568"/>
+      </w:tblGrid>
+      <w:tr>
+        <w:tc>
+          <w:tcPr>
+            <w:tcW w:w="1809" w:type="dxa"/>
+            <w:tcMar>
+              <w:top w:w="57" w:type="dxa"/>
+              <w:bottom w:w="57" w:type="dxa"/>
+            </w:tcMar>
+          </w:tcPr>
+          <w:p>
+            <w:r>
+              <w:rPr>
+                <w:b/>
+                <w:u w:val="single"/>
+              </w:rPr>
+              <w:t>C</w:t>
+            </w:r>
+            <w:r>
+              <w:rPr>
+                <w:b/>
+                <w:u w:val="single"/>
+              </w:rPr>
+              <w:t>ontexte</w:t>
+            </w:r>
+          </w:p>
+        </w:tc>
+        <w:tc>
+          <w:tcPr>
+            <w:tcW w:w="2835" w:type="dxa"/>
+            <w:tcMar>
+              <w:top w:w="57" w:type="dxa"/>
+              <w:bottom w:w="57" w:type="dxa"/>
+            </w:tcMar>
+          </w:tcPr>
+          <w:p>
+            <w:r>
+              <w:rPr>
+                <w:b/>
+                <w:u w:val="single"/>
+              </w:rPr>
+              <w:t>Code</w:t>
+            </w:r>
+          </w:p>
+        </w:tc>
+        <w:tc>
+          <w:tcPr>
+            <w:tcW w:w="4568" w:type="dxa"/>
+            <w:tcMar>
+              <w:top w:w="57" w:type="dxa"/>
+              <w:bottom w:w="57" w:type="dxa"/>
+            </w:tcMar>
+          </w:tcPr>
+          <w:p>
+            <w:r>
+              <w:rPr>
+                <w:b/>
+                <w:u w:val="single"/>
+              </w:rPr>
+              <w:t>Description</w:t>
+            </w:r>
+          </w:p>
+        </w:tc>
+      </w:tr>
+      <w:tr>
+        <w:tc>
+          <w:tcPr>
+            <w:tcW w:w="1809" w:type="dxa"/>
+            <w:tcMar>
+              <w:top w:w="57" w:type="dxa"/>
+              <w:bottom w:w="57" w:type="dxa"/>
+            </w:tcMar>
+          </w:tcPr>
+          <w:p>
+            <w:pPr>
+              <w:rPr>
+                <w:sz w:val="18"/>
+              </w:rPr>
+            </w:pPr>
+            <w:r>
+              <w:rPr>
+                <w:sz w:val="18"/>
+              </w:rPr>
+              <w:t>MISSING_FIELD</w:t>
+            </w:r>
+          </w:p>
+          <w:p>
+            <w:pPr>
+              <w:rPr>
+                <w:sz w:val="18"/>
+              </w:rPr>
+            </w:pPr>
+            <w:r>
+              <w:rPr>
+                <w:sz w:val="18"/>
+              </w:rPr>
+              <w:t>EMPTY_TEXT</w:t>
+            </w:r>
+          </w:p>
+          <w:p>
+            <w:pPr>
+              <w:rPr>
+                <w:sz w:val="18"/>
+              </w:rPr>
+            </w:pPr>
+            <w:r>
+              <w:rPr>
+                <w:sz w:val="18"/>
+              </w:rPr>
+              <w:t>INVALID_CHAR</w:t>
+            </w:r>
+          </w:p>
+          <w:p>
+            <w:r>
+              <w:rPr>
+                <w:sz w:val="18"/>
+              </w:rPr>
+              <w:t>INVALID_FORMAT</w:t>
+            </w:r>
+          </w:p>
+        </w:tc>
+        <w:tc>
+          <w:tcPr>
+            <w:tcW w:w="2835" w:type="dxa"/>
+            <w:tcMar>
+              <w:top w:w="57" w:type="dxa"/>
+              <w:bottom w:w="57" w:type="dxa"/>
+            </w:tcMar>
+          </w:tcPr>
+          <w:p>
+            <w:pPr>
+              <w:rPr>
+                <w:lang w:val="en-US"/>
+              </w:rPr>
+            </w:pPr>
+            <w:r>
+              <w:rPr>
+                <w:sz w:val="18"/>
+                <w:szCs w:val="18"/>
+                <w:lang w:val="en-US"/>
+              </w:rPr>
+              <w:t>INPUT_</w:t>
+            </w:r>
+            <w:r>
+              <w:rPr>
+                <w:sz w:val="18"/>
+                <w:szCs w:val="18"/>
+                <w:lang w:val="en-US"/>
+              </w:rPr>
+              <w:t>MSG_</w:t>
+            </w:r>
+            <w:r>
+              <w:rPr>
+                <w:sz w:val="18"/>
+                <w:szCs w:val="18"/>
+                <w:lang w:val="en-US"/>
+              </w:rPr>
+              <w:t>INVALID_FIELD</w:t>
+            </w:r>
+          </w:p>
+        </w:tc>
+        <w:tc>
+          <w:tcPr>
+            <w:tcW w:w="4568" w:type="dxa"/>
+            <w:tcMar>
+              <w:top w:w="57" w:type="dxa"/>
+              <w:bottom w:w="57" w:type="dxa"/>
+            </w:tcMar>
+          </w:tcPr>
+          <w:p>
+            <w:r>
+              <w:rPr>
+                <w:sz w:val="18"/>
+                <w:szCs w:val="18"/>
+              </w:rPr>
+              <w:t xml:space="preserve">Merci de </w:t>
+            </w:r>
+            <w:r>
+              <w:rPr>
+                <w:sz w:val="18"/>
+                <w:szCs w:val="18"/>
+              </w:rPr>
+              <w:t>renseigner</w:t>
+            </w:r>
+            <w:r>
+              <w:rPr>
+                <w:sz w:val="18"/>
+                <w:szCs w:val="18"/>
+              </w:rPr>
+              <w:t xml:space="preserve"> le champ %FIELD_NAME%</w:t>
+            </w:r>
+            <w:r>
+              <w:rPr>
+                <w:sz w:val="18"/>
+                <w:szCs w:val="18"/>
+              </w:rPr>
+              <w:t>.</w:t>
+            </w:r>
+          </w:p>
+        </w:tc>
+      </w:tr>
+      <w:tr>
+        <w:tc>
+          <w:tcPr>
+            <w:tcW w:w="1809" w:type="dxa"/>
+            <w:tcMar>
+              <w:top w:w="57" w:type="dxa"/>
+              <w:bottom w:w="57" w:type="dxa"/>
+            </w:tcMar>
+          </w:tcPr>
+          <w:p>
+            <w:pPr>
+              <w:rPr>
+                <w:sz w:val="18"/>
+                <w:szCs w:val="18"/>
+              </w:rPr>
+            </w:pPr>
+          </w:p>
+        </w:tc>
+        <w:tc>
+          <w:tcPr>
+            <w:tcW w:w="2835" w:type="dxa"/>
+            <w:tcMar>
+              <w:top w:w="57" w:type="dxa"/>
+              <w:bottom w:w="57" w:type="dxa"/>
+            </w:tcMar>
+          </w:tcPr>
+          <w:p>
+            <w:pPr>
+              <w:rPr>
+                <w:sz w:val="18"/>
+                <w:szCs w:val="18"/>
+              </w:rPr>
+            </w:pPr>
+          </w:p>
+        </w:tc>
+        <w:tc>
+          <w:tcPr>
+            <w:tcW w:w="4568" w:type="dxa"/>
+            <w:tcMar>
+              <w:top w:w="57" w:type="dxa"/>
+              <w:bottom w:w="57" w:type="dxa"/>
+            </w:tcMar>
+          </w:tcPr>
+          <w:p>
+            <w:pPr>
+              <w:rPr>
+                <w:sz w:val="18"/>
+                <w:szCs w:val="18"/>
+              </w:rPr>
+            </w:pPr>
+          </w:p>
+        </w:tc>
+      </w:tr>
+    </w:tbl>
+    <w:p/>
     <w:sectPr>
       <w:footerReference w:type="default" r:id="rId18"/>
       <w:footerReference w:type="first" r:id="rId19"/>
@@ -7708,7 +8546,7 @@
         <w:rFonts w:eastAsia="Times New Roman" w:cs="Times New Roman"/>
         <w:noProof/>
       </w:rPr>
-      <w:t>05/02/2013</w:t>
+      <w:t>06/02/2013</w:t>
     </w:r>
     <w:r>
       <w:rPr>
@@ -12111,6 +12949,7 @@
   <w:style w:type="character" w:default="1" w:styleId="Policepardfaut">
     <w:name w:val="Default Paragraph Font"/>
     <w:uiPriority w:val="1"/>
+    <w:semiHidden/>
     <w:unhideWhenUsed/>
   </w:style>
   <w:style w:type="table" w:default="1" w:styleId="TableauNormal">
@@ -12888,6 +13727,7 @@
   </w:style>
   <w:style w:type="paragraph" w:styleId="Sansinterligne">
     <w:name w:val="No Spacing"/>
+    <w:link w:val="SansinterligneCar"/>
     <w:uiPriority w:val="1"/>
     <w:qFormat/>
     <w:rsid w:val="00567EA7"/>
@@ -13627,6 +14467,13 @@
       <w:iCs/>
       <w:color w:val="000000" w:themeColor="text1"/>
     </w:rPr>
+  </w:style>
+  <w:style w:type="character" w:customStyle="1" w:styleId="SansinterligneCar">
+    <w:name w:val="Sans interligne Car"/>
+    <w:basedOn w:val="Policepardfaut"/>
+    <w:link w:val="Sansinterligne"/>
+    <w:uiPriority w:val="1"/>
+    <w:rsid w:val="00654830"/>
   </w:style>
 </w:styles>
 </file>
@@ -13886,6 +14733,7 @@
   <w:style w:type="character" w:default="1" w:styleId="Policepardfaut">
     <w:name w:val="Default Paragraph Font"/>
     <w:uiPriority w:val="1"/>
+    <w:semiHidden/>
     <w:unhideWhenUsed/>
   </w:style>
   <w:style w:type="table" w:default="1" w:styleId="TableauNormal">
@@ -14663,6 +15511,7 @@
   </w:style>
   <w:style w:type="paragraph" w:styleId="Sansinterligne">
     <w:name w:val="No Spacing"/>
+    <w:link w:val="SansinterligneCar"/>
     <w:uiPriority w:val="1"/>
     <w:qFormat/>
     <w:rsid w:val="00567EA7"/>
@@ -15402,6 +16251,13 @@
       <w:iCs/>
       <w:color w:val="000000" w:themeColor="text1"/>
     </w:rPr>
+  </w:style>
+  <w:style w:type="character" w:customStyle="1" w:styleId="SansinterligneCar">
+    <w:name w:val="Sans interligne Car"/>
+    <w:basedOn w:val="Policepardfaut"/>
+    <w:link w:val="Sansinterligne"/>
+    <w:uiPriority w:val="1"/>
+    <w:rsid w:val="00654830"/>
   </w:style>
 </w:styles>
 </file>
@@ -16470,30 +17326,30 @@
     </dgm:pt>
   </dgm:ptLst>
   <dgm:cxnLst>
-    <dgm:cxn modelId="{E701BA72-16C2-48A8-AD13-34ED85034DDA}" type="presOf" srcId="{C408D630-53F9-43EB-A28D-550C87563183}" destId="{D1C23241-3445-4A51-8B79-BF5AEDFFA3B1}" srcOrd="0" destOrd="0" presId="urn:microsoft.com/office/officeart/2008/layout/SquareAccentList"/>
-    <dgm:cxn modelId="{713E8171-AAB3-41DB-9651-B7CC8BAAB4E5}" type="presOf" srcId="{F2855873-7B28-410E-A4F2-F6B848C39C80}" destId="{6EC905C4-7055-4700-938D-E9606990B387}" srcOrd="0" destOrd="0" presId="urn:microsoft.com/office/officeart/2008/layout/SquareAccentList"/>
+    <dgm:cxn modelId="{E08B8A42-D6EC-480E-A5E2-527D07101393}" type="presOf" srcId="{5A36A686-F907-4754-91F5-8B275D8B3BB6}" destId="{FFD1A67F-DEC7-4E7D-8E23-A2D02F435E73}" srcOrd="0" destOrd="0" presId="urn:microsoft.com/office/officeart/2008/layout/SquareAccentList"/>
+    <dgm:cxn modelId="{09D993CA-19B8-44EF-8E91-959D8F904CFB}" type="presOf" srcId="{1320CC12-FB67-459A-8582-BC9A83650A81}" destId="{4CDFBE32-BDE0-47A1-AF01-1187A60FC32A}" srcOrd="0" destOrd="0" presId="urn:microsoft.com/office/officeart/2008/layout/SquareAccentList"/>
     <dgm:cxn modelId="{C4038CDC-A206-4606-904E-AB827FEBD574}" srcId="{5A36A686-F907-4754-91F5-8B275D8B3BB6}" destId="{F2855873-7B28-410E-A4F2-F6B848C39C80}" srcOrd="0" destOrd="0" parTransId="{256D4AE4-924C-44A1-BAED-4A90F2918628}" sibTransId="{0DE4EED6-3A5B-45C7-A78B-3C4EA7C82B4B}"/>
-    <dgm:cxn modelId="{0EC1155A-3342-482D-B059-DC805F3ACF24}" type="presOf" srcId="{1320CC12-FB67-459A-8582-BC9A83650A81}" destId="{4CDFBE32-BDE0-47A1-AF01-1187A60FC32A}" srcOrd="0" destOrd="0" presId="urn:microsoft.com/office/officeart/2008/layout/SquareAccentList"/>
     <dgm:cxn modelId="{2CB2FEFF-B971-4558-8135-0EEFF37E7B91}" srcId="{F2855873-7B28-410E-A4F2-F6B848C39C80}" destId="{C408D630-53F9-43EB-A28D-550C87563183}" srcOrd="2" destOrd="0" parTransId="{C14DB3C9-2A99-40AB-A329-63CC44108390}" sibTransId="{72599C87-10F7-4081-8BAA-4CC2B188DC06}"/>
-    <dgm:cxn modelId="{F1821796-5BBD-4FE6-99BC-53A77AC1CAAB}" type="presOf" srcId="{382D9EE3-250F-4AB8-BFAA-450F9AFB8867}" destId="{EDB0B9BC-3F21-4253-A1EC-78DE5D04E769}" srcOrd="0" destOrd="0" presId="urn:microsoft.com/office/officeart/2008/layout/SquareAccentList"/>
+    <dgm:cxn modelId="{743772BD-3A04-4874-B54C-DBE03B2E2A56}" type="presOf" srcId="{C408D630-53F9-43EB-A28D-550C87563183}" destId="{D1C23241-3445-4A51-8B79-BF5AEDFFA3B1}" srcOrd="0" destOrd="0" presId="urn:microsoft.com/office/officeart/2008/layout/SquareAccentList"/>
     <dgm:cxn modelId="{032D91D1-C807-49F6-8B05-DD3039568942}" srcId="{F2855873-7B28-410E-A4F2-F6B848C39C80}" destId="{1320CC12-FB67-459A-8582-BC9A83650A81}" srcOrd="1" destOrd="0" parTransId="{83BDDEFB-0E8D-4B38-A07B-571862EA33F8}" sibTransId="{6F9AC340-6FD4-4960-9699-E3048B2DD647}"/>
+    <dgm:cxn modelId="{C4A6C278-22F2-4D98-BA26-B9444B17C9F2}" type="presOf" srcId="{382D9EE3-250F-4AB8-BFAA-450F9AFB8867}" destId="{EDB0B9BC-3F21-4253-A1EC-78DE5D04E769}" srcOrd="0" destOrd="0" presId="urn:microsoft.com/office/officeart/2008/layout/SquareAccentList"/>
     <dgm:cxn modelId="{F84CC501-0E0F-4526-9918-C65A333686A0}" srcId="{F2855873-7B28-410E-A4F2-F6B848C39C80}" destId="{382D9EE3-250F-4AB8-BFAA-450F9AFB8867}" srcOrd="0" destOrd="0" parTransId="{5EBB8AF8-2E5E-40D6-8FCA-94D7DA2BF45F}" sibTransId="{D84B8E27-8C83-4A07-BBED-62BBF2872E36}"/>
-    <dgm:cxn modelId="{32F8440C-B403-4D1D-9355-04F747B3185D}" type="presOf" srcId="{5A36A686-F907-4754-91F5-8B275D8B3BB6}" destId="{FFD1A67F-DEC7-4E7D-8E23-A2D02F435E73}" srcOrd="0" destOrd="0" presId="urn:microsoft.com/office/officeart/2008/layout/SquareAccentList"/>
-    <dgm:cxn modelId="{D6E9ACA2-68DC-4B7B-92C5-7AB8058722FD}" type="presParOf" srcId="{FFD1A67F-DEC7-4E7D-8E23-A2D02F435E73}" destId="{B8A96E80-A12C-4382-949F-E6D33D171371}" srcOrd="0" destOrd="0" presId="urn:microsoft.com/office/officeart/2008/layout/SquareAccentList"/>
-    <dgm:cxn modelId="{3BFAB9A1-10A0-4533-A5FC-3CC95FEA5A1E}" type="presParOf" srcId="{B8A96E80-A12C-4382-949F-E6D33D171371}" destId="{D1690D7B-30C5-4FA2-A8E8-32256EE77B60}" srcOrd="0" destOrd="0" presId="urn:microsoft.com/office/officeart/2008/layout/SquareAccentList"/>
-    <dgm:cxn modelId="{973CCEF0-00E3-4D0D-AF16-F908C0C9C0A1}" type="presParOf" srcId="{D1690D7B-30C5-4FA2-A8E8-32256EE77B60}" destId="{A1884086-7A23-4834-9436-5D55E66FAEAC}" srcOrd="0" destOrd="0" presId="urn:microsoft.com/office/officeart/2008/layout/SquareAccentList"/>
-    <dgm:cxn modelId="{E7A902D7-A5A4-4EF5-A116-9DD851547915}" type="presParOf" srcId="{D1690D7B-30C5-4FA2-A8E8-32256EE77B60}" destId="{B5331FE8-9129-40DA-BE7E-AFF53274B726}" srcOrd="1" destOrd="0" presId="urn:microsoft.com/office/officeart/2008/layout/SquareAccentList"/>
-    <dgm:cxn modelId="{0ECA39C3-714F-472A-8EEE-D4E3D1F2D2BB}" type="presParOf" srcId="{D1690D7B-30C5-4FA2-A8E8-32256EE77B60}" destId="{6EC905C4-7055-4700-938D-E9606990B387}" srcOrd="2" destOrd="0" presId="urn:microsoft.com/office/officeart/2008/layout/SquareAccentList"/>
-    <dgm:cxn modelId="{5AC22665-B287-47A6-A476-9CAF17DB67CB}" type="presParOf" srcId="{B8A96E80-A12C-4382-949F-E6D33D171371}" destId="{ECB1AC85-9318-415D-9393-8729254F97BD}" srcOrd="1" destOrd="0" presId="urn:microsoft.com/office/officeart/2008/layout/SquareAccentList"/>
-    <dgm:cxn modelId="{28F59673-8CB7-4E0A-B33E-30ADDD7ED25E}" type="presParOf" srcId="{ECB1AC85-9318-415D-9393-8729254F97BD}" destId="{6302BEBE-CCCE-4D79-A15C-557BE3C279DA}" srcOrd="0" destOrd="0" presId="urn:microsoft.com/office/officeart/2008/layout/SquareAccentList"/>
-    <dgm:cxn modelId="{085807A7-8CCD-42AF-89CB-7C4AC2B5AEA4}" type="presParOf" srcId="{6302BEBE-CCCE-4D79-A15C-557BE3C279DA}" destId="{3CC0029E-E3B0-4B0F-8791-2AFA10DC71D5}" srcOrd="0" destOrd="0" presId="urn:microsoft.com/office/officeart/2008/layout/SquareAccentList"/>
-    <dgm:cxn modelId="{4EE1084C-7FCA-489D-A5C9-00D28D73263C}" type="presParOf" srcId="{6302BEBE-CCCE-4D79-A15C-557BE3C279DA}" destId="{EDB0B9BC-3F21-4253-A1EC-78DE5D04E769}" srcOrd="1" destOrd="0" presId="urn:microsoft.com/office/officeart/2008/layout/SquareAccentList"/>
-    <dgm:cxn modelId="{FAC54982-7D10-4F81-AD9C-F4B5AF11FD4E}" type="presParOf" srcId="{ECB1AC85-9318-415D-9393-8729254F97BD}" destId="{76BE5BDF-7CB2-4837-BD20-0FC0506B457A}" srcOrd="1" destOrd="0" presId="urn:microsoft.com/office/officeart/2008/layout/SquareAccentList"/>
-    <dgm:cxn modelId="{9B0DB5BB-38ED-46CF-B9A2-F8BA6CCF5E8E}" type="presParOf" srcId="{76BE5BDF-7CB2-4837-BD20-0FC0506B457A}" destId="{7F3E8212-4AD3-440B-9A25-E2B33B8B9BEC}" srcOrd="0" destOrd="0" presId="urn:microsoft.com/office/officeart/2008/layout/SquareAccentList"/>
-    <dgm:cxn modelId="{4F5825BB-0927-4782-B14F-95AFBB7CBEF5}" type="presParOf" srcId="{76BE5BDF-7CB2-4837-BD20-0FC0506B457A}" destId="{4CDFBE32-BDE0-47A1-AF01-1187A60FC32A}" srcOrd="1" destOrd="0" presId="urn:microsoft.com/office/officeart/2008/layout/SquareAccentList"/>
-    <dgm:cxn modelId="{78CC8407-EDB3-41D8-A8A5-53758F59F9D4}" type="presParOf" srcId="{ECB1AC85-9318-415D-9393-8729254F97BD}" destId="{B5B53E7A-5D58-42FB-A66D-08C581467830}" srcOrd="2" destOrd="0" presId="urn:microsoft.com/office/officeart/2008/layout/SquareAccentList"/>
-    <dgm:cxn modelId="{F481C2FE-0803-4BA4-86E6-E7CC2A4CDBF2}" type="presParOf" srcId="{B5B53E7A-5D58-42FB-A66D-08C581467830}" destId="{6EBD7BF6-7439-4268-8314-05EEF24BDECC}" srcOrd="0" destOrd="0" presId="urn:microsoft.com/office/officeart/2008/layout/SquareAccentList"/>
-    <dgm:cxn modelId="{3D990D38-65DA-4838-B0CF-58336550E32C}" type="presParOf" srcId="{B5B53E7A-5D58-42FB-A66D-08C581467830}" destId="{D1C23241-3445-4A51-8B79-BF5AEDFFA3B1}" srcOrd="1" destOrd="0" presId="urn:microsoft.com/office/officeart/2008/layout/SquareAccentList"/>
+    <dgm:cxn modelId="{91ACC6DE-4FD8-4270-9154-FEBCA7801D46}" type="presOf" srcId="{F2855873-7B28-410E-A4F2-F6B848C39C80}" destId="{6EC905C4-7055-4700-938D-E9606990B387}" srcOrd="0" destOrd="0" presId="urn:microsoft.com/office/officeart/2008/layout/SquareAccentList"/>
+    <dgm:cxn modelId="{C806AF84-ACAD-4F8B-A73E-FCA52DBEE987}" type="presParOf" srcId="{FFD1A67F-DEC7-4E7D-8E23-A2D02F435E73}" destId="{B8A96E80-A12C-4382-949F-E6D33D171371}" srcOrd="0" destOrd="0" presId="urn:microsoft.com/office/officeart/2008/layout/SquareAccentList"/>
+    <dgm:cxn modelId="{22971821-F691-4ECF-A88E-172B26B60E4A}" type="presParOf" srcId="{B8A96E80-A12C-4382-949F-E6D33D171371}" destId="{D1690D7B-30C5-4FA2-A8E8-32256EE77B60}" srcOrd="0" destOrd="0" presId="urn:microsoft.com/office/officeart/2008/layout/SquareAccentList"/>
+    <dgm:cxn modelId="{DF536089-EC9C-496C-B294-EC0874286338}" type="presParOf" srcId="{D1690D7B-30C5-4FA2-A8E8-32256EE77B60}" destId="{A1884086-7A23-4834-9436-5D55E66FAEAC}" srcOrd="0" destOrd="0" presId="urn:microsoft.com/office/officeart/2008/layout/SquareAccentList"/>
+    <dgm:cxn modelId="{AE036997-BA01-429D-ABC0-D15C236553FC}" type="presParOf" srcId="{D1690D7B-30C5-4FA2-A8E8-32256EE77B60}" destId="{B5331FE8-9129-40DA-BE7E-AFF53274B726}" srcOrd="1" destOrd="0" presId="urn:microsoft.com/office/officeart/2008/layout/SquareAccentList"/>
+    <dgm:cxn modelId="{37F1A9DC-A773-448A-8D4D-1405CC0FC1F0}" type="presParOf" srcId="{D1690D7B-30C5-4FA2-A8E8-32256EE77B60}" destId="{6EC905C4-7055-4700-938D-E9606990B387}" srcOrd="2" destOrd="0" presId="urn:microsoft.com/office/officeart/2008/layout/SquareAccentList"/>
+    <dgm:cxn modelId="{8AE0787F-0FFD-45A8-AE18-973E03A050F4}" type="presParOf" srcId="{B8A96E80-A12C-4382-949F-E6D33D171371}" destId="{ECB1AC85-9318-415D-9393-8729254F97BD}" srcOrd="1" destOrd="0" presId="urn:microsoft.com/office/officeart/2008/layout/SquareAccentList"/>
+    <dgm:cxn modelId="{D7E8A0F8-6D1F-4843-B278-D02AA138EAA9}" type="presParOf" srcId="{ECB1AC85-9318-415D-9393-8729254F97BD}" destId="{6302BEBE-CCCE-4D79-A15C-557BE3C279DA}" srcOrd="0" destOrd="0" presId="urn:microsoft.com/office/officeart/2008/layout/SquareAccentList"/>
+    <dgm:cxn modelId="{66116F92-7441-45B3-8317-5CFAFBE7883B}" type="presParOf" srcId="{6302BEBE-CCCE-4D79-A15C-557BE3C279DA}" destId="{3CC0029E-E3B0-4B0F-8791-2AFA10DC71D5}" srcOrd="0" destOrd="0" presId="urn:microsoft.com/office/officeart/2008/layout/SquareAccentList"/>
+    <dgm:cxn modelId="{517EDDC2-0CB0-43E8-9128-961ADA96802E}" type="presParOf" srcId="{6302BEBE-CCCE-4D79-A15C-557BE3C279DA}" destId="{EDB0B9BC-3F21-4253-A1EC-78DE5D04E769}" srcOrd="1" destOrd="0" presId="urn:microsoft.com/office/officeart/2008/layout/SquareAccentList"/>
+    <dgm:cxn modelId="{9FA9B29C-BD90-4A1B-BB7A-52465E21D483}" type="presParOf" srcId="{ECB1AC85-9318-415D-9393-8729254F97BD}" destId="{76BE5BDF-7CB2-4837-BD20-0FC0506B457A}" srcOrd="1" destOrd="0" presId="urn:microsoft.com/office/officeart/2008/layout/SquareAccentList"/>
+    <dgm:cxn modelId="{71E998EA-212A-4C3D-BDD4-2864DB20E317}" type="presParOf" srcId="{76BE5BDF-7CB2-4837-BD20-0FC0506B457A}" destId="{7F3E8212-4AD3-440B-9A25-E2B33B8B9BEC}" srcOrd="0" destOrd="0" presId="urn:microsoft.com/office/officeart/2008/layout/SquareAccentList"/>
+    <dgm:cxn modelId="{11F62E0C-1C2E-4F94-85EB-5C3795069306}" type="presParOf" srcId="{76BE5BDF-7CB2-4837-BD20-0FC0506B457A}" destId="{4CDFBE32-BDE0-47A1-AF01-1187A60FC32A}" srcOrd="1" destOrd="0" presId="urn:microsoft.com/office/officeart/2008/layout/SquareAccentList"/>
+    <dgm:cxn modelId="{0A442A67-AB13-46F9-A23E-75A4E6AC3825}" type="presParOf" srcId="{ECB1AC85-9318-415D-9393-8729254F97BD}" destId="{B5B53E7A-5D58-42FB-A66D-08C581467830}" srcOrd="2" destOrd="0" presId="urn:microsoft.com/office/officeart/2008/layout/SquareAccentList"/>
+    <dgm:cxn modelId="{77A7C281-E5C7-4CC6-8876-375D7A57B797}" type="presParOf" srcId="{B5B53E7A-5D58-42FB-A66D-08C581467830}" destId="{6EBD7BF6-7439-4268-8314-05EEF24BDECC}" srcOrd="0" destOrd="0" presId="urn:microsoft.com/office/officeart/2008/layout/SquareAccentList"/>
+    <dgm:cxn modelId="{FF3EFF5A-A0F8-49FC-A44B-1B9ED52527EE}" type="presParOf" srcId="{B5B53E7A-5D58-42FB-A66D-08C581467830}" destId="{D1C23241-3445-4A51-8B79-BF5AEDFFA3B1}" srcOrd="1" destOrd="0" presId="urn:microsoft.com/office/officeart/2008/layout/SquareAccentList"/>
   </dgm:cxnLst>
   <dgm:bg/>
   <dgm:whole/>
@@ -18862,7 +19718,7 @@
 </file>
 
 <file path=customXml/itemProps2.xml><?xml version="1.0" encoding="utf-8"?>
-<ds:datastoreItem xmlns:ds="http://schemas.openxmlformats.org/officeDocument/2006/customXml" ds:itemID="{35A957D4-F47D-424C-925B-38D565852096}">
+<ds:datastoreItem xmlns:ds="http://schemas.openxmlformats.org/officeDocument/2006/customXml" ds:itemID="{ABD760EF-5D04-459F-8FCA-D60A99101BB0}">
   <ds:schemaRefs>
     <ds:schemaRef ds:uri="http://schemas.openxmlformats.org/officeDocument/2006/bibliography"/>
   </ds:schemaRefs>

</xml_diff>

<commit_message>
improves checks Integer field (cInputInteger)
</commit_message>
<xml_diff>
--- a/documents/Dossier Technique.docx
+++ b/documents/Dossier Technique.docx
@@ -4628,7 +4628,10 @@
                               <w:pStyle w:val="Sansinterligne"/>
                             </w:pPr>
                             <w:r>
-                              <w:t>Données associatives</w:t>
+                              <w:t xml:space="preserve">Données </w:t>
+                            </w:r>
+                            <w:r>
+                              <w:t>associatives</w:t>
                             </w:r>
                             <w:r>
                               <w:t xml:space="preserve"> venant compléter l’erreur</w:t>
@@ -4786,7 +4789,10 @@
                               <w:t>D</w:t>
                             </w:r>
                             <w:r>
-                              <w:t xml:space="preserve">escription succincte de l’erreur </w:t>
+                              <w:t xml:space="preserve">escription </w:t>
+                            </w:r>
+                            <w:r>
+                              <w:t xml:space="preserve">succincte de l’erreur </w:t>
                             </w:r>
                             <w:r>
                               <w:rPr>
@@ -7463,6 +7469,124 @@
           <w:sz w:val="18"/>
         </w:rPr>
       </w:pPr>
+      <w:r>
+        <w:rPr>
+          <w:sz w:val="18"/>
+        </w:rPr>
+        <w:t>ERR_FAILED</w:t>
+      </w:r>
+      <w:r>
+        <w:rPr>
+          <w:sz w:val="18"/>
+        </w:rPr>
+        <w:tab/>
+      </w:r>
+      <w:r>
+        <w:rPr>
+          <w:sz w:val="18"/>
+        </w:rPr>
+        <w:t>INVALID_RANGE</w:t>
+      </w:r>
+      <w:r>
+        <w:rPr>
+          <w:sz w:val="18"/>
+        </w:rPr>
+        <w:tab/>
+        <w:t>Rang de valeur invalide</w:t>
+      </w:r>
+    </w:p>
+    <w:p>
+      <w:pPr>
+        <w:pStyle w:val="Sansinterligne"/>
+        <w:tabs>
+          <w:tab w:val="left" w:pos="1418"/>
+          <w:tab w:val="left" w:pos="4253"/>
+        </w:tabs>
+        <w:rPr>
+          <w:sz w:val="18"/>
+        </w:rPr>
+      </w:pPr>
+      <w:r>
+        <w:rPr>
+          <w:sz w:val="18"/>
+        </w:rPr>
+        <w:t>ERR_FAILED</w:t>
+      </w:r>
+      <w:r>
+        <w:rPr>
+          <w:sz w:val="18"/>
+        </w:rPr>
+        <w:tab/>
+      </w:r>
+      <w:r>
+        <w:rPr>
+          <w:sz w:val="18"/>
+        </w:rPr>
+        <w:t>OVERSIZED</w:t>
+      </w:r>
+      <w:r>
+        <w:rPr>
+          <w:sz w:val="18"/>
+        </w:rPr>
+        <w:tab/>
+      </w:r>
+      <w:r>
+        <w:rPr>
+          <w:sz w:val="18"/>
+        </w:rPr>
+        <w:t>Trop de caractères</w:t>
+      </w:r>
+    </w:p>
+    <w:p>
+      <w:pPr>
+        <w:pStyle w:val="Sansinterligne"/>
+        <w:tabs>
+          <w:tab w:val="left" w:pos="1418"/>
+          <w:tab w:val="left" w:pos="4253"/>
+        </w:tabs>
+        <w:rPr>
+          <w:sz w:val="18"/>
+        </w:rPr>
+      </w:pPr>
+      <w:r>
+        <w:rPr>
+          <w:sz w:val="18"/>
+        </w:rPr>
+        <w:t>ERR_FAILED</w:t>
+      </w:r>
+      <w:r>
+        <w:rPr>
+          <w:sz w:val="18"/>
+        </w:rPr>
+        <w:tab/>
+      </w:r>
+      <w:bookmarkStart w:id="10" w:name="_GoBack"/>
+      <w:r>
+        <w:rPr>
+          <w:sz w:val="18"/>
+        </w:rPr>
+        <w:t>UNDERSIZED</w:t>
+      </w:r>
+      <w:bookmarkEnd w:id="10"/>
+      <w:r>
+        <w:rPr>
+          <w:sz w:val="18"/>
+        </w:rPr>
+        <w:tab/>
+        <w:t>Pas assez de caractères</w:t>
+      </w:r>
+    </w:p>
+    <w:p>
+      <w:pPr>
+        <w:pStyle w:val="Sansinterligne"/>
+        <w:tabs>
+          <w:tab w:val="left" w:pos="1418"/>
+          <w:tab w:val="left" w:pos="4253"/>
+        </w:tabs>
+        <w:rPr>
+          <w:sz w:val="18"/>
+        </w:rPr>
+      </w:pPr>
     </w:p>
     <w:p>
       <w:pPr>
@@ -7693,8 +7817,6 @@
               </w:rPr>
               <w:t xml:space="preserve"> </w:t>
             </w:r>
-            <w:bookmarkStart w:id="10" w:name="_GoBack"/>
-            <w:bookmarkEnd w:id="10"/>
             <w:r>
               <w:rPr>
                 <w:sz w:val="18"/>
@@ -8218,7 +8340,7 @@
         <w:rFonts w:eastAsia="Times New Roman" w:cs="Times New Roman"/>
         <w:noProof/>
       </w:rPr>
-      <w:t>07/02/2013</w:t>
+      <w:t>14/02/2013</w:t>
     </w:r>
     <w:r>
       <w:rPr>
@@ -16998,30 +17120,30 @@
     </dgm:pt>
   </dgm:ptLst>
   <dgm:cxnLst>
+    <dgm:cxn modelId="{7DA97504-BD3D-4B27-800D-34ED77FCDFD7}" type="presOf" srcId="{C408D630-53F9-43EB-A28D-550C87563183}" destId="{D1C23241-3445-4A51-8B79-BF5AEDFFA3B1}" srcOrd="0" destOrd="0" presId="urn:microsoft.com/office/officeart/2008/layout/SquareAccentList"/>
+    <dgm:cxn modelId="{E7631B66-74A0-4693-A664-D77EA88007A4}" type="presOf" srcId="{1320CC12-FB67-459A-8582-BC9A83650A81}" destId="{4CDFBE32-BDE0-47A1-AF01-1187A60FC32A}" srcOrd="0" destOrd="0" presId="urn:microsoft.com/office/officeart/2008/layout/SquareAccentList"/>
+    <dgm:cxn modelId="{C4038CDC-A206-4606-904E-AB827FEBD574}" srcId="{5A36A686-F907-4754-91F5-8B275D8B3BB6}" destId="{F2855873-7B28-410E-A4F2-F6B848C39C80}" srcOrd="0" destOrd="0" parTransId="{256D4AE4-924C-44A1-BAED-4A90F2918628}" sibTransId="{0DE4EED6-3A5B-45C7-A78B-3C4EA7C82B4B}"/>
+    <dgm:cxn modelId="{CE2938C4-2635-4950-B35E-D41609626A4D}" type="presOf" srcId="{F2855873-7B28-410E-A4F2-F6B848C39C80}" destId="{6EC905C4-7055-4700-938D-E9606990B387}" srcOrd="0" destOrd="0" presId="urn:microsoft.com/office/officeart/2008/layout/SquareAccentList"/>
+    <dgm:cxn modelId="{2CB2FEFF-B971-4558-8135-0EEFF37E7B91}" srcId="{F2855873-7B28-410E-A4F2-F6B848C39C80}" destId="{C408D630-53F9-43EB-A28D-550C87563183}" srcOrd="2" destOrd="0" parTransId="{C14DB3C9-2A99-40AB-A329-63CC44108390}" sibTransId="{72599C87-10F7-4081-8BAA-4CC2B188DC06}"/>
     <dgm:cxn modelId="{032D91D1-C807-49F6-8B05-DD3039568942}" srcId="{F2855873-7B28-410E-A4F2-F6B848C39C80}" destId="{1320CC12-FB67-459A-8582-BC9A83650A81}" srcOrd="1" destOrd="0" parTransId="{83BDDEFB-0E8D-4B38-A07B-571862EA33F8}" sibTransId="{6F9AC340-6FD4-4960-9699-E3048B2DD647}"/>
-    <dgm:cxn modelId="{C4038CDC-A206-4606-904E-AB827FEBD574}" srcId="{5A36A686-F907-4754-91F5-8B275D8B3BB6}" destId="{F2855873-7B28-410E-A4F2-F6B848C39C80}" srcOrd="0" destOrd="0" parTransId="{256D4AE4-924C-44A1-BAED-4A90F2918628}" sibTransId="{0DE4EED6-3A5B-45C7-A78B-3C4EA7C82B4B}"/>
-    <dgm:cxn modelId="{5E345ECA-CE4D-47B4-8A35-C4B296815E74}" type="presOf" srcId="{1320CC12-FB67-459A-8582-BC9A83650A81}" destId="{4CDFBE32-BDE0-47A1-AF01-1187A60FC32A}" srcOrd="0" destOrd="0" presId="urn:microsoft.com/office/officeart/2008/layout/SquareAccentList"/>
+    <dgm:cxn modelId="{C561A6DB-A613-4EE2-9868-064C9A3BF8B5}" type="presOf" srcId="{382D9EE3-250F-4AB8-BFAA-450F9AFB8867}" destId="{EDB0B9BC-3F21-4253-A1EC-78DE5D04E769}" srcOrd="0" destOrd="0" presId="urn:microsoft.com/office/officeart/2008/layout/SquareAccentList"/>
     <dgm:cxn modelId="{F84CC501-0E0F-4526-9918-C65A333686A0}" srcId="{F2855873-7B28-410E-A4F2-F6B848C39C80}" destId="{382D9EE3-250F-4AB8-BFAA-450F9AFB8867}" srcOrd="0" destOrd="0" parTransId="{5EBB8AF8-2E5E-40D6-8FCA-94D7DA2BF45F}" sibTransId="{D84B8E27-8C83-4A07-BBED-62BBF2872E36}"/>
-    <dgm:cxn modelId="{FF095515-66CB-41BE-B1A5-16D5998CBA0A}" type="presOf" srcId="{F2855873-7B28-410E-A4F2-F6B848C39C80}" destId="{6EC905C4-7055-4700-938D-E9606990B387}" srcOrd="0" destOrd="0" presId="urn:microsoft.com/office/officeart/2008/layout/SquareAccentList"/>
-    <dgm:cxn modelId="{F52BC465-9B02-497E-8727-FF5CC91564A6}" type="presOf" srcId="{5A36A686-F907-4754-91F5-8B275D8B3BB6}" destId="{FFD1A67F-DEC7-4E7D-8E23-A2D02F435E73}" srcOrd="0" destOrd="0" presId="urn:microsoft.com/office/officeart/2008/layout/SquareAccentList"/>
-    <dgm:cxn modelId="{3955A633-B29B-403E-B1AC-29FB83E75301}" type="presOf" srcId="{C408D630-53F9-43EB-A28D-550C87563183}" destId="{D1C23241-3445-4A51-8B79-BF5AEDFFA3B1}" srcOrd="0" destOrd="0" presId="urn:microsoft.com/office/officeart/2008/layout/SquareAccentList"/>
-    <dgm:cxn modelId="{2CB2FEFF-B971-4558-8135-0EEFF37E7B91}" srcId="{F2855873-7B28-410E-A4F2-F6B848C39C80}" destId="{C408D630-53F9-43EB-A28D-550C87563183}" srcOrd="2" destOrd="0" parTransId="{C14DB3C9-2A99-40AB-A329-63CC44108390}" sibTransId="{72599C87-10F7-4081-8BAA-4CC2B188DC06}"/>
-    <dgm:cxn modelId="{72D1EAF6-92C0-4664-8ED6-D149E124A942}" type="presOf" srcId="{382D9EE3-250F-4AB8-BFAA-450F9AFB8867}" destId="{EDB0B9BC-3F21-4253-A1EC-78DE5D04E769}" srcOrd="0" destOrd="0" presId="urn:microsoft.com/office/officeart/2008/layout/SquareAccentList"/>
-    <dgm:cxn modelId="{0D8F5DD3-B05D-4B34-853F-5930E0F257D2}" type="presParOf" srcId="{FFD1A67F-DEC7-4E7D-8E23-A2D02F435E73}" destId="{B8A96E80-A12C-4382-949F-E6D33D171371}" srcOrd="0" destOrd="0" presId="urn:microsoft.com/office/officeart/2008/layout/SquareAccentList"/>
-    <dgm:cxn modelId="{8F22B323-5C95-4737-8796-0A98E0B5F109}" type="presParOf" srcId="{B8A96E80-A12C-4382-949F-E6D33D171371}" destId="{D1690D7B-30C5-4FA2-A8E8-32256EE77B60}" srcOrd="0" destOrd="0" presId="urn:microsoft.com/office/officeart/2008/layout/SquareAccentList"/>
-    <dgm:cxn modelId="{E47E4E88-F7F0-4B52-A301-B0ADFAF73609}" type="presParOf" srcId="{D1690D7B-30C5-4FA2-A8E8-32256EE77B60}" destId="{A1884086-7A23-4834-9436-5D55E66FAEAC}" srcOrd="0" destOrd="0" presId="urn:microsoft.com/office/officeart/2008/layout/SquareAccentList"/>
-    <dgm:cxn modelId="{842CCCDF-580A-42E3-AEDC-6C7176036A11}" type="presParOf" srcId="{D1690D7B-30C5-4FA2-A8E8-32256EE77B60}" destId="{B5331FE8-9129-40DA-BE7E-AFF53274B726}" srcOrd="1" destOrd="0" presId="urn:microsoft.com/office/officeart/2008/layout/SquareAccentList"/>
-    <dgm:cxn modelId="{E197F6B3-301C-4AFE-87DB-9126AC3324F9}" type="presParOf" srcId="{D1690D7B-30C5-4FA2-A8E8-32256EE77B60}" destId="{6EC905C4-7055-4700-938D-E9606990B387}" srcOrd="2" destOrd="0" presId="urn:microsoft.com/office/officeart/2008/layout/SquareAccentList"/>
-    <dgm:cxn modelId="{41642685-3033-4EC2-B3C9-5AE14E971E97}" type="presParOf" srcId="{B8A96E80-A12C-4382-949F-E6D33D171371}" destId="{ECB1AC85-9318-415D-9393-8729254F97BD}" srcOrd="1" destOrd="0" presId="urn:microsoft.com/office/officeart/2008/layout/SquareAccentList"/>
-    <dgm:cxn modelId="{AF80D2E7-8CE2-4A1D-9DA5-1989F4AB1588}" type="presParOf" srcId="{ECB1AC85-9318-415D-9393-8729254F97BD}" destId="{6302BEBE-CCCE-4D79-A15C-557BE3C279DA}" srcOrd="0" destOrd="0" presId="urn:microsoft.com/office/officeart/2008/layout/SquareAccentList"/>
-    <dgm:cxn modelId="{8AEAEB7C-2CD6-47DF-9593-9D3656C43323}" type="presParOf" srcId="{6302BEBE-CCCE-4D79-A15C-557BE3C279DA}" destId="{3CC0029E-E3B0-4B0F-8791-2AFA10DC71D5}" srcOrd="0" destOrd="0" presId="urn:microsoft.com/office/officeart/2008/layout/SquareAccentList"/>
-    <dgm:cxn modelId="{B8B3CDA2-15ED-4012-A2CC-844B55525EEA}" type="presParOf" srcId="{6302BEBE-CCCE-4D79-A15C-557BE3C279DA}" destId="{EDB0B9BC-3F21-4253-A1EC-78DE5D04E769}" srcOrd="1" destOrd="0" presId="urn:microsoft.com/office/officeart/2008/layout/SquareAccentList"/>
-    <dgm:cxn modelId="{E8DC9194-2D96-4BAE-8FD0-495D0B70EE2B}" type="presParOf" srcId="{ECB1AC85-9318-415D-9393-8729254F97BD}" destId="{76BE5BDF-7CB2-4837-BD20-0FC0506B457A}" srcOrd="1" destOrd="0" presId="urn:microsoft.com/office/officeart/2008/layout/SquareAccentList"/>
-    <dgm:cxn modelId="{41397E4C-CD34-480C-94D6-1786F6CD58D8}" type="presParOf" srcId="{76BE5BDF-7CB2-4837-BD20-0FC0506B457A}" destId="{7F3E8212-4AD3-440B-9A25-E2B33B8B9BEC}" srcOrd="0" destOrd="0" presId="urn:microsoft.com/office/officeart/2008/layout/SquareAccentList"/>
-    <dgm:cxn modelId="{55532799-EE5A-429B-8AFE-BDBDB136DF7C}" type="presParOf" srcId="{76BE5BDF-7CB2-4837-BD20-0FC0506B457A}" destId="{4CDFBE32-BDE0-47A1-AF01-1187A60FC32A}" srcOrd="1" destOrd="0" presId="urn:microsoft.com/office/officeart/2008/layout/SquareAccentList"/>
-    <dgm:cxn modelId="{D314E26B-6286-408F-AAC6-DA8D4B438FE4}" type="presParOf" srcId="{ECB1AC85-9318-415D-9393-8729254F97BD}" destId="{B5B53E7A-5D58-42FB-A66D-08C581467830}" srcOrd="2" destOrd="0" presId="urn:microsoft.com/office/officeart/2008/layout/SquareAccentList"/>
-    <dgm:cxn modelId="{1A0B2594-2200-48F8-AE5A-4964B43F46B3}" type="presParOf" srcId="{B5B53E7A-5D58-42FB-A66D-08C581467830}" destId="{6EBD7BF6-7439-4268-8314-05EEF24BDECC}" srcOrd="0" destOrd="0" presId="urn:microsoft.com/office/officeart/2008/layout/SquareAccentList"/>
-    <dgm:cxn modelId="{A10880B3-E8A1-4864-BBD9-5F4A2FB4B7E5}" type="presParOf" srcId="{B5B53E7A-5D58-42FB-A66D-08C581467830}" destId="{D1C23241-3445-4A51-8B79-BF5AEDFFA3B1}" srcOrd="1" destOrd="0" presId="urn:microsoft.com/office/officeart/2008/layout/SquareAccentList"/>
+    <dgm:cxn modelId="{792D912D-C131-46A9-9A04-EE0EEC33F6FD}" type="presOf" srcId="{5A36A686-F907-4754-91F5-8B275D8B3BB6}" destId="{FFD1A67F-DEC7-4E7D-8E23-A2D02F435E73}" srcOrd="0" destOrd="0" presId="urn:microsoft.com/office/officeart/2008/layout/SquareAccentList"/>
+    <dgm:cxn modelId="{3BF6B45E-A4BF-42E9-8A19-80E3CBF25C93}" type="presParOf" srcId="{FFD1A67F-DEC7-4E7D-8E23-A2D02F435E73}" destId="{B8A96E80-A12C-4382-949F-E6D33D171371}" srcOrd="0" destOrd="0" presId="urn:microsoft.com/office/officeart/2008/layout/SquareAccentList"/>
+    <dgm:cxn modelId="{0A88598F-E12C-4908-9F41-B3E5E30CF4A7}" type="presParOf" srcId="{B8A96E80-A12C-4382-949F-E6D33D171371}" destId="{D1690D7B-30C5-4FA2-A8E8-32256EE77B60}" srcOrd="0" destOrd="0" presId="urn:microsoft.com/office/officeart/2008/layout/SquareAccentList"/>
+    <dgm:cxn modelId="{2947D956-2A8E-4192-B332-D7A1F9C80682}" type="presParOf" srcId="{D1690D7B-30C5-4FA2-A8E8-32256EE77B60}" destId="{A1884086-7A23-4834-9436-5D55E66FAEAC}" srcOrd="0" destOrd="0" presId="urn:microsoft.com/office/officeart/2008/layout/SquareAccentList"/>
+    <dgm:cxn modelId="{2B206BA7-E94A-4A26-9F9B-A7720004A012}" type="presParOf" srcId="{D1690D7B-30C5-4FA2-A8E8-32256EE77B60}" destId="{B5331FE8-9129-40DA-BE7E-AFF53274B726}" srcOrd="1" destOrd="0" presId="urn:microsoft.com/office/officeart/2008/layout/SquareAccentList"/>
+    <dgm:cxn modelId="{2214E6DA-D055-449B-8FE8-53E6F0BCC3E6}" type="presParOf" srcId="{D1690D7B-30C5-4FA2-A8E8-32256EE77B60}" destId="{6EC905C4-7055-4700-938D-E9606990B387}" srcOrd="2" destOrd="0" presId="urn:microsoft.com/office/officeart/2008/layout/SquareAccentList"/>
+    <dgm:cxn modelId="{8B13410C-7A7F-46A5-9CFB-BA1A1FB8B9C0}" type="presParOf" srcId="{B8A96E80-A12C-4382-949F-E6D33D171371}" destId="{ECB1AC85-9318-415D-9393-8729254F97BD}" srcOrd="1" destOrd="0" presId="urn:microsoft.com/office/officeart/2008/layout/SquareAccentList"/>
+    <dgm:cxn modelId="{E346339F-9C12-4D99-B7EF-9E1C8B6A64EB}" type="presParOf" srcId="{ECB1AC85-9318-415D-9393-8729254F97BD}" destId="{6302BEBE-CCCE-4D79-A15C-557BE3C279DA}" srcOrd="0" destOrd="0" presId="urn:microsoft.com/office/officeart/2008/layout/SquareAccentList"/>
+    <dgm:cxn modelId="{530F1423-9D39-437C-BB82-B2D273CF9D51}" type="presParOf" srcId="{6302BEBE-CCCE-4D79-A15C-557BE3C279DA}" destId="{3CC0029E-E3B0-4B0F-8791-2AFA10DC71D5}" srcOrd="0" destOrd="0" presId="urn:microsoft.com/office/officeart/2008/layout/SquareAccentList"/>
+    <dgm:cxn modelId="{50821398-E796-460D-B7F8-DFE5FD7BA8DA}" type="presParOf" srcId="{6302BEBE-CCCE-4D79-A15C-557BE3C279DA}" destId="{EDB0B9BC-3F21-4253-A1EC-78DE5D04E769}" srcOrd="1" destOrd="0" presId="urn:microsoft.com/office/officeart/2008/layout/SquareAccentList"/>
+    <dgm:cxn modelId="{7F96E4C6-017A-4D6C-A702-E10BFE09B1C8}" type="presParOf" srcId="{ECB1AC85-9318-415D-9393-8729254F97BD}" destId="{76BE5BDF-7CB2-4837-BD20-0FC0506B457A}" srcOrd="1" destOrd="0" presId="urn:microsoft.com/office/officeart/2008/layout/SquareAccentList"/>
+    <dgm:cxn modelId="{E56D3206-F170-4AE8-A9FA-19DD63E524D0}" type="presParOf" srcId="{76BE5BDF-7CB2-4837-BD20-0FC0506B457A}" destId="{7F3E8212-4AD3-440B-9A25-E2B33B8B9BEC}" srcOrd="0" destOrd="0" presId="urn:microsoft.com/office/officeart/2008/layout/SquareAccentList"/>
+    <dgm:cxn modelId="{8D83AE7B-2F48-4526-9273-8D81377ABAC8}" type="presParOf" srcId="{76BE5BDF-7CB2-4837-BD20-0FC0506B457A}" destId="{4CDFBE32-BDE0-47A1-AF01-1187A60FC32A}" srcOrd="1" destOrd="0" presId="urn:microsoft.com/office/officeart/2008/layout/SquareAccentList"/>
+    <dgm:cxn modelId="{0A481FA4-4738-4B30-8353-D3CD7746FDB7}" type="presParOf" srcId="{ECB1AC85-9318-415D-9393-8729254F97BD}" destId="{B5B53E7A-5D58-42FB-A66D-08C581467830}" srcOrd="2" destOrd="0" presId="urn:microsoft.com/office/officeart/2008/layout/SquareAccentList"/>
+    <dgm:cxn modelId="{6CB21A39-1467-4E30-BA67-F05D8AD10E04}" type="presParOf" srcId="{B5B53E7A-5D58-42FB-A66D-08C581467830}" destId="{6EBD7BF6-7439-4268-8314-05EEF24BDECC}" srcOrd="0" destOrd="0" presId="urn:microsoft.com/office/officeart/2008/layout/SquareAccentList"/>
+    <dgm:cxn modelId="{9ECA7E51-4276-432E-A881-59E3F63DB171}" type="presParOf" srcId="{B5B53E7A-5D58-42FB-A66D-08C581467830}" destId="{D1C23241-3445-4A51-8B79-BF5AEDFFA3B1}" srcOrd="1" destOrd="0" presId="urn:microsoft.com/office/officeart/2008/layout/SquareAccentList"/>
   </dgm:cxnLst>
   <dgm:bg/>
   <dgm:whole/>
@@ -19390,7 +19512,7 @@
 </file>
 
 <file path=customXml/itemProps2.xml><?xml version="1.0" encoding="utf-8"?>
-<ds:datastoreItem xmlns:ds="http://schemas.openxmlformats.org/officeDocument/2006/customXml" ds:itemID="{6E4D114D-7BCE-49D1-8121-D11C83642194}">
+<ds:datastoreItem xmlns:ds="http://schemas.openxmlformats.org/officeDocument/2006/customXml" ds:itemID="{84424167-4256-44FA-88F7-E01A296A5649}">
   <ds:schemaRefs>
     <ds:schemaRef ds:uri="http://schemas.openxmlformats.org/officeDocument/2006/bibliography"/>
   </ds:schemaRefs>

</xml_diff>

<commit_message>
update sample application to use cApplication class
</commit_message>
<xml_diff>
--- a/documents/Dossier Technique.docx
+++ b/documents/Dossier Technique.docx
@@ -4628,10 +4628,7 @@
                               <w:pStyle w:val="Sansinterligne"/>
                             </w:pPr>
                             <w:r>
-                              <w:t xml:space="preserve">Données </w:t>
-                            </w:r>
-                            <w:r>
-                              <w:t>associatives</w:t>
+                              <w:t>Données associatives</w:t>
                             </w:r>
                             <w:r>
                               <w:t xml:space="preserve"> venant compléter l’erreur</w:t>
@@ -4789,10 +4786,7 @@
                               <w:t>D</w:t>
                             </w:r>
                             <w:r>
-                              <w:t xml:space="preserve">escription </w:t>
-                            </w:r>
-                            <w:r>
-                              <w:t xml:space="preserve">succincte de l’erreur </w:t>
+                              <w:t xml:space="preserve">escription succincte de l’erreur </w:t>
                             </w:r>
                             <w:r>
                               <w:rPr>
@@ -6972,6 +6966,10 @@
     </w:p>
     <w:p>
       <w:pPr>
+        <w:tabs>
+          <w:tab w:val="left" w:pos="1418"/>
+          <w:tab w:val="left" w:pos="4678"/>
+        </w:tabs>
         <w:rPr>
           <w:b/>
         </w:rPr>
@@ -7005,24 +7003,6 @@
       <w:r>
         <w:rPr>
           <w:b/>
-        </w:rPr>
-        <w:tab/>
-      </w:r>
-      <w:r>
-        <w:rPr>
-          <w:b/>
-        </w:rPr>
-        <w:tab/>
-      </w:r>
-      <w:r>
-        <w:rPr>
-          <w:b/>
-        </w:rPr>
-        <w:tab/>
-      </w:r>
-      <w:r>
-        <w:rPr>
-          <w:b/>
           <w:u w:val="single"/>
         </w:rPr>
         <w:t>Description</w:t>
@@ -7033,7 +7013,7 @@
         <w:pStyle w:val="Sansinterligne"/>
         <w:tabs>
           <w:tab w:val="left" w:pos="1418"/>
-          <w:tab w:val="left" w:pos="4253"/>
+          <w:tab w:val="left" w:pos="4678"/>
         </w:tabs>
         <w:rPr>
           <w:sz w:val="18"/>
@@ -7071,6 +7051,7 @@
         <w:tabs>
           <w:tab w:val="left" w:pos="1418"/>
           <w:tab w:val="left" w:pos="4253"/>
+          <w:tab w:val="left" w:pos="4678"/>
         </w:tabs>
         <w:rPr>
           <w:sz w:val="18"/>
@@ -7082,7 +7063,92 @@
         <w:pStyle w:val="Sansinterligne"/>
         <w:tabs>
           <w:tab w:val="left" w:pos="1418"/>
-          <w:tab w:val="left" w:pos="4253"/>
+          <w:tab w:val="left" w:pos="4678"/>
+        </w:tabs>
+        <w:rPr>
+          <w:sz w:val="18"/>
+        </w:rPr>
+      </w:pPr>
+      <w:r>
+        <w:rPr>
+          <w:sz w:val="18"/>
+        </w:rPr>
+        <w:t>ERR_FAILED</w:t>
+      </w:r>
+      <w:r>
+        <w:rPr>
+          <w:sz w:val="18"/>
+        </w:rPr>
+        <w:tab/>
+      </w:r>
+      <w:r>
+        <w:rPr>
+          <w:sz w:val="18"/>
+        </w:rPr>
+        <w:t>NO_INPUT_FIELD</w:t>
+      </w:r>
+      <w:r>
+        <w:rPr>
+          <w:sz w:val="18"/>
+        </w:rPr>
+        <w:tab/>
+      </w:r>
+      <w:r>
+        <w:rPr>
+          <w:sz w:val="18"/>
+        </w:rPr>
+        <w:t>Aucun champ reçu</w:t>
+      </w:r>
+    </w:p>
+    <w:p>
+      <w:pPr>
+        <w:pStyle w:val="Sansinterligne"/>
+        <w:tabs>
+          <w:tab w:val="left" w:pos="1418"/>
+          <w:tab w:val="left" w:pos="4678"/>
+        </w:tabs>
+        <w:rPr>
+          <w:sz w:val="18"/>
+        </w:rPr>
+      </w:pPr>
+      <w:r>
+        <w:rPr>
+          <w:sz w:val="18"/>
+        </w:rPr>
+        <w:t>ERR_FAILED</w:t>
+      </w:r>
+      <w:r>
+        <w:rPr>
+          <w:sz w:val="18"/>
+        </w:rPr>
+        <w:tab/>
+        <w:t>MISSING_FIELD</w:t>
+      </w:r>
+      <w:r>
+        <w:rPr>
+          <w:sz w:val="18"/>
+        </w:rPr>
+        <w:tab/>
+      </w:r>
+      <w:r>
+        <w:rPr>
+          <w:sz w:val="18"/>
+        </w:rPr>
+        <w:t>C</w:t>
+      </w:r>
+      <w:r>
+        <w:rPr>
+          <w:sz w:val="18"/>
+        </w:rPr>
+        <w:t>hamp manquant</w:t>
+      </w:r>
+    </w:p>
+    <w:p>
+      <w:pPr>
+        <w:pStyle w:val="Sansinterligne"/>
+        <w:tabs>
+          <w:tab w:val="left" w:pos="1418"/>
+          <w:tab w:val="left" w:pos="4678"/>
         </w:tabs>
         <w:rPr>
           <w:sz w:val="18"/>
@@ -7092,106 +7158,15 @@
       <w:r>
         <w:rPr>
           <w:sz w:val="18"/>
-          <w:lang w:val="en-US"/>
         </w:rPr>
-        <w:t>ERR_FAILED</w:t>
+        <w:t>ERR</w:t>
       </w:r>
       <w:r>
         <w:rPr>
           <w:sz w:val="18"/>
           <w:lang w:val="en-US"/>
         </w:rPr>
-        <w:tab/>
-      </w:r>
-      <w:r>
-        <w:rPr>
-          <w:sz w:val="18"/>
-          <w:lang w:val="en-US"/>
-        </w:rPr>
-        <w:t>NO_INPUT_FIELD</w:t>
-      </w:r>
-      <w:r>
-        <w:rPr>
-          <w:sz w:val="18"/>
-          <w:lang w:val="en-US"/>
-        </w:rPr>
-        <w:tab/>
-      </w:r>
-      <w:r>
-        <w:rPr>
-          <w:sz w:val="18"/>
-          <w:lang w:val="en-US"/>
-        </w:rPr>
-        <w:t>Aucun champ reçu</w:t>
-      </w:r>
-    </w:p>
-    <w:p>
-      <w:pPr>
-        <w:pStyle w:val="Sansinterligne"/>
-        <w:tabs>
-          <w:tab w:val="left" w:pos="1418"/>
-          <w:tab w:val="left" w:pos="4253"/>
-        </w:tabs>
-        <w:rPr>
-          <w:sz w:val="18"/>
-          <w:lang w:val="en-US"/>
-        </w:rPr>
-      </w:pPr>
-      <w:r>
-        <w:rPr>
-          <w:sz w:val="18"/>
-          <w:lang w:val="en-US"/>
-        </w:rPr>
-        <w:t>ERR_FAILED</w:t>
-      </w:r>
-      <w:r>
-        <w:rPr>
-          <w:sz w:val="18"/>
-          <w:lang w:val="en-US"/>
-        </w:rPr>
-        <w:tab/>
-        <w:t>MISSING_FIELD</w:t>
-      </w:r>
-      <w:r>
-        <w:rPr>
-          <w:sz w:val="18"/>
-          <w:lang w:val="en-US"/>
-        </w:rPr>
-        <w:tab/>
-      </w:r>
-      <w:r>
-        <w:rPr>
-          <w:sz w:val="18"/>
-          <w:lang w:val="en-US"/>
-        </w:rPr>
-        <w:t>C</w:t>
-      </w:r>
-      <w:r>
-        <w:rPr>
-          <w:sz w:val="18"/>
-          <w:lang w:val="en-US"/>
-        </w:rPr>
-        <w:t>hamp manquant</w:t>
-      </w:r>
-    </w:p>
-    <w:p>
-      <w:pPr>
-        <w:pStyle w:val="Sansinterligne"/>
-        <w:tabs>
-          <w:tab w:val="left" w:pos="1418"/>
-          <w:tab w:val="left" w:pos="4253"/>
-        </w:tabs>
-        <w:rPr>
-          <w:sz w:val="18"/>
-          <w:lang w:val="en-US"/>
-        </w:rPr>
-      </w:pPr>
-      <w:r>
-        <w:rPr>
-          <w:sz w:val="18"/>
-          <w:lang w:val="en-US"/>
-        </w:rPr>
-        <w:t>ERR_FAILED</w:t>
+        <w:t>_FAILED</w:t>
       </w:r>
       <w:r>
         <w:rPr>
@@ -7228,7 +7203,7 @@
         <w:pStyle w:val="Sansinterligne"/>
         <w:tabs>
           <w:tab w:val="left" w:pos="1418"/>
-          <w:tab w:val="left" w:pos="4253"/>
+          <w:tab w:val="left" w:pos="4678"/>
         </w:tabs>
         <w:rPr>
           <w:sz w:val="18"/>
@@ -7289,7 +7264,7 @@
         <w:pStyle w:val="Sansinterligne"/>
         <w:tabs>
           <w:tab w:val="left" w:pos="1418"/>
-          <w:tab w:val="left" w:pos="4253"/>
+          <w:tab w:val="left" w:pos="4678"/>
         </w:tabs>
         <w:rPr>
           <w:sz w:val="18"/>
@@ -7332,7 +7307,7 @@
         <w:pStyle w:val="Sansinterligne"/>
         <w:tabs>
           <w:tab w:val="left" w:pos="1418"/>
-          <w:tab w:val="left" w:pos="4253"/>
+          <w:tab w:val="left" w:pos="4678"/>
         </w:tabs>
         <w:rPr>
           <w:sz w:val="18"/>
@@ -7381,7 +7356,7 @@
         <w:pStyle w:val="Sansinterligne"/>
         <w:tabs>
           <w:tab w:val="left" w:pos="1418"/>
-          <w:tab w:val="left" w:pos="4253"/>
+          <w:tab w:val="left" w:pos="4678"/>
         </w:tabs>
         <w:rPr>
           <w:sz w:val="18"/>
@@ -7413,7 +7388,7 @@
         <w:pStyle w:val="Sansinterligne"/>
         <w:tabs>
           <w:tab w:val="left" w:pos="1418"/>
-          <w:tab w:val="left" w:pos="4253"/>
+          <w:tab w:val="left" w:pos="4678"/>
         </w:tabs>
         <w:rPr>
           <w:sz w:val="18"/>
@@ -7463,7 +7438,7 @@
         <w:pStyle w:val="Sansinterligne"/>
         <w:tabs>
           <w:tab w:val="left" w:pos="1418"/>
-          <w:tab w:val="left" w:pos="4253"/>
+          <w:tab w:val="left" w:pos="4678"/>
         </w:tabs>
         <w:rPr>
           <w:sz w:val="18"/>
@@ -7500,7 +7475,7 @@
         <w:pStyle w:val="Sansinterligne"/>
         <w:tabs>
           <w:tab w:val="left" w:pos="1418"/>
-          <w:tab w:val="left" w:pos="4253"/>
+          <w:tab w:val="left" w:pos="4678"/>
         </w:tabs>
         <w:rPr>
           <w:sz w:val="18"/>
@@ -7529,11 +7504,6 @@
           <w:sz w:val="18"/>
         </w:rPr>
         <w:tab/>
-      </w:r>
-      <w:r>
-        <w:rPr>
-          <w:sz w:val="18"/>
-        </w:rPr>
         <w:t>Trop de caractères</w:t>
       </w:r>
     </w:p>
@@ -7542,7 +7512,7 @@
         <w:pStyle w:val="Sansinterligne"/>
         <w:tabs>
           <w:tab w:val="left" w:pos="1418"/>
-          <w:tab w:val="left" w:pos="4253"/>
+          <w:tab w:val="left" w:pos="4678"/>
         </w:tabs>
         <w:rPr>
           <w:sz w:val="18"/>
@@ -7559,15 +7529,8 @@
           <w:sz w:val="18"/>
         </w:rPr>
         <w:tab/>
-      </w:r>
-      <w:bookmarkStart w:id="10" w:name="_GoBack"/>
-      <w:r>
-        <w:rPr>
-          <w:sz w:val="18"/>
-        </w:rPr>
         <w:t>UNDERSIZED</w:t>
       </w:r>
-      <w:bookmarkEnd w:id="10"/>
       <w:r>
         <w:rPr>
           <w:sz w:val="18"/>
@@ -7581,19 +7544,201 @@
         <w:pStyle w:val="Sansinterligne"/>
         <w:tabs>
           <w:tab w:val="left" w:pos="1418"/>
-          <w:tab w:val="left" w:pos="4253"/>
+          <w:tab w:val="left" w:pos="4678"/>
         </w:tabs>
         <w:rPr>
           <w:sz w:val="18"/>
         </w:rPr>
       </w:pPr>
+      <w:r>
+        <w:rPr>
+          <w:sz w:val="18"/>
+        </w:rPr>
+        <w:t>ERR_FAILED</w:t>
+      </w:r>
+      <w:r>
+        <w:rPr>
+          <w:sz w:val="18"/>
+        </w:rPr>
+        <w:tab/>
+      </w:r>
+      <w:r>
+        <w:rPr>
+          <w:sz w:val="18"/>
+        </w:rPr>
+        <w:t>XML_TEMPLATE_</w:t>
+      </w:r>
+      <w:r>
+        <w:rPr>
+          <w:sz w:val="18"/>
+        </w:rPr>
+        <w:t>NO</w:t>
+      </w:r>
+      <w:r>
+        <w:rPr>
+          <w:sz w:val="18"/>
+        </w:rPr>
+        <w:t>_INPUT_FILE</w:t>
+      </w:r>
+      <w:r>
+        <w:rPr>
+          <w:sz w:val="18"/>
+        </w:rPr>
+        <w:tab/>
+      </w:r>
+      <w:r>
+        <w:rPr>
+          <w:sz w:val="18"/>
+        </w:rPr>
+        <w:t>Aucun</w:t>
+      </w:r>
+      <w:r>
+        <w:rPr>
+          <w:sz w:val="18"/>
+        </w:rPr>
+        <w:t xml:space="preserve"> fichier </w:t>
+      </w:r>
+      <w:r>
+        <w:rPr>
+          <w:sz w:val="18"/>
+        </w:rPr>
+        <w:t>présent e</w:t>
+      </w:r>
+      <w:bookmarkStart w:id="10" w:name="_GoBack"/>
+      <w:bookmarkEnd w:id="10"/>
+      <w:r>
+        <w:rPr>
+          <w:sz w:val="18"/>
+        </w:rPr>
+        <w:t>n e</w:t>
+      </w:r>
+      <w:r>
+        <w:rPr>
+          <w:sz w:val="18"/>
+        </w:rPr>
+        <w:t>ntrée</w:t>
+      </w:r>
     </w:p>
     <w:p>
       <w:pPr>
         <w:pStyle w:val="Sansinterligne"/>
         <w:tabs>
           <w:tab w:val="left" w:pos="1418"/>
-          <w:tab w:val="left" w:pos="4253"/>
+          <w:tab w:val="left" w:pos="4678"/>
+        </w:tabs>
+        <w:rPr>
+          <w:sz w:val="18"/>
+        </w:rPr>
+      </w:pPr>
+      <w:r>
+        <w:rPr>
+          <w:sz w:val="18"/>
+        </w:rPr>
+        <w:t>ERR_FAILED</w:t>
+      </w:r>
+      <w:r>
+        <w:rPr>
+          <w:sz w:val="18"/>
+        </w:rPr>
+        <w:tab/>
+      </w:r>
+      <w:r>
+        <w:rPr>
+          <w:sz w:val="18"/>
+        </w:rPr>
+        <w:t>XML_TEMPLATE_NO_INPUT_ELEMENT</w:t>
+      </w:r>
+      <w:r>
+        <w:rPr>
+          <w:sz w:val="18"/>
+        </w:rPr>
+        <w:tab/>
+      </w:r>
+      <w:r>
+        <w:rPr>
+          <w:sz w:val="18"/>
+        </w:rPr>
+        <w:t>Pas d’élément en entrée</w:t>
+      </w:r>
+    </w:p>
+    <w:p>
+      <w:pPr>
+        <w:pStyle w:val="Sansinterligne"/>
+        <w:tabs>
+          <w:tab w:val="left" w:pos="1418"/>
+          <w:tab w:val="left" w:pos="4678"/>
+        </w:tabs>
+        <w:rPr>
+          <w:sz w:val="18"/>
+        </w:rPr>
+      </w:pPr>
+      <w:r>
+        <w:rPr>
+          <w:sz w:val="18"/>
+        </w:rPr>
+        <w:t>ERR_FAILED</w:t>
+      </w:r>
+      <w:r>
+        <w:rPr>
+          <w:sz w:val="18"/>
+        </w:rPr>
+        <w:tab/>
+      </w:r>
+      <w:r>
+        <w:rPr>
+          <w:sz w:val="18"/>
+        </w:rPr>
+        <w:t>XML_TEMPLATE_CANT_LOAD_INPUT_FILE</w:t>
+      </w:r>
+      <w:r>
+        <w:rPr>
+          <w:sz w:val="18"/>
+        </w:rPr>
+        <w:tab/>
+      </w:r>
+      <w:r>
+        <w:rPr>
+          <w:sz w:val="18"/>
+        </w:rPr>
+        <w:t>Le</w:t>
+      </w:r>
+      <w:r>
+        <w:rPr>
+          <w:sz w:val="18"/>
+        </w:rPr>
+        <w:t xml:space="preserve"> fichier d’entrée</w:t>
+      </w:r>
+      <w:r>
+        <w:rPr>
+          <w:sz w:val="18"/>
+        </w:rPr>
+        <w:t xml:space="preserve"> ne peut pas être </w:t>
+      </w:r>
+      <w:r>
+        <w:rPr>
+          <w:sz w:val="18"/>
+        </w:rPr>
+        <w:t>chargé</w:t>
+      </w:r>
+    </w:p>
+    <w:p>
+      <w:pPr>
+        <w:pStyle w:val="Sansinterligne"/>
+        <w:tabs>
+          <w:tab w:val="left" w:pos="1418"/>
+          <w:tab w:val="left" w:pos="4678"/>
+        </w:tabs>
+        <w:rPr>
+          <w:sz w:val="18"/>
+        </w:rPr>
+      </w:pPr>
+    </w:p>
+    <w:p>
+      <w:pPr>
+        <w:pStyle w:val="Sansinterligne"/>
+        <w:tabs>
+          <w:tab w:val="left" w:pos="1418"/>
+          <w:tab w:val="left" w:pos="4678"/>
         </w:tabs>
         <w:rPr>
           <w:sz w:val="18"/>
@@ -7625,7 +7770,7 @@
         <w:pStyle w:val="Sansinterligne"/>
         <w:tabs>
           <w:tab w:val="left" w:pos="1418"/>
-          <w:tab w:val="left" w:pos="4253"/>
+          <w:tab w:val="left" w:pos="4678"/>
         </w:tabs>
         <w:rPr>
           <w:sz w:val="18"/>
@@ -7666,6 +7811,11 @@
       </w:pPr>
       <w:r>
         <w:t>Détail des dialogues</w:t>
+      </w:r>
+    </w:p>
+    <w:p>
+      <w:r>
+        <w:t>Les messages ci-dessous sont en relation avec une ou plusieurs des erreurs ci-dessus.</w:t>
       </w:r>
     </w:p>
     <w:tbl>
@@ -8340,7 +8490,7 @@
         <w:rFonts w:eastAsia="Times New Roman" w:cs="Times New Roman"/>
         <w:noProof/>
       </w:rPr>
-      <w:t>14/02/2013</w:t>
+      <w:t>16/02/2013</w:t>
     </w:r>
     <w:r>
       <w:rPr>
@@ -17120,30 +17270,30 @@
     </dgm:pt>
   </dgm:ptLst>
   <dgm:cxnLst>
-    <dgm:cxn modelId="{7DA97504-BD3D-4B27-800D-34ED77FCDFD7}" type="presOf" srcId="{C408D630-53F9-43EB-A28D-550C87563183}" destId="{D1C23241-3445-4A51-8B79-BF5AEDFFA3B1}" srcOrd="0" destOrd="0" presId="urn:microsoft.com/office/officeart/2008/layout/SquareAccentList"/>
-    <dgm:cxn modelId="{E7631B66-74A0-4693-A664-D77EA88007A4}" type="presOf" srcId="{1320CC12-FB67-459A-8582-BC9A83650A81}" destId="{4CDFBE32-BDE0-47A1-AF01-1187A60FC32A}" srcOrd="0" destOrd="0" presId="urn:microsoft.com/office/officeart/2008/layout/SquareAccentList"/>
+    <dgm:cxn modelId="{64EE795B-275F-4186-BF20-889DC5E0C96F}" type="presOf" srcId="{C408D630-53F9-43EB-A28D-550C87563183}" destId="{D1C23241-3445-4A51-8B79-BF5AEDFFA3B1}" srcOrd="0" destOrd="0" presId="urn:microsoft.com/office/officeart/2008/layout/SquareAccentList"/>
+    <dgm:cxn modelId="{6F5F2F2D-1802-4AF2-BA7C-79B1AE605BF2}" type="presOf" srcId="{F2855873-7B28-410E-A4F2-F6B848C39C80}" destId="{6EC905C4-7055-4700-938D-E9606990B387}" srcOrd="0" destOrd="0" presId="urn:microsoft.com/office/officeart/2008/layout/SquareAccentList"/>
+    <dgm:cxn modelId="{151B2B6E-5491-4B7B-A8A0-B4F0DEA5BB7E}" type="presOf" srcId="{5A36A686-F907-4754-91F5-8B275D8B3BB6}" destId="{FFD1A67F-DEC7-4E7D-8E23-A2D02F435E73}" srcOrd="0" destOrd="0" presId="urn:microsoft.com/office/officeart/2008/layout/SquareAccentList"/>
     <dgm:cxn modelId="{C4038CDC-A206-4606-904E-AB827FEBD574}" srcId="{5A36A686-F907-4754-91F5-8B275D8B3BB6}" destId="{F2855873-7B28-410E-A4F2-F6B848C39C80}" srcOrd="0" destOrd="0" parTransId="{256D4AE4-924C-44A1-BAED-4A90F2918628}" sibTransId="{0DE4EED6-3A5B-45C7-A78B-3C4EA7C82B4B}"/>
-    <dgm:cxn modelId="{CE2938C4-2635-4950-B35E-D41609626A4D}" type="presOf" srcId="{F2855873-7B28-410E-A4F2-F6B848C39C80}" destId="{6EC905C4-7055-4700-938D-E9606990B387}" srcOrd="0" destOrd="0" presId="urn:microsoft.com/office/officeart/2008/layout/SquareAccentList"/>
     <dgm:cxn modelId="{2CB2FEFF-B971-4558-8135-0EEFF37E7B91}" srcId="{F2855873-7B28-410E-A4F2-F6B848C39C80}" destId="{C408D630-53F9-43EB-A28D-550C87563183}" srcOrd="2" destOrd="0" parTransId="{C14DB3C9-2A99-40AB-A329-63CC44108390}" sibTransId="{72599C87-10F7-4081-8BAA-4CC2B188DC06}"/>
+    <dgm:cxn modelId="{068E8CDB-CD92-4589-B2CE-5F7D7A2A67CD}" type="presOf" srcId="{1320CC12-FB67-459A-8582-BC9A83650A81}" destId="{4CDFBE32-BDE0-47A1-AF01-1187A60FC32A}" srcOrd="0" destOrd="0" presId="urn:microsoft.com/office/officeart/2008/layout/SquareAccentList"/>
+    <dgm:cxn modelId="{BF35A022-4061-4245-8193-25DE057E9CB3}" type="presOf" srcId="{382D9EE3-250F-4AB8-BFAA-450F9AFB8867}" destId="{EDB0B9BC-3F21-4253-A1EC-78DE5D04E769}" srcOrd="0" destOrd="0" presId="urn:microsoft.com/office/officeart/2008/layout/SquareAccentList"/>
     <dgm:cxn modelId="{032D91D1-C807-49F6-8B05-DD3039568942}" srcId="{F2855873-7B28-410E-A4F2-F6B848C39C80}" destId="{1320CC12-FB67-459A-8582-BC9A83650A81}" srcOrd="1" destOrd="0" parTransId="{83BDDEFB-0E8D-4B38-A07B-571862EA33F8}" sibTransId="{6F9AC340-6FD4-4960-9699-E3048B2DD647}"/>
-    <dgm:cxn modelId="{C561A6DB-A613-4EE2-9868-064C9A3BF8B5}" type="presOf" srcId="{382D9EE3-250F-4AB8-BFAA-450F9AFB8867}" destId="{EDB0B9BC-3F21-4253-A1EC-78DE5D04E769}" srcOrd="0" destOrd="0" presId="urn:microsoft.com/office/officeart/2008/layout/SquareAccentList"/>
     <dgm:cxn modelId="{F84CC501-0E0F-4526-9918-C65A333686A0}" srcId="{F2855873-7B28-410E-A4F2-F6B848C39C80}" destId="{382D9EE3-250F-4AB8-BFAA-450F9AFB8867}" srcOrd="0" destOrd="0" parTransId="{5EBB8AF8-2E5E-40D6-8FCA-94D7DA2BF45F}" sibTransId="{D84B8E27-8C83-4A07-BBED-62BBF2872E36}"/>
-    <dgm:cxn modelId="{792D912D-C131-46A9-9A04-EE0EEC33F6FD}" type="presOf" srcId="{5A36A686-F907-4754-91F5-8B275D8B3BB6}" destId="{FFD1A67F-DEC7-4E7D-8E23-A2D02F435E73}" srcOrd="0" destOrd="0" presId="urn:microsoft.com/office/officeart/2008/layout/SquareAccentList"/>
-    <dgm:cxn modelId="{3BF6B45E-A4BF-42E9-8A19-80E3CBF25C93}" type="presParOf" srcId="{FFD1A67F-DEC7-4E7D-8E23-A2D02F435E73}" destId="{B8A96E80-A12C-4382-949F-E6D33D171371}" srcOrd="0" destOrd="0" presId="urn:microsoft.com/office/officeart/2008/layout/SquareAccentList"/>
-    <dgm:cxn modelId="{0A88598F-E12C-4908-9F41-B3E5E30CF4A7}" type="presParOf" srcId="{B8A96E80-A12C-4382-949F-E6D33D171371}" destId="{D1690D7B-30C5-4FA2-A8E8-32256EE77B60}" srcOrd="0" destOrd="0" presId="urn:microsoft.com/office/officeart/2008/layout/SquareAccentList"/>
-    <dgm:cxn modelId="{2947D956-2A8E-4192-B332-D7A1F9C80682}" type="presParOf" srcId="{D1690D7B-30C5-4FA2-A8E8-32256EE77B60}" destId="{A1884086-7A23-4834-9436-5D55E66FAEAC}" srcOrd="0" destOrd="0" presId="urn:microsoft.com/office/officeart/2008/layout/SquareAccentList"/>
-    <dgm:cxn modelId="{2B206BA7-E94A-4A26-9F9B-A7720004A012}" type="presParOf" srcId="{D1690D7B-30C5-4FA2-A8E8-32256EE77B60}" destId="{B5331FE8-9129-40DA-BE7E-AFF53274B726}" srcOrd="1" destOrd="0" presId="urn:microsoft.com/office/officeart/2008/layout/SquareAccentList"/>
-    <dgm:cxn modelId="{2214E6DA-D055-449B-8FE8-53E6F0BCC3E6}" type="presParOf" srcId="{D1690D7B-30C5-4FA2-A8E8-32256EE77B60}" destId="{6EC905C4-7055-4700-938D-E9606990B387}" srcOrd="2" destOrd="0" presId="urn:microsoft.com/office/officeart/2008/layout/SquareAccentList"/>
-    <dgm:cxn modelId="{8B13410C-7A7F-46A5-9CFB-BA1A1FB8B9C0}" type="presParOf" srcId="{B8A96E80-A12C-4382-949F-E6D33D171371}" destId="{ECB1AC85-9318-415D-9393-8729254F97BD}" srcOrd="1" destOrd="0" presId="urn:microsoft.com/office/officeart/2008/layout/SquareAccentList"/>
-    <dgm:cxn modelId="{E346339F-9C12-4D99-B7EF-9E1C8B6A64EB}" type="presParOf" srcId="{ECB1AC85-9318-415D-9393-8729254F97BD}" destId="{6302BEBE-CCCE-4D79-A15C-557BE3C279DA}" srcOrd="0" destOrd="0" presId="urn:microsoft.com/office/officeart/2008/layout/SquareAccentList"/>
-    <dgm:cxn modelId="{530F1423-9D39-437C-BB82-B2D273CF9D51}" type="presParOf" srcId="{6302BEBE-CCCE-4D79-A15C-557BE3C279DA}" destId="{3CC0029E-E3B0-4B0F-8791-2AFA10DC71D5}" srcOrd="0" destOrd="0" presId="urn:microsoft.com/office/officeart/2008/layout/SquareAccentList"/>
-    <dgm:cxn modelId="{50821398-E796-460D-B7F8-DFE5FD7BA8DA}" type="presParOf" srcId="{6302BEBE-CCCE-4D79-A15C-557BE3C279DA}" destId="{EDB0B9BC-3F21-4253-A1EC-78DE5D04E769}" srcOrd="1" destOrd="0" presId="urn:microsoft.com/office/officeart/2008/layout/SquareAccentList"/>
-    <dgm:cxn modelId="{7F96E4C6-017A-4D6C-A702-E10BFE09B1C8}" type="presParOf" srcId="{ECB1AC85-9318-415D-9393-8729254F97BD}" destId="{76BE5BDF-7CB2-4837-BD20-0FC0506B457A}" srcOrd="1" destOrd="0" presId="urn:microsoft.com/office/officeart/2008/layout/SquareAccentList"/>
-    <dgm:cxn modelId="{E56D3206-F170-4AE8-A9FA-19DD63E524D0}" type="presParOf" srcId="{76BE5BDF-7CB2-4837-BD20-0FC0506B457A}" destId="{7F3E8212-4AD3-440B-9A25-E2B33B8B9BEC}" srcOrd="0" destOrd="0" presId="urn:microsoft.com/office/officeart/2008/layout/SquareAccentList"/>
-    <dgm:cxn modelId="{8D83AE7B-2F48-4526-9273-8D81377ABAC8}" type="presParOf" srcId="{76BE5BDF-7CB2-4837-BD20-0FC0506B457A}" destId="{4CDFBE32-BDE0-47A1-AF01-1187A60FC32A}" srcOrd="1" destOrd="0" presId="urn:microsoft.com/office/officeart/2008/layout/SquareAccentList"/>
-    <dgm:cxn modelId="{0A481FA4-4738-4B30-8353-D3CD7746FDB7}" type="presParOf" srcId="{ECB1AC85-9318-415D-9393-8729254F97BD}" destId="{B5B53E7A-5D58-42FB-A66D-08C581467830}" srcOrd="2" destOrd="0" presId="urn:microsoft.com/office/officeart/2008/layout/SquareAccentList"/>
-    <dgm:cxn modelId="{6CB21A39-1467-4E30-BA67-F05D8AD10E04}" type="presParOf" srcId="{B5B53E7A-5D58-42FB-A66D-08C581467830}" destId="{6EBD7BF6-7439-4268-8314-05EEF24BDECC}" srcOrd="0" destOrd="0" presId="urn:microsoft.com/office/officeart/2008/layout/SquareAccentList"/>
-    <dgm:cxn modelId="{9ECA7E51-4276-432E-A881-59E3F63DB171}" type="presParOf" srcId="{B5B53E7A-5D58-42FB-A66D-08C581467830}" destId="{D1C23241-3445-4A51-8B79-BF5AEDFFA3B1}" srcOrd="1" destOrd="0" presId="urn:microsoft.com/office/officeart/2008/layout/SquareAccentList"/>
+    <dgm:cxn modelId="{3FA2B79E-E881-4C64-8EE0-2D994EBC0EB4}" type="presParOf" srcId="{FFD1A67F-DEC7-4E7D-8E23-A2D02F435E73}" destId="{B8A96E80-A12C-4382-949F-E6D33D171371}" srcOrd="0" destOrd="0" presId="urn:microsoft.com/office/officeart/2008/layout/SquareAccentList"/>
+    <dgm:cxn modelId="{5BD033B7-D5BE-4C91-8A39-F888A0421EEC}" type="presParOf" srcId="{B8A96E80-A12C-4382-949F-E6D33D171371}" destId="{D1690D7B-30C5-4FA2-A8E8-32256EE77B60}" srcOrd="0" destOrd="0" presId="urn:microsoft.com/office/officeart/2008/layout/SquareAccentList"/>
+    <dgm:cxn modelId="{41C10D20-595A-4091-9B1A-7FBAEA479258}" type="presParOf" srcId="{D1690D7B-30C5-4FA2-A8E8-32256EE77B60}" destId="{A1884086-7A23-4834-9436-5D55E66FAEAC}" srcOrd="0" destOrd="0" presId="urn:microsoft.com/office/officeart/2008/layout/SquareAccentList"/>
+    <dgm:cxn modelId="{0879396C-19A4-4994-8854-DC4CE04289D7}" type="presParOf" srcId="{D1690D7B-30C5-4FA2-A8E8-32256EE77B60}" destId="{B5331FE8-9129-40DA-BE7E-AFF53274B726}" srcOrd="1" destOrd="0" presId="urn:microsoft.com/office/officeart/2008/layout/SquareAccentList"/>
+    <dgm:cxn modelId="{03488521-8F5F-4541-A1B6-F177D9AF75F2}" type="presParOf" srcId="{D1690D7B-30C5-4FA2-A8E8-32256EE77B60}" destId="{6EC905C4-7055-4700-938D-E9606990B387}" srcOrd="2" destOrd="0" presId="urn:microsoft.com/office/officeart/2008/layout/SquareAccentList"/>
+    <dgm:cxn modelId="{58398414-3B35-4851-BB68-ADFF2A837D1E}" type="presParOf" srcId="{B8A96E80-A12C-4382-949F-E6D33D171371}" destId="{ECB1AC85-9318-415D-9393-8729254F97BD}" srcOrd="1" destOrd="0" presId="urn:microsoft.com/office/officeart/2008/layout/SquareAccentList"/>
+    <dgm:cxn modelId="{02704EA5-4918-47E6-8DAB-0D43E8704E67}" type="presParOf" srcId="{ECB1AC85-9318-415D-9393-8729254F97BD}" destId="{6302BEBE-CCCE-4D79-A15C-557BE3C279DA}" srcOrd="0" destOrd="0" presId="urn:microsoft.com/office/officeart/2008/layout/SquareAccentList"/>
+    <dgm:cxn modelId="{FBA64583-EB98-455F-9B41-246C9313D103}" type="presParOf" srcId="{6302BEBE-CCCE-4D79-A15C-557BE3C279DA}" destId="{3CC0029E-E3B0-4B0F-8791-2AFA10DC71D5}" srcOrd="0" destOrd="0" presId="urn:microsoft.com/office/officeart/2008/layout/SquareAccentList"/>
+    <dgm:cxn modelId="{6D5375EE-10B1-4714-AB29-CC0D10465205}" type="presParOf" srcId="{6302BEBE-CCCE-4D79-A15C-557BE3C279DA}" destId="{EDB0B9BC-3F21-4253-A1EC-78DE5D04E769}" srcOrd="1" destOrd="0" presId="urn:microsoft.com/office/officeart/2008/layout/SquareAccentList"/>
+    <dgm:cxn modelId="{4D7F1CF9-EA3F-4582-8E8D-4C768573FE7C}" type="presParOf" srcId="{ECB1AC85-9318-415D-9393-8729254F97BD}" destId="{76BE5BDF-7CB2-4837-BD20-0FC0506B457A}" srcOrd="1" destOrd="0" presId="urn:microsoft.com/office/officeart/2008/layout/SquareAccentList"/>
+    <dgm:cxn modelId="{526B1D8C-EC87-4CDF-9941-99ED130972C3}" type="presParOf" srcId="{76BE5BDF-7CB2-4837-BD20-0FC0506B457A}" destId="{7F3E8212-4AD3-440B-9A25-E2B33B8B9BEC}" srcOrd="0" destOrd="0" presId="urn:microsoft.com/office/officeart/2008/layout/SquareAccentList"/>
+    <dgm:cxn modelId="{44B34CE0-2C14-406A-B93B-AFAC1984E90B}" type="presParOf" srcId="{76BE5BDF-7CB2-4837-BD20-0FC0506B457A}" destId="{4CDFBE32-BDE0-47A1-AF01-1187A60FC32A}" srcOrd="1" destOrd="0" presId="urn:microsoft.com/office/officeart/2008/layout/SquareAccentList"/>
+    <dgm:cxn modelId="{9A91CCF0-A642-4FBC-AE93-B31D3ECC7AE0}" type="presParOf" srcId="{ECB1AC85-9318-415D-9393-8729254F97BD}" destId="{B5B53E7A-5D58-42FB-A66D-08C581467830}" srcOrd="2" destOrd="0" presId="urn:microsoft.com/office/officeart/2008/layout/SquareAccentList"/>
+    <dgm:cxn modelId="{1C1D4203-3DEF-42DC-B88A-6AA7C4C4ED86}" type="presParOf" srcId="{B5B53E7A-5D58-42FB-A66D-08C581467830}" destId="{6EBD7BF6-7439-4268-8314-05EEF24BDECC}" srcOrd="0" destOrd="0" presId="urn:microsoft.com/office/officeart/2008/layout/SquareAccentList"/>
+    <dgm:cxn modelId="{C6F8B44F-CD5E-4EDF-8E16-259DB6492BB9}" type="presParOf" srcId="{B5B53E7A-5D58-42FB-A66D-08C581467830}" destId="{D1C23241-3445-4A51-8B79-BF5AEDFFA3B1}" srcOrd="1" destOrd="0" presId="urn:microsoft.com/office/officeart/2008/layout/SquareAccentList"/>
   </dgm:cxnLst>
   <dgm:bg/>
   <dgm:whole/>
@@ -19512,7 +19662,7 @@
 </file>
 
 <file path=customXml/itemProps2.xml><?xml version="1.0" encoding="utf-8"?>
-<ds:datastoreItem xmlns:ds="http://schemas.openxmlformats.org/officeDocument/2006/customXml" ds:itemID="{84424167-4256-44FA-88F7-E01A296A5649}">
+<ds:datastoreItem xmlns:ds="http://schemas.openxmlformats.org/officeDocument/2006/customXml" ds:itemID="{CBBC71DB-2E89-47F8-A22D-6383D5852B90}">
   <ds:schemaRefs>
     <ds:schemaRef ds:uri="http://schemas.openxmlformats.org/officeDocument/2006/bibliography"/>
   </ds:schemaRefs>

</xml_diff>

<commit_message>
fix application class errors
</commit_message>
<xml_diff>
--- a/documents/Dossier Technique.docx
+++ b/documents/Dossier Technique.docx
@@ -4628,10 +4628,7 @@
                               <w:pStyle w:val="Sansinterligne"/>
                             </w:pPr>
                             <w:r>
-                              <w:t xml:space="preserve">Données </w:t>
-                            </w:r>
-                            <w:r>
-                              <w:t>associatives</w:t>
+                              <w:t>Données associatives</w:t>
                             </w:r>
                             <w:r>
                               <w:t xml:space="preserve"> venant compléter l’erreur</w:t>
@@ -4685,10 +4682,7 @@
                         <w:pStyle w:val="Sansinterligne"/>
                       </w:pPr>
                       <w:r>
-                        <w:t xml:space="preserve">Données </w:t>
-                      </w:r>
-                      <w:r>
-                        <w:t>associatives</w:t>
+                        <w:t>Données associatives</w:t>
                       </w:r>
                       <w:r>
                         <w:t xml:space="preserve"> venant compléter l’erreur</w:t>
@@ -4770,10 +4764,7 @@
                               <w:t>D</w:t>
                             </w:r>
                             <w:r>
-                              <w:t xml:space="preserve">escription </w:t>
-                            </w:r>
-                            <w:r>
-                              <w:t xml:space="preserve">succincte de l’erreur </w:t>
+                              <w:t xml:space="preserve">escription succincte de l’erreur </w:t>
                             </w:r>
                             <w:r>
                               <w:rPr>
@@ -4830,10 +4821,7 @@
                         <w:t>D</w:t>
                       </w:r>
                       <w:r>
-                        <w:t xml:space="preserve">escription </w:t>
-                      </w:r>
-                      <w:r>
-                        <w:t xml:space="preserve">succincte de l’erreur </w:t>
+                        <w:t xml:space="preserve">escription succincte de l’erreur </w:t>
                       </w:r>
                       <w:r>
                         <w:rPr>
@@ -7704,6 +7692,51 @@
           <w:sz w:val="18"/>
         </w:rPr>
       </w:pPr>
+      <w:r>
+        <w:rPr>
+          <w:sz w:val="18"/>
+        </w:rPr>
+        <w:t>ERR_FAILED</w:t>
+      </w:r>
+      <w:r>
+        <w:rPr>
+          <w:sz w:val="18"/>
+        </w:rPr>
+        <w:tab/>
+      </w:r>
+      <w:bookmarkStart w:id="10" w:name="_GoBack"/>
+      <w:r>
+        <w:rPr>
+          <w:sz w:val="18"/>
+        </w:rPr>
+        <w:t>APP_</w:t>
+      </w:r>
+      <w:r>
+        <w:rPr>
+          <w:sz w:val="18"/>
+        </w:rPr>
+        <w:t>UNKNOWN_FORM_TEMPLATE_FILE</w:t>
+      </w:r>
+      <w:bookmarkEnd w:id="10"/>
+      <w:r>
+        <w:rPr>
+          <w:sz w:val="18"/>
+        </w:rPr>
+        <w:tab/>
+        <w:t>Le template de formulaire est indéfinit</w:t>
+      </w:r>
+    </w:p>
+    <w:p>
+      <w:pPr>
+        <w:pStyle w:val="Sansinterligne"/>
+        <w:tabs>
+          <w:tab w:val="left" w:pos="1418"/>
+          <w:tab w:val="left" w:pos="4678"/>
+        </w:tabs>
+        <w:rPr>
+          <w:sz w:val="18"/>
+        </w:rPr>
+      </w:pPr>
     </w:p>
     <w:p>
       <w:pPr>
@@ -8281,13 +8314,7 @@
         <w:pStyle w:val="Titre2"/>
       </w:pPr>
       <w:r>
-        <w:t xml:space="preserve">Charte de qualité </w:t>
-      </w:r>
-      <w:r>
-        <w:t>et</w:t>
-      </w:r>
-      <w:r>
-        <w:t xml:space="preserve"> développement</w:t>
+        <w:t>Charte de qualité et développement</w:t>
       </w:r>
     </w:p>
     <w:p>
@@ -8871,8 +8898,6 @@
       <w:r>
         <w:t>Intégration MVC</w:t>
       </w:r>
-      <w:bookmarkStart w:id="10" w:name="_GoBack"/>
-      <w:bookmarkEnd w:id="10"/>
     </w:p>
     <w:p>
       <w:pPr>
@@ -9220,7 +9245,7 @@
         <w:rFonts w:eastAsia="Times New Roman" w:cs="Times New Roman"/>
         <w:noProof/>
       </w:rPr>
-      <w:t>20/02/2013</w:t>
+      <w:t>25/02/2013</w:t>
     </w:r>
     <w:r>
       <w:rPr>
@@ -18632,30 +18657,30 @@
     </dgm:pt>
   </dgm:ptLst>
   <dgm:cxnLst>
-    <dgm:cxn modelId="{70AB1428-E1F2-4DA3-BD95-7FF25A4252DB}" type="presOf" srcId="{C408D630-53F9-43EB-A28D-550C87563183}" destId="{D1C23241-3445-4A51-8B79-BF5AEDFFA3B1}" srcOrd="0" destOrd="0" presId="urn:microsoft.com/office/officeart/2008/layout/SquareAccentList"/>
+    <dgm:cxn modelId="{A2F5C4EB-AC7F-4B37-A277-A6F924712087}" type="presOf" srcId="{C408D630-53F9-43EB-A28D-550C87563183}" destId="{D1C23241-3445-4A51-8B79-BF5AEDFFA3B1}" srcOrd="0" destOrd="0" presId="urn:microsoft.com/office/officeart/2008/layout/SquareAccentList"/>
+    <dgm:cxn modelId="{BD3A2D35-BF99-416D-AD66-36284B98139C}" type="presOf" srcId="{1320CC12-FB67-459A-8582-BC9A83650A81}" destId="{4CDFBE32-BDE0-47A1-AF01-1187A60FC32A}" srcOrd="0" destOrd="0" presId="urn:microsoft.com/office/officeart/2008/layout/SquareAccentList"/>
+    <dgm:cxn modelId="{BFA696EB-7298-491B-BD74-CFC745496BC6}" type="presOf" srcId="{F2855873-7B28-410E-A4F2-F6B848C39C80}" destId="{6EC905C4-7055-4700-938D-E9606990B387}" srcOrd="0" destOrd="0" presId="urn:microsoft.com/office/officeart/2008/layout/SquareAccentList"/>
     <dgm:cxn modelId="{C4038CDC-A206-4606-904E-AB827FEBD574}" srcId="{5A36A686-F907-4754-91F5-8B275D8B3BB6}" destId="{F2855873-7B28-410E-A4F2-F6B848C39C80}" srcOrd="0" destOrd="0" parTransId="{256D4AE4-924C-44A1-BAED-4A90F2918628}" sibTransId="{0DE4EED6-3A5B-45C7-A78B-3C4EA7C82B4B}"/>
     <dgm:cxn modelId="{2CB2FEFF-B971-4558-8135-0EEFF37E7B91}" srcId="{F2855873-7B28-410E-A4F2-F6B848C39C80}" destId="{C408D630-53F9-43EB-A28D-550C87563183}" srcOrd="2" destOrd="0" parTransId="{C14DB3C9-2A99-40AB-A329-63CC44108390}" sibTransId="{72599C87-10F7-4081-8BAA-4CC2B188DC06}"/>
-    <dgm:cxn modelId="{FB3F6024-4A60-470A-A13F-8CA5B08AB3DC}" type="presOf" srcId="{5A36A686-F907-4754-91F5-8B275D8B3BB6}" destId="{FFD1A67F-DEC7-4E7D-8E23-A2D02F435E73}" srcOrd="0" destOrd="0" presId="urn:microsoft.com/office/officeart/2008/layout/SquareAccentList"/>
-    <dgm:cxn modelId="{47916E6A-A1FE-4448-A761-71128C977259}" type="presOf" srcId="{F2855873-7B28-410E-A4F2-F6B848C39C80}" destId="{6EC905C4-7055-4700-938D-E9606990B387}" srcOrd="0" destOrd="0" presId="urn:microsoft.com/office/officeart/2008/layout/SquareAccentList"/>
-    <dgm:cxn modelId="{B518BCD0-CB23-4492-BDDC-B4AB1FD93491}" type="presOf" srcId="{382D9EE3-250F-4AB8-BFAA-450F9AFB8867}" destId="{EDB0B9BC-3F21-4253-A1EC-78DE5D04E769}" srcOrd="0" destOrd="0" presId="urn:microsoft.com/office/officeart/2008/layout/SquareAccentList"/>
+    <dgm:cxn modelId="{BFD2ADC6-DA2F-43D1-B072-FBFB58950E91}" type="presOf" srcId="{382D9EE3-250F-4AB8-BFAA-450F9AFB8867}" destId="{EDB0B9BC-3F21-4253-A1EC-78DE5D04E769}" srcOrd="0" destOrd="0" presId="urn:microsoft.com/office/officeart/2008/layout/SquareAccentList"/>
     <dgm:cxn modelId="{032D91D1-C807-49F6-8B05-DD3039568942}" srcId="{F2855873-7B28-410E-A4F2-F6B848C39C80}" destId="{1320CC12-FB67-459A-8582-BC9A83650A81}" srcOrd="1" destOrd="0" parTransId="{83BDDEFB-0E8D-4B38-A07B-571862EA33F8}" sibTransId="{6F9AC340-6FD4-4960-9699-E3048B2DD647}"/>
-    <dgm:cxn modelId="{1A52DE37-5D6E-4F3E-98CD-2BB277B7A0CC}" type="presOf" srcId="{1320CC12-FB67-459A-8582-BC9A83650A81}" destId="{4CDFBE32-BDE0-47A1-AF01-1187A60FC32A}" srcOrd="0" destOrd="0" presId="urn:microsoft.com/office/officeart/2008/layout/SquareAccentList"/>
     <dgm:cxn modelId="{F84CC501-0E0F-4526-9918-C65A333686A0}" srcId="{F2855873-7B28-410E-A4F2-F6B848C39C80}" destId="{382D9EE3-250F-4AB8-BFAA-450F9AFB8867}" srcOrd="0" destOrd="0" parTransId="{5EBB8AF8-2E5E-40D6-8FCA-94D7DA2BF45F}" sibTransId="{D84B8E27-8C83-4A07-BBED-62BBF2872E36}"/>
-    <dgm:cxn modelId="{D20D182C-606C-4A87-8ACA-E75F6062F38E}" type="presParOf" srcId="{FFD1A67F-DEC7-4E7D-8E23-A2D02F435E73}" destId="{B8A96E80-A12C-4382-949F-E6D33D171371}" srcOrd="0" destOrd="0" presId="urn:microsoft.com/office/officeart/2008/layout/SquareAccentList"/>
-    <dgm:cxn modelId="{465351B6-11A6-44B8-B27C-FB3A4B5209C8}" type="presParOf" srcId="{B8A96E80-A12C-4382-949F-E6D33D171371}" destId="{D1690D7B-30C5-4FA2-A8E8-32256EE77B60}" srcOrd="0" destOrd="0" presId="urn:microsoft.com/office/officeart/2008/layout/SquareAccentList"/>
-    <dgm:cxn modelId="{7583D663-79FA-45CC-81D4-6C5E6558BF27}" type="presParOf" srcId="{D1690D7B-30C5-4FA2-A8E8-32256EE77B60}" destId="{A1884086-7A23-4834-9436-5D55E66FAEAC}" srcOrd="0" destOrd="0" presId="urn:microsoft.com/office/officeart/2008/layout/SquareAccentList"/>
-    <dgm:cxn modelId="{9193695B-FD5F-46E7-91A4-E00F409E4AEA}" type="presParOf" srcId="{D1690D7B-30C5-4FA2-A8E8-32256EE77B60}" destId="{B5331FE8-9129-40DA-BE7E-AFF53274B726}" srcOrd="1" destOrd="0" presId="urn:microsoft.com/office/officeart/2008/layout/SquareAccentList"/>
-    <dgm:cxn modelId="{6FF68CE3-C3A7-450D-BB04-7AAE23A5C7FA}" type="presParOf" srcId="{D1690D7B-30C5-4FA2-A8E8-32256EE77B60}" destId="{6EC905C4-7055-4700-938D-E9606990B387}" srcOrd="2" destOrd="0" presId="urn:microsoft.com/office/officeart/2008/layout/SquareAccentList"/>
-    <dgm:cxn modelId="{792CA47F-9A6B-4879-AC07-8C72FF9489D4}" type="presParOf" srcId="{B8A96E80-A12C-4382-949F-E6D33D171371}" destId="{ECB1AC85-9318-415D-9393-8729254F97BD}" srcOrd="1" destOrd="0" presId="urn:microsoft.com/office/officeart/2008/layout/SquareAccentList"/>
-    <dgm:cxn modelId="{1D150A44-426C-484D-89FA-D9F91A1936D7}" type="presParOf" srcId="{ECB1AC85-9318-415D-9393-8729254F97BD}" destId="{6302BEBE-CCCE-4D79-A15C-557BE3C279DA}" srcOrd="0" destOrd="0" presId="urn:microsoft.com/office/officeart/2008/layout/SquareAccentList"/>
-    <dgm:cxn modelId="{22AE376D-A6F6-4A52-B68D-C598A84A69F3}" type="presParOf" srcId="{6302BEBE-CCCE-4D79-A15C-557BE3C279DA}" destId="{3CC0029E-E3B0-4B0F-8791-2AFA10DC71D5}" srcOrd="0" destOrd="0" presId="urn:microsoft.com/office/officeart/2008/layout/SquareAccentList"/>
-    <dgm:cxn modelId="{A6148440-D973-482C-B937-25A2791EB6D2}" type="presParOf" srcId="{6302BEBE-CCCE-4D79-A15C-557BE3C279DA}" destId="{EDB0B9BC-3F21-4253-A1EC-78DE5D04E769}" srcOrd="1" destOrd="0" presId="urn:microsoft.com/office/officeart/2008/layout/SquareAccentList"/>
-    <dgm:cxn modelId="{B4BF953E-CA45-4890-BEF3-87F3719198E6}" type="presParOf" srcId="{ECB1AC85-9318-415D-9393-8729254F97BD}" destId="{76BE5BDF-7CB2-4837-BD20-0FC0506B457A}" srcOrd="1" destOrd="0" presId="urn:microsoft.com/office/officeart/2008/layout/SquareAccentList"/>
-    <dgm:cxn modelId="{DDBE163A-EA4A-4DFA-A015-A3627A7897C0}" type="presParOf" srcId="{76BE5BDF-7CB2-4837-BD20-0FC0506B457A}" destId="{7F3E8212-4AD3-440B-9A25-E2B33B8B9BEC}" srcOrd="0" destOrd="0" presId="urn:microsoft.com/office/officeart/2008/layout/SquareAccentList"/>
-    <dgm:cxn modelId="{CC66CD2C-F971-4A6F-B5CF-DD1424E8A403}" type="presParOf" srcId="{76BE5BDF-7CB2-4837-BD20-0FC0506B457A}" destId="{4CDFBE32-BDE0-47A1-AF01-1187A60FC32A}" srcOrd="1" destOrd="0" presId="urn:microsoft.com/office/officeart/2008/layout/SquareAccentList"/>
-    <dgm:cxn modelId="{EA0C999A-71B7-4BDB-B11C-540AF63FC325}" type="presParOf" srcId="{ECB1AC85-9318-415D-9393-8729254F97BD}" destId="{B5B53E7A-5D58-42FB-A66D-08C581467830}" srcOrd="2" destOrd="0" presId="urn:microsoft.com/office/officeart/2008/layout/SquareAccentList"/>
-    <dgm:cxn modelId="{8087893A-1D3C-41C1-930A-7B82B7673069}" type="presParOf" srcId="{B5B53E7A-5D58-42FB-A66D-08C581467830}" destId="{6EBD7BF6-7439-4268-8314-05EEF24BDECC}" srcOrd="0" destOrd="0" presId="urn:microsoft.com/office/officeart/2008/layout/SquareAccentList"/>
-    <dgm:cxn modelId="{A5F27677-1193-4F9D-AC34-A976A144F84C}" type="presParOf" srcId="{B5B53E7A-5D58-42FB-A66D-08C581467830}" destId="{D1C23241-3445-4A51-8B79-BF5AEDFFA3B1}" srcOrd="1" destOrd="0" presId="urn:microsoft.com/office/officeart/2008/layout/SquareAccentList"/>
+    <dgm:cxn modelId="{D495E93C-7BAD-407E-89ED-FE8002FE3376}" type="presOf" srcId="{5A36A686-F907-4754-91F5-8B275D8B3BB6}" destId="{FFD1A67F-DEC7-4E7D-8E23-A2D02F435E73}" srcOrd="0" destOrd="0" presId="urn:microsoft.com/office/officeart/2008/layout/SquareAccentList"/>
+    <dgm:cxn modelId="{B812A7C3-FF04-4C46-AFF8-B1E7DBA2F88E}" type="presParOf" srcId="{FFD1A67F-DEC7-4E7D-8E23-A2D02F435E73}" destId="{B8A96E80-A12C-4382-949F-E6D33D171371}" srcOrd="0" destOrd="0" presId="urn:microsoft.com/office/officeart/2008/layout/SquareAccentList"/>
+    <dgm:cxn modelId="{6B01F9E4-A65C-407F-9051-60DC922E416F}" type="presParOf" srcId="{B8A96E80-A12C-4382-949F-E6D33D171371}" destId="{D1690D7B-30C5-4FA2-A8E8-32256EE77B60}" srcOrd="0" destOrd="0" presId="urn:microsoft.com/office/officeart/2008/layout/SquareAccentList"/>
+    <dgm:cxn modelId="{271E162A-F9EA-4777-90D5-B8380B0028BF}" type="presParOf" srcId="{D1690D7B-30C5-4FA2-A8E8-32256EE77B60}" destId="{A1884086-7A23-4834-9436-5D55E66FAEAC}" srcOrd="0" destOrd="0" presId="urn:microsoft.com/office/officeart/2008/layout/SquareAccentList"/>
+    <dgm:cxn modelId="{B05C4DB5-EE55-4279-A1DC-5C712083621D}" type="presParOf" srcId="{D1690D7B-30C5-4FA2-A8E8-32256EE77B60}" destId="{B5331FE8-9129-40DA-BE7E-AFF53274B726}" srcOrd="1" destOrd="0" presId="urn:microsoft.com/office/officeart/2008/layout/SquareAccentList"/>
+    <dgm:cxn modelId="{D50C10D4-00CA-42D7-9368-7A46E69EE7DD}" type="presParOf" srcId="{D1690D7B-30C5-4FA2-A8E8-32256EE77B60}" destId="{6EC905C4-7055-4700-938D-E9606990B387}" srcOrd="2" destOrd="0" presId="urn:microsoft.com/office/officeart/2008/layout/SquareAccentList"/>
+    <dgm:cxn modelId="{2B81D361-5B2D-4B86-AC77-CCE8B0FEEFA1}" type="presParOf" srcId="{B8A96E80-A12C-4382-949F-E6D33D171371}" destId="{ECB1AC85-9318-415D-9393-8729254F97BD}" srcOrd="1" destOrd="0" presId="urn:microsoft.com/office/officeart/2008/layout/SquareAccentList"/>
+    <dgm:cxn modelId="{9C46FB13-9A04-4106-ACA6-4E75A9FD6EDB}" type="presParOf" srcId="{ECB1AC85-9318-415D-9393-8729254F97BD}" destId="{6302BEBE-CCCE-4D79-A15C-557BE3C279DA}" srcOrd="0" destOrd="0" presId="urn:microsoft.com/office/officeart/2008/layout/SquareAccentList"/>
+    <dgm:cxn modelId="{EAF69C80-8050-440C-8757-F70D9D85C878}" type="presParOf" srcId="{6302BEBE-CCCE-4D79-A15C-557BE3C279DA}" destId="{3CC0029E-E3B0-4B0F-8791-2AFA10DC71D5}" srcOrd="0" destOrd="0" presId="urn:microsoft.com/office/officeart/2008/layout/SquareAccentList"/>
+    <dgm:cxn modelId="{F0EA820D-9515-4665-92B5-17BA35F20410}" type="presParOf" srcId="{6302BEBE-CCCE-4D79-A15C-557BE3C279DA}" destId="{EDB0B9BC-3F21-4253-A1EC-78DE5D04E769}" srcOrd="1" destOrd="0" presId="urn:microsoft.com/office/officeart/2008/layout/SquareAccentList"/>
+    <dgm:cxn modelId="{82F1F1C3-92BE-4009-8744-C7BB955AA145}" type="presParOf" srcId="{ECB1AC85-9318-415D-9393-8729254F97BD}" destId="{76BE5BDF-7CB2-4837-BD20-0FC0506B457A}" srcOrd="1" destOrd="0" presId="urn:microsoft.com/office/officeart/2008/layout/SquareAccentList"/>
+    <dgm:cxn modelId="{6DDEB813-415E-446A-8DD0-3C21C711A4FA}" type="presParOf" srcId="{76BE5BDF-7CB2-4837-BD20-0FC0506B457A}" destId="{7F3E8212-4AD3-440B-9A25-E2B33B8B9BEC}" srcOrd="0" destOrd="0" presId="urn:microsoft.com/office/officeart/2008/layout/SquareAccentList"/>
+    <dgm:cxn modelId="{7B227379-3653-41D5-AC35-17E61951B62C}" type="presParOf" srcId="{76BE5BDF-7CB2-4837-BD20-0FC0506B457A}" destId="{4CDFBE32-BDE0-47A1-AF01-1187A60FC32A}" srcOrd="1" destOrd="0" presId="urn:microsoft.com/office/officeart/2008/layout/SquareAccentList"/>
+    <dgm:cxn modelId="{8C1CBA93-814F-4CDE-83D0-02E71B26416F}" type="presParOf" srcId="{ECB1AC85-9318-415D-9393-8729254F97BD}" destId="{B5B53E7A-5D58-42FB-A66D-08C581467830}" srcOrd="2" destOrd="0" presId="urn:microsoft.com/office/officeart/2008/layout/SquareAccentList"/>
+    <dgm:cxn modelId="{205ABEF9-8BB9-448C-AC1B-8D9ED68B513D}" type="presParOf" srcId="{B5B53E7A-5D58-42FB-A66D-08C581467830}" destId="{6EBD7BF6-7439-4268-8314-05EEF24BDECC}" srcOrd="0" destOrd="0" presId="urn:microsoft.com/office/officeart/2008/layout/SquareAccentList"/>
+    <dgm:cxn modelId="{541E155E-15A7-4E95-9C4E-A1899DA15437}" type="presParOf" srcId="{B5B53E7A-5D58-42FB-A66D-08C581467830}" destId="{D1C23241-3445-4A51-8B79-BF5AEDFFA3B1}" srcOrd="1" destOrd="0" presId="urn:microsoft.com/office/officeart/2008/layout/SquareAccentList"/>
   </dgm:cxnLst>
   <dgm:bg/>
   <dgm:whole/>
@@ -21024,7 +21049,7 @@
 </file>
 
 <file path=customXml/itemProps2.xml><?xml version="1.0" encoding="utf-8"?>
-<ds:datastoreItem xmlns:ds="http://schemas.openxmlformats.org/officeDocument/2006/customXml" ds:itemID="{18ED92DE-0010-4017-83CD-0A1F5C038331}">
+<ds:datastoreItem xmlns:ds="http://schemas.openxmlformats.org/officeDocument/2006/customXml" ds:itemID="{CEA0E9B2-9BE3-424F-A0E2-34E07A671717}">
   <ds:schemaRefs>
     <ds:schemaRef ds:uri="http://schemas.openxmlformats.org/officeDocument/2006/bibliography"/>
   </ds:schemaRefs>

</xml_diff>

<commit_message>
add <implementation> section to documentation
</commit_message>
<xml_diff>
--- a/documents/Dossier Technique.docx
+++ b/documents/Dossier Technique.docx
@@ -8737,8 +8737,6 @@
       <w:pPr>
         <w:pStyle w:val="Titre3"/>
       </w:pPr>
-      <w:bookmarkStart w:id="15" w:name="_GoBack"/>
-      <w:bookmarkEnd w:id="15"/>
       <w:r>
         <w:lastRenderedPageBreak/>
         <w:t>Dictionnaire de données (fields.ini)</w:t>
@@ -8875,14 +8873,14 @@
       <w:pPr>
         <w:pStyle w:val="Titre3"/>
       </w:pPr>
-      <w:bookmarkStart w:id="16" w:name="_Toc352087291"/>
+      <w:bookmarkStart w:id="15" w:name="_Toc352087291"/>
       <w:r>
         <w:t xml:space="preserve">Fichiers </w:t>
       </w:r>
       <w:r>
         <w:t>SQL</w:t>
       </w:r>
-      <w:bookmarkEnd w:id="16"/>
+      <w:bookmarkEnd w:id="15"/>
       <w:r>
         <w:t xml:space="preserve"> (sql.ini)</w:t>
       </w:r>
@@ -9131,8 +9129,8 @@
       <w:pPr>
         <w:pStyle w:val="Titre2"/>
       </w:pPr>
-      <w:bookmarkStart w:id="17" w:name="_Toc352087292"/>
-      <w:bookmarkStart w:id="18" w:name="_Ref352051536"/>
+      <w:bookmarkStart w:id="16" w:name="_Toc352087292"/>
+      <w:bookmarkStart w:id="17" w:name="_Ref352051536"/>
       <w:r>
         <w:lastRenderedPageBreak/>
         <w:t>Base de donnée</w:t>
@@ -9140,7 +9138,7 @@
       <w:r>
         <w:t>s</w:t>
       </w:r>
-      <w:bookmarkEnd w:id="17"/>
+      <w:bookmarkEnd w:id="16"/>
     </w:p>
     <w:p>
       <w:r>
@@ -9201,7 +9199,7 @@
       <w:pPr>
         <w:pStyle w:val="Titre3"/>
       </w:pPr>
-      <w:bookmarkStart w:id="19" w:name="_Toc352087293"/>
+      <w:bookmarkStart w:id="18" w:name="_Toc352087293"/>
       <w:r>
         <w:t>P</w:t>
       </w:r>
@@ -9211,7 +9209,7 @@
       <w:r>
         <w:t>de configuration</w:t>
       </w:r>
-      <w:bookmarkEnd w:id="19"/>
+      <w:bookmarkEnd w:id="18"/>
     </w:p>
     <w:p>
       <w:r>
@@ -10029,262 +10027,262 @@
       <w:pPr>
         <w:pStyle w:val="Titre1"/>
       </w:pPr>
-      <w:bookmarkStart w:id="20" w:name="Librairie"/>
-      <w:bookmarkStart w:id="21" w:name="_Toc352087294"/>
-      <w:bookmarkEnd w:id="20"/>
+      <w:bookmarkStart w:id="19" w:name="Librairie"/>
+      <w:bookmarkStart w:id="20" w:name="_Toc352087294"/>
+      <w:bookmarkEnd w:id="19"/>
       <w:r>
         <w:lastRenderedPageBreak/>
         <w:t>Librairie</w:t>
       </w:r>
+      <w:bookmarkEnd w:id="20"/>
+    </w:p>
+    <w:p>
+      <w:pPr>
+        <w:pStyle w:val="Titre2"/>
+      </w:pPr>
+      <w:bookmarkStart w:id="21" w:name="_Toc352087295"/>
+      <w:r>
+        <w:t>Format de fichier INI avancé</w:t>
+      </w:r>
+      <w:bookmarkEnd w:id="17"/>
       <w:bookmarkEnd w:id="21"/>
     </w:p>
     <w:p>
-      <w:pPr>
-        <w:pStyle w:val="Titre2"/>
-      </w:pPr>
-      <w:bookmarkStart w:id="22" w:name="_Toc352087295"/>
-      <w:r>
-        <w:t>Format de fichier INI avancé</w:t>
-      </w:r>
-      <w:bookmarkEnd w:id="18"/>
+      <w:r>
+        <w:t>Depuis la révision « </w:t>
+      </w:r>
+      <w:r>
+        <w:rPr>
+          <w:rStyle w:val="lev"/>
+        </w:rPr>
+        <w:t>174</w:t>
+      </w:r>
+      <w:r>
+        <w:t xml:space="preserve"> »  </w:t>
+      </w:r>
+      <w:r>
+        <w:rPr>
+          <w:rStyle w:val="Accentuation"/>
+        </w:rPr>
+        <w:t>Webframework</w:t>
+      </w:r>
+      <w:r>
+        <w:t xml:space="preserve"> a introduit une gestion avancée des fichiers </w:t>
+      </w:r>
+      <w:r>
+        <w:rPr>
+          <w:rStyle w:val="Rfrenceintense"/>
+        </w:rPr>
+        <w:t>.ini</w:t>
+      </w:r>
+      <w:r>
+        <w:t>.</w:t>
+      </w:r>
+      <w:r>
+        <w:rPr>
+          <w:rStyle w:val="Rfrenceintense"/>
+        </w:rPr>
+        <w:t xml:space="preserve"> </w:t>
+      </w:r>
+      <w:r>
+        <w:t xml:space="preserve">La fonction </w:t>
+      </w:r>
+      <w:r>
+        <w:rPr>
+          <w:rStyle w:val="Rfrenceintense"/>
+        </w:rPr>
+        <w:t>parse_ini_file_ex</w:t>
+      </w:r>
+      <w:r>
+        <w:t xml:space="preserve"> remplace maintenant l’utilisation de la fonction standard</w:t>
+      </w:r>
+      <w:r>
+        <w:t xml:space="preserve"> </w:t>
+      </w:r>
+      <w:r>
+        <w:t xml:space="preserve">de </w:t>
+      </w:r>
+      <w:r>
+        <w:rPr>
+          <w:rStyle w:val="Accentuation"/>
+        </w:rPr>
+        <w:t>PHP</w:t>
+      </w:r>
+      <w:r>
+        <w:t xml:space="preserve"> </w:t>
+      </w:r>
+      <w:r>
+        <w:rPr>
+          <w:rStyle w:val="Rfrenceintense"/>
+        </w:rPr>
+        <w:t>parse_ini_file</w:t>
+      </w:r>
+      <w:r>
+        <w:t>.</w:t>
+      </w:r>
+    </w:p>
+    <w:p>
+      <w:pPr>
+        <w:pStyle w:val="Titre3"/>
+      </w:pPr>
+      <w:bookmarkStart w:id="22" w:name="_Toc352087296"/>
+      <w:r>
+        <w:t>Constantes</w:t>
+      </w:r>
       <w:bookmarkEnd w:id="22"/>
     </w:p>
     <w:p>
-      <w:r>
-        <w:t>Depuis la révision « </w:t>
-      </w:r>
-      <w:r>
-        <w:rPr>
-          <w:rStyle w:val="lev"/>
-        </w:rPr>
-        <w:t>174</w:t>
-      </w:r>
-      <w:r>
-        <w:t xml:space="preserve"> »  </w:t>
-      </w:r>
-      <w:r>
-        <w:rPr>
-          <w:rStyle w:val="Accentuation"/>
-        </w:rPr>
-        <w:t>Webframework</w:t>
-      </w:r>
-      <w:r>
-        <w:t xml:space="preserve"> a introduit une gestion avancée des fichiers </w:t>
+      <w:pPr>
+        <w:rPr>
+          <w:u w:val="single"/>
+        </w:rPr>
+      </w:pPr>
+      <w:r>
+        <w:t>La définit</w:t>
+      </w:r>
+      <w:r>
+        <w:t>ion</w:t>
+      </w:r>
+      <w:r>
+        <w:t xml:space="preserve"> de constante permet d’éviter la redondance dans les définit</w:t>
+      </w:r>
+      <w:r>
+        <w:t>ions</w:t>
+      </w:r>
+      <w:r>
+        <w:t xml:space="preserve"> de chaine</w:t>
+      </w:r>
+      <w:r>
+        <w:t>s</w:t>
+      </w:r>
+      <w:r>
+        <w:t xml:space="preserve">, les constantes sont notamment pratique pour </w:t>
+      </w:r>
+      <w:r>
+        <w:t>définir des bases de</w:t>
+      </w:r>
+      <w:r>
+        <w:t xml:space="preserve"> chemins d’accès.</w:t>
+      </w:r>
+      <w:r>
+        <w:rPr>
+          <w:u w:val="single"/>
+        </w:rPr>
+        <w:t xml:space="preserve"> </w:t>
+      </w:r>
+    </w:p>
+    <w:p>
+      <w:pPr>
+        <w:pStyle w:val="code"/>
+      </w:pPr>
+      <w:r>
+        <w:t>@global nom =   "valeur"</w:t>
+      </w:r>
+    </w:p>
+    <w:p>
+      <w:r>
+        <w:t xml:space="preserve">Pour utiliser une constante entourez celle-ci des caractères </w:t>
+      </w:r>
+      <w:r>
+        <w:rPr>
+          <w:rStyle w:val="codeCar"/>
+        </w:rPr>
+        <w:t>${</w:t>
+      </w:r>
+      <w:r>
+        <w:t xml:space="preserve"> et </w:t>
+      </w:r>
+      <w:r>
+        <w:rPr>
+          <w:rStyle w:val="codeCar"/>
+        </w:rPr>
+        <w:t>}</w:t>
+      </w:r>
+      <w:r>
+        <w:rPr>
+          <w:rStyle w:val="codeCar"/>
+        </w:rPr>
+        <w:t> </w:t>
+      </w:r>
+      <w:r>
+        <w:t>:</w:t>
+      </w:r>
+    </w:p>
+    <w:p>
+      <w:pPr>
+        <w:pStyle w:val="code"/>
+      </w:pPr>
+      <w:r>
+        <w:t>my_value =   "${my_const}"</w:t>
+      </w:r>
+    </w:p>
+    <w:p>
+      <w:pPr>
+        <w:pStyle w:val="Titre3"/>
+      </w:pPr>
+      <w:bookmarkStart w:id="23" w:name="_Toc352087297"/>
+      <w:r>
+        <w:t>Inclusions</w:t>
+      </w:r>
+      <w:bookmarkEnd w:id="23"/>
+    </w:p>
+    <w:p>
+      <w:pPr>
+        <w:rPr>
+          <w:u w:val="single"/>
+        </w:rPr>
+      </w:pPr>
+      <w:r>
+        <w:t xml:space="preserve">La balise </w:t>
       </w:r>
       <w:r>
         <w:rPr>
           <w:rStyle w:val="Rfrenceintense"/>
         </w:rPr>
-        <w:t>.ini</w:t>
-      </w:r>
-      <w:r>
-        <w:t>.</w:t>
-      </w:r>
-      <w:r>
-        <w:rPr>
-          <w:rStyle w:val="Rfrenceintense"/>
+        <w:t>@include</w:t>
+      </w:r>
+      <w:r>
+        <w:t xml:space="preserve"> permet d’inclure le contenu d’un autre fichier de configuration.</w:t>
+      </w:r>
+      <w:r>
+        <w:rPr>
+          <w:u w:val="single"/>
         </w:rPr>
         <w:t xml:space="preserve"> </w:t>
       </w:r>
-      <w:r>
-        <w:t xml:space="preserve">La fonction </w:t>
-      </w:r>
-      <w:r>
-        <w:rPr>
-          <w:rStyle w:val="Rfrenceintense"/>
-        </w:rPr>
-        <w:t>parse_ini_file_ex</w:t>
-      </w:r>
-      <w:r>
-        <w:t xml:space="preserve"> remplace maintenant l’utilisation de la fonction standard</w:t>
-      </w:r>
-      <w:r>
-        <w:t xml:space="preserve"> </w:t>
-      </w:r>
-      <w:r>
-        <w:t xml:space="preserve">de </w:t>
-      </w:r>
-      <w:r>
-        <w:rPr>
-          <w:rStyle w:val="Accentuation"/>
-        </w:rPr>
-        <w:t>PHP</w:t>
-      </w:r>
-      <w:r>
-        <w:t xml:space="preserve"> </w:t>
-      </w:r>
-      <w:r>
-        <w:rPr>
-          <w:rStyle w:val="Rfrenceintense"/>
-        </w:rPr>
-        <w:t>parse_ini_file</w:t>
-      </w:r>
-      <w:r>
-        <w:t>.</w:t>
+    </w:p>
+    <w:p>
+      <w:pPr>
+        <w:pStyle w:val="code"/>
+      </w:pPr>
+      <w:r>
+        <w:t>@</w:t>
+      </w:r>
+      <w:r>
+        <w:t>include</w:t>
+      </w:r>
+      <w:r>
+        <w:t xml:space="preserve">   "</w:t>
+      </w:r>
+      <w:r>
+        <w:t>nom_du_fichier.ini</w:t>
+      </w:r>
+      <w:r>
+        <w:t>"</w:t>
       </w:r>
     </w:p>
     <w:p>
       <w:pPr>
         <w:pStyle w:val="Titre3"/>
       </w:pPr>
-      <w:bookmarkStart w:id="23" w:name="_Toc352087296"/>
-      <w:r>
-        <w:t>Constantes</w:t>
-      </w:r>
-      <w:bookmarkEnd w:id="23"/>
-    </w:p>
-    <w:p>
-      <w:pPr>
-        <w:rPr>
-          <w:u w:val="single"/>
-        </w:rPr>
-      </w:pPr>
-      <w:r>
-        <w:t>La définit</w:t>
-      </w:r>
-      <w:r>
-        <w:t>ion</w:t>
-      </w:r>
-      <w:r>
-        <w:t xml:space="preserve"> de constante permet d’éviter la redondance dans les définit</w:t>
-      </w:r>
-      <w:r>
-        <w:t>ions</w:t>
-      </w:r>
-      <w:r>
-        <w:t xml:space="preserve"> de chaine</w:t>
+      <w:bookmarkStart w:id="24" w:name="_Toc352087298"/>
+      <w:r>
+        <w:t>Doublons de section</w:t>
       </w:r>
       <w:r>
         <w:t>s</w:t>
       </w:r>
-      <w:r>
-        <w:t xml:space="preserve">, les constantes sont notamment pratique pour </w:t>
-      </w:r>
-      <w:r>
-        <w:t>définir des bases de</w:t>
-      </w:r>
-      <w:r>
-        <w:t xml:space="preserve"> chemins d’accès.</w:t>
-      </w:r>
-      <w:r>
-        <w:rPr>
-          <w:u w:val="single"/>
-        </w:rPr>
-        <w:t xml:space="preserve"> </w:t>
-      </w:r>
-    </w:p>
-    <w:p>
-      <w:pPr>
-        <w:pStyle w:val="code"/>
-      </w:pPr>
-      <w:r>
-        <w:t>@global nom =   "valeur"</w:t>
-      </w:r>
-    </w:p>
-    <w:p>
-      <w:r>
-        <w:t xml:space="preserve">Pour utiliser une constante entourez celle-ci des caractères </w:t>
-      </w:r>
-      <w:r>
-        <w:rPr>
-          <w:rStyle w:val="codeCar"/>
-        </w:rPr>
-        <w:t>${</w:t>
-      </w:r>
-      <w:r>
-        <w:t xml:space="preserve"> et </w:t>
-      </w:r>
-      <w:r>
-        <w:rPr>
-          <w:rStyle w:val="codeCar"/>
-        </w:rPr>
-        <w:t>}</w:t>
-      </w:r>
-      <w:r>
-        <w:rPr>
-          <w:rStyle w:val="codeCar"/>
-        </w:rPr>
-        <w:t> </w:t>
-      </w:r>
-      <w:r>
-        <w:t>:</w:t>
-      </w:r>
-    </w:p>
-    <w:p>
-      <w:pPr>
-        <w:pStyle w:val="code"/>
-      </w:pPr>
-      <w:r>
-        <w:t>my_value =   "${my_const}"</w:t>
-      </w:r>
-    </w:p>
-    <w:p>
-      <w:pPr>
-        <w:pStyle w:val="Titre3"/>
-      </w:pPr>
-      <w:bookmarkStart w:id="24" w:name="_Toc352087297"/>
-      <w:r>
-        <w:t>Inclusions</w:t>
-      </w:r>
       <w:bookmarkEnd w:id="24"/>
-    </w:p>
-    <w:p>
-      <w:pPr>
-        <w:rPr>
-          <w:u w:val="single"/>
-        </w:rPr>
-      </w:pPr>
-      <w:r>
-        <w:t xml:space="preserve">La balise </w:t>
-      </w:r>
-      <w:r>
-        <w:rPr>
-          <w:rStyle w:val="Rfrenceintense"/>
-        </w:rPr>
-        <w:t>@include</w:t>
-      </w:r>
-      <w:r>
-        <w:t xml:space="preserve"> permet d’inclure le contenu d’un autre fichier de configuration.</w:t>
-      </w:r>
-      <w:r>
-        <w:rPr>
-          <w:u w:val="single"/>
-        </w:rPr>
-        <w:t xml:space="preserve"> </w:t>
-      </w:r>
-    </w:p>
-    <w:p>
-      <w:pPr>
-        <w:pStyle w:val="code"/>
-      </w:pPr>
-      <w:r>
-        <w:t>@</w:t>
-      </w:r>
-      <w:r>
-        <w:t>include</w:t>
-      </w:r>
-      <w:r>
-        <w:t xml:space="preserve">   "</w:t>
-      </w:r>
-      <w:r>
-        <w:t>nom_du_fichier.ini</w:t>
-      </w:r>
-      <w:r>
-        <w:t>"</w:t>
-      </w:r>
-    </w:p>
-    <w:p>
-      <w:pPr>
-        <w:pStyle w:val="Titre3"/>
-      </w:pPr>
-      <w:bookmarkStart w:id="25" w:name="_Toc352087298"/>
-      <w:r>
-        <w:t>Doublons de section</w:t>
-      </w:r>
-      <w:r>
-        <w:t>s</w:t>
-      </w:r>
-      <w:bookmarkEnd w:id="25"/>
       <w:r>
         <w:t xml:space="preserve"> </w:t>
       </w:r>
@@ -10692,7 +10690,7 @@
       <w:pPr>
         <w:pStyle w:val="Titre2"/>
       </w:pPr>
-      <w:bookmarkStart w:id="26" w:name="_Toc352087299"/>
+      <w:bookmarkStart w:id="25" w:name="_Toc352087299"/>
       <w:r>
         <w:lastRenderedPageBreak/>
         <w:t xml:space="preserve">Résultats </w:t>
@@ -10700,7 +10698,7 @@
       <w:r>
         <w:t>de procédure</w:t>
       </w:r>
-      <w:bookmarkEnd w:id="26"/>
+      <w:bookmarkEnd w:id="25"/>
     </w:p>
     <w:p>
       <w:r>
@@ -12541,22 +12539,22 @@
       <w:pPr>
         <w:pStyle w:val="Titre2"/>
       </w:pPr>
-      <w:bookmarkStart w:id="27" w:name="_Toc352087300"/>
+      <w:bookmarkStart w:id="26" w:name="_Toc352087300"/>
       <w:r>
         <w:lastRenderedPageBreak/>
         <w:t>Templates XML</w:t>
       </w:r>
+      <w:bookmarkEnd w:id="26"/>
+    </w:p>
+    <w:p>
+      <w:pPr>
+        <w:pStyle w:val="Titre3"/>
+      </w:pPr>
+      <w:bookmarkStart w:id="27" w:name="_Toc352087301"/>
+      <w:r>
+        <w:t>Introduction</w:t>
+      </w:r>
       <w:bookmarkEnd w:id="27"/>
-    </w:p>
-    <w:p>
-      <w:pPr>
-        <w:pStyle w:val="Titre3"/>
-      </w:pPr>
-      <w:bookmarkStart w:id="28" w:name="_Toc352087301"/>
-      <w:r>
-        <w:t>Introduction</w:t>
-      </w:r>
-      <w:bookmarkEnd w:id="28"/>
     </w:p>
     <w:p>
       <w:r>
@@ -12728,8 +12726,8 @@
       <w:pPr>
         <w:pStyle w:val="Titre3"/>
       </w:pPr>
-      <w:bookmarkStart w:id="29" w:name="toc_format_des_fichiers_templates"/>
-      <w:bookmarkEnd w:id="29"/>
+      <w:bookmarkStart w:id="28" w:name="toc_format_des_fichiers_templates"/>
+      <w:bookmarkEnd w:id="28"/>
       <w:r>
         <w:rPr>
           <w:sz w:val="24"/>
@@ -12862,16 +12860,16 @@
       <w:pPr>
         <w:pStyle w:val="Titre3"/>
       </w:pPr>
-      <w:bookmarkStart w:id="30" w:name="toc_lespace_de_nommage"/>
-      <w:bookmarkStart w:id="31" w:name="_Toc352087304"/>
+      <w:bookmarkStart w:id="29" w:name="toc_lespace_de_nommage"/>
+      <w:bookmarkStart w:id="30" w:name="_Toc352087304"/>
+      <w:bookmarkEnd w:id="29"/>
+      <w:r>
+        <w:t>E</w:t>
+      </w:r>
+      <w:r>
+        <w:t>space de nommage</w:t>
+      </w:r>
       <w:bookmarkEnd w:id="30"/>
-      <w:r>
-        <w:t>E</w:t>
-      </w:r>
-      <w:r>
-        <w:t>space de nommage</w:t>
-      </w:r>
-      <w:bookmarkEnd w:id="31"/>
     </w:p>
     <w:p>
       <w:pPr>
@@ -12992,14 +12990,14 @@
           <w:rFonts w:cs="Times New Roman"/>
         </w:rPr>
       </w:pPr>
-      <w:bookmarkStart w:id="32" w:name="toc_actions"/>
-      <w:bookmarkStart w:id="33" w:name="_Toc352087305"/>
-      <w:bookmarkEnd w:id="32"/>
+      <w:bookmarkStart w:id="31" w:name="toc_actions"/>
+      <w:bookmarkStart w:id="32" w:name="_Toc352087305"/>
+      <w:bookmarkEnd w:id="31"/>
       <w:r>
         <w:lastRenderedPageBreak/>
         <w:t>Actions</w:t>
       </w:r>
-      <w:bookmarkEnd w:id="33"/>
+      <w:bookmarkEnd w:id="32"/>
     </w:p>
     <w:p>
       <w:r>
@@ -13260,48 +13258,48 @@
       <w:pPr>
         <w:pStyle w:val="Titre3"/>
       </w:pPr>
-      <w:bookmarkStart w:id="34" w:name="toc_selection"/>
-      <w:bookmarkStart w:id="35" w:name="_Toc352087306"/>
+      <w:bookmarkStart w:id="33" w:name="toc_selection"/>
+      <w:bookmarkStart w:id="34" w:name="_Toc352087306"/>
+      <w:bookmarkEnd w:id="33"/>
+      <w:r>
+        <w:t>Sélection</w:t>
+      </w:r>
       <w:bookmarkEnd w:id="34"/>
-      <w:r>
-        <w:t>Sélection</w:t>
-      </w:r>
+    </w:p>
+    <w:p>
+      <w:r>
+        <w:t>La sélection pointe sur un élément externe du document. Elle est source de données pour l’action qui transforme un nœud.</w:t>
+      </w:r>
+    </w:p>
+    <w:p>
+      <w:r>
+        <w:t xml:space="preserve">Pour changer de sélection, définissez l’attribut </w:t>
+      </w:r>
+      <w:r>
+        <w:rPr>
+          <w:rStyle w:val="codeCar"/>
+        </w:rPr>
+        <w:t>template:path</w:t>
+      </w:r>
+      <w:r>
+        <w:t xml:space="preserve"> avec le chemin d’accès à l’élément désiré, si </w:t>
+      </w:r>
+      <w:r>
+        <w:rPr>
+          <w:rStyle w:val="codeCar"/>
+        </w:rPr>
+        <w:t>path</w:t>
+      </w:r>
+      <w:r>
+        <w:t xml:space="preserve"> n’est pas définit la sélection en cours reste inchangé.</w:t>
+      </w:r>
+    </w:p>
+    <w:p>
+      <w:pPr>
+        <w:pStyle w:val="Titre4"/>
+      </w:pPr>
+      <w:bookmarkStart w:id="35" w:name="toc_syntaxe_de_la_selection"/>
       <w:bookmarkEnd w:id="35"/>
-    </w:p>
-    <w:p>
-      <w:r>
-        <w:t>La sélection pointe sur un élément externe du document. Elle est source de données pour l’action qui transforme un nœud.</w:t>
-      </w:r>
-    </w:p>
-    <w:p>
-      <w:r>
-        <w:t xml:space="preserve">Pour changer de sélection, définissez l’attribut </w:t>
-      </w:r>
-      <w:r>
-        <w:rPr>
-          <w:rStyle w:val="codeCar"/>
-        </w:rPr>
-        <w:t>template:path</w:t>
-      </w:r>
-      <w:r>
-        <w:t xml:space="preserve"> avec le chemin d’accès à l’élément désiré, si </w:t>
-      </w:r>
-      <w:r>
-        <w:rPr>
-          <w:rStyle w:val="codeCar"/>
-        </w:rPr>
-        <w:t>path</w:t>
-      </w:r>
-      <w:r>
-        <w:t xml:space="preserve"> n’est pas définit la sélection en cours reste inchangé.</w:t>
-      </w:r>
-    </w:p>
-    <w:p>
-      <w:pPr>
-        <w:pStyle w:val="Titre4"/>
-      </w:pPr>
-      <w:bookmarkStart w:id="36" w:name="toc_syntaxe_de_la_selection"/>
-      <w:bookmarkEnd w:id="36"/>
       <w:r>
         <w:t>S</w:t>
       </w:r>
@@ -13610,8 +13608,8 @@
         </w:rPr>
         <w:t>path</w:t>
       </w:r>
-      <w:bookmarkStart w:id="37" w:name="toc_exemple_de_selection"/>
-      <w:bookmarkEnd w:id="37"/>
+      <w:bookmarkStart w:id="36" w:name="toc_exemple_de_selection"/>
+      <w:bookmarkEnd w:id="36"/>
       <w:r>
         <w:rPr>
           <w:rFonts w:ascii="Calibri" w:hAnsi="Calibri"/>
@@ -13703,65 +13701,65 @@
       <w:pPr>
         <w:pStyle w:val="Titre4"/>
       </w:pPr>
-      <w:bookmarkStart w:id="38" w:name="toc_les_marqueurs"/>
-      <w:bookmarkStart w:id="39" w:name="_Toc352087307"/>
+      <w:bookmarkStart w:id="37" w:name="toc_les_marqueurs"/>
+      <w:bookmarkStart w:id="38" w:name="_Toc352087307"/>
+      <w:bookmarkEnd w:id="37"/>
+      <w:r>
+        <w:t>Sélecteur CSS</w:t>
+      </w:r>
+    </w:p>
+    <w:p>
+      <w:r>
+        <w:t xml:space="preserve">Vous pouvez utiliser </w:t>
+      </w:r>
+      <w:r>
+        <w:t xml:space="preserve">des </w:t>
+      </w:r>
+      <w:r>
+        <w:t>sélecteur</w:t>
+      </w:r>
+      <w:r>
+        <w:t xml:space="preserve"> de style</w:t>
+      </w:r>
+      <w:r>
+        <w:t xml:space="preserve"> </w:t>
+      </w:r>
+      <w:r>
+        <w:rPr>
+          <w:b/>
+        </w:rPr>
+        <w:t>CSS</w:t>
+      </w:r>
+      <w:r>
+        <w:t xml:space="preserve"> avec les actions </w:t>
+      </w:r>
+      <w:r>
+        <w:rPr>
+          <w:rStyle w:val="codeCar"/>
+        </w:rPr>
+        <w:t>one</w:t>
+      </w:r>
+      <w:r>
+        <w:t xml:space="preserve"> et </w:t>
+      </w:r>
+      <w:r>
+        <w:rPr>
+          <w:rStyle w:val="codeCar"/>
+        </w:rPr>
+        <w:t>all</w:t>
+      </w:r>
+      <w:r>
+        <w:t>.</w:t>
+      </w:r>
+    </w:p>
+    <w:p>
+      <w:pPr>
+        <w:pStyle w:val="Titre3"/>
+      </w:pPr>
+      <w:r>
+        <w:t>Les Marqueurs</w:t>
+      </w:r>
       <w:bookmarkEnd w:id="38"/>
-      <w:r>
-        <w:t>Sélecteur CSS</w:t>
-      </w:r>
-    </w:p>
-    <w:p>
-      <w:r>
-        <w:t xml:space="preserve">Vous pouvez utiliser </w:t>
-      </w:r>
-      <w:r>
-        <w:t xml:space="preserve">des </w:t>
-      </w:r>
-      <w:r>
-        <w:t>sélecteur</w:t>
-      </w:r>
-      <w:r>
-        <w:t xml:space="preserve"> de style</w:t>
-      </w:r>
-      <w:r>
-        <w:t xml:space="preserve"> </w:t>
-      </w:r>
-      <w:r>
-        <w:rPr>
-          <w:b/>
-        </w:rPr>
-        <w:t>CSS</w:t>
-      </w:r>
-      <w:r>
-        <w:t xml:space="preserve"> avec les actions </w:t>
-      </w:r>
-      <w:r>
-        <w:rPr>
-          <w:rStyle w:val="codeCar"/>
-        </w:rPr>
-        <w:t>one</w:t>
-      </w:r>
-      <w:r>
-        <w:t xml:space="preserve"> et </w:t>
-      </w:r>
-      <w:r>
-        <w:rPr>
-          <w:rStyle w:val="codeCar"/>
-        </w:rPr>
-        <w:t>all</w:t>
-      </w:r>
-      <w:r>
-        <w:t>.</w:t>
-      </w:r>
-    </w:p>
-    <w:p>
-      <w:pPr>
-        <w:pStyle w:val="Titre3"/>
-      </w:pPr>
-      <w:r>
-        <w:t>Les Marqueurs</w:t>
-      </w:r>
-      <w:bookmarkEnd w:id="39"/>
     </w:p>
     <w:p>
       <w:pPr>
@@ -13873,10 +13871,10 @@
       <w:pPr>
         <w:pStyle w:val="Titre4"/>
       </w:pPr>
-      <w:bookmarkStart w:id="40" w:name="toc_syntaxe"/>
-      <w:bookmarkStart w:id="41" w:name="toc_marqueurs_predefinit"/>
+      <w:bookmarkStart w:id="39" w:name="toc_syntaxe"/>
+      <w:bookmarkStart w:id="40" w:name="toc_marqueurs_predefinit"/>
+      <w:bookmarkEnd w:id="39"/>
       <w:bookmarkEnd w:id="40"/>
-      <w:bookmarkEnd w:id="41"/>
       <w:r>
         <w:t>Marqueurs prédéfinit</w:t>
       </w:r>
@@ -14306,8 +14304,8 @@
       <w:pPr>
         <w:pStyle w:val="Titre4"/>
       </w:pPr>
-      <w:bookmarkStart w:id="42" w:name="toc_usage"/>
-      <w:bookmarkEnd w:id="42"/>
+      <w:bookmarkStart w:id="41" w:name="toc_usage"/>
+      <w:bookmarkEnd w:id="41"/>
       <w:r>
         <w:t>Définir un</w:t>
       </w:r>
@@ -14489,8 +14487,8 @@
       <w:pPr>
         <w:pStyle w:val="Titre4"/>
       </w:pPr>
-      <w:bookmarkStart w:id="43" w:name="toc_imbriquer_des_marqueurs"/>
-      <w:bookmarkEnd w:id="43"/>
+      <w:bookmarkStart w:id="42" w:name="toc_imbriquer_des_marqueurs"/>
+      <w:bookmarkEnd w:id="42"/>
       <w:r>
         <w:t>Imbriquer des marqueurs</w:t>
       </w:r>
@@ -14561,13 +14559,13 @@
       <w:pPr>
         <w:pStyle w:val="Titre3"/>
       </w:pPr>
-      <w:bookmarkStart w:id="44" w:name="toc_compiler_un_template"/>
-      <w:bookmarkStart w:id="45" w:name="_Toc352087308"/>
+      <w:bookmarkStart w:id="43" w:name="toc_compiler_un_template"/>
+      <w:bookmarkStart w:id="44" w:name="_Toc352087308"/>
+      <w:bookmarkEnd w:id="43"/>
+      <w:r>
+        <w:t>Compiler un template</w:t>
+      </w:r>
       <w:bookmarkEnd w:id="44"/>
-      <w:r>
-        <w:t>Compiler un template</w:t>
-      </w:r>
-      <w:bookmarkEnd w:id="45"/>
     </w:p>
     <w:p>
       <w:pPr>
@@ -14595,8 +14593,8 @@
       <w:pPr>
         <w:pStyle w:val="Titre4"/>
       </w:pPr>
-      <w:bookmarkStart w:id="46" w:name="toc_sous_php"/>
-      <w:bookmarkEnd w:id="46"/>
+      <w:bookmarkStart w:id="45" w:name="toc_sous_php"/>
+      <w:bookmarkEnd w:id="45"/>
       <w:r>
         <w:t>Sous PHP</w:t>
       </w:r>
@@ -14627,8 +14625,8 @@
       <w:pPr>
         <w:pStyle w:val="Titre4"/>
       </w:pPr>
-      <w:bookmarkStart w:id="47" w:name="toc_sous_javascript"/>
-      <w:bookmarkEnd w:id="47"/>
+      <w:bookmarkStart w:id="46" w:name="toc_sous_javascript"/>
+      <w:bookmarkEnd w:id="46"/>
       <w:r>
         <w:t>Sous Javascript</w:t>
       </w:r>
@@ -14692,8 +14690,8 @@
       <w:pPr>
         <w:pStyle w:val="Titre4"/>
       </w:pPr>
-      <w:bookmarkStart w:id="48" w:name="toc_avec_une_requete_http"/>
-      <w:bookmarkEnd w:id="48"/>
+      <w:bookmarkStart w:id="47" w:name="toc_avec_une_requete_http"/>
+      <w:bookmarkEnd w:id="47"/>
       <w:r>
         <w:t>Avec une requête HTTP</w:t>
       </w:r>
@@ -14789,20 +14787,20 @@
       <w:pPr>
         <w:pStyle w:val="Titre3"/>
       </w:pPr>
-      <w:bookmarkStart w:id="49" w:name="toc_exemple_simple_a_verifier"/>
-      <w:bookmarkStart w:id="50" w:name="_Toc352087309"/>
+      <w:bookmarkStart w:id="48" w:name="toc_exemple_simple_a_verifier"/>
+      <w:bookmarkStart w:id="49" w:name="_Toc352087309"/>
+      <w:bookmarkEnd w:id="48"/>
+      <w:r>
+        <w:t>Exemple simple (à vérifier)</w:t>
+      </w:r>
       <w:bookmarkEnd w:id="49"/>
-      <w:r>
-        <w:t>Exemple simple (à vérifier)</w:t>
-      </w:r>
+    </w:p>
+    <w:p>
+      <w:pPr>
+        <w:pStyle w:val="Titre4"/>
+      </w:pPr>
+      <w:bookmarkStart w:id="50" w:name="toc_document_en_selection"/>
       <w:bookmarkEnd w:id="50"/>
-    </w:p>
-    <w:p>
-      <w:pPr>
-        <w:pStyle w:val="Titre4"/>
-      </w:pPr>
-      <w:bookmarkStart w:id="51" w:name="toc_document_en_selection"/>
-      <w:bookmarkEnd w:id="51"/>
       <w:r>
         <w:t>Document en sélection</w:t>
       </w:r>
@@ -15142,8 +15140,8 @@
       <w:pPr>
         <w:pStyle w:val="Titre4"/>
       </w:pPr>
-      <w:bookmarkStart w:id="52" w:name="toc_document_a_transformer"/>
-      <w:bookmarkEnd w:id="52"/>
+      <w:bookmarkStart w:id="51" w:name="toc_document_a_transformer"/>
+      <w:bookmarkEnd w:id="51"/>
       <w:r>
         <w:t>Document à transformer</w:t>
       </w:r>
@@ -15592,8 +15590,8 @@
       <w:pPr>
         <w:pStyle w:val="Titre4"/>
       </w:pPr>
-      <w:bookmarkStart w:id="53" w:name="toc_document_transforme"/>
-      <w:bookmarkEnd w:id="53"/>
+      <w:bookmarkStart w:id="52" w:name="toc_document_transforme"/>
+      <w:bookmarkEnd w:id="52"/>
       <w:r>
         <w:lastRenderedPageBreak/>
         <w:t>Document transformé</w:t>
@@ -16088,7 +16086,7 @@
       <w:pPr>
         <w:pStyle w:val="Titre2"/>
       </w:pPr>
-      <w:bookmarkStart w:id="54" w:name="_Toc352087310"/>
+      <w:bookmarkStart w:id="53" w:name="_Toc352087310"/>
       <w:r>
         <w:lastRenderedPageBreak/>
         <w:t>C</w:t>
@@ -16096,47 +16094,47 @@
       <w:r>
         <w:t>odes d’erreurs</w:t>
       </w:r>
+      <w:bookmarkEnd w:id="53"/>
+    </w:p>
+    <w:p>
+      <w:r>
+        <w:t xml:space="preserve">Les résultats d’opération basés sur la librairie </w:t>
+      </w:r>
+      <w:r>
+        <w:rPr>
+          <w:b/>
+        </w:rPr>
+        <w:t>WebframeWork</w:t>
+      </w:r>
+      <w:r>
+        <w:t>.</w:t>
+      </w:r>
+    </w:p>
+    <w:p>
+      <w:r>
+        <w:t>Ces messages doivent être placés dans le document « </w:t>
+      </w:r>
+      <w:r>
+        <w:rPr>
+          <w:rStyle w:val="lev"/>
+        </w:rPr>
+        <w:t>default.xml</w:t>
+      </w:r>
+      <w:r>
+        <w:t> » du site web pour être traduit automatiquement.</w:t>
+      </w:r>
+    </w:p>
+    <w:p>
+      <w:pPr>
+        <w:pStyle w:val="Titre3"/>
+      </w:pPr>
+      <w:bookmarkStart w:id="54" w:name="_Toc347828061"/>
+      <w:bookmarkStart w:id="55" w:name="_Toc352087311"/>
+      <w:r>
+        <w:t>Détail des codes</w:t>
+      </w:r>
       <w:bookmarkEnd w:id="54"/>
-    </w:p>
-    <w:p>
-      <w:r>
-        <w:t xml:space="preserve">Les résultats d’opération basés sur la librairie </w:t>
-      </w:r>
-      <w:r>
-        <w:rPr>
-          <w:b/>
-        </w:rPr>
-        <w:t>WebframeWork</w:t>
-      </w:r>
-      <w:r>
-        <w:t>.</w:t>
-      </w:r>
-    </w:p>
-    <w:p>
-      <w:r>
-        <w:t>Ces messages doivent être placés dans le document « </w:t>
-      </w:r>
-      <w:r>
-        <w:rPr>
-          <w:rStyle w:val="lev"/>
-        </w:rPr>
-        <w:t>default.xml</w:t>
-      </w:r>
-      <w:r>
-        <w:t> » du site web pour être traduit automatiquement.</w:t>
-      </w:r>
-    </w:p>
-    <w:p>
-      <w:pPr>
-        <w:pStyle w:val="Titre3"/>
-      </w:pPr>
-      <w:bookmarkStart w:id="55" w:name="_Toc347828061"/>
-      <w:bookmarkStart w:id="56" w:name="_Toc352087311"/>
-      <w:r>
-        <w:t>Détail des codes</w:t>
-      </w:r>
       <w:bookmarkEnd w:id="55"/>
-      <w:bookmarkEnd w:id="56"/>
     </w:p>
     <w:p>
       <w:pPr>
@@ -16915,11 +16913,11 @@
       <w:pPr>
         <w:pStyle w:val="Titre3"/>
       </w:pPr>
-      <w:bookmarkStart w:id="57" w:name="_Toc352087312"/>
+      <w:bookmarkStart w:id="56" w:name="_Toc352087312"/>
       <w:r>
         <w:t>Détail des dialogues</w:t>
       </w:r>
-      <w:bookmarkEnd w:id="57"/>
+      <w:bookmarkEnd w:id="56"/>
     </w:p>
     <w:p>
       <w:r>
@@ -17163,12 +17161,12 @@
       <w:pPr>
         <w:pStyle w:val="Titre2"/>
       </w:pPr>
-      <w:bookmarkStart w:id="58" w:name="_Toc352087313"/>
+      <w:bookmarkStart w:id="57" w:name="_Toc352087313"/>
       <w:r>
         <w:lastRenderedPageBreak/>
         <w:t>Contenu Obsolète</w:t>
       </w:r>
-      <w:bookmarkEnd w:id="58"/>
+      <w:bookmarkEnd w:id="57"/>
     </w:p>
     <w:p>
       <w:r>
@@ -17397,94 +17395,94 @@
       <w:pPr>
         <w:pStyle w:val="Titre1"/>
       </w:pPr>
-      <w:bookmarkStart w:id="59" w:name="_Toc352087314"/>
+      <w:bookmarkStart w:id="58" w:name="_Toc352087314"/>
       <w:r>
         <w:lastRenderedPageBreak/>
         <w:t>Modules</w:t>
       </w:r>
+      <w:bookmarkEnd w:id="58"/>
+    </w:p>
+    <w:p>
+      <w:r>
+        <w:t>Le développement de module sous Webframework est motivé par la possibilité pour le programmeur de réutiliser des bases de fonctionnalités pour son programme.</w:t>
+      </w:r>
+    </w:p>
+    <w:p>
+      <w:r>
+        <w:t xml:space="preserve">Chaque module doit être développé sur la </w:t>
+      </w:r>
+      <w:r>
+        <w:rPr>
+          <w:rStyle w:val="lev"/>
+        </w:rPr>
+        <w:t>charte de qualité</w:t>
+      </w:r>
+      <w:r>
+        <w:t xml:space="preserve"> vue plus haut.</w:t>
+      </w:r>
+    </w:p>
+    <w:p>
+      <w:pPr>
+        <w:pStyle w:val="Titre2"/>
+      </w:pPr>
+      <w:bookmarkStart w:id="59" w:name="_Toc352087315"/>
+      <w:r>
+        <w:t>Développement</w:t>
+      </w:r>
       <w:bookmarkEnd w:id="59"/>
     </w:p>
     <w:p>
       <w:r>
-        <w:t>Le développement de module sous Webframework est motivé par la possibilité pour le programmeur de réutiliser des bases de fonctionnalités pour son programme.</w:t>
-      </w:r>
-    </w:p>
-    <w:p>
-      <w:r>
-        <w:t xml:space="preserve">Chaque module doit être développé sur la </w:t>
-      </w:r>
-      <w:r>
-        <w:rPr>
-          <w:rStyle w:val="lev"/>
-        </w:rPr>
-        <w:t>charte de qualité</w:t>
-      </w:r>
-      <w:r>
-        <w:t xml:space="preserve"> vue plus haut.</w:t>
+        <w:t>Le développement d’un module doit être le plus indépendant possible de l’application avec laquelle elle fonctionnera.</w:t>
+      </w:r>
+    </w:p>
+    <w:p>
+      <w:r>
+        <w:t xml:space="preserve">Un module implémente l’interface </w:t>
+      </w:r>
+      <w:r>
+        <w:rPr>
+          <w:rStyle w:val="APIRfrenceCar"/>
+        </w:rPr>
+        <w:t>iModule</w:t>
+      </w:r>
+      <w:r>
+        <w:t>. C’est l’implémentation de cette classe qui servira de contrôleur intermédiaire pour l’application.</w:t>
+      </w:r>
+    </w:p>
+    <w:p>
+      <w:r>
+        <w:t>L’Application ne doit pas être dépendante de l’architecture d’un module, celui-ci étant indépendant et pouvant être utilisé par plusieurs applications simultanément.</w:t>
+      </w:r>
+    </w:p>
+    <w:p>
+      <w:r>
+        <w:t xml:space="preserve">La résolution des chemins d’accès passe par l’implémentation de l’interface </w:t>
+      </w:r>
+      <w:r>
+        <w:rPr>
+          <w:rStyle w:val="APIRfrenceCar"/>
+        </w:rPr>
+        <w:t>iApplication</w:t>
+      </w:r>
+      <w:r>
+        <w:t xml:space="preserve"> définissant dans sa configuration les chemins d’accès aux différentes librairies et modules qu’elle utilise.</w:t>
+      </w:r>
+    </w:p>
+    <w:p>
+      <w:r>
+        <w:t>Un module ne stock jamais dans son arborescence des informations relatives à l’application qui l’utilise.</w:t>
       </w:r>
     </w:p>
     <w:p>
       <w:pPr>
         <w:pStyle w:val="Titre2"/>
       </w:pPr>
-      <w:bookmarkStart w:id="60" w:name="_Toc352087315"/>
-      <w:r>
-        <w:t>Développement</w:t>
+      <w:bookmarkStart w:id="60" w:name="_Toc352087316"/>
+      <w:r>
+        <w:t>Intégration Architecture</w:t>
       </w:r>
       <w:bookmarkEnd w:id="60"/>
-    </w:p>
-    <w:p>
-      <w:r>
-        <w:t>Le développement d’un module doit être le plus indépendant possible de l’application avec laquelle elle fonctionnera.</w:t>
-      </w:r>
-    </w:p>
-    <w:p>
-      <w:r>
-        <w:t xml:space="preserve">Un module implémente l’interface </w:t>
-      </w:r>
-      <w:r>
-        <w:rPr>
-          <w:rStyle w:val="APIRfrenceCar"/>
-        </w:rPr>
-        <w:t>iModule</w:t>
-      </w:r>
-      <w:r>
-        <w:t>. C’est l’implémentation de cette classe qui servira de contrôleur intermédiaire pour l’application.</w:t>
-      </w:r>
-    </w:p>
-    <w:p>
-      <w:r>
-        <w:t>L’Application ne doit pas être dépendante de l’architecture d’un module, celui-ci étant indépendant et pouvant être utilisé par plusieurs applications simultanément.</w:t>
-      </w:r>
-    </w:p>
-    <w:p>
-      <w:r>
-        <w:t xml:space="preserve">La résolution des chemins d’accès passe par l’implémentation de l’interface </w:t>
-      </w:r>
-      <w:r>
-        <w:rPr>
-          <w:rStyle w:val="APIRfrenceCar"/>
-        </w:rPr>
-        <w:t>iApplication</w:t>
-      </w:r>
-      <w:r>
-        <w:t xml:space="preserve"> définissant dans sa configuration les chemins d’accès aux différentes librairies et modules qu’elle utilise.</w:t>
-      </w:r>
-    </w:p>
-    <w:p>
-      <w:r>
-        <w:t>Un module ne stock jamais dans son arborescence des informations relatives à l’application qui l’utilise.</w:t>
-      </w:r>
-    </w:p>
-    <w:p>
-      <w:pPr>
-        <w:pStyle w:val="Titre2"/>
-      </w:pPr>
-      <w:bookmarkStart w:id="61" w:name="_Toc352087316"/>
-      <w:r>
-        <w:t>Intégration Architecture</w:t>
-      </w:r>
-      <w:bookmarkEnd w:id="61"/>
     </w:p>
     <w:p>
       <w:pPr>
@@ -17586,11 +17584,11 @@
       <w:pPr>
         <w:pStyle w:val="Titre2"/>
       </w:pPr>
-      <w:bookmarkStart w:id="62" w:name="_Toc352087317"/>
+      <w:bookmarkStart w:id="61" w:name="_Toc352087317"/>
       <w:r>
         <w:t>Intégration MVC</w:t>
       </w:r>
-      <w:bookmarkEnd w:id="62"/>
+      <w:bookmarkEnd w:id="61"/>
     </w:p>
     <w:p>
       <w:pPr>
@@ -17729,11 +17727,11 @@
       <w:pPr>
         <w:pStyle w:val="Titre2"/>
       </w:pPr>
-      <w:bookmarkStart w:id="63" w:name="_Toc352087318"/>
+      <w:bookmarkStart w:id="62" w:name="_Toc352087318"/>
       <w:r>
         <w:t>Intégration Configuration</w:t>
       </w:r>
-      <w:bookmarkEnd w:id="63"/>
+      <w:bookmarkEnd w:id="62"/>
     </w:p>
     <w:p>
       <w:r>
@@ -18021,24 +18019,24 @@
           <w:lang w:val="en-US"/>
         </w:rPr>
       </w:pPr>
-      <w:bookmarkStart w:id="64" w:name="_Toc352087319"/>
+      <w:bookmarkStart w:id="63" w:name="_Toc352087319"/>
       <w:r>
         <w:rPr>
           <w:lang w:val="en-US"/>
         </w:rPr>
         <w:t>Notes</w:t>
       </w:r>
+      <w:bookmarkEnd w:id="63"/>
+    </w:p>
+    <w:p>
+      <w:pPr>
+        <w:pStyle w:val="Titre2"/>
+      </w:pPr>
+      <w:bookmarkStart w:id="64" w:name="_Toc352087320"/>
+      <w:r>
+        <w:t>Windows spécifique</w:t>
+      </w:r>
       <w:bookmarkEnd w:id="64"/>
-    </w:p>
-    <w:p>
-      <w:pPr>
-        <w:pStyle w:val="Titre2"/>
-      </w:pPr>
-      <w:bookmarkStart w:id="65" w:name="_Toc352087320"/>
-      <w:r>
-        <w:t>Windows spécifique</w:t>
-      </w:r>
-      <w:bookmarkEnd w:id="65"/>
     </w:p>
     <w:p>
       <w:pPr>
@@ -18075,6 +18073,32 @@
       </w:r>
     </w:p>
     <w:p>
+      <w:pPr>
+        <w:pStyle w:val="Titre2"/>
+      </w:pPr>
+      <w:r>
+        <w:t>I</w:t>
+      </w:r>
+      <w:r>
+        <w:t>mplémentations</w:t>
+      </w:r>
+      <w:r>
+        <w:t xml:space="preserve"> </w:t>
+      </w:r>
+      <w:bookmarkStart w:id="65" w:name="_GoBack"/>
+      <w:bookmarkEnd w:id="65"/>
+    </w:p>
+    <w:p>
+      <w:pPr>
+        <w:pStyle w:val="Paragraphedeliste"/>
+        <w:numPr>
+          <w:ilvl w:val="0"/>
+          <w:numId w:val="2"/>
+        </w:numPr>
+      </w:pPr>
+      <w:r>
+        <w:t>Permettre à la méthode cApplication::translateResult d’aller rechercher les traductions dans d’autres fichiers default.xml (dans les modules par exemple)</w:t>
+      </w:r>
       <w:r>
         <w:br w:type="page"/>
       </w:r>
@@ -20929,7 +20953,7 @@
   <w:abstractNum w:abstractNumId="23">
     <w:nsid w:val="7FFD5457"/>
     <w:multiLevelType w:val="hybridMultilevel"/>
-    <w:tmpl w:val="9576730E"/>
+    <w:tmpl w:val="FFD40B46"/>
     <w:lvl w:ilvl="0" w:tplc="040C0001">
       <w:start w:val="1"/>
       <w:numFmt w:val="bullet"/>
@@ -26159,30 +26183,30 @@
     </dgm:pt>
   </dgm:ptLst>
   <dgm:cxnLst>
-    <dgm:cxn modelId="{1D804C84-2DD1-4CE6-94F3-B38D0AE24FD1}" type="presOf" srcId="{F2855873-7B28-410E-A4F2-F6B848C39C80}" destId="{6EC905C4-7055-4700-938D-E9606990B387}" srcOrd="0" destOrd="0" presId="urn:microsoft.com/office/officeart/2008/layout/SquareAccentList"/>
-    <dgm:cxn modelId="{460687AD-99B4-47B3-8A79-0031CD579661}" type="presOf" srcId="{C408D630-53F9-43EB-A28D-550C87563183}" destId="{D1C23241-3445-4A51-8B79-BF5AEDFFA3B1}" srcOrd="0" destOrd="0" presId="urn:microsoft.com/office/officeart/2008/layout/SquareAccentList"/>
+    <dgm:cxn modelId="{1A83B965-B94D-496A-8184-C6028A5A00C7}" type="presOf" srcId="{5A36A686-F907-4754-91F5-8B275D8B3BB6}" destId="{FFD1A67F-DEC7-4E7D-8E23-A2D02F435E73}" srcOrd="0" destOrd="0" presId="urn:microsoft.com/office/officeart/2008/layout/SquareAccentList"/>
     <dgm:cxn modelId="{C4038CDC-A206-4606-904E-AB827FEBD574}" srcId="{5A36A686-F907-4754-91F5-8B275D8B3BB6}" destId="{F2855873-7B28-410E-A4F2-F6B848C39C80}" srcOrd="0" destOrd="0" parTransId="{256D4AE4-924C-44A1-BAED-4A90F2918628}" sibTransId="{0DE4EED6-3A5B-45C7-A78B-3C4EA7C82B4B}"/>
+    <dgm:cxn modelId="{ED16ECEB-E2E9-4736-958C-72E66073BE19}" type="presOf" srcId="{C408D630-53F9-43EB-A28D-550C87563183}" destId="{D1C23241-3445-4A51-8B79-BF5AEDFFA3B1}" srcOrd="0" destOrd="0" presId="urn:microsoft.com/office/officeart/2008/layout/SquareAccentList"/>
     <dgm:cxn modelId="{2CB2FEFF-B971-4558-8135-0EEFF37E7B91}" srcId="{F2855873-7B28-410E-A4F2-F6B848C39C80}" destId="{C408D630-53F9-43EB-A28D-550C87563183}" srcOrd="2" destOrd="0" parTransId="{C14DB3C9-2A99-40AB-A329-63CC44108390}" sibTransId="{72599C87-10F7-4081-8BAA-4CC2B188DC06}"/>
-    <dgm:cxn modelId="{4B64AE93-84B1-49BC-89DB-2B14132AA0E7}" type="presOf" srcId="{382D9EE3-250F-4AB8-BFAA-450F9AFB8867}" destId="{EDB0B9BC-3F21-4253-A1EC-78DE5D04E769}" srcOrd="0" destOrd="0" presId="urn:microsoft.com/office/officeart/2008/layout/SquareAccentList"/>
-    <dgm:cxn modelId="{F82570C7-19A2-417A-B462-6616371929C8}" type="presOf" srcId="{5A36A686-F907-4754-91F5-8B275D8B3BB6}" destId="{FFD1A67F-DEC7-4E7D-8E23-A2D02F435E73}" srcOrd="0" destOrd="0" presId="urn:microsoft.com/office/officeart/2008/layout/SquareAccentList"/>
+    <dgm:cxn modelId="{40701633-3774-4B4E-83D6-B5656C264C94}" type="presOf" srcId="{F2855873-7B28-410E-A4F2-F6B848C39C80}" destId="{6EC905C4-7055-4700-938D-E9606990B387}" srcOrd="0" destOrd="0" presId="urn:microsoft.com/office/officeart/2008/layout/SquareAccentList"/>
     <dgm:cxn modelId="{032D91D1-C807-49F6-8B05-DD3039568942}" srcId="{F2855873-7B28-410E-A4F2-F6B848C39C80}" destId="{1320CC12-FB67-459A-8582-BC9A83650A81}" srcOrd="1" destOrd="0" parTransId="{83BDDEFB-0E8D-4B38-A07B-571862EA33F8}" sibTransId="{6F9AC340-6FD4-4960-9699-E3048B2DD647}"/>
     <dgm:cxn modelId="{F84CC501-0E0F-4526-9918-C65A333686A0}" srcId="{F2855873-7B28-410E-A4F2-F6B848C39C80}" destId="{382D9EE3-250F-4AB8-BFAA-450F9AFB8867}" srcOrd="0" destOrd="0" parTransId="{5EBB8AF8-2E5E-40D6-8FCA-94D7DA2BF45F}" sibTransId="{D84B8E27-8C83-4A07-BBED-62BBF2872E36}"/>
-    <dgm:cxn modelId="{8FB82E95-6E88-4E0C-9C5E-5FF149A61E3C}" type="presOf" srcId="{1320CC12-FB67-459A-8582-BC9A83650A81}" destId="{4CDFBE32-BDE0-47A1-AF01-1187A60FC32A}" srcOrd="0" destOrd="0" presId="urn:microsoft.com/office/officeart/2008/layout/SquareAccentList"/>
-    <dgm:cxn modelId="{B96CE1B0-D93A-4EE3-B392-1FD20813B4DA}" type="presParOf" srcId="{FFD1A67F-DEC7-4E7D-8E23-A2D02F435E73}" destId="{B8A96E80-A12C-4382-949F-E6D33D171371}" srcOrd="0" destOrd="0" presId="urn:microsoft.com/office/officeart/2008/layout/SquareAccentList"/>
-    <dgm:cxn modelId="{396F7CA3-4479-4404-B1DE-AA3613536B34}" type="presParOf" srcId="{B8A96E80-A12C-4382-949F-E6D33D171371}" destId="{D1690D7B-30C5-4FA2-A8E8-32256EE77B60}" srcOrd="0" destOrd="0" presId="urn:microsoft.com/office/officeart/2008/layout/SquareAccentList"/>
-    <dgm:cxn modelId="{0A949E4D-DBA1-4021-8168-154AB4A75A12}" type="presParOf" srcId="{D1690D7B-30C5-4FA2-A8E8-32256EE77B60}" destId="{A1884086-7A23-4834-9436-5D55E66FAEAC}" srcOrd="0" destOrd="0" presId="urn:microsoft.com/office/officeart/2008/layout/SquareAccentList"/>
-    <dgm:cxn modelId="{FE29F7F2-F573-4727-8B58-0DC44A9CE901}" type="presParOf" srcId="{D1690D7B-30C5-4FA2-A8E8-32256EE77B60}" destId="{B5331FE8-9129-40DA-BE7E-AFF53274B726}" srcOrd="1" destOrd="0" presId="urn:microsoft.com/office/officeart/2008/layout/SquareAccentList"/>
-    <dgm:cxn modelId="{00E5A8BB-9355-43F9-9EA8-84A5918848F9}" type="presParOf" srcId="{D1690D7B-30C5-4FA2-A8E8-32256EE77B60}" destId="{6EC905C4-7055-4700-938D-E9606990B387}" srcOrd="2" destOrd="0" presId="urn:microsoft.com/office/officeart/2008/layout/SquareAccentList"/>
-    <dgm:cxn modelId="{F67A64D7-F884-4041-B375-3DEB09B77D1A}" type="presParOf" srcId="{B8A96E80-A12C-4382-949F-E6D33D171371}" destId="{ECB1AC85-9318-415D-9393-8729254F97BD}" srcOrd="1" destOrd="0" presId="urn:microsoft.com/office/officeart/2008/layout/SquareAccentList"/>
-    <dgm:cxn modelId="{51A6AE71-8523-45C0-BAE2-31AFCAF247EA}" type="presParOf" srcId="{ECB1AC85-9318-415D-9393-8729254F97BD}" destId="{6302BEBE-CCCE-4D79-A15C-557BE3C279DA}" srcOrd="0" destOrd="0" presId="urn:microsoft.com/office/officeart/2008/layout/SquareAccentList"/>
-    <dgm:cxn modelId="{C64A29E8-A050-41EB-836F-6F87BDC0DE3A}" type="presParOf" srcId="{6302BEBE-CCCE-4D79-A15C-557BE3C279DA}" destId="{3CC0029E-E3B0-4B0F-8791-2AFA10DC71D5}" srcOrd="0" destOrd="0" presId="urn:microsoft.com/office/officeart/2008/layout/SquareAccentList"/>
-    <dgm:cxn modelId="{98366B22-1A92-4301-8F4C-E6091CD95536}" type="presParOf" srcId="{6302BEBE-CCCE-4D79-A15C-557BE3C279DA}" destId="{EDB0B9BC-3F21-4253-A1EC-78DE5D04E769}" srcOrd="1" destOrd="0" presId="urn:microsoft.com/office/officeart/2008/layout/SquareAccentList"/>
-    <dgm:cxn modelId="{FF421144-5B50-4E07-89C8-BDFEFC33E715}" type="presParOf" srcId="{ECB1AC85-9318-415D-9393-8729254F97BD}" destId="{76BE5BDF-7CB2-4837-BD20-0FC0506B457A}" srcOrd="1" destOrd="0" presId="urn:microsoft.com/office/officeart/2008/layout/SquareAccentList"/>
-    <dgm:cxn modelId="{73D945D9-AEEC-4F20-9165-47CDF7665D34}" type="presParOf" srcId="{76BE5BDF-7CB2-4837-BD20-0FC0506B457A}" destId="{7F3E8212-4AD3-440B-9A25-E2B33B8B9BEC}" srcOrd="0" destOrd="0" presId="urn:microsoft.com/office/officeart/2008/layout/SquareAccentList"/>
-    <dgm:cxn modelId="{87F83610-B576-4F6B-898E-C55CE63FB0A1}" type="presParOf" srcId="{76BE5BDF-7CB2-4837-BD20-0FC0506B457A}" destId="{4CDFBE32-BDE0-47A1-AF01-1187A60FC32A}" srcOrd="1" destOrd="0" presId="urn:microsoft.com/office/officeart/2008/layout/SquareAccentList"/>
-    <dgm:cxn modelId="{53E09F8A-6D4D-48CE-9607-E7D6E8B426CE}" type="presParOf" srcId="{ECB1AC85-9318-415D-9393-8729254F97BD}" destId="{B5B53E7A-5D58-42FB-A66D-08C581467830}" srcOrd="2" destOrd="0" presId="urn:microsoft.com/office/officeart/2008/layout/SquareAccentList"/>
-    <dgm:cxn modelId="{5BD89DC9-F9CD-437F-AFA1-AFD58E167423}" type="presParOf" srcId="{B5B53E7A-5D58-42FB-A66D-08C581467830}" destId="{6EBD7BF6-7439-4268-8314-05EEF24BDECC}" srcOrd="0" destOrd="0" presId="urn:microsoft.com/office/officeart/2008/layout/SquareAccentList"/>
-    <dgm:cxn modelId="{4837D1FB-E9DB-48C3-9E9E-A31663D627D3}" type="presParOf" srcId="{B5B53E7A-5D58-42FB-A66D-08C581467830}" destId="{D1C23241-3445-4A51-8B79-BF5AEDFFA3B1}" srcOrd="1" destOrd="0" presId="urn:microsoft.com/office/officeart/2008/layout/SquareAccentList"/>
+    <dgm:cxn modelId="{D8B40494-72ED-417A-A197-EBDCB93D6E1D}" type="presOf" srcId="{1320CC12-FB67-459A-8582-BC9A83650A81}" destId="{4CDFBE32-BDE0-47A1-AF01-1187A60FC32A}" srcOrd="0" destOrd="0" presId="urn:microsoft.com/office/officeart/2008/layout/SquareAccentList"/>
+    <dgm:cxn modelId="{5BCA9327-525E-4132-BA86-8C11A75D7013}" type="presOf" srcId="{382D9EE3-250F-4AB8-BFAA-450F9AFB8867}" destId="{EDB0B9BC-3F21-4253-A1EC-78DE5D04E769}" srcOrd="0" destOrd="0" presId="urn:microsoft.com/office/officeart/2008/layout/SquareAccentList"/>
+    <dgm:cxn modelId="{1665E83A-6F64-4069-8D57-74347CBF749F}" type="presParOf" srcId="{FFD1A67F-DEC7-4E7D-8E23-A2D02F435E73}" destId="{B8A96E80-A12C-4382-949F-E6D33D171371}" srcOrd="0" destOrd="0" presId="urn:microsoft.com/office/officeart/2008/layout/SquareAccentList"/>
+    <dgm:cxn modelId="{171D9541-F75A-47A4-A758-942B664C2B71}" type="presParOf" srcId="{B8A96E80-A12C-4382-949F-E6D33D171371}" destId="{D1690D7B-30C5-4FA2-A8E8-32256EE77B60}" srcOrd="0" destOrd="0" presId="urn:microsoft.com/office/officeart/2008/layout/SquareAccentList"/>
+    <dgm:cxn modelId="{806EF9BA-85E0-42B9-9A23-D942664B7C22}" type="presParOf" srcId="{D1690D7B-30C5-4FA2-A8E8-32256EE77B60}" destId="{A1884086-7A23-4834-9436-5D55E66FAEAC}" srcOrd="0" destOrd="0" presId="urn:microsoft.com/office/officeart/2008/layout/SquareAccentList"/>
+    <dgm:cxn modelId="{24C9343F-22FB-41FD-AFBF-ECA4A4471441}" type="presParOf" srcId="{D1690D7B-30C5-4FA2-A8E8-32256EE77B60}" destId="{B5331FE8-9129-40DA-BE7E-AFF53274B726}" srcOrd="1" destOrd="0" presId="urn:microsoft.com/office/officeart/2008/layout/SquareAccentList"/>
+    <dgm:cxn modelId="{2BE64F61-FDCF-4AED-959F-29EAACFBBAAB}" type="presParOf" srcId="{D1690D7B-30C5-4FA2-A8E8-32256EE77B60}" destId="{6EC905C4-7055-4700-938D-E9606990B387}" srcOrd="2" destOrd="0" presId="urn:microsoft.com/office/officeart/2008/layout/SquareAccentList"/>
+    <dgm:cxn modelId="{ECD55842-8F95-4777-9C5A-07C2C54915D8}" type="presParOf" srcId="{B8A96E80-A12C-4382-949F-E6D33D171371}" destId="{ECB1AC85-9318-415D-9393-8729254F97BD}" srcOrd="1" destOrd="0" presId="urn:microsoft.com/office/officeart/2008/layout/SquareAccentList"/>
+    <dgm:cxn modelId="{5E0F876D-D306-4356-BA44-0B023735C328}" type="presParOf" srcId="{ECB1AC85-9318-415D-9393-8729254F97BD}" destId="{6302BEBE-CCCE-4D79-A15C-557BE3C279DA}" srcOrd="0" destOrd="0" presId="urn:microsoft.com/office/officeart/2008/layout/SquareAccentList"/>
+    <dgm:cxn modelId="{50475890-C625-4DF1-8D85-C98386D2F3D4}" type="presParOf" srcId="{6302BEBE-CCCE-4D79-A15C-557BE3C279DA}" destId="{3CC0029E-E3B0-4B0F-8791-2AFA10DC71D5}" srcOrd="0" destOrd="0" presId="urn:microsoft.com/office/officeart/2008/layout/SquareAccentList"/>
+    <dgm:cxn modelId="{B76DCA13-450E-48FA-BF83-2C12A165659D}" type="presParOf" srcId="{6302BEBE-CCCE-4D79-A15C-557BE3C279DA}" destId="{EDB0B9BC-3F21-4253-A1EC-78DE5D04E769}" srcOrd="1" destOrd="0" presId="urn:microsoft.com/office/officeart/2008/layout/SquareAccentList"/>
+    <dgm:cxn modelId="{75C7FB7A-C88D-483A-974C-99EE7B531CFC}" type="presParOf" srcId="{ECB1AC85-9318-415D-9393-8729254F97BD}" destId="{76BE5BDF-7CB2-4837-BD20-0FC0506B457A}" srcOrd="1" destOrd="0" presId="urn:microsoft.com/office/officeart/2008/layout/SquareAccentList"/>
+    <dgm:cxn modelId="{460208A1-2C45-42DE-AD8B-EB6867A0E69C}" type="presParOf" srcId="{76BE5BDF-7CB2-4837-BD20-0FC0506B457A}" destId="{7F3E8212-4AD3-440B-9A25-E2B33B8B9BEC}" srcOrd="0" destOrd="0" presId="urn:microsoft.com/office/officeart/2008/layout/SquareAccentList"/>
+    <dgm:cxn modelId="{138039B7-8816-42E8-8BE0-22016A4EB06A}" type="presParOf" srcId="{76BE5BDF-7CB2-4837-BD20-0FC0506B457A}" destId="{4CDFBE32-BDE0-47A1-AF01-1187A60FC32A}" srcOrd="1" destOrd="0" presId="urn:microsoft.com/office/officeart/2008/layout/SquareAccentList"/>
+    <dgm:cxn modelId="{95CFA814-22C9-4C43-88DF-E717F46C53A4}" type="presParOf" srcId="{ECB1AC85-9318-415D-9393-8729254F97BD}" destId="{B5B53E7A-5D58-42FB-A66D-08C581467830}" srcOrd="2" destOrd="0" presId="urn:microsoft.com/office/officeart/2008/layout/SquareAccentList"/>
+    <dgm:cxn modelId="{E97A96AE-6C6B-4785-897A-4901EB23F58F}" type="presParOf" srcId="{B5B53E7A-5D58-42FB-A66D-08C581467830}" destId="{6EBD7BF6-7439-4268-8314-05EEF24BDECC}" srcOrd="0" destOrd="0" presId="urn:microsoft.com/office/officeart/2008/layout/SquareAccentList"/>
+    <dgm:cxn modelId="{EDBB0A15-4579-4EE5-B80B-C36F52290015}" type="presParOf" srcId="{B5B53E7A-5D58-42FB-A66D-08C581467830}" destId="{D1C23241-3445-4A51-8B79-BF5AEDFFA3B1}" srcOrd="1" destOrd="0" presId="urn:microsoft.com/office/officeart/2008/layout/SquareAccentList"/>
   </dgm:cxnLst>
   <dgm:bg/>
   <dgm:whole/>
@@ -28551,7 +28575,7 @@
 </file>
 
 <file path=customXml/itemProps2.xml><?xml version="1.0" encoding="utf-8"?>
-<ds:datastoreItem xmlns:ds="http://schemas.openxmlformats.org/officeDocument/2006/customXml" ds:itemID="{7E622458-C8AC-45D1-9360-E7B93518266B}">
+<ds:datastoreItem xmlns:ds="http://schemas.openxmlformats.org/officeDocument/2006/customXml" ds:itemID="{94CF35F1-8B05-4C39-84A2-8A2629811C91}">
   <ds:schemaRefs>
     <ds:schemaRef ds:uri="http://schemas.openxmlformats.org/officeDocument/2006/bibliography"/>
   </ds:schemaRefs>

</xml_diff>

<commit_message>
add data model schema to documentation
</commit_message>
<xml_diff>
--- a/documents/Dossier Technique.docx
+++ b/documents/Dossier Technique.docx
@@ -10,7 +10,6 @@
           <w:docPartUnique/>
         </w:docPartObj>
       </w:sdtPr>
-      <w:sdtEndPr/>
       <w:sdtContent>
         <w:p>
           <w:pPr>
@@ -1001,7 +1000,6 @@
                                     <w:dataBinding w:prefixMappings="xmlns:ns0='http://schemas.openxmlformats.org/package/2006/metadata/core-properties' xmlns:ns1='http://purl.org/dc/elements/1.1/'" w:xpath="/ns0:coreProperties[1]/ns1:subject[1]" w:storeItemID="{6C3C8BC8-F283-45AE-878A-BAB7291924A1}"/>
                                     <w:text/>
                                   </w:sdtPr>
-                                  <w:sdtEndPr/>
                                   <w:sdtContent>
                                     <w:p>
                                       <w:pPr>
@@ -1040,7 +1038,6 @@
                                     <w:dataBinding w:prefixMappings="xmlns:ns0='http://schemas.openxmlformats.org/package/2006/metadata/core-properties' xmlns:ns1='http://purl.org/dc/elements/1.1/'" w:xpath="/ns0:coreProperties[1]/ns1:creator[1]" w:storeItemID="{6C3C8BC8-F283-45AE-878A-BAB7291924A1}"/>
                                     <w:text/>
                                   </w:sdtPr>
-                                  <w:sdtEndPr/>
                                   <w:sdtContent>
                                     <w:p>
                                       <w:pPr>
@@ -1207,7 +1204,6 @@
                               <w:dataBinding w:prefixMappings="xmlns:ns0='http://schemas.openxmlformats.org/package/2006/metadata/core-properties' xmlns:ns1='http://purl.org/dc/elements/1.1/'" w:xpath="/ns0:coreProperties[1]/ns1:subject[1]" w:storeItemID="{6C3C8BC8-F283-45AE-878A-BAB7291924A1}"/>
                               <w:text/>
                             </w:sdtPr>
-                            <w:sdtEndPr/>
                             <w:sdtContent>
                               <w:p>
                                 <w:pPr>
@@ -1246,7 +1242,6 @@
                               <w:dataBinding w:prefixMappings="xmlns:ns0='http://schemas.openxmlformats.org/package/2006/metadata/core-properties' xmlns:ns1='http://purl.org/dc/elements/1.1/'" w:xpath="/ns0:coreProperties[1]/ns1:creator[1]" w:storeItemID="{6C3C8BC8-F283-45AE-878A-BAB7291924A1}"/>
                               <w:text/>
                             </w:sdtPr>
-                            <w:sdtEndPr/>
                             <w:sdtContent>
                               <w:p>
                                 <w:pPr>
@@ -4893,10 +4888,26 @@
     </w:p>
     <w:p>
       <w:pPr>
+        <w:rPr>
+          <w:rFonts w:asciiTheme="majorHAnsi" w:eastAsiaTheme="majorEastAsia" w:hAnsiTheme="majorHAnsi" w:cstheme="majorBidi"/>
+          <w:b/>
+          <w:bCs/>
+          <w:color w:val="4F81BD" w:themeColor="accent1"/>
+          <w:sz w:val="26"/>
+          <w:szCs w:val="26"/>
+        </w:rPr>
+      </w:pPr>
+      <w:bookmarkStart w:id="4" w:name="_Toc352087281"/>
+      <w:r>
+        <w:br w:type="page"/>
+      </w:r>
+    </w:p>
+    <w:p>
+      <w:pPr>
         <w:pStyle w:val="Titre2"/>
       </w:pPr>
-      <w:bookmarkStart w:id="4" w:name="_Toc352087281"/>
-      <w:r>
+      <w:r>
+        <w:lastRenderedPageBreak/>
         <w:t>Architecture</w:t>
       </w:r>
       <w:bookmarkEnd w:id="4"/>
@@ -5152,6 +5163,1074 @@
         <w:t> ».</w:t>
       </w:r>
     </w:p>
+    <w:p/>
+    <w:tbl>
+      <w:tblPr>
+        <w:tblStyle w:val="Grilledutableau"/>
+        <w:tblW w:w="5000" w:type="pct"/>
+        <w:tblLook w:val="04A0" w:firstRow="1" w:lastRow="0" w:firstColumn="1" w:lastColumn="0" w:noHBand="0" w:noVBand="1"/>
+      </w:tblPr>
+      <w:tblGrid>
+        <w:gridCol w:w="624"/>
+        <w:gridCol w:w="2034"/>
+        <w:gridCol w:w="2025"/>
+        <w:gridCol w:w="1947"/>
+        <w:gridCol w:w="1986"/>
+        <w:gridCol w:w="672"/>
+      </w:tblGrid>
+      <w:tr>
+        <w:trPr>
+          <w:trHeight w:val="554"/>
+        </w:trPr>
+        <w:tc>
+          <w:tcPr>
+            <w:tcW w:w="336" w:type="pct"/>
+            <w:vMerge w:val="restart"/>
+            <w:shd w:val="clear" w:color="auto" w:fill="auto"/>
+            <w:textDirection w:val="btLr"/>
+          </w:tcPr>
+          <w:p>
+            <w:pPr>
+              <w:ind w:left="113" w:right="113"/>
+              <w:jc w:val="center"/>
+              <w:rPr>
+                <w:b/>
+              </w:rPr>
+            </w:pPr>
+            <w:r>
+              <w:rPr>
+                <w:b/>
+                <w:noProof/>
+                <w:sz w:val="32"/>
+                <w:lang w:eastAsia="fr-FR"/>
+              </w:rPr>
+              <w:t>UTILISATEUR</w:t>
+            </w:r>
+          </w:p>
+        </w:tc>
+        <w:tc>
+          <w:tcPr>
+            <w:tcW w:w="4302" w:type="pct"/>
+            <w:gridSpan w:val="4"/>
+            <w:vAlign w:val="center"/>
+          </w:tcPr>
+          <w:p>
+            <w:pPr>
+              <w:jc w:val="center"/>
+              <w:rPr>
+                <w:b/>
+              </w:rPr>
+            </w:pPr>
+            <w:r>
+              <w:rPr>
+                <w:b/>
+                <w:sz w:val="24"/>
+              </w:rPr>
+              <w:t>Schématisation du parcours des données entre l’utilisateur et le système</w:t>
+            </w:r>
+          </w:p>
+        </w:tc>
+        <w:tc>
+          <w:tcPr>
+            <w:tcW w:w="362" w:type="pct"/>
+            <w:vMerge w:val="restart"/>
+            <w:shd w:val="clear" w:color="auto" w:fill="auto"/>
+            <w:textDirection w:val="btLr"/>
+            <w:vAlign w:val="center"/>
+          </w:tcPr>
+          <w:p>
+            <w:pPr>
+              <w:ind w:left="113" w:right="113"/>
+              <w:jc w:val="center"/>
+              <w:rPr>
+                <w:b/>
+              </w:rPr>
+            </w:pPr>
+            <w:r>
+              <w:rPr>
+                <w:b/>
+                <w:noProof/>
+                <w:sz w:val="32"/>
+                <w:lang w:eastAsia="fr-FR"/>
+              </w:rPr>
+              <w:t>SYSTEME</w:t>
+            </w:r>
+          </w:p>
+        </w:tc>
+      </w:tr>
+      <w:tr>
+        <w:trPr>
+          <w:trHeight w:val="429"/>
+        </w:trPr>
+        <w:tc>
+          <w:tcPr>
+            <w:tcW w:w="336" w:type="pct"/>
+            <w:vMerge/>
+            <w:shd w:val="clear" w:color="auto" w:fill="auto"/>
+          </w:tcPr>
+          <w:p>
+            <w:pPr>
+              <w:ind w:left="113" w:right="113"/>
+              <w:jc w:val="center"/>
+              <w:rPr>
+                <w:b/>
+              </w:rPr>
+            </w:pPr>
+          </w:p>
+        </w:tc>
+        <w:tc>
+          <w:tcPr>
+            <w:tcW w:w="1095" w:type="pct"/>
+            <w:tcBorders>
+              <w:bottom w:val="nil"/>
+            </w:tcBorders>
+            <w:shd w:val="clear" w:color="auto" w:fill="CCFF99"/>
+            <w:vAlign w:val="center"/>
+          </w:tcPr>
+          <w:p>
+            <w:pPr>
+              <w:jc w:val="center"/>
+              <w:rPr>
+                <w:b/>
+              </w:rPr>
+            </w:pPr>
+            <w:r>
+              <w:rPr>
+                <w:b/>
+              </w:rPr>
+              <w:t>Interface Utilisateur</w:t>
+            </w:r>
+          </w:p>
+        </w:tc>
+        <w:tc>
+          <w:tcPr>
+            <w:tcW w:w="1090" w:type="pct"/>
+            <w:tcBorders>
+              <w:bottom w:val="nil"/>
+            </w:tcBorders>
+            <w:shd w:val="clear" w:color="auto" w:fill="DBE5F1" w:themeFill="accent1" w:themeFillTint="33"/>
+            <w:vAlign w:val="center"/>
+          </w:tcPr>
+          <w:p>
+            <w:pPr>
+              <w:jc w:val="center"/>
+              <w:rPr>
+                <w:b/>
+              </w:rPr>
+            </w:pPr>
+            <w:r>
+              <w:rPr>
+                <w:b/>
+              </w:rPr>
+              <w:t>Contrôleur</w:t>
+            </w:r>
+          </w:p>
+        </w:tc>
+        <w:tc>
+          <w:tcPr>
+            <w:tcW w:w="1048" w:type="pct"/>
+            <w:tcBorders>
+              <w:bottom w:val="nil"/>
+            </w:tcBorders>
+            <w:shd w:val="clear" w:color="auto" w:fill="DBE5F1" w:themeFill="accent1" w:themeFillTint="33"/>
+            <w:vAlign w:val="center"/>
+          </w:tcPr>
+          <w:p>
+            <w:pPr>
+              <w:jc w:val="center"/>
+              <w:rPr>
+                <w:b/>
+              </w:rPr>
+            </w:pPr>
+            <w:r>
+              <w:rPr>
+                <w:b/>
+              </w:rPr>
+              <w:t>Librairies</w:t>
+            </w:r>
+          </w:p>
+        </w:tc>
+        <w:tc>
+          <w:tcPr>
+            <w:tcW w:w="1069" w:type="pct"/>
+            <w:tcBorders>
+              <w:bottom w:val="nil"/>
+            </w:tcBorders>
+            <w:shd w:val="clear" w:color="auto" w:fill="F2DBDB" w:themeFill="accent2" w:themeFillTint="33"/>
+            <w:vAlign w:val="center"/>
+          </w:tcPr>
+          <w:p>
+            <w:pPr>
+              <w:jc w:val="center"/>
+              <w:rPr>
+                <w:b/>
+              </w:rPr>
+            </w:pPr>
+            <w:r>
+              <w:rPr>
+                <w:b/>
+              </w:rPr>
+              <w:t>Base de données</w:t>
+            </w:r>
+          </w:p>
+        </w:tc>
+        <w:tc>
+          <w:tcPr>
+            <w:tcW w:w="362" w:type="pct"/>
+            <w:vMerge/>
+            <w:shd w:val="clear" w:color="auto" w:fill="auto"/>
+            <w:vAlign w:val="center"/>
+          </w:tcPr>
+          <w:p>
+            <w:pPr>
+              <w:ind w:left="113" w:right="113"/>
+              <w:jc w:val="center"/>
+              <w:rPr>
+                <w:b/>
+              </w:rPr>
+            </w:pPr>
+          </w:p>
+        </w:tc>
+      </w:tr>
+      <w:tr>
+        <w:trPr>
+          <w:cantSplit/>
+          <w:trHeight w:val="2109"/>
+        </w:trPr>
+        <w:tc>
+          <w:tcPr>
+            <w:tcW w:w="336" w:type="pct"/>
+            <w:vMerge/>
+            <w:shd w:val="clear" w:color="auto" w:fill="auto"/>
+            <w:textDirection w:val="btLr"/>
+            <w:vAlign w:val="center"/>
+          </w:tcPr>
+          <w:p>
+            <w:pPr>
+              <w:ind w:left="113" w:right="113"/>
+              <w:jc w:val="center"/>
+              <w:rPr>
+                <w:b/>
+                <w:noProof/>
+                <w:lang w:eastAsia="fr-FR"/>
+              </w:rPr>
+            </w:pPr>
+          </w:p>
+        </w:tc>
+        <w:tc>
+          <w:tcPr>
+            <w:tcW w:w="1095" w:type="pct"/>
+            <w:tcBorders>
+              <w:top w:val="nil"/>
+              <w:bottom w:val="single" w:sz="4" w:space="0" w:color="auto"/>
+            </w:tcBorders>
+            <w:shd w:val="clear" w:color="auto" w:fill="CCFF99"/>
+            <w:vAlign w:val="center"/>
+          </w:tcPr>
+          <w:p>
+            <w:pPr>
+              <w:jc w:val="center"/>
+            </w:pPr>
+            <w:r>
+              <w:rPr>
+                <w:noProof/>
+                <w:lang w:eastAsia="fr-FR"/>
+              </w:rPr>
+              <w:drawing>
+                <wp:inline distT="0" distB="0" distL="0" distR="0" wp14:anchorId="2905C082" wp14:editId="5CB716A3">
+                  <wp:extent cx="720000" cy="720000"/>
+                  <wp:effectExtent l="0" t="0" r="4445" b="0"/>
+                  <wp:docPr id="12" name="Image 12" descr="folders, user interface, window icon"/>
+                  <wp:cNvGraphicFramePr>
+                    <a:graphicFrameLocks xmlns:a="http://schemas.openxmlformats.org/drawingml/2006/main" noChangeAspect="1"/>
+                  </wp:cNvGraphicFramePr>
+                  <a:graphic xmlns:a="http://schemas.openxmlformats.org/drawingml/2006/main">
+                    <a:graphicData uri="http://schemas.openxmlformats.org/drawingml/2006/picture">
+                      <pic:pic xmlns:pic="http://schemas.openxmlformats.org/drawingml/2006/picture">
+                        <pic:nvPicPr>
+                          <pic:cNvPr id="0" name="Picture 5" descr="folders, user interface, window icon"/>
+                          <pic:cNvPicPr>
+                            <a:picLocks noChangeAspect="1" noChangeArrowheads="1"/>
+                          </pic:cNvPicPr>
+                        </pic:nvPicPr>
+                        <pic:blipFill>
+                          <a:blip r:embed="rId11">
+                            <a:extLst>
+                              <a:ext uri="{28A0092B-C50C-407E-A947-70E740481C1C}">
+                                <a14:useLocalDpi xmlns:a14="http://schemas.microsoft.com/office/drawing/2010/main" val="0"/>
+                              </a:ext>
+                            </a:extLst>
+                          </a:blip>
+                          <a:srcRect/>
+                          <a:stretch>
+                            <a:fillRect/>
+                          </a:stretch>
+                        </pic:blipFill>
+                        <pic:spPr bwMode="auto">
+                          <a:xfrm>
+                            <a:off x="0" y="0"/>
+                            <a:ext cx="720000" cy="720000"/>
+                          </a:xfrm>
+                          <a:prstGeom prst="rect">
+                            <a:avLst/>
+                          </a:prstGeom>
+                          <a:noFill/>
+                          <a:ln>
+                            <a:noFill/>
+                          </a:ln>
+                        </pic:spPr>
+                      </pic:pic>
+                    </a:graphicData>
+                  </a:graphic>
+                </wp:inline>
+              </w:drawing>
+            </w:r>
+          </w:p>
+        </w:tc>
+        <w:tc>
+          <w:tcPr>
+            <w:tcW w:w="1090" w:type="pct"/>
+            <w:tcBorders>
+              <w:top w:val="nil"/>
+              <w:bottom w:val="single" w:sz="4" w:space="0" w:color="auto"/>
+            </w:tcBorders>
+            <w:shd w:val="clear" w:color="auto" w:fill="DBE5F1" w:themeFill="accent1" w:themeFillTint="33"/>
+            <w:vAlign w:val="center"/>
+          </w:tcPr>
+          <w:p>
+            <w:pPr>
+              <w:jc w:val="center"/>
+            </w:pPr>
+            <w:r>
+              <w:rPr>
+                <w:noProof/>
+                <w:lang w:eastAsia="fr-FR"/>
+              </w:rPr>
+              <mc:AlternateContent>
+                <mc:Choice Requires="wps">
+                  <w:drawing>
+                    <wp:anchor distT="0" distB="0" distL="114300" distR="114300" simplePos="0" relativeHeight="251699200" behindDoc="0" locked="0" layoutInCell="1" allowOverlap="1" wp14:anchorId="22759CD9" wp14:editId="150F0774">
+                      <wp:simplePos x="0" y="0"/>
+                      <wp:positionH relativeFrom="column">
+                        <wp:posOffset>1073150</wp:posOffset>
+                      </wp:positionH>
+                      <wp:positionV relativeFrom="paragraph">
+                        <wp:posOffset>86995</wp:posOffset>
+                      </wp:positionV>
+                      <wp:extent cx="283845" cy="457200"/>
+                      <wp:effectExtent l="0" t="0" r="20955" b="19050"/>
+                      <wp:wrapNone/>
+                      <wp:docPr id="17" name="Losange 17"/>
+                      <wp:cNvGraphicFramePr/>
+                      <a:graphic xmlns:a="http://schemas.openxmlformats.org/drawingml/2006/main">
+                        <a:graphicData uri="http://schemas.microsoft.com/office/word/2010/wordprocessingShape">
+                          <wps:wsp>
+                            <wps:cNvSpPr/>
+                            <wps:spPr>
+                              <a:xfrm>
+                                <a:off x="0" y="0"/>
+                                <a:ext cx="283845" cy="457200"/>
+                              </a:xfrm>
+                              <a:prstGeom prst="diamond">
+                                <a:avLst/>
+                              </a:prstGeom>
+                              <a:ln>
+                                <a:solidFill>
+                                  <a:schemeClr val="tx1">
+                                    <a:lumMod val="65000"/>
+                                    <a:lumOff val="35000"/>
+                                  </a:schemeClr>
+                                </a:solidFill>
+                              </a:ln>
+                            </wps:spPr>
+                            <wps:style>
+                              <a:lnRef idx="2">
+                                <a:schemeClr val="accent6"/>
+                              </a:lnRef>
+                              <a:fillRef idx="1">
+                                <a:schemeClr val="lt1"/>
+                              </a:fillRef>
+                              <a:effectRef idx="0">
+                                <a:schemeClr val="accent6"/>
+                              </a:effectRef>
+                              <a:fontRef idx="minor">
+                                <a:schemeClr val="dk1"/>
+                              </a:fontRef>
+                            </wps:style>
+                            <wps:bodyPr rot="0" spcFirstLastPara="0" vertOverflow="overflow" horzOverflow="overflow" vert="horz" wrap="square" lIns="91440" tIns="45720" rIns="91440" bIns="45720" numCol="1" spcCol="0" rtlCol="0" fromWordArt="0" anchor="ctr" anchorCtr="0" forceAA="0" compatLnSpc="1">
+                              <a:prstTxWarp prst="textNoShape">
+                                <a:avLst/>
+                              </a:prstTxWarp>
+                              <a:noAutofit/>
+                            </wps:bodyPr>
+                          </wps:wsp>
+                        </a:graphicData>
+                      </a:graphic>
+                      <wp14:sizeRelH relativeFrom="margin">
+                        <wp14:pctWidth>0</wp14:pctWidth>
+                      </wp14:sizeRelH>
+                      <wp14:sizeRelV relativeFrom="margin">
+                        <wp14:pctHeight>0</wp14:pctHeight>
+                      </wp14:sizeRelV>
+                    </wp:anchor>
+                  </w:drawing>
+                </mc:Choice>
+                <mc:Fallback>
+                  <w:pict>
+                    <v:shapetype id="_x0000_t4" coordsize="21600,21600" o:spt="4" path="m10800,l,10800,10800,21600,21600,10800xe">
+                      <v:stroke joinstyle="miter"/>
+                      <v:path gradientshapeok="t" o:connecttype="rect" textboxrect="5400,5400,16200,16200"/>
+                    </v:shapetype>
+                    <v:shape id="Losange 17" o:spid="_x0000_s1026" type="#_x0000_t4" style="position:absolute;margin-left:84.5pt;margin-top:6.85pt;width:22.35pt;height:36pt;z-index:251699200;visibility:visible;mso-wrap-style:square;mso-width-percent:0;mso-height-percent:0;mso-wrap-distance-left:9pt;mso-wrap-distance-top:0;mso-wrap-distance-right:9pt;mso-wrap-distance-bottom:0;mso-position-horizontal:absolute;mso-position-horizontal-relative:text;mso-position-vertical:absolute;mso-position-vertical-relative:text;mso-width-percent:0;mso-height-percent:0;mso-width-relative:margin;mso-height-relative:margin;v-text-anchor:middle" o:gfxdata="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" fillcolor="white [3201]" strokecolor="#5a5a5a [2109]" strokeweight="2pt"/>
+                  </w:pict>
+                </mc:Fallback>
+              </mc:AlternateContent>
+            </w:r>
+            <w:r>
+              <w:rPr>
+                <w:noProof/>
+                <w:lang w:eastAsia="fr-FR"/>
+              </w:rPr>
+              <mc:AlternateContent>
+                <mc:Choice Requires="wps">
+                  <w:drawing>
+                    <wp:anchor distT="0" distB="0" distL="114300" distR="114300" simplePos="0" relativeHeight="251700224" behindDoc="0" locked="0" layoutInCell="1" allowOverlap="1" wp14:anchorId="17F34A8F" wp14:editId="6B8004EC">
+                      <wp:simplePos x="0" y="0"/>
+                      <wp:positionH relativeFrom="column">
+                        <wp:posOffset>2316480</wp:posOffset>
+                      </wp:positionH>
+                      <wp:positionV relativeFrom="paragraph">
+                        <wp:posOffset>93980</wp:posOffset>
+                      </wp:positionV>
+                      <wp:extent cx="283845" cy="457200"/>
+                      <wp:effectExtent l="0" t="0" r="20955" b="19050"/>
+                      <wp:wrapNone/>
+                      <wp:docPr id="18" name="Losange 18"/>
+                      <wp:cNvGraphicFramePr/>
+                      <a:graphic xmlns:a="http://schemas.openxmlformats.org/drawingml/2006/main">
+                        <a:graphicData uri="http://schemas.microsoft.com/office/word/2010/wordprocessingShape">
+                          <wps:wsp>
+                            <wps:cNvSpPr/>
+                            <wps:spPr>
+                              <a:xfrm>
+                                <a:off x="0" y="0"/>
+                                <a:ext cx="283845" cy="457200"/>
+                              </a:xfrm>
+                              <a:prstGeom prst="diamond">
+                                <a:avLst/>
+                              </a:prstGeom>
+                              <a:ln>
+                                <a:solidFill>
+                                  <a:schemeClr val="tx1">
+                                    <a:lumMod val="65000"/>
+                                    <a:lumOff val="35000"/>
+                                  </a:schemeClr>
+                                </a:solidFill>
+                              </a:ln>
+                            </wps:spPr>
+                            <wps:style>
+                              <a:lnRef idx="2">
+                                <a:schemeClr val="accent6"/>
+                              </a:lnRef>
+                              <a:fillRef idx="1">
+                                <a:schemeClr val="lt1"/>
+                              </a:fillRef>
+                              <a:effectRef idx="0">
+                                <a:schemeClr val="accent6"/>
+                              </a:effectRef>
+                              <a:fontRef idx="minor">
+                                <a:schemeClr val="dk1"/>
+                              </a:fontRef>
+                            </wps:style>
+                            <wps:bodyPr rot="0" spcFirstLastPara="0" vertOverflow="overflow" horzOverflow="overflow" vert="horz" wrap="square" lIns="91440" tIns="45720" rIns="91440" bIns="45720" numCol="1" spcCol="0" rtlCol="0" fromWordArt="0" anchor="ctr" anchorCtr="0" forceAA="0" compatLnSpc="1">
+                              <a:prstTxWarp prst="textNoShape">
+                                <a:avLst/>
+                              </a:prstTxWarp>
+                              <a:noAutofit/>
+                            </wps:bodyPr>
+                          </wps:wsp>
+                        </a:graphicData>
+                      </a:graphic>
+                      <wp14:sizeRelH relativeFrom="margin">
+                        <wp14:pctWidth>0</wp14:pctWidth>
+                      </wp14:sizeRelH>
+                      <wp14:sizeRelV relativeFrom="margin">
+                        <wp14:pctHeight>0</wp14:pctHeight>
+                      </wp14:sizeRelV>
+                    </wp:anchor>
+                  </w:drawing>
+                </mc:Choice>
+                <mc:Fallback>
+                  <w:pict>
+                    <v:shape id="Losange 18" o:spid="_x0000_s1026" type="#_x0000_t4" style="position:absolute;margin-left:182.4pt;margin-top:7.4pt;width:22.35pt;height:36pt;z-index:251700224;visibility:visible;mso-wrap-style:square;mso-width-percent:0;mso-height-percent:0;mso-wrap-distance-left:9pt;mso-wrap-distance-top:0;mso-wrap-distance-right:9pt;mso-wrap-distance-bottom:0;mso-position-horizontal:absolute;mso-position-horizontal-relative:text;mso-position-vertical:absolute;mso-position-vertical-relative:text;mso-width-percent:0;mso-height-percent:0;mso-width-relative:margin;mso-height-relative:margin;v-text-anchor:middle" o:gfxdata="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" fillcolor="white [3201]" strokecolor="#5a5a5a [2109]" strokeweight="2pt"/>
+                  </w:pict>
+                </mc:Fallback>
+              </mc:AlternateContent>
+            </w:r>
+            <w:r>
+              <w:rPr>
+                <w:noProof/>
+                <w:lang w:eastAsia="fr-FR"/>
+              </w:rPr>
+              <mc:AlternateContent>
+                <mc:Choice Requires="wps">
+                  <w:drawing>
+                    <wp:anchor distT="0" distB="0" distL="114300" distR="114300" simplePos="0" relativeHeight="251698176" behindDoc="0" locked="0" layoutInCell="1" allowOverlap="1" wp14:anchorId="0B74E69E" wp14:editId="1EC000DC">
+                      <wp:simplePos x="0" y="0"/>
+                      <wp:positionH relativeFrom="column">
+                        <wp:posOffset>-206375</wp:posOffset>
+                      </wp:positionH>
+                      <wp:positionV relativeFrom="paragraph">
+                        <wp:posOffset>92710</wp:posOffset>
+                      </wp:positionV>
+                      <wp:extent cx="283845" cy="457200"/>
+                      <wp:effectExtent l="0" t="0" r="20955" b="19050"/>
+                      <wp:wrapNone/>
+                      <wp:docPr id="16" name="Losange 16"/>
+                      <wp:cNvGraphicFramePr/>
+                      <a:graphic xmlns:a="http://schemas.openxmlformats.org/drawingml/2006/main">
+                        <a:graphicData uri="http://schemas.microsoft.com/office/word/2010/wordprocessingShape">
+                          <wps:wsp>
+                            <wps:cNvSpPr/>
+                            <wps:spPr>
+                              <a:xfrm>
+                                <a:off x="0" y="0"/>
+                                <a:ext cx="283845" cy="457200"/>
+                              </a:xfrm>
+                              <a:prstGeom prst="diamond">
+                                <a:avLst/>
+                              </a:prstGeom>
+                              <a:ln>
+                                <a:solidFill>
+                                  <a:schemeClr val="tx1">
+                                    <a:lumMod val="65000"/>
+                                    <a:lumOff val="35000"/>
+                                  </a:schemeClr>
+                                </a:solidFill>
+                              </a:ln>
+                            </wps:spPr>
+                            <wps:style>
+                              <a:lnRef idx="2">
+                                <a:schemeClr val="accent6"/>
+                              </a:lnRef>
+                              <a:fillRef idx="1">
+                                <a:schemeClr val="lt1"/>
+                              </a:fillRef>
+                              <a:effectRef idx="0">
+                                <a:schemeClr val="accent6"/>
+                              </a:effectRef>
+                              <a:fontRef idx="minor">
+                                <a:schemeClr val="dk1"/>
+                              </a:fontRef>
+                            </wps:style>
+                            <wps:bodyPr rot="0" spcFirstLastPara="0" vertOverflow="overflow" horzOverflow="overflow" vert="horz" wrap="square" lIns="91440" tIns="45720" rIns="91440" bIns="45720" numCol="1" spcCol="0" rtlCol="0" fromWordArt="0" anchor="ctr" anchorCtr="0" forceAA="0" compatLnSpc="1">
+                              <a:prstTxWarp prst="textNoShape">
+                                <a:avLst/>
+                              </a:prstTxWarp>
+                              <a:noAutofit/>
+                            </wps:bodyPr>
+                          </wps:wsp>
+                        </a:graphicData>
+                      </a:graphic>
+                      <wp14:sizeRelH relativeFrom="margin">
+                        <wp14:pctWidth>0</wp14:pctWidth>
+                      </wp14:sizeRelH>
+                      <wp14:sizeRelV relativeFrom="margin">
+                        <wp14:pctHeight>0</wp14:pctHeight>
+                      </wp14:sizeRelV>
+                    </wp:anchor>
+                  </w:drawing>
+                </mc:Choice>
+                <mc:Fallback>
+                  <w:pict>
+                    <v:shape id="Losange 16" o:spid="_x0000_s1026" type="#_x0000_t4" style="position:absolute;margin-left:-16.25pt;margin-top:7.3pt;width:22.35pt;height:36pt;z-index:251698176;visibility:visible;mso-wrap-style:square;mso-width-percent:0;mso-height-percent:0;mso-wrap-distance-left:9pt;mso-wrap-distance-top:0;mso-wrap-distance-right:9pt;mso-wrap-distance-bottom:0;mso-position-horizontal:absolute;mso-position-horizontal-relative:text;mso-position-vertical:absolute;mso-position-vertical-relative:text;mso-width-percent:0;mso-height-percent:0;mso-width-relative:margin;mso-height-relative:margin;v-text-anchor:middle" o:gfxdata="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" fillcolor="white [3201]" strokecolor="#5a5a5a [2109]" strokeweight="2pt"/>
+                  </w:pict>
+                </mc:Fallback>
+              </mc:AlternateContent>
+            </w:r>
+            <w:r>
+              <w:rPr>
+                <w:noProof/>
+                <w:lang w:eastAsia="fr-FR"/>
+              </w:rPr>
+              <w:drawing>
+                <wp:inline distT="0" distB="0" distL="0" distR="0" wp14:anchorId="491DC311" wp14:editId="15D14290">
+                  <wp:extent cx="720000" cy="720000"/>
+                  <wp:effectExtent l="0" t="0" r="0" b="4445"/>
+                  <wp:docPr id="13" name="Image 13" descr="document, http icon"/>
+                  <wp:cNvGraphicFramePr>
+                    <a:graphicFrameLocks xmlns:a="http://schemas.openxmlformats.org/drawingml/2006/main" noChangeAspect="1"/>
+                  </wp:cNvGraphicFramePr>
+                  <a:graphic xmlns:a="http://schemas.openxmlformats.org/drawingml/2006/main">
+                    <a:graphicData uri="http://schemas.openxmlformats.org/drawingml/2006/picture">
+                      <pic:pic xmlns:pic="http://schemas.openxmlformats.org/drawingml/2006/picture">
+                        <pic:nvPicPr>
+                          <pic:cNvPr id="0" name="Picture 7" descr="document, http icon"/>
+                          <pic:cNvPicPr>
+                            <a:picLocks noChangeAspect="1" noChangeArrowheads="1"/>
+                          </pic:cNvPicPr>
+                        </pic:nvPicPr>
+                        <pic:blipFill>
+                          <a:blip r:embed="rId12">
+                            <a:extLst>
+                              <a:ext uri="{28A0092B-C50C-407E-A947-70E740481C1C}">
+                                <a14:useLocalDpi xmlns:a14="http://schemas.microsoft.com/office/drawing/2010/main" val="0"/>
+                              </a:ext>
+                            </a:extLst>
+                          </a:blip>
+                          <a:srcRect/>
+                          <a:stretch>
+                            <a:fillRect/>
+                          </a:stretch>
+                        </pic:blipFill>
+                        <pic:spPr bwMode="auto">
+                          <a:xfrm>
+                            <a:off x="0" y="0"/>
+                            <a:ext cx="720000" cy="720000"/>
+                          </a:xfrm>
+                          <a:prstGeom prst="rect">
+                            <a:avLst/>
+                          </a:prstGeom>
+                          <a:noFill/>
+                          <a:ln>
+                            <a:noFill/>
+                          </a:ln>
+                        </pic:spPr>
+                      </pic:pic>
+                    </a:graphicData>
+                  </a:graphic>
+                </wp:inline>
+              </w:drawing>
+            </w:r>
+          </w:p>
+        </w:tc>
+        <w:tc>
+          <w:tcPr>
+            <w:tcW w:w="1048" w:type="pct"/>
+            <w:tcBorders>
+              <w:top w:val="nil"/>
+              <w:bottom w:val="single" w:sz="4" w:space="0" w:color="auto"/>
+            </w:tcBorders>
+            <w:shd w:val="clear" w:color="auto" w:fill="DBE5F1" w:themeFill="accent1" w:themeFillTint="33"/>
+            <w:vAlign w:val="center"/>
+          </w:tcPr>
+          <w:p>
+            <w:pPr>
+              <w:jc w:val="center"/>
+            </w:pPr>
+            <w:r>
+              <w:rPr>
+                <w:noProof/>
+                <w:lang w:eastAsia="fr-FR"/>
+              </w:rPr>
+              <w:drawing>
+                <wp:inline distT="0" distB="0" distL="0" distR="0" wp14:anchorId="588A168C" wp14:editId="448FD0C0">
+                  <wp:extent cx="720000" cy="720000"/>
+                  <wp:effectExtent l="0" t="0" r="4445" b="4445"/>
+                  <wp:docPr id="14" name="Image 14" descr="binary, programming icon"/>
+                  <wp:cNvGraphicFramePr>
+                    <a:graphicFrameLocks xmlns:a="http://schemas.openxmlformats.org/drawingml/2006/main" noChangeAspect="1"/>
+                  </wp:cNvGraphicFramePr>
+                  <a:graphic xmlns:a="http://schemas.openxmlformats.org/drawingml/2006/main">
+                    <a:graphicData uri="http://schemas.openxmlformats.org/drawingml/2006/picture">
+                      <pic:pic xmlns:pic="http://schemas.openxmlformats.org/drawingml/2006/picture">
+                        <pic:nvPicPr>
+                          <pic:cNvPr id="0" name="Picture 9" descr="binary, programming icon"/>
+                          <pic:cNvPicPr>
+                            <a:picLocks noChangeAspect="1" noChangeArrowheads="1"/>
+                          </pic:cNvPicPr>
+                        </pic:nvPicPr>
+                        <pic:blipFill>
+                          <a:blip r:embed="rId13">
+                            <a:extLst>
+                              <a:ext uri="{28A0092B-C50C-407E-A947-70E740481C1C}">
+                                <a14:useLocalDpi xmlns:a14="http://schemas.microsoft.com/office/drawing/2010/main" val="0"/>
+                              </a:ext>
+                            </a:extLst>
+                          </a:blip>
+                          <a:srcRect/>
+                          <a:stretch>
+                            <a:fillRect/>
+                          </a:stretch>
+                        </pic:blipFill>
+                        <pic:spPr bwMode="auto">
+                          <a:xfrm>
+                            <a:off x="0" y="0"/>
+                            <a:ext cx="720000" cy="720000"/>
+                          </a:xfrm>
+                          <a:prstGeom prst="rect">
+                            <a:avLst/>
+                          </a:prstGeom>
+                          <a:noFill/>
+                          <a:ln>
+                            <a:noFill/>
+                          </a:ln>
+                        </pic:spPr>
+                      </pic:pic>
+                    </a:graphicData>
+                  </a:graphic>
+                </wp:inline>
+              </w:drawing>
+            </w:r>
+          </w:p>
+        </w:tc>
+        <w:tc>
+          <w:tcPr>
+            <w:tcW w:w="1069" w:type="pct"/>
+            <w:tcBorders>
+              <w:top w:val="nil"/>
+              <w:bottom w:val="single" w:sz="4" w:space="0" w:color="auto"/>
+            </w:tcBorders>
+            <w:shd w:val="clear" w:color="auto" w:fill="F2DBDB" w:themeFill="accent2" w:themeFillTint="33"/>
+            <w:vAlign w:val="center"/>
+          </w:tcPr>
+          <w:p>
+            <w:pPr>
+              <w:jc w:val="center"/>
+            </w:pPr>
+            <w:r>
+              <w:rPr>
+                <w:noProof/>
+                <w:lang w:eastAsia="fr-FR"/>
+              </w:rPr>
+              <w:drawing>
+                <wp:inline distT="0" distB="0" distL="0" distR="0" wp14:anchorId="5C48320F" wp14:editId="58B56142">
+                  <wp:extent cx="720000" cy="720000"/>
+                  <wp:effectExtent l="0" t="0" r="4445" b="4445"/>
+                  <wp:docPr id="15" name="Image 15" descr="base, data, database, db, dbms, ordbms, rdbms, storage icon"/>
+                  <wp:cNvGraphicFramePr>
+                    <a:graphicFrameLocks xmlns:a="http://schemas.openxmlformats.org/drawingml/2006/main" noChangeAspect="1"/>
+                  </wp:cNvGraphicFramePr>
+                  <a:graphic xmlns:a="http://schemas.openxmlformats.org/drawingml/2006/main">
+                    <a:graphicData uri="http://schemas.openxmlformats.org/drawingml/2006/picture">
+                      <pic:pic xmlns:pic="http://schemas.openxmlformats.org/drawingml/2006/picture">
+                        <pic:nvPicPr>
+                          <pic:cNvPr id="0" name="Picture 11" descr="base, data, database, db, dbms, ordbms, rdbms, storage icon"/>
+                          <pic:cNvPicPr>
+                            <a:picLocks noChangeAspect="1" noChangeArrowheads="1"/>
+                          </pic:cNvPicPr>
+                        </pic:nvPicPr>
+                        <pic:blipFill>
+                          <a:blip r:embed="rId14">
+                            <a:extLst>
+                              <a:ext uri="{28A0092B-C50C-407E-A947-70E740481C1C}">
+                                <a14:useLocalDpi xmlns:a14="http://schemas.microsoft.com/office/drawing/2010/main" val="0"/>
+                              </a:ext>
+                            </a:extLst>
+                          </a:blip>
+                          <a:srcRect/>
+                          <a:stretch>
+                            <a:fillRect/>
+                          </a:stretch>
+                        </pic:blipFill>
+                        <pic:spPr bwMode="auto">
+                          <a:xfrm>
+                            <a:off x="0" y="0"/>
+                            <a:ext cx="720000" cy="720000"/>
+                          </a:xfrm>
+                          <a:prstGeom prst="rect">
+                            <a:avLst/>
+                          </a:prstGeom>
+                          <a:noFill/>
+                          <a:ln>
+                            <a:noFill/>
+                          </a:ln>
+                        </pic:spPr>
+                      </pic:pic>
+                    </a:graphicData>
+                  </a:graphic>
+                </wp:inline>
+              </w:drawing>
+            </w:r>
+          </w:p>
+        </w:tc>
+        <w:tc>
+          <w:tcPr>
+            <w:tcW w:w="362" w:type="pct"/>
+            <w:vMerge/>
+            <w:shd w:val="clear" w:color="auto" w:fill="auto"/>
+            <w:textDirection w:val="btLr"/>
+            <w:vAlign w:val="center"/>
+          </w:tcPr>
+          <w:p>
+            <w:pPr>
+              <w:ind w:left="113" w:right="113"/>
+              <w:jc w:val="center"/>
+              <w:rPr>
+                <w:noProof/>
+                <w:lang w:eastAsia="fr-FR"/>
+              </w:rPr>
+            </w:pPr>
+          </w:p>
+        </w:tc>
+      </w:tr>
+      <w:tr>
+        <w:trPr>
+          <w:trHeight w:val="981"/>
+        </w:trPr>
+        <w:tc>
+          <w:tcPr>
+            <w:tcW w:w="336" w:type="pct"/>
+            <w:vMerge/>
+            <w:shd w:val="clear" w:color="auto" w:fill="auto"/>
+          </w:tcPr>
+          <w:p>
+            <w:pPr>
+              <w:jc w:val="center"/>
+              <w:rPr>
+                <w:noProof/>
+                <w:lang w:eastAsia="fr-FR"/>
+              </w:rPr>
+            </w:pPr>
+          </w:p>
+        </w:tc>
+        <w:tc>
+          <w:tcPr>
+            <w:tcW w:w="1095" w:type="pct"/>
+            <w:tcBorders>
+              <w:top w:val="single" w:sz="4" w:space="0" w:color="auto"/>
+            </w:tcBorders>
+            <w:shd w:val="clear" w:color="auto" w:fill="CCFF99"/>
+            <w:vAlign w:val="center"/>
+          </w:tcPr>
+          <w:p>
+            <w:pPr>
+              <w:jc w:val="center"/>
+              <w:rPr>
+                <w:noProof/>
+                <w:lang w:eastAsia="fr-FR"/>
+              </w:rPr>
+            </w:pPr>
+            <w:r>
+              <w:rPr>
+                <w:noProof/>
+                <w:lang w:eastAsia="fr-FR"/>
+              </w:rPr>
+              <w:t xml:space="preserve">Requêtes </w:t>
+            </w:r>
+            <w:r>
+              <w:rPr>
+                <w:noProof/>
+                <w:lang w:eastAsia="fr-FR"/>
+              </w:rPr>
+              <w:t>HTTP</w:t>
+            </w:r>
+          </w:p>
+          <w:p>
+            <w:pPr>
+              <w:jc w:val="center"/>
+              <w:rPr>
+                <w:noProof/>
+                <w:lang w:eastAsia="fr-FR"/>
+              </w:rPr>
+            </w:pPr>
+            <w:r>
+              <w:rPr>
+                <w:noProof/>
+                <w:lang w:eastAsia="fr-FR"/>
+              </w:rPr>
+              <w:t>Interface utilisateur</w:t>
+            </w:r>
+          </w:p>
+          <w:p>
+            <w:pPr>
+              <w:jc w:val="center"/>
+              <w:rPr>
+                <w:noProof/>
+                <w:lang w:eastAsia="fr-FR"/>
+              </w:rPr>
+            </w:pPr>
+            <w:r>
+              <w:rPr>
+                <w:noProof/>
+                <w:lang w:eastAsia="fr-FR"/>
+              </w:rPr>
+              <w:t>Langage client</w:t>
+            </w:r>
+          </w:p>
+        </w:tc>
+        <w:tc>
+          <w:tcPr>
+            <w:tcW w:w="1090" w:type="pct"/>
+            <w:tcBorders>
+              <w:top w:val="single" w:sz="4" w:space="0" w:color="auto"/>
+            </w:tcBorders>
+            <w:shd w:val="clear" w:color="auto" w:fill="DBE5F1" w:themeFill="accent1" w:themeFillTint="33"/>
+            <w:vAlign w:val="center"/>
+          </w:tcPr>
+          <w:p>
+            <w:pPr>
+              <w:jc w:val="center"/>
+              <w:rPr>
+                <w:noProof/>
+                <w:lang w:eastAsia="fr-FR"/>
+              </w:rPr>
+            </w:pPr>
+            <w:r>
+              <w:rPr>
+                <w:noProof/>
+                <w:lang w:eastAsia="fr-FR"/>
+              </w:rPr>
+              <w:t>Use-Cases</w:t>
+            </w:r>
+          </w:p>
+          <w:p>
+            <w:pPr>
+              <w:jc w:val="center"/>
+              <w:rPr>
+                <w:noProof/>
+                <w:lang w:eastAsia="fr-FR"/>
+              </w:rPr>
+            </w:pPr>
+            <w:r>
+              <w:rPr>
+                <w:noProof/>
+                <w:lang w:eastAsia="fr-FR"/>
+              </w:rPr>
+              <w:t>Control</w:t>
+            </w:r>
+            <w:bookmarkStart w:id="5" w:name="_GoBack"/>
+            <w:bookmarkEnd w:id="5"/>
+            <w:r>
+              <w:rPr>
+                <w:noProof/>
+                <w:lang w:eastAsia="fr-FR"/>
+              </w:rPr>
+              <w:t xml:space="preserve">es de </w:t>
+            </w:r>
+            <w:r>
+              <w:rPr>
+                <w:noProof/>
+                <w:lang w:eastAsia="fr-FR"/>
+              </w:rPr>
+              <w:t>champs</w:t>
+            </w:r>
+          </w:p>
+          <w:p>
+            <w:pPr>
+              <w:jc w:val="center"/>
+              <w:rPr>
+                <w:noProof/>
+                <w:lang w:eastAsia="fr-FR"/>
+              </w:rPr>
+            </w:pPr>
+            <w:r>
+              <w:rPr>
+                <w:noProof/>
+                <w:lang w:eastAsia="fr-FR"/>
+              </w:rPr>
+              <w:t>Langage serveur</w:t>
+            </w:r>
+          </w:p>
+        </w:tc>
+        <w:tc>
+          <w:tcPr>
+            <w:tcW w:w="1048" w:type="pct"/>
+            <w:tcBorders>
+              <w:top w:val="single" w:sz="4" w:space="0" w:color="auto"/>
+            </w:tcBorders>
+            <w:shd w:val="clear" w:color="auto" w:fill="DBE5F1" w:themeFill="accent1" w:themeFillTint="33"/>
+            <w:vAlign w:val="center"/>
+          </w:tcPr>
+          <w:p>
+            <w:pPr>
+              <w:jc w:val="center"/>
+              <w:rPr>
+                <w:noProof/>
+                <w:lang w:eastAsia="fr-FR"/>
+              </w:rPr>
+            </w:pPr>
+            <w:r>
+              <w:rPr>
+                <w:noProof/>
+                <w:lang w:eastAsia="fr-FR"/>
+              </w:rPr>
+              <w:t>Manipulation OS</w:t>
+            </w:r>
+            <w:r>
+              <w:rPr>
+                <w:noProof/>
+                <w:lang w:eastAsia="fr-FR"/>
+              </w:rPr>
+              <w:t xml:space="preserve"> </w:t>
+            </w:r>
+            <w:r>
+              <w:rPr>
+                <w:noProof/>
+                <w:lang w:eastAsia="fr-FR"/>
+              </w:rPr>
+              <w:t xml:space="preserve">Manipulation </w:t>
+            </w:r>
+            <w:r>
+              <w:rPr>
+                <w:noProof/>
+                <w:lang w:eastAsia="fr-FR"/>
+              </w:rPr>
+              <w:t>SQL</w:t>
+            </w:r>
+          </w:p>
+        </w:tc>
+        <w:tc>
+          <w:tcPr>
+            <w:tcW w:w="1069" w:type="pct"/>
+            <w:tcBorders>
+              <w:top w:val="single" w:sz="4" w:space="0" w:color="auto"/>
+            </w:tcBorders>
+            <w:shd w:val="clear" w:color="auto" w:fill="F2DBDB" w:themeFill="accent2" w:themeFillTint="33"/>
+            <w:vAlign w:val="center"/>
+          </w:tcPr>
+          <w:p>
+            <w:pPr>
+              <w:jc w:val="center"/>
+              <w:rPr>
+                <w:noProof/>
+                <w:lang w:eastAsia="fr-FR"/>
+              </w:rPr>
+            </w:pPr>
+            <w:r>
+              <w:rPr>
+                <w:noProof/>
+                <w:lang w:eastAsia="fr-FR"/>
+              </w:rPr>
+              <w:t>Données</w:t>
+            </w:r>
+          </w:p>
+          <w:p>
+            <w:pPr>
+              <w:jc w:val="center"/>
+              <w:rPr>
+                <w:noProof/>
+                <w:lang w:eastAsia="fr-FR"/>
+              </w:rPr>
+            </w:pPr>
+            <w:r>
+              <w:rPr>
+                <w:noProof/>
+                <w:lang w:eastAsia="fr-FR"/>
+              </w:rPr>
+              <w:t>Procédures stockés</w:t>
+            </w:r>
+          </w:p>
+        </w:tc>
+        <w:tc>
+          <w:tcPr>
+            <w:tcW w:w="362" w:type="pct"/>
+            <w:vMerge/>
+            <w:shd w:val="clear" w:color="auto" w:fill="auto"/>
+            <w:vAlign w:val="center"/>
+          </w:tcPr>
+          <w:p>
+            <w:pPr>
+              <w:jc w:val="center"/>
+              <w:rPr>
+                <w:noProof/>
+                <w:lang w:eastAsia="fr-FR"/>
+              </w:rPr>
+            </w:pPr>
+          </w:p>
+        </w:tc>
+      </w:tr>
+    </w:tbl>
     <w:p>
       <w:pPr>
         <w:rPr>
@@ -5171,7 +6250,7 @@
       <w:pPr>
         <w:pStyle w:val="Titre2"/>
       </w:pPr>
-      <w:bookmarkStart w:id="5" w:name="_Toc352087282"/>
+      <w:bookmarkStart w:id="6" w:name="_Toc352087282"/>
       <w:r>
         <w:lastRenderedPageBreak/>
         <w:t>P</w:t>
@@ -5182,7 +6261,7 @@
       <w:r>
         <w:t>de configuration</w:t>
       </w:r>
-      <w:bookmarkEnd w:id="5"/>
+      <w:bookmarkEnd w:id="6"/>
     </w:p>
     <w:p>
       <w:r>
@@ -6206,12 +7285,12 @@
       <w:pPr>
         <w:pStyle w:val="Titre2"/>
       </w:pPr>
-      <w:bookmarkStart w:id="6" w:name="_Toc352087283"/>
+      <w:bookmarkStart w:id="7" w:name="_Toc352087283"/>
       <w:r>
         <w:lastRenderedPageBreak/>
         <w:t>Model de données</w:t>
       </w:r>
-      <w:bookmarkEnd w:id="6"/>
+      <w:bookmarkEnd w:id="7"/>
     </w:p>
     <w:p>
       <w:r>
@@ -6309,8 +7388,8 @@
       <w:pPr>
         <w:pStyle w:val="Titre3"/>
       </w:pPr>
-      <w:bookmarkStart w:id="7" w:name="_Ref352052893"/>
-      <w:bookmarkStart w:id="8" w:name="_Toc352087284"/>
+      <w:bookmarkStart w:id="8" w:name="_Ref352052893"/>
+      <w:bookmarkStart w:id="9" w:name="_Toc352087284"/>
       <w:r>
         <w:t>F</w:t>
       </w:r>
@@ -6320,8 +7399,8 @@
       <w:r>
         <w:t xml:space="preserve"> de champ</w:t>
       </w:r>
-      <w:bookmarkEnd w:id="7"/>
       <w:bookmarkEnd w:id="8"/>
+      <w:bookmarkEnd w:id="9"/>
     </w:p>
     <w:p>
       <w:r>
@@ -7376,12 +8455,12 @@
       <w:pPr>
         <w:pStyle w:val="Titre3"/>
       </w:pPr>
-      <w:bookmarkStart w:id="9" w:name="_Toc352087285"/>
+      <w:bookmarkStart w:id="10" w:name="_Toc352087285"/>
       <w:r>
         <w:lastRenderedPageBreak/>
         <w:t>Description de champ</w:t>
       </w:r>
-      <w:bookmarkEnd w:id="9"/>
+      <w:bookmarkEnd w:id="10"/>
     </w:p>
     <w:p>
       <w:r>
@@ -7636,14 +8715,14 @@
       <w:pPr>
         <w:pStyle w:val="Titre3"/>
       </w:pPr>
-      <w:bookmarkStart w:id="10" w:name="_Toc352087286"/>
+      <w:bookmarkStart w:id="11" w:name="_Toc352087286"/>
       <w:r>
         <w:t>Ch</w:t>
       </w:r>
       <w:r>
         <w:t>amps réservés par Webframework</w:t>
       </w:r>
-      <w:bookmarkEnd w:id="10"/>
+      <w:bookmarkEnd w:id="11"/>
     </w:p>
     <w:p>
       <w:pPr>
@@ -8138,11 +9217,11 @@
       <w:pPr>
         <w:pStyle w:val="Titre3"/>
       </w:pPr>
-      <w:bookmarkStart w:id="11" w:name="_Toc352087287"/>
+      <w:bookmarkStart w:id="12" w:name="_Toc352087287"/>
       <w:r>
         <w:t>Modélisation des données</w:t>
       </w:r>
-      <w:bookmarkEnd w:id="11"/>
+      <w:bookmarkEnd w:id="12"/>
     </w:p>
     <w:p>
       <w:r>
@@ -8361,12 +9440,12 @@
       <w:pPr>
         <w:pStyle w:val="Titre2"/>
       </w:pPr>
-      <w:bookmarkStart w:id="12" w:name="_Toc352087288"/>
+      <w:bookmarkStart w:id="13" w:name="_Toc352087288"/>
       <w:r>
         <w:lastRenderedPageBreak/>
         <w:t>Configuration</w:t>
       </w:r>
-      <w:bookmarkEnd w:id="12"/>
+      <w:bookmarkEnd w:id="13"/>
     </w:p>
     <w:p>
       <w:r>
@@ -8572,14 +9651,14 @@
       <w:pPr>
         <w:pStyle w:val="Titre3"/>
       </w:pPr>
-      <w:bookmarkStart w:id="13" w:name="_Ref352051946"/>
-      <w:bookmarkStart w:id="14" w:name="_Toc352087289"/>
+      <w:bookmarkStart w:id="14" w:name="_Ref352051946"/>
+      <w:bookmarkStart w:id="15" w:name="_Toc352087289"/>
       <w:r>
         <w:lastRenderedPageBreak/>
         <w:t>Arborescence des fichiers</w:t>
       </w:r>
-      <w:bookmarkEnd w:id="13"/>
       <w:bookmarkEnd w:id="14"/>
+      <w:bookmarkEnd w:id="15"/>
       <w:r>
         <w:t xml:space="preserve"> </w:t>
       </w:r>
@@ -9124,14 +10203,14 @@
       <w:pPr>
         <w:pStyle w:val="Titre3"/>
       </w:pPr>
-      <w:bookmarkStart w:id="15" w:name="_Toc352087291"/>
+      <w:bookmarkStart w:id="16" w:name="_Toc352087291"/>
       <w:r>
         <w:t xml:space="preserve">Fichiers </w:t>
       </w:r>
       <w:r>
         <w:t>SQL</w:t>
       </w:r>
-      <w:bookmarkEnd w:id="15"/>
+      <w:bookmarkEnd w:id="16"/>
       <w:r>
         <w:t xml:space="preserve"> (sql.ini)</w:t>
       </w:r>
@@ -9450,8 +10529,8 @@
       <w:pPr>
         <w:pStyle w:val="Titre2"/>
       </w:pPr>
-      <w:bookmarkStart w:id="16" w:name="_Toc352087292"/>
-      <w:bookmarkStart w:id="17" w:name="_Ref352051536"/>
+      <w:bookmarkStart w:id="17" w:name="_Toc352087292"/>
+      <w:bookmarkStart w:id="18" w:name="_Ref352051536"/>
       <w:r>
         <w:lastRenderedPageBreak/>
         <w:t>Base de donnée</w:t>
@@ -9459,7 +10538,7 @@
       <w:r>
         <w:t>s</w:t>
       </w:r>
-      <w:bookmarkEnd w:id="16"/>
+      <w:bookmarkEnd w:id="17"/>
     </w:p>
     <w:p>
       <w:r>
@@ -9520,7 +10599,7 @@
       <w:pPr>
         <w:pStyle w:val="Titre3"/>
       </w:pPr>
-      <w:bookmarkStart w:id="18" w:name="_Toc352087293"/>
+      <w:bookmarkStart w:id="19" w:name="_Toc352087293"/>
       <w:r>
         <w:t>P</w:t>
       </w:r>
@@ -9530,7 +10609,7 @@
       <w:r>
         <w:t>de configuration</w:t>
       </w:r>
-      <w:bookmarkEnd w:id="18"/>
+      <w:bookmarkEnd w:id="19"/>
     </w:p>
     <w:p>
       <w:r>
@@ -10348,25 +11427,25 @@
       <w:pPr>
         <w:pStyle w:val="Titre1"/>
       </w:pPr>
-      <w:bookmarkStart w:id="19" w:name="Librairie"/>
-      <w:bookmarkStart w:id="20" w:name="_Toc352087294"/>
-      <w:bookmarkEnd w:id="19"/>
+      <w:bookmarkStart w:id="20" w:name="Librairie"/>
+      <w:bookmarkStart w:id="21" w:name="_Toc352087294"/>
+      <w:bookmarkEnd w:id="20"/>
       <w:r>
         <w:lastRenderedPageBreak/>
         <w:t>Librairie</w:t>
       </w:r>
-      <w:bookmarkEnd w:id="20"/>
+      <w:bookmarkEnd w:id="21"/>
     </w:p>
     <w:p>
       <w:pPr>
         <w:pStyle w:val="Titre2"/>
       </w:pPr>
-      <w:bookmarkStart w:id="21" w:name="_Toc352087295"/>
+      <w:bookmarkStart w:id="22" w:name="_Toc352087295"/>
       <w:r>
         <w:t>Format de fichier INI avancé</w:t>
       </w:r>
-      <w:bookmarkEnd w:id="17"/>
-      <w:bookmarkEnd w:id="21"/>
+      <w:bookmarkEnd w:id="18"/>
+      <w:bookmarkEnd w:id="22"/>
     </w:p>
     <w:p>
       <w:r>
@@ -10446,11 +11525,11 @@
       <w:pPr>
         <w:pStyle w:val="Titre3"/>
       </w:pPr>
-      <w:bookmarkStart w:id="22" w:name="_Toc352087296"/>
+      <w:bookmarkStart w:id="23" w:name="_Toc352087296"/>
       <w:r>
         <w:t>Constantes</w:t>
       </w:r>
-      <w:bookmarkEnd w:id="22"/>
+      <w:bookmarkEnd w:id="23"/>
     </w:p>
     <w:p>
       <w:pPr>
@@ -10557,11 +11636,11 @@
       <w:pPr>
         <w:pStyle w:val="Titre3"/>
       </w:pPr>
-      <w:bookmarkStart w:id="23" w:name="_Toc352087297"/>
+      <w:bookmarkStart w:id="24" w:name="_Toc352087297"/>
       <w:r>
         <w:t>Inclusions</w:t>
       </w:r>
-      <w:bookmarkEnd w:id="23"/>
+      <w:bookmarkEnd w:id="24"/>
     </w:p>
     <w:p>
       <w:pPr>
@@ -10612,14 +11691,14 @@
       <w:pPr>
         <w:pStyle w:val="Titre3"/>
       </w:pPr>
-      <w:bookmarkStart w:id="24" w:name="_Toc352087298"/>
+      <w:bookmarkStart w:id="25" w:name="_Toc352087298"/>
       <w:r>
         <w:t>Doublons de section</w:t>
       </w:r>
       <w:r>
         <w:t>s</w:t>
       </w:r>
-      <w:bookmarkEnd w:id="24"/>
+      <w:bookmarkEnd w:id="25"/>
       <w:r>
         <w:t xml:space="preserve"> </w:t>
       </w:r>
@@ -11027,7 +12106,7 @@
       <w:pPr>
         <w:pStyle w:val="Titre2"/>
       </w:pPr>
-      <w:bookmarkStart w:id="25" w:name="_Toc352087299"/>
+      <w:bookmarkStart w:id="26" w:name="_Toc352087299"/>
       <w:r>
         <w:lastRenderedPageBreak/>
         <w:t xml:space="preserve">Résultats </w:t>
@@ -11035,7 +12114,7 @@
       <w:r>
         <w:t>de procédure</w:t>
       </w:r>
-      <w:bookmarkEnd w:id="25"/>
+      <w:bookmarkEnd w:id="26"/>
     </w:p>
     <w:p>
       <w:r>
@@ -11678,7 +12757,7 @@
             <wp:cNvGraphicFramePr/>
             <a:graphic xmlns:a="http://schemas.openxmlformats.org/drawingml/2006/main">
               <a:graphicData uri="http://schemas.openxmlformats.org/drawingml/2006/diagram">
-                <dgm:relIds xmlns:dgm="http://schemas.openxmlformats.org/drawingml/2006/diagram" xmlns:r="http://schemas.openxmlformats.org/officeDocument/2006/relationships" r:dm="rId11" r:lo="rId12" r:qs="rId13" r:cs="rId14"/>
+                <dgm:relIds xmlns:dgm="http://schemas.openxmlformats.org/drawingml/2006/diagram" xmlns:r="http://schemas.openxmlformats.org/officeDocument/2006/relationships" r:dm="rId15" r:lo="rId16" r:qs="rId17" r:cs="rId18"/>
               </a:graphicData>
             </a:graphic>
           </wp:inline>
@@ -12151,7 +13230,7 @@
                     <pic:cNvPicPr/>
                   </pic:nvPicPr>
                   <pic:blipFill>
-                    <a:blip r:embed="rId16">
+                    <a:blip r:embed="rId20">
                       <a:extLst>
                         <a:ext uri="{28A0092B-C50C-407E-A947-70E740481C1C}">
                           <a14:useLocalDpi xmlns:a14="http://schemas.microsoft.com/office/drawing/2010/main" val="0"/>
@@ -12882,7 +13961,7 @@
                     <pic:cNvPicPr/>
                   </pic:nvPicPr>
                   <pic:blipFill>
-                    <a:blip r:embed="rId17">
+                    <a:blip r:embed="rId21">
                       <a:extLst>
                         <a:ext uri="{28A0092B-C50C-407E-A947-70E740481C1C}">
                           <a14:useLocalDpi xmlns:a14="http://schemas.microsoft.com/office/drawing/2010/main" val="0"/>
@@ -13510,7 +14589,7 @@
           <w:lang w:val="en-US"/>
         </w:rPr>
       </w:pPr>
-      <w:bookmarkStart w:id="26" w:name="_Toc352087300"/>
+      <w:bookmarkStart w:id="27" w:name="_Toc352087300"/>
       <w:r>
         <w:rPr>
           <w:lang w:val="en-US"/>
@@ -13518,7 +14597,7 @@
         <w:lastRenderedPageBreak/>
         <w:t>Templates XML</w:t>
       </w:r>
-      <w:bookmarkEnd w:id="26"/>
+      <w:bookmarkEnd w:id="27"/>
     </w:p>
     <w:p>
       <w:pPr>
@@ -13527,14 +14606,14 @@
           <w:lang w:val="en-US"/>
         </w:rPr>
       </w:pPr>
-      <w:bookmarkStart w:id="27" w:name="_Toc352087301"/>
+      <w:bookmarkStart w:id="28" w:name="_Toc352087301"/>
       <w:r>
         <w:rPr>
           <w:lang w:val="en-US"/>
         </w:rPr>
         <w:t>Introduction</w:t>
       </w:r>
-      <w:bookmarkEnd w:id="27"/>
+      <w:bookmarkEnd w:id="28"/>
     </w:p>
     <w:p>
       <w:r>
@@ -13706,8 +14785,8 @@
       <w:pPr>
         <w:pStyle w:val="Titre3"/>
       </w:pPr>
-      <w:bookmarkStart w:id="28" w:name="toc_format_des_fichiers_templates"/>
-      <w:bookmarkEnd w:id="28"/>
+      <w:bookmarkStart w:id="29" w:name="toc_format_des_fichiers_templates"/>
+      <w:bookmarkEnd w:id="29"/>
       <w:r>
         <w:rPr>
           <w:sz w:val="24"/>
@@ -13845,16 +14924,16 @@
       <w:pPr>
         <w:pStyle w:val="Titre3"/>
       </w:pPr>
-      <w:bookmarkStart w:id="29" w:name="toc_lespace_de_nommage"/>
-      <w:bookmarkStart w:id="30" w:name="_Toc352087304"/>
-      <w:bookmarkEnd w:id="29"/>
+      <w:bookmarkStart w:id="30" w:name="toc_lespace_de_nommage"/>
+      <w:bookmarkStart w:id="31" w:name="_Toc352087304"/>
+      <w:bookmarkEnd w:id="30"/>
       <w:r>
         <w:t>E</w:t>
       </w:r>
       <w:r>
         <w:t>space de nommage</w:t>
       </w:r>
-      <w:bookmarkEnd w:id="30"/>
+      <w:bookmarkEnd w:id="31"/>
     </w:p>
     <w:p>
       <w:pPr>
@@ -13975,14 +15054,14 @@
           <w:rFonts w:cs="Times New Roman"/>
         </w:rPr>
       </w:pPr>
-      <w:bookmarkStart w:id="31" w:name="toc_actions"/>
-      <w:bookmarkStart w:id="32" w:name="_Toc352087305"/>
-      <w:bookmarkEnd w:id="31"/>
+      <w:bookmarkStart w:id="32" w:name="toc_actions"/>
+      <w:bookmarkStart w:id="33" w:name="_Toc352087305"/>
+      <w:bookmarkEnd w:id="32"/>
       <w:r>
         <w:lastRenderedPageBreak/>
         <w:t>Actions</w:t>
       </w:r>
-      <w:bookmarkEnd w:id="32"/>
+      <w:bookmarkEnd w:id="33"/>
     </w:p>
     <w:p>
       <w:r>
@@ -14233,7 +15312,7 @@
       </w:r>
     </w:p>
     <w:p>
-      <w:hyperlink r:id="rId18" w:history="1">
+      <w:hyperlink r:id="rId22" w:history="1">
         <w:r>
           <w:rPr>
             <w:rStyle w:val="Lienhypertexte"/>
@@ -14251,13 +15330,13 @@
       <w:pPr>
         <w:pStyle w:val="Titre3"/>
       </w:pPr>
-      <w:bookmarkStart w:id="33" w:name="toc_selection"/>
-      <w:bookmarkStart w:id="34" w:name="_Toc352087306"/>
-      <w:bookmarkEnd w:id="33"/>
+      <w:bookmarkStart w:id="34" w:name="toc_selection"/>
+      <w:bookmarkStart w:id="35" w:name="_Toc352087306"/>
+      <w:bookmarkEnd w:id="34"/>
       <w:r>
         <w:t>Sélection</w:t>
       </w:r>
-      <w:bookmarkEnd w:id="34"/>
+      <w:bookmarkEnd w:id="35"/>
     </w:p>
     <w:p>
       <w:r>
@@ -14291,8 +15370,8 @@
       <w:pPr>
         <w:pStyle w:val="Titre4"/>
       </w:pPr>
-      <w:bookmarkStart w:id="35" w:name="toc_syntaxe_de_la_selection"/>
-      <w:bookmarkEnd w:id="35"/>
+      <w:bookmarkStart w:id="36" w:name="toc_syntaxe_de_la_selection"/>
+      <w:bookmarkEnd w:id="36"/>
       <w:r>
         <w:t>S</w:t>
       </w:r>
@@ -14631,8 +15710,8 @@
         </w:rPr>
         <w:t>path</w:t>
       </w:r>
-      <w:bookmarkStart w:id="36" w:name="toc_exemple_de_selection"/>
-      <w:bookmarkEnd w:id="36"/>
+      <w:bookmarkStart w:id="37" w:name="toc_exemple_de_selection"/>
+      <w:bookmarkEnd w:id="37"/>
       <w:r>
         <w:rPr>
           <w:rFonts w:ascii="Calibri" w:hAnsi="Calibri"/>
@@ -14724,9 +15803,9 @@
       <w:pPr>
         <w:pStyle w:val="Titre4"/>
       </w:pPr>
-      <w:bookmarkStart w:id="37" w:name="toc_les_marqueurs"/>
-      <w:bookmarkStart w:id="38" w:name="_Toc352087307"/>
-      <w:bookmarkEnd w:id="37"/>
+      <w:bookmarkStart w:id="38" w:name="toc_les_marqueurs"/>
+      <w:bookmarkStart w:id="39" w:name="_Toc352087307"/>
+      <w:bookmarkEnd w:id="38"/>
       <w:r>
         <w:t>Sélecteur CSS</w:t>
       </w:r>
@@ -14782,7 +15861,7 @@
       <w:r>
         <w:t>Les Marqueurs</w:t>
       </w:r>
-      <w:bookmarkEnd w:id="38"/>
+      <w:bookmarkEnd w:id="39"/>
     </w:p>
     <w:p>
       <w:pPr>
@@ -14894,10 +15973,10 @@
       <w:pPr>
         <w:pStyle w:val="Titre4"/>
       </w:pPr>
-      <w:bookmarkStart w:id="39" w:name="toc_syntaxe"/>
-      <w:bookmarkStart w:id="40" w:name="toc_marqueurs_predefinit"/>
-      <w:bookmarkEnd w:id="39"/>
+      <w:bookmarkStart w:id="40" w:name="toc_syntaxe"/>
+      <w:bookmarkStart w:id="41" w:name="toc_marqueurs_predefinit"/>
       <w:bookmarkEnd w:id="40"/>
+      <w:bookmarkEnd w:id="41"/>
       <w:r>
         <w:t>Marqueurs prédéfinit</w:t>
       </w:r>
@@ -15327,8 +16406,8 @@
       <w:pPr>
         <w:pStyle w:val="Titre4"/>
       </w:pPr>
-      <w:bookmarkStart w:id="41" w:name="toc_usage"/>
-      <w:bookmarkEnd w:id="41"/>
+      <w:bookmarkStart w:id="42" w:name="toc_usage"/>
+      <w:bookmarkEnd w:id="42"/>
       <w:r>
         <w:t>Définir un</w:t>
       </w:r>
@@ -15528,8 +16607,8 @@
       <w:pPr>
         <w:pStyle w:val="Titre4"/>
       </w:pPr>
-      <w:bookmarkStart w:id="42" w:name="toc_imbriquer_des_marqueurs"/>
-      <w:bookmarkEnd w:id="42"/>
+      <w:bookmarkStart w:id="43" w:name="toc_imbriquer_des_marqueurs"/>
+      <w:bookmarkEnd w:id="43"/>
       <w:r>
         <w:t>Imbriquer des marqueurs</w:t>
       </w:r>
@@ -15600,13 +16679,13 @@
       <w:pPr>
         <w:pStyle w:val="Titre3"/>
       </w:pPr>
-      <w:bookmarkStart w:id="43" w:name="toc_compiler_un_template"/>
-      <w:bookmarkStart w:id="44" w:name="_Toc352087308"/>
-      <w:bookmarkEnd w:id="43"/>
+      <w:bookmarkStart w:id="44" w:name="toc_compiler_un_template"/>
+      <w:bookmarkStart w:id="45" w:name="_Toc352087308"/>
+      <w:bookmarkEnd w:id="44"/>
       <w:r>
         <w:t>Compiler un template</w:t>
       </w:r>
-      <w:bookmarkEnd w:id="44"/>
+      <w:bookmarkEnd w:id="45"/>
     </w:p>
     <w:p>
       <w:pPr>
@@ -15634,8 +16713,8 @@
       <w:pPr>
         <w:pStyle w:val="Titre4"/>
       </w:pPr>
-      <w:bookmarkStart w:id="45" w:name="toc_sous_php"/>
-      <w:bookmarkEnd w:id="45"/>
+      <w:bookmarkStart w:id="46" w:name="toc_sous_php"/>
+      <w:bookmarkEnd w:id="46"/>
       <w:r>
         <w:t>Sous PHP</w:t>
       </w:r>
@@ -15666,8 +16745,8 @@
       <w:pPr>
         <w:pStyle w:val="Titre4"/>
       </w:pPr>
-      <w:bookmarkStart w:id="46" w:name="toc_sous_javascript"/>
-      <w:bookmarkEnd w:id="46"/>
+      <w:bookmarkStart w:id="47" w:name="toc_sous_javascript"/>
+      <w:bookmarkEnd w:id="47"/>
       <w:r>
         <w:t>Sous Javascript</w:t>
       </w:r>
@@ -15703,7 +16782,7 @@
         </w:rPr>
         <w:t> </w:t>
       </w:r>
-      <w:hyperlink r:id="rId19" w:anchor="make" w:history="1">
+      <w:hyperlink r:id="rId23" w:anchor="make" w:history="1">
         <w:r>
           <w:rPr>
             <w:rStyle w:val="Lienhypertexte"/>
@@ -15731,8 +16810,8 @@
       <w:pPr>
         <w:pStyle w:val="Titre4"/>
       </w:pPr>
-      <w:bookmarkStart w:id="47" w:name="toc_avec_une_requete_http"/>
-      <w:bookmarkEnd w:id="47"/>
+      <w:bookmarkStart w:id="48" w:name="toc_avec_une_requete_http"/>
+      <w:bookmarkEnd w:id="48"/>
       <w:r>
         <w:t>Avec une requête HTTP</w:t>
       </w:r>
@@ -15768,7 +16847,7 @@
         </w:rPr>
         <w:t> </w:t>
       </w:r>
-      <w:hyperlink r:id="rId20" w:history="1">
+      <w:hyperlink r:id="rId24" w:history="1">
         <w:r>
           <w:rPr>
             <w:rStyle w:val="Lienhypertexte"/>
@@ -15828,20 +16907,20 @@
       <w:pPr>
         <w:pStyle w:val="Titre3"/>
       </w:pPr>
-      <w:bookmarkStart w:id="48" w:name="toc_exemple_simple_a_verifier"/>
-      <w:bookmarkStart w:id="49" w:name="_Toc352087309"/>
-      <w:bookmarkEnd w:id="48"/>
+      <w:bookmarkStart w:id="49" w:name="toc_exemple_simple_a_verifier"/>
+      <w:bookmarkStart w:id="50" w:name="_Toc352087309"/>
+      <w:bookmarkEnd w:id="49"/>
       <w:r>
         <w:t>Exemple simple (à vérifier)</w:t>
       </w:r>
-      <w:bookmarkEnd w:id="49"/>
+      <w:bookmarkEnd w:id="50"/>
     </w:p>
     <w:p>
       <w:pPr>
         <w:pStyle w:val="Titre4"/>
       </w:pPr>
-      <w:bookmarkStart w:id="50" w:name="toc_document_en_selection"/>
-      <w:bookmarkEnd w:id="50"/>
+      <w:bookmarkStart w:id="51" w:name="toc_document_en_selection"/>
+      <w:bookmarkEnd w:id="51"/>
       <w:r>
         <w:t>Document en sélection</w:t>
       </w:r>
@@ -16205,8 +17284,8 @@
       <w:pPr>
         <w:pStyle w:val="Titre4"/>
       </w:pPr>
-      <w:bookmarkStart w:id="51" w:name="toc_document_a_transformer"/>
-      <w:bookmarkEnd w:id="51"/>
+      <w:bookmarkStart w:id="52" w:name="toc_document_a_transformer"/>
+      <w:bookmarkEnd w:id="52"/>
       <w:r>
         <w:t>Document à transformer</w:t>
       </w:r>
@@ -16677,8 +17756,8 @@
       <w:pPr>
         <w:pStyle w:val="Titre4"/>
       </w:pPr>
-      <w:bookmarkStart w:id="52" w:name="toc_document_transforme"/>
-      <w:bookmarkEnd w:id="52"/>
+      <w:bookmarkStart w:id="53" w:name="toc_document_transforme"/>
+      <w:bookmarkEnd w:id="53"/>
       <w:r>
         <w:lastRenderedPageBreak/>
         <w:t>Document transformé</w:t>
@@ -17184,7 +18263,7 @@
       <w:pPr>
         <w:pStyle w:val="Titre2"/>
       </w:pPr>
-      <w:bookmarkStart w:id="53" w:name="_Toc352087310"/>
+      <w:bookmarkStart w:id="54" w:name="_Toc352087310"/>
       <w:r>
         <w:lastRenderedPageBreak/>
         <w:t>C</w:t>
@@ -17192,7 +18271,7 @@
       <w:r>
         <w:t>odes d’erreurs</w:t>
       </w:r>
-      <w:bookmarkEnd w:id="53"/>
+      <w:bookmarkEnd w:id="54"/>
     </w:p>
     <w:p>
       <w:r>
@@ -17226,13 +18305,13 @@
       <w:pPr>
         <w:pStyle w:val="Titre3"/>
       </w:pPr>
-      <w:bookmarkStart w:id="54" w:name="_Toc347828061"/>
-      <w:bookmarkStart w:id="55" w:name="_Toc352087311"/>
+      <w:bookmarkStart w:id="55" w:name="_Toc347828061"/>
+      <w:bookmarkStart w:id="56" w:name="_Toc352087311"/>
       <w:r>
         <w:t>Détail des codes</w:t>
       </w:r>
-      <w:bookmarkEnd w:id="54"/>
       <w:bookmarkEnd w:id="55"/>
+      <w:bookmarkEnd w:id="56"/>
     </w:p>
     <w:p>
       <w:pPr>
@@ -18027,11 +19106,11 @@
       <w:pPr>
         <w:pStyle w:val="Titre3"/>
       </w:pPr>
-      <w:bookmarkStart w:id="56" w:name="_Toc352087312"/>
+      <w:bookmarkStart w:id="57" w:name="_Toc352087312"/>
       <w:r>
         <w:t>Détail des dialogues</w:t>
       </w:r>
-      <w:bookmarkEnd w:id="56"/>
+      <w:bookmarkEnd w:id="57"/>
     </w:p>
     <w:p>
       <w:r>
@@ -18284,12 +19363,12 @@
       <w:pPr>
         <w:pStyle w:val="Titre2"/>
       </w:pPr>
-      <w:bookmarkStart w:id="57" w:name="_Toc352087313"/>
+      <w:bookmarkStart w:id="58" w:name="_Toc352087313"/>
       <w:r>
         <w:lastRenderedPageBreak/>
         <w:t>Contenu Obsolète</w:t>
       </w:r>
-      <w:bookmarkEnd w:id="57"/>
+      <w:bookmarkEnd w:id="58"/>
     </w:p>
     <w:p>
       <w:r>
@@ -18518,12 +19597,12 @@
       <w:pPr>
         <w:pStyle w:val="Titre1"/>
       </w:pPr>
-      <w:bookmarkStart w:id="58" w:name="_Toc352087314"/>
+      <w:bookmarkStart w:id="59" w:name="_Toc352087314"/>
       <w:r>
         <w:lastRenderedPageBreak/>
         <w:t>Modules</w:t>
       </w:r>
-      <w:bookmarkEnd w:id="58"/>
+      <w:bookmarkEnd w:id="59"/>
     </w:p>
     <w:p>
       <w:r>
@@ -18548,11 +19627,11 @@
       <w:pPr>
         <w:pStyle w:val="Titre2"/>
       </w:pPr>
-      <w:bookmarkStart w:id="59" w:name="_Toc352087315"/>
+      <w:bookmarkStart w:id="60" w:name="_Toc352087315"/>
       <w:r>
         <w:t>Développement</w:t>
       </w:r>
-      <w:bookmarkEnd w:id="59"/>
+      <w:bookmarkEnd w:id="60"/>
     </w:p>
     <w:p>
       <w:r>
@@ -18601,8 +19680,8 @@
       <w:pPr>
         <w:pStyle w:val="Titre2"/>
       </w:pPr>
-      <w:bookmarkStart w:id="60" w:name="_Toc352087316"/>
       <w:bookmarkStart w:id="61" w:name="_Toc348617870"/>
+      <w:bookmarkStart w:id="62" w:name="_Toc352087316"/>
       <w:r>
         <w:t>Point d’entrée de l’application</w:t>
       </w:r>
@@ -18706,77 +19785,75 @@
       <w:pPr>
         <w:pStyle w:val="Titre2"/>
       </w:pPr>
-      <w:bookmarkStart w:id="62" w:name="_Toc348617872"/>
+      <w:bookmarkStart w:id="63" w:name="_Toc348617872"/>
       <w:r>
         <w:t>API Références</w:t>
       </w:r>
+      <w:bookmarkEnd w:id="63"/>
+    </w:p>
+    <w:p>
+      <w:r>
+        <w:t>La documentation du code source est disponible dans le dossier « </w:t>
+      </w:r>
+      <w:r>
+        <w:rPr>
+          <w:rStyle w:val="Accentuation"/>
+        </w:rPr>
+        <w:t>doc</w:t>
+      </w:r>
+      <w:r>
+        <w:rPr>
+          <w:rStyle w:val="Accentuation"/>
+        </w:rPr>
+        <w:t> </w:t>
+      </w:r>
+      <w:r>
+        <w:t>»</w:t>
+      </w:r>
+      <w:r>
+        <w:t>, il contient une arborescence web (</w:t>
+      </w:r>
+      <w:r>
+        <w:rPr>
+          <w:rStyle w:val="Accentuation"/>
+        </w:rPr>
+        <w:t>HTML</w:t>
+      </w:r>
+      <w:r>
+        <w:t>) généré à partir du code source.</w:t>
+      </w:r>
+    </w:p>
+    <w:p>
+      <w:r>
+        <w:t xml:space="preserve">Les fichiers de projet </w:t>
+      </w:r>
+      <w:r>
+        <w:rPr>
+          <w:rStyle w:val="lev"/>
+        </w:rPr>
+        <w:t>Doxygen</w:t>
+      </w:r>
+      <w:r>
+        <w:t xml:space="preserve"> est situé dans le dossier «  </w:t>
+      </w:r>
+      <w:r>
+        <w:rPr>
+          <w:rStyle w:val="Accentuation"/>
+        </w:rPr>
+        <w:t>doxygen</w:t>
+      </w:r>
+      <w:r>
+        <w:t> ».</w:t>
+      </w:r>
+    </w:p>
+    <w:p>
+      <w:pPr>
+        <w:pStyle w:val="Titre2"/>
+      </w:pPr>
+      <w:r>
+        <w:t>Intégration Architecture</w:t>
+      </w:r>
       <w:bookmarkEnd w:id="62"/>
-    </w:p>
-    <w:p>
-      <w:r>
-        <w:t>La documentation du code source est disponible dans le dossier « </w:t>
-      </w:r>
-      <w:r>
-        <w:rPr>
-          <w:rStyle w:val="Accentuation"/>
-        </w:rPr>
-        <w:t>doc</w:t>
-      </w:r>
-      <w:r>
-        <w:rPr>
-          <w:rStyle w:val="Accentuation"/>
-        </w:rPr>
-        <w:t> </w:t>
-      </w:r>
-      <w:r>
-        <w:t>»</w:t>
-      </w:r>
-      <w:r>
-        <w:t>, il contient une arborescence web (</w:t>
-      </w:r>
-      <w:r>
-        <w:rPr>
-          <w:rStyle w:val="Accentuation"/>
-        </w:rPr>
-        <w:t>HTML</w:t>
-      </w:r>
-      <w:r>
-        <w:t>) généré à partir du code source.</w:t>
-      </w:r>
-    </w:p>
-    <w:p>
-      <w:r>
-        <w:t xml:space="preserve">Les fichiers de projet </w:t>
-      </w:r>
-      <w:r>
-        <w:rPr>
-          <w:rStyle w:val="lev"/>
-        </w:rPr>
-        <w:t>Doxygen</w:t>
-      </w:r>
-      <w:r>
-        <w:t xml:space="preserve"> est situé dans le dossier «  </w:t>
-      </w:r>
-      <w:r>
-        <w:rPr>
-          <w:rStyle w:val="Accentuation"/>
-        </w:rPr>
-        <w:t>doxygen</w:t>
-      </w:r>
-      <w:r>
-        <w:t> ».</w:t>
-      </w:r>
-    </w:p>
-    <w:p>
-      <w:pPr>
-        <w:pStyle w:val="Titre2"/>
-      </w:pPr>
-      <w:bookmarkStart w:id="63" w:name="_GoBack"/>
-      <w:bookmarkEnd w:id="63"/>
-      <w:r>
-        <w:t>Intégration Architecture</w:t>
-      </w:r>
-      <w:bookmarkEnd w:id="60"/>
     </w:p>
     <w:p>
       <w:pPr>
@@ -18917,13 +19994,7 @@
         <w:pStyle w:val="Listeitem"/>
       </w:pPr>
       <w:r>
-        <w:t xml:space="preserve">Les </w:t>
-      </w:r>
-      <w:r>
-        <w:t>objets</w:t>
-      </w:r>
-      <w:r>
-        <w:t xml:space="preserve"> sont stockées dans le dossier « </w:t>
+        <w:t>Les objets sont stockées dans le dossier « </w:t>
       </w:r>
       <w:r>
         <w:rPr>
@@ -19611,8 +20682,8 @@
       </w:r>
     </w:p>
     <w:sectPr>
-      <w:footerReference w:type="default" r:id="rId21"/>
-      <w:footerReference w:type="first" r:id="rId22"/>
+      <w:footerReference w:type="default" r:id="rId25"/>
+      <w:footerReference w:type="first" r:id="rId26"/>
       <w:pgSz w:w="11906" w:h="16838"/>
       <w:pgMar w:top="1417" w:right="1417" w:bottom="1417" w:left="1417" w:header="709" w:footer="709" w:gutter="0"/>
       <w:pgNumType w:start="0"/>
@@ -19818,7 +20889,7 @@
         <w:rFonts w:eastAsia="Times New Roman" w:cs="Times New Roman"/>
         <w:noProof/>
       </w:rPr>
-      <w:t>08/04/2013</w:t>
+      <w:t>11/04/2013</w:t>
     </w:r>
     <w:r>
       <w:rPr>
@@ -20000,9 +21071,9 @@
     </w:lvl>
   </w:abstractNum>
   <w:abstractNum w:abstractNumId="1">
-    <w:nsid w:val="01CE65A6"/>
+    <w:nsid w:val="01997D4F"/>
     <w:multiLevelType w:val="hybridMultilevel"/>
-    <w:tmpl w:val="DC403570"/>
+    <w:tmpl w:val="10FCF3A0"/>
     <w:lvl w:ilvl="0" w:tplc="040C0001">
       <w:start w:val="1"/>
       <w:numFmt w:val="bullet"/>
@@ -20113,9 +21184,9 @@
     </w:lvl>
   </w:abstractNum>
   <w:abstractNum w:abstractNumId="2">
-    <w:nsid w:val="0B30582A"/>
+    <w:nsid w:val="01CE65A6"/>
     <w:multiLevelType w:val="hybridMultilevel"/>
-    <w:tmpl w:val="37204004"/>
+    <w:tmpl w:val="DC403570"/>
     <w:lvl w:ilvl="0" w:tplc="040C0001">
       <w:start w:val="1"/>
       <w:numFmt w:val="bullet"/>
@@ -20226,6 +21297,119 @@
     </w:lvl>
   </w:abstractNum>
   <w:abstractNum w:abstractNumId="3">
+    <w:nsid w:val="0B30582A"/>
+    <w:multiLevelType w:val="hybridMultilevel"/>
+    <w:tmpl w:val="37204004"/>
+    <w:lvl w:ilvl="0" w:tplc="040C0001">
+      <w:start w:val="1"/>
+      <w:numFmt w:val="bullet"/>
+      <w:lvlText w:val=""/>
+      <w:lvlJc w:val="left"/>
+      <w:pPr>
+        <w:ind w:left="720" w:hanging="360"/>
+      </w:pPr>
+      <w:rPr>
+        <w:rFonts w:ascii="Symbol" w:hAnsi="Symbol" w:hint="default"/>
+      </w:rPr>
+    </w:lvl>
+    <w:lvl w:ilvl="1" w:tplc="040C0003" w:tentative="1">
+      <w:start w:val="1"/>
+      <w:numFmt w:val="bullet"/>
+      <w:lvlText w:val="o"/>
+      <w:lvlJc w:val="left"/>
+      <w:pPr>
+        <w:ind w:left="1440" w:hanging="360"/>
+      </w:pPr>
+      <w:rPr>
+        <w:rFonts w:ascii="Courier New" w:hAnsi="Courier New" w:cs="Courier New" w:hint="default"/>
+      </w:rPr>
+    </w:lvl>
+    <w:lvl w:ilvl="2" w:tplc="040C0005" w:tentative="1">
+      <w:start w:val="1"/>
+      <w:numFmt w:val="bullet"/>
+      <w:lvlText w:val=""/>
+      <w:lvlJc w:val="left"/>
+      <w:pPr>
+        <w:ind w:left="2160" w:hanging="360"/>
+      </w:pPr>
+      <w:rPr>
+        <w:rFonts w:ascii="Wingdings" w:hAnsi="Wingdings" w:hint="default"/>
+      </w:rPr>
+    </w:lvl>
+    <w:lvl w:ilvl="3" w:tplc="040C0001" w:tentative="1">
+      <w:start w:val="1"/>
+      <w:numFmt w:val="bullet"/>
+      <w:lvlText w:val=""/>
+      <w:lvlJc w:val="left"/>
+      <w:pPr>
+        <w:ind w:left="2880" w:hanging="360"/>
+      </w:pPr>
+      <w:rPr>
+        <w:rFonts w:ascii="Symbol" w:hAnsi="Symbol" w:hint="default"/>
+      </w:rPr>
+    </w:lvl>
+    <w:lvl w:ilvl="4" w:tplc="040C0003" w:tentative="1">
+      <w:start w:val="1"/>
+      <w:numFmt w:val="bullet"/>
+      <w:lvlText w:val="o"/>
+      <w:lvlJc w:val="left"/>
+      <w:pPr>
+        <w:ind w:left="3600" w:hanging="360"/>
+      </w:pPr>
+      <w:rPr>
+        <w:rFonts w:ascii="Courier New" w:hAnsi="Courier New" w:cs="Courier New" w:hint="default"/>
+      </w:rPr>
+    </w:lvl>
+    <w:lvl w:ilvl="5" w:tplc="040C0005" w:tentative="1">
+      <w:start w:val="1"/>
+      <w:numFmt w:val="bullet"/>
+      <w:lvlText w:val=""/>
+      <w:lvlJc w:val="left"/>
+      <w:pPr>
+        <w:ind w:left="4320" w:hanging="360"/>
+      </w:pPr>
+      <w:rPr>
+        <w:rFonts w:ascii="Wingdings" w:hAnsi="Wingdings" w:hint="default"/>
+      </w:rPr>
+    </w:lvl>
+    <w:lvl w:ilvl="6" w:tplc="040C0001" w:tentative="1">
+      <w:start w:val="1"/>
+      <w:numFmt w:val="bullet"/>
+      <w:lvlText w:val=""/>
+      <w:lvlJc w:val="left"/>
+      <w:pPr>
+        <w:ind w:left="5040" w:hanging="360"/>
+      </w:pPr>
+      <w:rPr>
+        <w:rFonts w:ascii="Symbol" w:hAnsi="Symbol" w:hint="default"/>
+      </w:rPr>
+    </w:lvl>
+    <w:lvl w:ilvl="7" w:tplc="040C0003" w:tentative="1">
+      <w:start w:val="1"/>
+      <w:numFmt w:val="bullet"/>
+      <w:lvlText w:val="o"/>
+      <w:lvlJc w:val="left"/>
+      <w:pPr>
+        <w:ind w:left="5760" w:hanging="360"/>
+      </w:pPr>
+      <w:rPr>
+        <w:rFonts w:ascii="Courier New" w:hAnsi="Courier New" w:cs="Courier New" w:hint="default"/>
+      </w:rPr>
+    </w:lvl>
+    <w:lvl w:ilvl="8" w:tplc="040C0005" w:tentative="1">
+      <w:start w:val="1"/>
+      <w:numFmt w:val="bullet"/>
+      <w:lvlText w:val=""/>
+      <w:lvlJc w:val="left"/>
+      <w:pPr>
+        <w:ind w:left="6480" w:hanging="360"/>
+      </w:pPr>
+      <w:rPr>
+        <w:rFonts w:ascii="Wingdings" w:hAnsi="Wingdings" w:hint="default"/>
+      </w:rPr>
+    </w:lvl>
+  </w:abstractNum>
+  <w:abstractNum w:abstractNumId="4">
     <w:nsid w:val="0BA86A4A"/>
     <w:multiLevelType w:val="multilevel"/>
     <w:tmpl w:val="DA2EAE46"/>
@@ -20374,7 +21558,7 @@
       </w:rPr>
     </w:lvl>
   </w:abstractNum>
-  <w:abstractNum w:abstractNumId="4">
+  <w:abstractNum w:abstractNumId="5">
     <w:nsid w:val="113A1FF7"/>
     <w:multiLevelType w:val="hybridMultilevel"/>
     <w:tmpl w:val="D79ACDBA"/>
@@ -20487,7 +21671,7 @@
       </w:rPr>
     </w:lvl>
   </w:abstractNum>
-  <w:abstractNum w:abstractNumId="5">
+  <w:abstractNum w:abstractNumId="6">
     <w:nsid w:val="163E036E"/>
     <w:multiLevelType w:val="hybridMultilevel"/>
     <w:tmpl w:val="998E57CE"/>
@@ -20573,7 +21757,7 @@
       </w:pPr>
     </w:lvl>
   </w:abstractNum>
-  <w:abstractNum w:abstractNumId="6">
+  <w:abstractNum w:abstractNumId="7">
     <w:nsid w:val="1FD7357E"/>
     <w:multiLevelType w:val="hybridMultilevel"/>
     <w:tmpl w:val="BED22AB6"/>
@@ -20686,7 +21870,7 @@
       </w:rPr>
     </w:lvl>
   </w:abstractNum>
-  <w:abstractNum w:abstractNumId="7">
+  <w:abstractNum w:abstractNumId="8">
     <w:nsid w:val="202F7252"/>
     <w:multiLevelType w:val="hybridMultilevel"/>
     <w:tmpl w:val="FF74AE7E"/>
@@ -20772,7 +21956,7 @@
       </w:pPr>
     </w:lvl>
   </w:abstractNum>
-  <w:abstractNum w:abstractNumId="8">
+  <w:abstractNum w:abstractNumId="9">
     <w:nsid w:val="26E006BC"/>
     <w:multiLevelType w:val="hybridMultilevel"/>
     <w:tmpl w:val="C72096F6"/>
@@ -20886,7 +22070,7 @@
       </w:rPr>
     </w:lvl>
   </w:abstractNum>
-  <w:abstractNum w:abstractNumId="9">
+  <w:abstractNum w:abstractNumId="10">
     <w:nsid w:val="31247FE2"/>
     <w:multiLevelType w:val="hybridMultilevel"/>
     <w:tmpl w:val="9E0E1C1E"/>
@@ -20999,7 +22183,7 @@
       </w:rPr>
     </w:lvl>
   </w:abstractNum>
-  <w:abstractNum w:abstractNumId="10">
+  <w:abstractNum w:abstractNumId="11">
     <w:nsid w:val="33B90398"/>
     <w:multiLevelType w:val="hybridMultilevel"/>
     <w:tmpl w:val="C4B25F7E"/>
@@ -21116,7 +22300,7 @@
       </w:rPr>
     </w:lvl>
   </w:abstractNum>
-  <w:abstractNum w:abstractNumId="11">
+  <w:abstractNum w:abstractNumId="12">
     <w:nsid w:val="35287891"/>
     <w:multiLevelType w:val="multilevel"/>
     <w:tmpl w:val="2F005BC4"/>
@@ -21265,7 +22449,7 @@
       </w:rPr>
     </w:lvl>
   </w:abstractNum>
-  <w:abstractNum w:abstractNumId="12">
+  <w:abstractNum w:abstractNumId="13">
     <w:nsid w:val="39DA1D99"/>
     <w:multiLevelType w:val="hybridMultilevel"/>
     <w:tmpl w:val="75A25C78"/>
@@ -21378,7 +22562,7 @@
       </w:rPr>
     </w:lvl>
   </w:abstractNum>
-  <w:abstractNum w:abstractNumId="13">
+  <w:abstractNum w:abstractNumId="14">
     <w:nsid w:val="3CDE4BDD"/>
     <w:multiLevelType w:val="hybridMultilevel"/>
     <w:tmpl w:val="3D8C833C"/>
@@ -21491,7 +22675,7 @@
       </w:rPr>
     </w:lvl>
   </w:abstractNum>
-  <w:abstractNum w:abstractNumId="14">
+  <w:abstractNum w:abstractNumId="15">
     <w:nsid w:val="41953EAD"/>
     <w:multiLevelType w:val="hybridMultilevel"/>
     <w:tmpl w:val="8CE81012"/>
@@ -21577,7 +22761,7 @@
       </w:pPr>
     </w:lvl>
   </w:abstractNum>
-  <w:abstractNum w:abstractNumId="15">
+  <w:abstractNum w:abstractNumId="16">
     <w:nsid w:val="53731B70"/>
     <w:multiLevelType w:val="hybridMultilevel"/>
     <w:tmpl w:val="7E20F9CA"/>
@@ -21690,7 +22874,7 @@
       </w:rPr>
     </w:lvl>
   </w:abstractNum>
-  <w:abstractNum w:abstractNumId="16">
+  <w:abstractNum w:abstractNumId="17">
     <w:nsid w:val="57175FB8"/>
     <w:multiLevelType w:val="hybridMultilevel"/>
     <w:tmpl w:val="C3B0BEE0"/>
@@ -21803,7 +22987,7 @@
       </w:rPr>
     </w:lvl>
   </w:abstractNum>
-  <w:abstractNum w:abstractNumId="17">
+  <w:abstractNum w:abstractNumId="18">
     <w:nsid w:val="5A3571A7"/>
     <w:multiLevelType w:val="hybridMultilevel"/>
     <w:tmpl w:val="BDAE5AFA"/>
@@ -21916,7 +23100,7 @@
       </w:rPr>
     </w:lvl>
   </w:abstractNum>
-  <w:abstractNum w:abstractNumId="18">
+  <w:abstractNum w:abstractNumId="19">
     <w:nsid w:val="5C347C7E"/>
     <w:multiLevelType w:val="hybridMultilevel"/>
     <w:tmpl w:val="5AAAAE58"/>
@@ -22029,7 +23213,7 @@
       </w:rPr>
     </w:lvl>
   </w:abstractNum>
-  <w:abstractNum w:abstractNumId="19">
+  <w:abstractNum w:abstractNumId="20">
     <w:nsid w:val="66B33FCF"/>
     <w:multiLevelType w:val="hybridMultilevel"/>
     <w:tmpl w:val="4F1A172E"/>
@@ -22142,7 +23326,7 @@
       </w:rPr>
     </w:lvl>
   </w:abstractNum>
-  <w:abstractNum w:abstractNumId="20">
+  <w:abstractNum w:abstractNumId="21">
     <w:nsid w:val="724E6FBB"/>
     <w:multiLevelType w:val="hybridMultilevel"/>
     <w:tmpl w:val="7F067FA4"/>
@@ -22231,7 +23415,7 @@
       </w:pPr>
     </w:lvl>
   </w:abstractNum>
-  <w:abstractNum w:abstractNumId="21">
+  <w:abstractNum w:abstractNumId="22">
     <w:nsid w:val="7CAA6487"/>
     <w:multiLevelType w:val="hybridMultilevel"/>
     <w:tmpl w:val="AE36CF24"/>
@@ -22344,7 +23528,7 @@
       </w:rPr>
     </w:lvl>
   </w:abstractNum>
-  <w:abstractNum w:abstractNumId="22">
+  <w:abstractNum w:abstractNumId="23">
     <w:nsid w:val="7DF16462"/>
     <w:multiLevelType w:val="hybridMultilevel"/>
     <w:tmpl w:val="C546B2E2"/>
@@ -22458,7 +23642,7 @@
       </w:rPr>
     </w:lvl>
   </w:abstractNum>
-  <w:abstractNum w:abstractNumId="23">
+  <w:abstractNum w:abstractNumId="24">
     <w:nsid w:val="7F6A4F0B"/>
     <w:multiLevelType w:val="hybridMultilevel"/>
     <w:tmpl w:val="2C3C685C"/>
@@ -22571,7 +23755,7 @@
       </w:rPr>
     </w:lvl>
   </w:abstractNum>
-  <w:abstractNum w:abstractNumId="24">
+  <w:abstractNum w:abstractNumId="25">
     <w:nsid w:val="7FFD5457"/>
     <w:multiLevelType w:val="hybridMultilevel"/>
     <w:tmpl w:val="FFD40B46"/>
@@ -22685,79 +23869,82 @@
     </w:lvl>
   </w:abstractNum>
   <w:num w:numId="1">
-    <w:abstractNumId w:val="19"/>
+    <w:abstractNumId w:val="20"/>
   </w:num>
   <w:num w:numId="2">
-    <w:abstractNumId w:val="24"/>
+    <w:abstractNumId w:val="25"/>
   </w:num>
   <w:num w:numId="3">
     <w:abstractNumId w:val="0"/>
   </w:num>
   <w:num w:numId="4">
+    <w:abstractNumId w:val="24"/>
+  </w:num>
+  <w:num w:numId="5">
+    <w:abstractNumId w:val="16"/>
+  </w:num>
+  <w:num w:numId="6">
+    <w:abstractNumId w:val="10"/>
+  </w:num>
+  <w:num w:numId="7">
+    <w:abstractNumId w:val="17"/>
+  </w:num>
+  <w:num w:numId="8">
+    <w:abstractNumId w:val="11"/>
+  </w:num>
+  <w:num w:numId="9">
+    <w:abstractNumId w:val="15"/>
+  </w:num>
+  <w:num w:numId="10">
+    <w:abstractNumId w:val="9"/>
+  </w:num>
+  <w:num w:numId="11">
+    <w:abstractNumId w:val="7"/>
+  </w:num>
+  <w:num w:numId="12">
+    <w:abstractNumId w:val="8"/>
+  </w:num>
+  <w:num w:numId="13">
+    <w:abstractNumId w:val="12"/>
+  </w:num>
+  <w:num w:numId="14">
+    <w:abstractNumId w:val="4"/>
+  </w:num>
+  <w:num w:numId="15">
+    <w:abstractNumId w:val="22"/>
+  </w:num>
+  <w:num w:numId="16">
+    <w:abstractNumId w:val="21"/>
+  </w:num>
+  <w:num w:numId="17">
+    <w:abstractNumId w:val="13"/>
+  </w:num>
+  <w:num w:numId="18">
+    <w:abstractNumId w:val="2"/>
+  </w:num>
+  <w:num w:numId="19">
+    <w:abstractNumId w:val="5"/>
+  </w:num>
+  <w:num w:numId="20">
+    <w:abstractNumId w:val="19"/>
+  </w:num>
+  <w:num w:numId="21">
+    <w:abstractNumId w:val="6"/>
+  </w:num>
+  <w:num w:numId="22">
+    <w:abstractNumId w:val="3"/>
+  </w:num>
+  <w:num w:numId="23">
+    <w:abstractNumId w:val="18"/>
+  </w:num>
+  <w:num w:numId="24">
+    <w:abstractNumId w:val="14"/>
+  </w:num>
+  <w:num w:numId="25">
     <w:abstractNumId w:val="23"/>
   </w:num>
-  <w:num w:numId="5">
-    <w:abstractNumId w:val="15"/>
-  </w:num>
-  <w:num w:numId="6">
-    <w:abstractNumId w:val="9"/>
-  </w:num>
-  <w:num w:numId="7">
-    <w:abstractNumId w:val="16"/>
-  </w:num>
-  <w:num w:numId="8">
-    <w:abstractNumId w:val="10"/>
-  </w:num>
-  <w:num w:numId="9">
-    <w:abstractNumId w:val="14"/>
-  </w:num>
-  <w:num w:numId="10">
-    <w:abstractNumId w:val="8"/>
-  </w:num>
-  <w:num w:numId="11">
-    <w:abstractNumId w:val="6"/>
-  </w:num>
-  <w:num w:numId="12">
-    <w:abstractNumId w:val="7"/>
-  </w:num>
-  <w:num w:numId="13">
-    <w:abstractNumId w:val="11"/>
-  </w:num>
-  <w:num w:numId="14">
-    <w:abstractNumId w:val="3"/>
-  </w:num>
-  <w:num w:numId="15">
-    <w:abstractNumId w:val="21"/>
-  </w:num>
-  <w:num w:numId="16">
-    <w:abstractNumId w:val="20"/>
-  </w:num>
-  <w:num w:numId="17">
-    <w:abstractNumId w:val="12"/>
-  </w:num>
-  <w:num w:numId="18">
+  <w:num w:numId="26">
     <w:abstractNumId w:val="1"/>
-  </w:num>
-  <w:num w:numId="19">
-    <w:abstractNumId w:val="4"/>
-  </w:num>
-  <w:num w:numId="20">
-    <w:abstractNumId w:val="18"/>
-  </w:num>
-  <w:num w:numId="21">
-    <w:abstractNumId w:val="5"/>
-  </w:num>
-  <w:num w:numId="22">
-    <w:abstractNumId w:val="2"/>
-  </w:num>
-  <w:num w:numId="23">
-    <w:abstractNumId w:val="17"/>
-  </w:num>
-  <w:num w:numId="24">
-    <w:abstractNumId w:val="13"/>
-  </w:num>
-  <w:num w:numId="25">
-    <w:abstractNumId w:val="22"/>
   </w:num>
   <w:numIdMacAtCleanup w:val="12"/>
 </w:numbering>
@@ -24778,9 +25965,7 @@
     <w:unhideWhenUsed/>
     <w:rsid w:val="002938E0"/>
     <w:pPr>
-      <w:numPr>
-        <w:numId w:val="25"/>
-      </w:numPr>
+      <w:ind w:left="1080" w:hanging="360"/>
       <w:contextualSpacing/>
     </w:pPr>
   </w:style>
@@ -26802,9 +27987,7 @@
     <w:unhideWhenUsed/>
     <w:rsid w:val="002938E0"/>
     <w:pPr>
-      <w:numPr>
-        <w:numId w:val="25"/>
-      </w:numPr>
+      <w:ind w:left="1080" w:hanging="360"/>
       <w:contextualSpacing/>
     </w:pPr>
   </w:style>
@@ -27875,36 +29058,36 @@
     </dgm:pt>
   </dgm:ptLst>
   <dgm:cxnLst>
-    <dgm:cxn modelId="{86701BFB-074B-4CF8-9006-0CF56A006F53}" type="presOf" srcId="{C408D630-53F9-43EB-A28D-550C87563183}" destId="{D1C23241-3445-4A51-8B79-BF5AEDFFA3B1}" srcOrd="0" destOrd="0" presId="urn:microsoft.com/office/officeart/2008/layout/SquareAccentList"/>
-    <dgm:cxn modelId="{1D561A4D-CFC3-4A0F-9505-3C8D57B764E5}" type="presOf" srcId="{5A36A686-F907-4754-91F5-8B275D8B3BB6}" destId="{FFD1A67F-DEC7-4E7D-8E23-A2D02F435E73}" srcOrd="0" destOrd="0" presId="urn:microsoft.com/office/officeart/2008/layout/SquareAccentList"/>
+    <dgm:cxn modelId="{4BBA1E5B-9698-49E3-AD7C-0F39BD59D5C8}" type="presOf" srcId="{1320CC12-FB67-459A-8582-BC9A83650A81}" destId="{4CDFBE32-BDE0-47A1-AF01-1187A60FC32A}" srcOrd="0" destOrd="0" presId="urn:microsoft.com/office/officeart/2008/layout/SquareAccentList"/>
+    <dgm:cxn modelId="{032D91D1-C807-49F6-8B05-DD3039568942}" srcId="{F2855873-7B28-410E-A4F2-F6B848C39C80}" destId="{1320CC12-FB67-459A-8582-BC9A83650A81}" srcOrd="1" destOrd="0" parTransId="{83BDDEFB-0E8D-4B38-A07B-571862EA33F8}" sibTransId="{6F9AC340-6FD4-4960-9699-E3048B2DD647}"/>
     <dgm:cxn modelId="{C4038CDC-A206-4606-904E-AB827FEBD574}" srcId="{5A36A686-F907-4754-91F5-8B275D8B3BB6}" destId="{F2855873-7B28-410E-A4F2-F6B848C39C80}" srcOrd="0" destOrd="0" parTransId="{256D4AE4-924C-44A1-BAED-4A90F2918628}" sibTransId="{0DE4EED6-3A5B-45C7-A78B-3C4EA7C82B4B}"/>
+    <dgm:cxn modelId="{4A08BF7B-CFB3-4CB1-838B-7BA17E326E87}" type="presOf" srcId="{382D9EE3-250F-4AB8-BFAA-450F9AFB8867}" destId="{EDB0B9BC-3F21-4253-A1EC-78DE5D04E769}" srcOrd="0" destOrd="0" presId="urn:microsoft.com/office/officeart/2008/layout/SquareAccentList"/>
+    <dgm:cxn modelId="{B9DE4EAD-77ED-4E9D-A019-B4ECF8458EDB}" type="presOf" srcId="{5A36A686-F907-4754-91F5-8B275D8B3BB6}" destId="{FFD1A67F-DEC7-4E7D-8E23-A2D02F435E73}" srcOrd="0" destOrd="0" presId="urn:microsoft.com/office/officeart/2008/layout/SquareAccentList"/>
+    <dgm:cxn modelId="{F84CC501-0E0F-4526-9918-C65A333686A0}" srcId="{F2855873-7B28-410E-A4F2-F6B848C39C80}" destId="{382D9EE3-250F-4AB8-BFAA-450F9AFB8867}" srcOrd="0" destOrd="0" parTransId="{5EBB8AF8-2E5E-40D6-8FCA-94D7DA2BF45F}" sibTransId="{D84B8E27-8C83-4A07-BBED-62BBF2872E36}"/>
+    <dgm:cxn modelId="{AE6EEDA5-1B53-4098-B11E-4CEEBCE20ED9}" type="presOf" srcId="{F2855873-7B28-410E-A4F2-F6B848C39C80}" destId="{6EC905C4-7055-4700-938D-E9606990B387}" srcOrd="0" destOrd="0" presId="urn:microsoft.com/office/officeart/2008/layout/SquareAccentList"/>
+    <dgm:cxn modelId="{6EBD6F75-4777-4DBD-86CF-5A11ABE18288}" type="presOf" srcId="{C408D630-53F9-43EB-A28D-550C87563183}" destId="{D1C23241-3445-4A51-8B79-BF5AEDFFA3B1}" srcOrd="0" destOrd="0" presId="urn:microsoft.com/office/officeart/2008/layout/SquareAccentList"/>
     <dgm:cxn modelId="{2CB2FEFF-B971-4558-8135-0EEFF37E7B91}" srcId="{F2855873-7B28-410E-A4F2-F6B848C39C80}" destId="{C408D630-53F9-43EB-A28D-550C87563183}" srcOrd="2" destOrd="0" parTransId="{C14DB3C9-2A99-40AB-A329-63CC44108390}" sibTransId="{72599C87-10F7-4081-8BAA-4CC2B188DC06}"/>
-    <dgm:cxn modelId="{CD0C6EA5-CC09-4B55-9A91-0F5610BBAE3D}" type="presOf" srcId="{F2855873-7B28-410E-A4F2-F6B848C39C80}" destId="{6EC905C4-7055-4700-938D-E9606990B387}" srcOrd="0" destOrd="0" presId="urn:microsoft.com/office/officeart/2008/layout/SquareAccentList"/>
-    <dgm:cxn modelId="{032D91D1-C807-49F6-8B05-DD3039568942}" srcId="{F2855873-7B28-410E-A4F2-F6B848C39C80}" destId="{1320CC12-FB67-459A-8582-BC9A83650A81}" srcOrd="1" destOrd="0" parTransId="{83BDDEFB-0E8D-4B38-A07B-571862EA33F8}" sibTransId="{6F9AC340-6FD4-4960-9699-E3048B2DD647}"/>
-    <dgm:cxn modelId="{F84CC501-0E0F-4526-9918-C65A333686A0}" srcId="{F2855873-7B28-410E-A4F2-F6B848C39C80}" destId="{382D9EE3-250F-4AB8-BFAA-450F9AFB8867}" srcOrd="0" destOrd="0" parTransId="{5EBB8AF8-2E5E-40D6-8FCA-94D7DA2BF45F}" sibTransId="{D84B8E27-8C83-4A07-BBED-62BBF2872E36}"/>
-    <dgm:cxn modelId="{4F0FB878-9C00-40E6-99B4-6C63FF2FEDDA}" type="presOf" srcId="{1320CC12-FB67-459A-8582-BC9A83650A81}" destId="{4CDFBE32-BDE0-47A1-AF01-1187A60FC32A}" srcOrd="0" destOrd="0" presId="urn:microsoft.com/office/officeart/2008/layout/SquareAccentList"/>
-    <dgm:cxn modelId="{171F734A-CEBF-4714-A2C1-4C096647EA2F}" type="presOf" srcId="{382D9EE3-250F-4AB8-BFAA-450F9AFB8867}" destId="{EDB0B9BC-3F21-4253-A1EC-78DE5D04E769}" srcOrd="0" destOrd="0" presId="urn:microsoft.com/office/officeart/2008/layout/SquareAccentList"/>
-    <dgm:cxn modelId="{98319664-0D8A-4F11-872D-6E84EB9F65F5}" type="presParOf" srcId="{FFD1A67F-DEC7-4E7D-8E23-A2D02F435E73}" destId="{B8A96E80-A12C-4382-949F-E6D33D171371}" srcOrd="0" destOrd="0" presId="urn:microsoft.com/office/officeart/2008/layout/SquareAccentList"/>
-    <dgm:cxn modelId="{B6D6B4EE-CFBA-43E5-89EE-FB6325598694}" type="presParOf" srcId="{B8A96E80-A12C-4382-949F-E6D33D171371}" destId="{D1690D7B-30C5-4FA2-A8E8-32256EE77B60}" srcOrd="0" destOrd="0" presId="urn:microsoft.com/office/officeart/2008/layout/SquareAccentList"/>
-    <dgm:cxn modelId="{A2DF38C1-C7A2-4640-8F34-C39A7B4265E1}" type="presParOf" srcId="{D1690D7B-30C5-4FA2-A8E8-32256EE77B60}" destId="{A1884086-7A23-4834-9436-5D55E66FAEAC}" srcOrd="0" destOrd="0" presId="urn:microsoft.com/office/officeart/2008/layout/SquareAccentList"/>
-    <dgm:cxn modelId="{0301BB7A-950B-4F63-9C2B-4C4F46D7FC90}" type="presParOf" srcId="{D1690D7B-30C5-4FA2-A8E8-32256EE77B60}" destId="{B5331FE8-9129-40DA-BE7E-AFF53274B726}" srcOrd="1" destOrd="0" presId="urn:microsoft.com/office/officeart/2008/layout/SquareAccentList"/>
-    <dgm:cxn modelId="{FBC5F269-21D0-4417-9B86-D15A238E8BA0}" type="presParOf" srcId="{D1690D7B-30C5-4FA2-A8E8-32256EE77B60}" destId="{6EC905C4-7055-4700-938D-E9606990B387}" srcOrd="2" destOrd="0" presId="urn:microsoft.com/office/officeart/2008/layout/SquareAccentList"/>
-    <dgm:cxn modelId="{817A3542-241D-4BE0-9ACE-D0CC5069A918}" type="presParOf" srcId="{B8A96E80-A12C-4382-949F-E6D33D171371}" destId="{ECB1AC85-9318-415D-9393-8729254F97BD}" srcOrd="1" destOrd="0" presId="urn:microsoft.com/office/officeart/2008/layout/SquareAccentList"/>
-    <dgm:cxn modelId="{02021BBA-7DC0-44E2-9C9E-5A40B34B52B3}" type="presParOf" srcId="{ECB1AC85-9318-415D-9393-8729254F97BD}" destId="{6302BEBE-CCCE-4D79-A15C-557BE3C279DA}" srcOrd="0" destOrd="0" presId="urn:microsoft.com/office/officeart/2008/layout/SquareAccentList"/>
-    <dgm:cxn modelId="{0F1B4BEB-ECA3-40F9-AFEF-33708219125A}" type="presParOf" srcId="{6302BEBE-CCCE-4D79-A15C-557BE3C279DA}" destId="{3CC0029E-E3B0-4B0F-8791-2AFA10DC71D5}" srcOrd="0" destOrd="0" presId="urn:microsoft.com/office/officeart/2008/layout/SquareAccentList"/>
-    <dgm:cxn modelId="{AE93E662-1829-45AF-8107-36D09A87B875}" type="presParOf" srcId="{6302BEBE-CCCE-4D79-A15C-557BE3C279DA}" destId="{EDB0B9BC-3F21-4253-A1EC-78DE5D04E769}" srcOrd="1" destOrd="0" presId="urn:microsoft.com/office/officeart/2008/layout/SquareAccentList"/>
-    <dgm:cxn modelId="{F9C3FB47-8DD7-459B-85F3-9C66146F6633}" type="presParOf" srcId="{ECB1AC85-9318-415D-9393-8729254F97BD}" destId="{76BE5BDF-7CB2-4837-BD20-0FC0506B457A}" srcOrd="1" destOrd="0" presId="urn:microsoft.com/office/officeart/2008/layout/SquareAccentList"/>
-    <dgm:cxn modelId="{D39F1F6F-0FE0-43D5-9E27-3C23A6DB6770}" type="presParOf" srcId="{76BE5BDF-7CB2-4837-BD20-0FC0506B457A}" destId="{7F3E8212-4AD3-440B-9A25-E2B33B8B9BEC}" srcOrd="0" destOrd="0" presId="urn:microsoft.com/office/officeart/2008/layout/SquareAccentList"/>
-    <dgm:cxn modelId="{880A7EDC-2AB0-4EDC-8A55-E80387E88C5F}" type="presParOf" srcId="{76BE5BDF-7CB2-4837-BD20-0FC0506B457A}" destId="{4CDFBE32-BDE0-47A1-AF01-1187A60FC32A}" srcOrd="1" destOrd="0" presId="urn:microsoft.com/office/officeart/2008/layout/SquareAccentList"/>
-    <dgm:cxn modelId="{5F3F0B1F-E22B-4A2D-B156-12459355CA1A}" type="presParOf" srcId="{ECB1AC85-9318-415D-9393-8729254F97BD}" destId="{B5B53E7A-5D58-42FB-A66D-08C581467830}" srcOrd="2" destOrd="0" presId="urn:microsoft.com/office/officeart/2008/layout/SquareAccentList"/>
-    <dgm:cxn modelId="{83C37AF7-EE3D-47FB-8EE9-D018964B9536}" type="presParOf" srcId="{B5B53E7A-5D58-42FB-A66D-08C581467830}" destId="{6EBD7BF6-7439-4268-8314-05EEF24BDECC}" srcOrd="0" destOrd="0" presId="urn:microsoft.com/office/officeart/2008/layout/SquareAccentList"/>
-    <dgm:cxn modelId="{0EA4C479-0D01-4313-8A2F-991C97F3218F}" type="presParOf" srcId="{B5B53E7A-5D58-42FB-A66D-08C581467830}" destId="{D1C23241-3445-4A51-8B79-BF5AEDFFA3B1}" srcOrd="1" destOrd="0" presId="urn:microsoft.com/office/officeart/2008/layout/SquareAccentList"/>
+    <dgm:cxn modelId="{FC69767D-76AC-4B6A-A51B-4C69CD90E0E1}" type="presParOf" srcId="{FFD1A67F-DEC7-4E7D-8E23-A2D02F435E73}" destId="{B8A96E80-A12C-4382-949F-E6D33D171371}" srcOrd="0" destOrd="0" presId="urn:microsoft.com/office/officeart/2008/layout/SquareAccentList"/>
+    <dgm:cxn modelId="{E683B634-2410-40D4-B3E2-9FDE3B3A8E43}" type="presParOf" srcId="{B8A96E80-A12C-4382-949F-E6D33D171371}" destId="{D1690D7B-30C5-4FA2-A8E8-32256EE77B60}" srcOrd="0" destOrd="0" presId="urn:microsoft.com/office/officeart/2008/layout/SquareAccentList"/>
+    <dgm:cxn modelId="{278CCB49-6B25-486E-81D4-F8F315076BF7}" type="presParOf" srcId="{D1690D7B-30C5-4FA2-A8E8-32256EE77B60}" destId="{A1884086-7A23-4834-9436-5D55E66FAEAC}" srcOrd="0" destOrd="0" presId="urn:microsoft.com/office/officeart/2008/layout/SquareAccentList"/>
+    <dgm:cxn modelId="{355BE8CF-8460-49DE-B75B-A760790DE676}" type="presParOf" srcId="{D1690D7B-30C5-4FA2-A8E8-32256EE77B60}" destId="{B5331FE8-9129-40DA-BE7E-AFF53274B726}" srcOrd="1" destOrd="0" presId="urn:microsoft.com/office/officeart/2008/layout/SquareAccentList"/>
+    <dgm:cxn modelId="{C328F1D8-6EC5-469F-96B1-4FB78BB06A5A}" type="presParOf" srcId="{D1690D7B-30C5-4FA2-A8E8-32256EE77B60}" destId="{6EC905C4-7055-4700-938D-E9606990B387}" srcOrd="2" destOrd="0" presId="urn:microsoft.com/office/officeart/2008/layout/SquareAccentList"/>
+    <dgm:cxn modelId="{12273C15-6A54-4035-A948-05B1DDD9565F}" type="presParOf" srcId="{B8A96E80-A12C-4382-949F-E6D33D171371}" destId="{ECB1AC85-9318-415D-9393-8729254F97BD}" srcOrd="1" destOrd="0" presId="urn:microsoft.com/office/officeart/2008/layout/SquareAccentList"/>
+    <dgm:cxn modelId="{34D0B444-C03E-467E-8F1B-FA7B028E85CF}" type="presParOf" srcId="{ECB1AC85-9318-415D-9393-8729254F97BD}" destId="{6302BEBE-CCCE-4D79-A15C-557BE3C279DA}" srcOrd="0" destOrd="0" presId="urn:microsoft.com/office/officeart/2008/layout/SquareAccentList"/>
+    <dgm:cxn modelId="{134030FC-A8C8-445A-B335-F2B0C6A0C073}" type="presParOf" srcId="{6302BEBE-CCCE-4D79-A15C-557BE3C279DA}" destId="{3CC0029E-E3B0-4B0F-8791-2AFA10DC71D5}" srcOrd="0" destOrd="0" presId="urn:microsoft.com/office/officeart/2008/layout/SquareAccentList"/>
+    <dgm:cxn modelId="{4E6467D9-B17F-483B-9714-5C450BF8C373}" type="presParOf" srcId="{6302BEBE-CCCE-4D79-A15C-557BE3C279DA}" destId="{EDB0B9BC-3F21-4253-A1EC-78DE5D04E769}" srcOrd="1" destOrd="0" presId="urn:microsoft.com/office/officeart/2008/layout/SquareAccentList"/>
+    <dgm:cxn modelId="{3C5CA1AC-EDFA-4FD6-A5C0-C6A5B03C966E}" type="presParOf" srcId="{ECB1AC85-9318-415D-9393-8729254F97BD}" destId="{76BE5BDF-7CB2-4837-BD20-0FC0506B457A}" srcOrd="1" destOrd="0" presId="urn:microsoft.com/office/officeart/2008/layout/SquareAccentList"/>
+    <dgm:cxn modelId="{9C7093FE-098B-4E06-A8AF-18B7B84C4D82}" type="presParOf" srcId="{76BE5BDF-7CB2-4837-BD20-0FC0506B457A}" destId="{7F3E8212-4AD3-440B-9A25-E2B33B8B9BEC}" srcOrd="0" destOrd="0" presId="urn:microsoft.com/office/officeart/2008/layout/SquareAccentList"/>
+    <dgm:cxn modelId="{47A347EE-BFED-45EA-93C7-F5EA7F6328EF}" type="presParOf" srcId="{76BE5BDF-7CB2-4837-BD20-0FC0506B457A}" destId="{4CDFBE32-BDE0-47A1-AF01-1187A60FC32A}" srcOrd="1" destOrd="0" presId="urn:microsoft.com/office/officeart/2008/layout/SquareAccentList"/>
+    <dgm:cxn modelId="{5155DCE7-B756-439A-8C85-5ADB58E8C2BB}" type="presParOf" srcId="{ECB1AC85-9318-415D-9393-8729254F97BD}" destId="{B5B53E7A-5D58-42FB-A66D-08C581467830}" srcOrd="2" destOrd="0" presId="urn:microsoft.com/office/officeart/2008/layout/SquareAccentList"/>
+    <dgm:cxn modelId="{BD44D817-3285-4D51-BC94-63B93BADAA7A}" type="presParOf" srcId="{B5B53E7A-5D58-42FB-A66D-08C581467830}" destId="{6EBD7BF6-7439-4268-8314-05EEF24BDECC}" srcOrd="0" destOrd="0" presId="urn:microsoft.com/office/officeart/2008/layout/SquareAccentList"/>
+    <dgm:cxn modelId="{D6ED10DF-C587-4DEF-9F29-5178BA773D42}" type="presParOf" srcId="{B5B53E7A-5D58-42FB-A66D-08C581467830}" destId="{D1C23241-3445-4A51-8B79-BF5AEDFFA3B1}" srcOrd="1" destOrd="0" presId="urn:microsoft.com/office/officeart/2008/layout/SquareAccentList"/>
   </dgm:cxnLst>
   <dgm:bg/>
   <dgm:whole/>
   <dgm:extLst>
     <a:ext uri="http://schemas.microsoft.com/office/drawing/2008/diagram">
-      <dsp:dataModelExt xmlns:dsp="http://schemas.microsoft.com/office/drawing/2008/diagram" relId="rId15" minVer="http://schemas.openxmlformats.org/drawingml/2006/diagram"/>
+      <dsp:dataModelExt xmlns:dsp="http://schemas.microsoft.com/office/drawing/2008/diagram" relId="rId19" minVer="http://schemas.openxmlformats.org/drawingml/2006/diagram"/>
     </a:ext>
   </dgm:extLst>
 </dgm:dataModel>
@@ -30267,7 +31450,7 @@
 </file>
 
 <file path=customXml/itemProps2.xml><?xml version="1.0" encoding="utf-8"?>
-<ds:datastoreItem xmlns:ds="http://schemas.openxmlformats.org/officeDocument/2006/customXml" ds:itemID="{BDB51808-36E6-42EF-A9C0-3FC491584AA2}">
+<ds:datastoreItem xmlns:ds="http://schemas.openxmlformats.org/officeDocument/2006/customXml" ds:itemID="{80B9D0F6-E46B-44B4-B7BD-0F878BD46463}">
   <ds:schemaRefs>
     <ds:schemaRef ds:uri="http://schemas.openxmlformats.org/officeDocument/2006/bibliography"/>
   </ds:schemaRefs>

</xml_diff>